<commit_message>
Web App Host Location
</commit_message>
<xml_diff>
--- a/capstone_documentation/task3.docx
+++ b/capstone_documentation/task3.docx
@@ -527,6 +527,57 @@
         <w:lastRenderedPageBreak/>
         <w:t>every interaction that is available to the user have all been tested thoroughly to ensure functionality.</w:t>
       </w:r>
+    </w:p>
+    <w:p>
+      <w:pPr>
+        <w:pStyle w:val="Heading1"/>
+      </w:pPr>
+      <w:bookmarkStart w:id="3" w:name="_4k74wumbonul"/>
+      <w:bookmarkEnd w:id="3"/>
+      <w:r>
+        <w:t>C. Other Documentation</w:t>
+      </w:r>
+    </w:p>
+    <w:p>
+      <w:pPr>
+        <w:pStyle w:val="Heading2"/>
+      </w:pPr>
+      <w:bookmarkStart w:id="4" w:name="_2zvipfnqx77c"/>
+      <w:bookmarkEnd w:id="4"/>
+      <w:r>
+        <w:t>Class Diagram</w:t>
+      </w:r>
+    </w:p>
+    <w:p>
+      <w:pPr>
+        <w:pStyle w:val="Heading2"/>
+      </w:pPr>
+      <w:bookmarkStart w:id="5" w:name="_n8y8bkb62k35"/>
+      <w:bookmarkEnd w:id="5"/>
+      <w:r>
+        <w:t>Design Diagram</w:t>
+      </w:r>
+    </w:p>
+    <w:p>
+      <w:pPr>
+        <w:pStyle w:val="Heading2"/>
+      </w:pPr>
+      <w:bookmarkStart w:id="6" w:name="_ib2bt36gt3pk"/>
+      <w:bookmarkEnd w:id="6"/>
+      <w:r>
+        <w:t>Web App Host Location</w:t>
+      </w:r>
+    </w:p>
+    <w:p>
+      <w:hyperlink r:id="rId7" w:history="1">
+        <w:r>
+          <w:rPr>
+            <w:rStyle w:val="Hyperlink"/>
+            <w:color w:val="1155CC"/>
+          </w:rPr>
+          <w:t>https://ele-discord-clone.up.railway.app/</w:t>
+        </w:r>
+      </w:hyperlink>
     </w:p>
     <w:sectPr>
       <w:pgSz w:w="12240" w:h="15840"/>

</xml_diff>

<commit_message>
Templating for future sections added.
</commit_message>
<xml_diff>
--- a/capstone_documentation/task3.docx
+++ b/capstone_documentation/task3.docx
@@ -456,7 +456,23 @@
         </w:numPr>
       </w:pPr>
       <w:r>
-        <w:t>Messages on servers and direct message conversations will obviously rack up a large amount of items as people chat. There is an inherent pagination to the way the client loads messages. It only loads the most recent page’s worth of messages, based on the viewport height of the device. As the user scrolls up, it will load more messages progressively. This allows for a smooth user experience that scales with the number of messages in a given location.</w:t>
+        <w:t xml:space="preserve">Messages on servers and direct message conversations will obviously rack up a large </w:t>
+      </w:r>
+      <w:proofErr w:type="gramStart"/>
+      <w:r>
+        <w:t>amount</w:t>
+      </w:r>
+      <w:proofErr w:type="gramEnd"/>
+      <w:r>
+        <w:t xml:space="preserve"> of items as people chat. There is an inherent pagination to the way the client loads messages. It only loads the most recent page’s worth of messages, based on the viewport height of the device. As the user scrolls up, it will load more messages progressively. This allows for a smooth user experience that scales with the number of messages </w:t>
+      </w:r>
+      <w:proofErr w:type="gramStart"/>
+      <w:r>
+        <w:t>in a given</w:t>
+      </w:r>
+      <w:proofErr w:type="gramEnd"/>
+      <w:r>
+        <w:t xml:space="preserve"> location.</w:t>
       </w:r>
     </w:p>
     <w:p>
@@ -467,7 +483,23 @@
         </w:numPr>
       </w:pPr>
       <w:r>
-        <w:t>As servers grow, there will end up being a large number of users and channels. There is a search component for quickly locating particular elements, so that the scale of the server does not impact a user’s ability to quickly and easily locate a particular element.</w:t>
+        <w:t xml:space="preserve">As servers grow, there will end up being </w:t>
+      </w:r>
+      <w:proofErr w:type="gramStart"/>
+      <w:r>
+        <w:t>a large number of</w:t>
+      </w:r>
+      <w:proofErr w:type="gramEnd"/>
+      <w:r>
+        <w:t xml:space="preserve"> users and channels. There is a search component for quickly locating </w:t>
+      </w:r>
+      <w:proofErr w:type="gramStart"/>
+      <w:r>
+        <w:t>particular elements</w:t>
+      </w:r>
+      <w:proofErr w:type="gramEnd"/>
+      <w:r>
+        <w:t>, so that the scale of the server does not impact a user’s ability to quickly and easily locate a particular element.</w:t>
       </w:r>
     </w:p>
     <w:p>
@@ -569,9 +601,47 @@
       </w:hyperlink>
     </w:p>
     <w:p>
+      <w:pPr>
+        <w:pStyle w:val="Heading2"/>
+      </w:pPr>
       <w:bookmarkStart w:id="8" w:name="_wp2b70fhcdd7"/>
       <w:bookmarkEnd w:id="8"/>
-    </w:p>
+      <w:r>
+        <w:t>User Setup/Running Maintenance Guide</w:t>
+      </w:r>
+    </w:p>
+    <w:p>
+      <w:pPr>
+        <w:pStyle w:val="Heading2"/>
+      </w:pPr>
+      <w:bookmarkStart w:id="9" w:name="_3ws9ktlm3odf"/>
+      <w:bookmarkEnd w:id="9"/>
+      <w:r>
+        <w:t>User Perspective Application Use Guide</w:t>
+      </w:r>
+    </w:p>
+    <w:p>
+      <w:pPr>
+        <w:pStyle w:val="Heading1"/>
+      </w:pPr>
+      <w:bookmarkStart w:id="10" w:name="_d7pyjdafyri9"/>
+      <w:bookmarkEnd w:id="10"/>
+      <w:r>
+        <w:t>D. Testing Documentation</w:t>
+      </w:r>
+    </w:p>
+    <w:p/>
+    <w:p>
+      <w:pPr>
+        <w:pStyle w:val="Heading1"/>
+      </w:pPr>
+      <w:bookmarkStart w:id="11" w:name="_ycr78owk8noq"/>
+      <w:bookmarkEnd w:id="11"/>
+      <w:r>
+        <w:t>E. Panopto Video Recording</w:t>
+      </w:r>
+    </w:p>
+    <w:p/>
     <w:p>
       <w:pPr>
         <w:numPr>

</xml_diff>

<commit_message>
Design diagram (Wireframe) added.
</commit_message>
<xml_diff>
--- a/capstone_documentation/task3.docx
+++ b/capstone_documentation/task3.docx
@@ -59,14 +59,12 @@
       <w:r>
         <w:t xml:space="preserve">The React framework, that this application uses heavily, is built on the concept of inheritance, as all React components that are created automatically inherit from the base </w:t>
       </w:r>
-      <w:proofErr w:type="spellStart"/>
       <w:r>
         <w:rPr>
           <w:u w:val="single"/>
         </w:rPr>
         <w:t>ReactComponent</w:t>
       </w:r>
-      <w:proofErr w:type="spellEnd"/>
       <w:r>
         <w:t xml:space="preserve"> class.</w:t>
       </w:r>
@@ -95,22 +93,18 @@
       <w:r>
         <w:t xml:space="preserve">The </w:t>
       </w:r>
-      <w:proofErr w:type="spellStart"/>
       <w:r>
         <w:rPr>
           <w:u w:val="single"/>
         </w:rPr>
         <w:t>ServerChannel</w:t>
       </w:r>
-      <w:proofErr w:type="spellEnd"/>
       <w:r>
         <w:t xml:space="preserve"> component exemplifies polymorphism, as it is a single defined component that renders differently depending on properties passed during construction. Specifically, it changes based on the </w:t>
       </w:r>
-      <w:proofErr w:type="gramStart"/>
       <w:r>
         <w:t>type</w:t>
       </w:r>
-      <w:proofErr w:type="gramEnd"/>
       <w:r>
         <w:t xml:space="preserve"> property of the </w:t>
       </w:r>
@@ -179,15 +173,7 @@
         </w:numPr>
       </w:pPr>
       <w:r>
-        <w:t xml:space="preserve">All </w:t>
-      </w:r>
-      <w:proofErr w:type="spellStart"/>
-      <w:r>
-        <w:t>modals</w:t>
-      </w:r>
-      <w:proofErr w:type="spellEnd"/>
-      <w:r>
-        <w:t xml:space="preserve"> are encapsulated in a modal provider that is applied to the root layout document.</w:t>
+        <w:t>All modals are encapsulated in a modal provider that is applied to the root layout document.</w:t>
       </w:r>
     </w:p>
     <w:p>
@@ -544,15 +530,7 @@
         </w:numPr>
       </w:pPr>
       <w:r>
-        <w:t xml:space="preserve">Any area on the user interface that has a variable amount of content is placed within a </w:t>
-      </w:r>
-      <w:proofErr w:type="spellStart"/>
-      <w:r>
-        <w:t>ScrollArea</w:t>
-      </w:r>
-      <w:proofErr w:type="spellEnd"/>
-      <w:r>
-        <w:t xml:space="preserve"> component.</w:t>
+        <w:t>Any area on the user interface that has a variable amount of content is placed within a ScrollArea component.</w:t>
       </w:r>
     </w:p>
     <w:p>
@@ -706,7 +684,66 @@
         <w:t>Design Diagram</w:t>
       </w:r>
     </w:p>
-    <w:p/>
+    <w:p>
+      <w:r>
+        <w:t>Low-fidelity wireframe of main view:</w:t>
+      </w:r>
+    </w:p>
+    <w:p>
+      <w:r>
+        <w:rPr>
+          <w:noProof/>
+        </w:rPr>
+        <w:drawing>
+          <wp:inline distT="0" distB="0" distL="0" distR="0" wp14:anchorId="081E4D6A" wp14:editId="01D59DA2">
+            <wp:extent cx="5943600" cy="3286125"/>
+            <wp:effectExtent l="0" t="0" r="0" b="9525"/>
+            <wp:docPr id="469306816" name="Picture 1"/>
+            <wp:cNvGraphicFramePr>
+              <a:graphicFrameLocks xmlns:a="http://schemas.openxmlformats.org/drawingml/2006/main" noChangeAspect="1"/>
+            </wp:cNvGraphicFramePr>
+            <a:graphic xmlns:a="http://schemas.openxmlformats.org/drawingml/2006/main">
+              <a:graphicData uri="http://schemas.openxmlformats.org/drawingml/2006/picture">
+                <pic:pic xmlns:pic="http://schemas.openxmlformats.org/drawingml/2006/picture">
+                  <pic:nvPicPr>
+                    <pic:cNvPr id="0" name="Picture 1"/>
+                    <pic:cNvPicPr>
+                      <a:picLocks noChangeAspect="1" noChangeArrowheads="1"/>
+                    </pic:cNvPicPr>
+                  </pic:nvPicPr>
+                  <pic:blipFill>
+                    <a:blip r:embed="rId10">
+                      <a:extLst>
+                        <a:ext uri="{28A0092B-C50C-407E-A947-70E740481C1C}">
+                          <a14:useLocalDpi xmlns:a14="http://schemas.microsoft.com/office/drawing/2010/main" val="0"/>
+                        </a:ext>
+                      </a:extLst>
+                    </a:blip>
+                    <a:srcRect/>
+                    <a:stretch>
+                      <a:fillRect/>
+                    </a:stretch>
+                  </pic:blipFill>
+                  <pic:spPr bwMode="auto">
+                    <a:xfrm>
+                      <a:off x="0" y="0"/>
+                      <a:ext cx="5943600" cy="3286125"/>
+                    </a:xfrm>
+                    <a:prstGeom prst="rect">
+                      <a:avLst/>
+                    </a:prstGeom>
+                    <a:noFill/>
+                    <a:ln>
+                      <a:noFill/>
+                    </a:ln>
+                  </pic:spPr>
+                </pic:pic>
+              </a:graphicData>
+            </a:graphic>
+          </wp:inline>
+        </w:drawing>
+      </w:r>
+    </w:p>
     <w:p>
       <w:pPr>
         <w:pStyle w:val="Heading2"/>
@@ -718,7 +755,7 @@
       </w:r>
     </w:p>
     <w:p>
-      <w:hyperlink r:id="rId10" w:history="1">
+      <w:hyperlink r:id="rId11" w:history="1">
         <w:r>
           <w:rPr>
             <w:rStyle w:val="Hyperlink"/>
@@ -739,7 +776,7 @@
       </w:r>
     </w:p>
     <w:p>
-      <w:hyperlink r:id="rId11" w:history="1">
+      <w:hyperlink r:id="rId12" w:history="1">
         <w:r>
           <w:rPr>
             <w:rStyle w:val="Hyperlink"/>

</xml_diff>

<commit_message>
User perspective application use guide added.
</commit_message>
<xml_diff>
--- a/capstone_documentation/task3.docx
+++ b/capstone_documentation/task3.docx
@@ -59,12 +59,14 @@
       <w:r>
         <w:t xml:space="preserve">The React framework, that this application uses heavily, is built on the concept of inheritance, as all React components that are created automatically inherit from the base </w:t>
       </w:r>
+      <w:proofErr w:type="spellStart"/>
       <w:r>
         <w:rPr>
           <w:u w:val="single"/>
         </w:rPr>
         <w:t>ReactComponent</w:t>
       </w:r>
+      <w:proofErr w:type="spellEnd"/>
       <w:r>
         <w:t xml:space="preserve"> class.</w:t>
       </w:r>
@@ -93,18 +95,22 @@
       <w:r>
         <w:t xml:space="preserve">The </w:t>
       </w:r>
+      <w:proofErr w:type="spellStart"/>
       <w:r>
         <w:rPr>
           <w:u w:val="single"/>
         </w:rPr>
         <w:t>ServerChannel</w:t>
       </w:r>
+      <w:proofErr w:type="spellEnd"/>
       <w:r>
         <w:t xml:space="preserve"> component exemplifies polymorphism, as it is a single defined component that renders differently depending on properties passed during construction. Specifically, it changes based on the </w:t>
       </w:r>
+      <w:proofErr w:type="gramStart"/>
       <w:r>
         <w:t>type</w:t>
       </w:r>
+      <w:proofErr w:type="gramEnd"/>
       <w:r>
         <w:t xml:space="preserve"> property of the </w:t>
       </w:r>
@@ -173,7 +179,15 @@
         </w:numPr>
       </w:pPr>
       <w:r>
-        <w:t>All modals are encapsulated in a modal provider that is applied to the root layout document.</w:t>
+        <w:t xml:space="preserve">All </w:t>
+      </w:r>
+      <w:proofErr w:type="spellStart"/>
+      <w:r>
+        <w:t>modals</w:t>
+      </w:r>
+      <w:proofErr w:type="spellEnd"/>
+      <w:r>
+        <w:t xml:space="preserve"> are encapsulated in a modal provider that is applied to the root layout document.</w:t>
       </w:r>
     </w:p>
     <w:p>
@@ -530,7 +544,15 @@
         </w:numPr>
       </w:pPr>
       <w:r>
-        <w:t>Any area on the user interface that has a variable amount of content is placed within a ScrollArea component.</w:t>
+        <w:t xml:space="preserve">Any area on the user interface that has a variable amount of content is placed within a </w:t>
+      </w:r>
+      <w:proofErr w:type="spellStart"/>
+      <w:r>
+        <w:t>ScrollArea</w:t>
+      </w:r>
+      <w:proofErr w:type="spellEnd"/>
+      <w:r>
+        <w:t xml:space="preserve"> component.</w:t>
       </w:r>
     </w:p>
     <w:p>
@@ -808,6 +830,103 @@
     </w:p>
     <w:p>
       <w:pPr>
+        <w:pStyle w:val="ListParagraph"/>
+        <w:numPr>
+          <w:ilvl w:val="0"/>
+          <w:numId w:val="7"/>
+        </w:numPr>
+      </w:pPr>
+      <w:r>
+        <w:t>Visit the website.</w:t>
+      </w:r>
+    </w:p>
+    <w:p>
+      <w:pPr>
+        <w:pStyle w:val="ListParagraph"/>
+        <w:numPr>
+          <w:ilvl w:val="0"/>
+          <w:numId w:val="7"/>
+        </w:numPr>
+      </w:pPr>
+      <w:r>
+        <w:t>Log in or register.</w:t>
+      </w:r>
+    </w:p>
+    <w:p>
+      <w:pPr>
+        <w:pStyle w:val="ListParagraph"/>
+        <w:numPr>
+          <w:ilvl w:val="0"/>
+          <w:numId w:val="7"/>
+        </w:numPr>
+      </w:pPr>
+      <w:r>
+        <w:t>Create your own server or click on an invitation link you’ve received from a friend.</w:t>
+      </w:r>
+    </w:p>
+    <w:p>
+      <w:pPr>
+        <w:pStyle w:val="ListParagraph"/>
+        <w:numPr>
+          <w:ilvl w:val="0"/>
+          <w:numId w:val="7"/>
+        </w:numPr>
+      </w:pPr>
+      <w:r>
+        <w:t>If you created your own server, if you click the server’s name and click Invite People to open a window that will generate an invitation link you can copy to your clipboard and send to your friends.</w:t>
+      </w:r>
+    </w:p>
+    <w:p>
+      <w:pPr>
+        <w:pStyle w:val="ListParagraph"/>
+        <w:numPr>
+          <w:ilvl w:val="0"/>
+          <w:numId w:val="7"/>
+        </w:numPr>
+      </w:pPr>
+      <w:r>
+        <w:t>You can see which servers you are in on the left-most navigation panel of the screen, clicking on servers will allow you to navigate to that server.</w:t>
+      </w:r>
+    </w:p>
+    <w:p>
+      <w:pPr>
+        <w:pStyle w:val="ListParagraph"/>
+        <w:numPr>
+          <w:ilvl w:val="0"/>
+          <w:numId w:val="7"/>
+        </w:numPr>
+      </w:pPr>
+      <w:r>
+        <w:lastRenderedPageBreak/>
+        <w:t>The next panel will show you the available channels in that server, selecting a text channel will change the main section of your screen to show the messages that users have sent in that channel, with an input for you to type and send your own messages at the bottom.</w:t>
+      </w:r>
+    </w:p>
+    <w:p>
+      <w:pPr>
+        <w:pStyle w:val="ListParagraph"/>
+        <w:numPr>
+          <w:ilvl w:val="0"/>
+          <w:numId w:val="7"/>
+        </w:numPr>
+      </w:pPr>
+      <w:r>
+        <w:t>Other channel options include audio and video channels, clicking on one of those will change the main section of your screen to be a media room where you can talk to and see the users that are currently in those rooms.</w:t>
+      </w:r>
+    </w:p>
+    <w:p>
+      <w:pPr>
+        <w:pStyle w:val="ListParagraph"/>
+        <w:numPr>
+          <w:ilvl w:val="0"/>
+          <w:numId w:val="7"/>
+        </w:numPr>
+      </w:pPr>
+      <w:r>
+        <w:t>When you are done with the application, you can click your user avatar in the bottom-left of the screen and select sign out.</w:t>
+      </w:r>
+    </w:p>
+    <w:p>
+      <w:pPr>
         <w:pStyle w:val="Heading1"/>
       </w:pPr>
       <w:bookmarkStart w:id="10" w:name="_d7pyjdafyri9"/>
@@ -1075,6 +1194,92 @@
     </w:lvl>
   </w:abstractNum>
   <w:abstractNum w:abstractNumId="2" w15:restartNumberingAfterBreak="0">
+    <w:nsid w:val="42113EE7"/>
+    <w:multiLevelType w:val="hybridMultilevel"/>
+    <w:tmpl w:val="C89EE2AA"/>
+    <w:lvl w:ilvl="0" w:tplc="0409000F">
+      <w:start w:val="1"/>
+      <w:numFmt w:val="decimal"/>
+      <w:lvlText w:val="%1."/>
+      <w:lvlJc w:val="left"/>
+      <w:pPr>
+        <w:ind w:left="720" w:hanging="360"/>
+      </w:pPr>
+    </w:lvl>
+    <w:lvl w:ilvl="1" w:tplc="04090019">
+      <w:start w:val="1"/>
+      <w:numFmt w:val="lowerLetter"/>
+      <w:lvlText w:val="%2."/>
+      <w:lvlJc w:val="left"/>
+      <w:pPr>
+        <w:ind w:left="1440" w:hanging="360"/>
+      </w:pPr>
+    </w:lvl>
+    <w:lvl w:ilvl="2" w:tplc="0409001B" w:tentative="1">
+      <w:start w:val="1"/>
+      <w:numFmt w:val="lowerRoman"/>
+      <w:lvlText w:val="%3."/>
+      <w:lvlJc w:val="right"/>
+      <w:pPr>
+        <w:ind w:left="2160" w:hanging="180"/>
+      </w:pPr>
+    </w:lvl>
+    <w:lvl w:ilvl="3" w:tplc="0409000F" w:tentative="1">
+      <w:start w:val="1"/>
+      <w:numFmt w:val="decimal"/>
+      <w:lvlText w:val="%4."/>
+      <w:lvlJc w:val="left"/>
+      <w:pPr>
+        <w:ind w:left="2880" w:hanging="360"/>
+      </w:pPr>
+    </w:lvl>
+    <w:lvl w:ilvl="4" w:tplc="04090019" w:tentative="1">
+      <w:start w:val="1"/>
+      <w:numFmt w:val="lowerLetter"/>
+      <w:lvlText w:val="%5."/>
+      <w:lvlJc w:val="left"/>
+      <w:pPr>
+        <w:ind w:left="3600" w:hanging="360"/>
+      </w:pPr>
+    </w:lvl>
+    <w:lvl w:ilvl="5" w:tplc="0409001B" w:tentative="1">
+      <w:start w:val="1"/>
+      <w:numFmt w:val="lowerRoman"/>
+      <w:lvlText w:val="%6."/>
+      <w:lvlJc w:val="right"/>
+      <w:pPr>
+        <w:ind w:left="4320" w:hanging="180"/>
+      </w:pPr>
+    </w:lvl>
+    <w:lvl w:ilvl="6" w:tplc="0409000F" w:tentative="1">
+      <w:start w:val="1"/>
+      <w:numFmt w:val="decimal"/>
+      <w:lvlText w:val="%7."/>
+      <w:lvlJc w:val="left"/>
+      <w:pPr>
+        <w:ind w:left="5040" w:hanging="360"/>
+      </w:pPr>
+    </w:lvl>
+    <w:lvl w:ilvl="7" w:tplc="04090019" w:tentative="1">
+      <w:start w:val="1"/>
+      <w:numFmt w:val="lowerLetter"/>
+      <w:lvlText w:val="%8."/>
+      <w:lvlJc w:val="left"/>
+      <w:pPr>
+        <w:ind w:left="5760" w:hanging="360"/>
+      </w:pPr>
+    </w:lvl>
+    <w:lvl w:ilvl="8" w:tplc="0409001B" w:tentative="1">
+      <w:start w:val="1"/>
+      <w:numFmt w:val="lowerRoman"/>
+      <w:lvlText w:val="%9."/>
+      <w:lvlJc w:val="right"/>
+      <w:pPr>
+        <w:ind w:left="6480" w:hanging="180"/>
+      </w:pPr>
+    </w:lvl>
+  </w:abstractNum>
+  <w:abstractNum w:abstractNumId="3" w15:restartNumberingAfterBreak="0">
     <w:nsid w:val="6AA17631"/>
     <w:multiLevelType w:val="multilevel"/>
     <w:tmpl w:val="0CBA8C26"/>
@@ -1188,7 +1393,7 @@
     </w:lvl>
   </w:abstractNum>
   <w:num w:numId="1" w16cid:durableId="1388800296">
-    <w:abstractNumId w:val="2"/>
+    <w:abstractNumId w:val="3"/>
   </w:num>
   <w:num w:numId="2" w16cid:durableId="386874570">
     <w:abstractNumId w:val="1"/>
@@ -1200,10 +1405,13 @@
     <w:abstractNumId w:val="1"/>
   </w:num>
   <w:num w:numId="5" w16cid:durableId="261836506">
-    <w:abstractNumId w:val="2"/>
+    <w:abstractNumId w:val="3"/>
   </w:num>
   <w:num w:numId="6" w16cid:durableId="738870133">
     <w:abstractNumId w:val="0"/>
+  </w:num>
+  <w:num w:numId="7" w16cid:durableId="1284965097">
+    <w:abstractNumId w:val="2"/>
   </w:num>
 </w:numbering>
 </file>
@@ -1791,6 +1999,17 @@
       <w:u w:val="single"/>
     </w:rPr>
   </w:style>
+  <w:style w:type="paragraph" w:styleId="ListParagraph">
+    <w:name w:val="List Paragraph"/>
+    <w:basedOn w:val="Normal"/>
+    <w:uiPriority w:val="34"/>
+    <w:qFormat/>
+    <w:rsid w:val="00023E34"/>
+    <w:pPr>
+      <w:ind w:left="720"/>
+      <w:contextualSpacing/>
+    </w:pPr>
+  </w:style>
 </w:styles>
 </file>
 

</xml_diff>

<commit_message>
User Setup/Running Maintenance Guide added.
</commit_message>
<xml_diff>
--- a/capstone_documentation/task3.docx
+++ b/capstone_documentation/task3.docx
@@ -59,14 +59,12 @@
       <w:r>
         <w:t xml:space="preserve">The React framework, that this application uses heavily, is built on the concept of inheritance, as all React components that are created automatically inherit from the base </w:t>
       </w:r>
-      <w:proofErr w:type="spellStart"/>
       <w:r>
         <w:rPr>
           <w:u w:val="single"/>
         </w:rPr>
         <w:t>ReactComponent</w:t>
       </w:r>
-      <w:proofErr w:type="spellEnd"/>
       <w:r>
         <w:t xml:space="preserve"> class.</w:t>
       </w:r>
@@ -95,22 +93,18 @@
       <w:r>
         <w:t xml:space="preserve">The </w:t>
       </w:r>
-      <w:proofErr w:type="spellStart"/>
       <w:r>
         <w:rPr>
           <w:u w:val="single"/>
         </w:rPr>
         <w:t>ServerChannel</w:t>
       </w:r>
-      <w:proofErr w:type="spellEnd"/>
       <w:r>
         <w:t xml:space="preserve"> component exemplifies polymorphism, as it is a single defined component that renders differently depending on properties passed during construction. Specifically, it changes based on the </w:t>
       </w:r>
-      <w:proofErr w:type="gramStart"/>
       <w:r>
         <w:t>type</w:t>
       </w:r>
-      <w:proofErr w:type="gramEnd"/>
       <w:r>
         <w:t xml:space="preserve"> property of the </w:t>
       </w:r>
@@ -179,15 +173,7 @@
         </w:numPr>
       </w:pPr>
       <w:r>
-        <w:t xml:space="preserve">All </w:t>
-      </w:r>
-      <w:proofErr w:type="spellStart"/>
-      <w:r>
-        <w:t>modals</w:t>
-      </w:r>
-      <w:proofErr w:type="spellEnd"/>
-      <w:r>
-        <w:t xml:space="preserve"> are encapsulated in a modal provider that is applied to the root layout document.</w:t>
+        <w:t>All modals are encapsulated in a modal provider that is applied to the root layout document.</w:t>
       </w:r>
     </w:p>
     <w:p>
@@ -544,15 +530,7 @@
         </w:numPr>
       </w:pPr>
       <w:r>
-        <w:t xml:space="preserve">Any area on the user interface that has a variable amount of content is placed within a </w:t>
-      </w:r>
-      <w:proofErr w:type="spellStart"/>
-      <w:r>
-        <w:t>ScrollArea</w:t>
-      </w:r>
-      <w:proofErr w:type="spellEnd"/>
-      <w:r>
-        <w:t xml:space="preserve"> component.</w:t>
+        <w:t>Any area on the user interface that has a variable amount of content is placed within a ScrollArea component.</w:t>
       </w:r>
     </w:p>
     <w:p>
@@ -819,6 +797,136 @@
       </w:r>
     </w:p>
     <w:p>
+      <w:r>
+        <w:t>While the application is still being developed, these are the steps to set up and run the application.</w:t>
+      </w:r>
+    </w:p>
+    <w:p>
+      <w:pPr>
+        <w:pStyle w:val="ListParagraph"/>
+        <w:numPr>
+          <w:ilvl w:val="0"/>
+          <w:numId w:val="8"/>
+        </w:numPr>
+      </w:pPr>
+      <w:r>
+        <w:t>Install Visual Studio Code.</w:t>
+      </w:r>
+    </w:p>
+    <w:p>
+      <w:pPr>
+        <w:pStyle w:val="ListParagraph"/>
+        <w:numPr>
+          <w:ilvl w:val="0"/>
+          <w:numId w:val="8"/>
+        </w:numPr>
+      </w:pPr>
+      <w:r>
+        <w:t>Install Node.JS.</w:t>
+      </w:r>
+    </w:p>
+    <w:p>
+      <w:pPr>
+        <w:pStyle w:val="ListParagraph"/>
+        <w:numPr>
+          <w:ilvl w:val="0"/>
+          <w:numId w:val="8"/>
+        </w:numPr>
+      </w:pPr>
+      <w:r>
+        <w:t>Clone GitLab Repository.</w:t>
+      </w:r>
+    </w:p>
+    <w:p>
+      <w:pPr>
+        <w:pStyle w:val="ListParagraph"/>
+        <w:numPr>
+          <w:ilvl w:val="0"/>
+          <w:numId w:val="8"/>
+        </w:numPr>
+      </w:pPr>
+      <w:r>
+        <w:t>Open the source code folder in Visual Studio Code.</w:t>
+      </w:r>
+    </w:p>
+    <w:p>
+      <w:pPr>
+        <w:pStyle w:val="ListParagraph"/>
+        <w:numPr>
+          <w:ilvl w:val="0"/>
+          <w:numId w:val="8"/>
+        </w:numPr>
+      </w:pPr>
+      <w:r>
+        <w:t>Open a Terminal in the bottom section of Visual Studio Code.</w:t>
+      </w:r>
+    </w:p>
+    <w:p>
+      <w:pPr>
+        <w:pStyle w:val="ListParagraph"/>
+        <w:numPr>
+          <w:ilvl w:val="0"/>
+          <w:numId w:val="8"/>
+        </w:numPr>
+      </w:pPr>
+      <w:r>
+        <w:t>Run “npm run dev” to launch the server.</w:t>
+      </w:r>
+    </w:p>
+    <w:p>
+      <w:pPr>
+        <w:pStyle w:val="ListParagraph"/>
+        <w:numPr>
+          <w:ilvl w:val="0"/>
+          <w:numId w:val="8"/>
+        </w:numPr>
+      </w:pPr>
+      <w:r>
+        <w:t xml:space="preserve">Visit </w:t>
+      </w:r>
+      <w:hyperlink r:id="rId13" w:history="1">
+        <w:r>
+          <w:rPr>
+            <w:rStyle w:val="Hyperlink"/>
+          </w:rPr>
+          <w:t>http://localhost:3000/</w:t>
+        </w:r>
+      </w:hyperlink>
+      <w:r>
+        <w:t xml:space="preserve"> to visit the website.</w:t>
+      </w:r>
+    </w:p>
+    <w:p>
+      <w:pPr>
+        <w:pStyle w:val="ListParagraph"/>
+        <w:numPr>
+          <w:ilvl w:val="0"/>
+          <w:numId w:val="8"/>
+        </w:numPr>
+      </w:pPr>
+      <w:r>
+        <w:t>Running “npx cypress open” will launch Cypress, the tool used for testing.</w:t>
+      </w:r>
+    </w:p>
+    <w:p>
+      <w:pPr>
+        <w:pStyle w:val="ListParagraph"/>
+        <w:numPr>
+          <w:ilvl w:val="0"/>
+          <w:numId w:val="8"/>
+        </w:numPr>
+      </w:pPr>
+      <w:r>
+        <w:lastRenderedPageBreak/>
+        <w:t>Running “npx prisma studio” will open Prisma Studio, a GUI for interacting with the application’s database.</w:t>
+      </w:r>
+    </w:p>
+    <w:p>
+      <w:r>
+        <w:t>After the application is deployed to Railway, our planned cloud service provider, the maintenance is incredibly simple. Upon the source code repository receiving a commit on the main branch, the server hosting the application is automatically redeployed with the new changes.</w:t>
+      </w:r>
+    </w:p>
+    <w:p>
       <w:pPr>
         <w:pStyle w:val="Heading2"/>
       </w:pPr>
@@ -897,7 +1005,6 @@
         </w:numPr>
       </w:pPr>
       <w:r>
-        <w:lastRenderedPageBreak/>
         <w:t>The next panel will show you the available channels in that server, selecting a text channel will change the main section of your screen to show the messages that users have sent in that channel, with an input for you to type and send your own messages at the bottom.</w:t>
       </w:r>
     </w:p>
@@ -968,6 +1075,92 @@
 <file path=word/numbering.xml><?xml version="1.0" encoding="utf-8"?>
 <w:numbering xmlns:wpc="http://schemas.microsoft.com/office/word/2010/wordprocessingCanvas" xmlns:cx="http://schemas.microsoft.com/office/drawing/2014/chartex" xmlns:cx1="http://schemas.microsoft.com/office/drawing/2015/9/8/chartex" xmlns:cx2="http://schemas.microsoft.com/office/drawing/2015/10/21/chartex" xmlns:cx3="http://schemas.microsoft.com/office/drawing/2016/5/9/chartex" xmlns:cx4="http://schemas.microsoft.com/office/drawing/2016/5/10/chartex" xmlns:cx5="http://schemas.microsoft.com/office/drawing/2016/5/11/chartex" xmlns:cx6="http://schemas.microsoft.com/office/drawing/2016/5/12/chartex" xmlns:cx7="http://schemas.microsoft.com/office/drawing/2016/5/13/chartex" xmlns:cx8="http://schemas.microsoft.com/office/drawing/2016/5/14/chartex" xmlns:mc="http://schemas.openxmlformats.org/markup-compatibility/2006" xmlns:aink="http://schemas.microsoft.com/office/drawing/2016/ink" xmlns:am3d="http://schemas.microsoft.com/office/drawing/2017/model3d" xmlns:o="urn:schemas-microsoft-com:office:office" xmlns:oel="http://schemas.microsoft.com/office/2019/extlst" xmlns:r="http://schemas.openxmlformats.org/officeDocument/2006/relationships" xmlns:m="http://schemas.openxmlformats.org/officeDocument/2006/math" xmlns:v="urn:schemas-microsoft-com:vml" xmlns:wp14="http://schemas.microsoft.com/office/word/2010/wordprocessingDrawing" xmlns:wp="http://schemas.openxmlformats.org/drawingml/2006/wordprocessingDrawing" xmlns:w10="urn:schemas-microsoft-com:office:word" xmlns:w="http://schemas.openxmlformats.org/wordprocessingml/2006/main" xmlns:w14="http://schemas.microsoft.com/office/word/2010/wordml" xmlns:w15="http://schemas.microsoft.com/office/word/2012/wordml" xmlns:w16cex="http://schemas.microsoft.com/office/word/2018/wordml/cex" xmlns:w16cid="http://schemas.microsoft.com/office/word/2016/wordml/cid" xmlns:w16="http://schemas.microsoft.com/office/word/2018/wordml" xmlns:w16sdtdh="http://schemas.microsoft.com/office/word/2020/wordml/sdtdatahash" xmlns:w16se="http://schemas.microsoft.com/office/word/2015/wordml/symex" xmlns:wpg="http://schemas.microsoft.com/office/word/2010/wordprocessingGroup" xmlns:wpi="http://schemas.microsoft.com/office/word/2010/wordprocessingInk" xmlns:wne="http://schemas.microsoft.com/office/word/2006/wordml" xmlns:wps="http://schemas.microsoft.com/office/word/2010/wordprocessingShape" mc:Ignorable="w14 w15 w16se w16cid w16 w16cex w16sdtdh wp14">
   <w:abstractNum w:abstractNumId="0" w15:restartNumberingAfterBreak="0">
+    <w:nsid w:val="26CC2525"/>
+    <w:multiLevelType w:val="hybridMultilevel"/>
+    <w:tmpl w:val="8E6C459E"/>
+    <w:lvl w:ilvl="0" w:tplc="0409000F">
+      <w:start w:val="1"/>
+      <w:numFmt w:val="decimal"/>
+      <w:lvlText w:val="%1."/>
+      <w:lvlJc w:val="left"/>
+      <w:pPr>
+        <w:ind w:left="720" w:hanging="360"/>
+      </w:pPr>
+    </w:lvl>
+    <w:lvl w:ilvl="1" w:tplc="04090019" w:tentative="1">
+      <w:start w:val="1"/>
+      <w:numFmt w:val="lowerLetter"/>
+      <w:lvlText w:val="%2."/>
+      <w:lvlJc w:val="left"/>
+      <w:pPr>
+        <w:ind w:left="1440" w:hanging="360"/>
+      </w:pPr>
+    </w:lvl>
+    <w:lvl w:ilvl="2" w:tplc="0409001B" w:tentative="1">
+      <w:start w:val="1"/>
+      <w:numFmt w:val="lowerRoman"/>
+      <w:lvlText w:val="%3."/>
+      <w:lvlJc w:val="right"/>
+      <w:pPr>
+        <w:ind w:left="2160" w:hanging="180"/>
+      </w:pPr>
+    </w:lvl>
+    <w:lvl w:ilvl="3" w:tplc="0409000F" w:tentative="1">
+      <w:start w:val="1"/>
+      <w:numFmt w:val="decimal"/>
+      <w:lvlText w:val="%4."/>
+      <w:lvlJc w:val="left"/>
+      <w:pPr>
+        <w:ind w:left="2880" w:hanging="360"/>
+      </w:pPr>
+    </w:lvl>
+    <w:lvl w:ilvl="4" w:tplc="04090019" w:tentative="1">
+      <w:start w:val="1"/>
+      <w:numFmt w:val="lowerLetter"/>
+      <w:lvlText w:val="%5."/>
+      <w:lvlJc w:val="left"/>
+      <w:pPr>
+        <w:ind w:left="3600" w:hanging="360"/>
+      </w:pPr>
+    </w:lvl>
+    <w:lvl w:ilvl="5" w:tplc="0409001B" w:tentative="1">
+      <w:start w:val="1"/>
+      <w:numFmt w:val="lowerRoman"/>
+      <w:lvlText w:val="%6."/>
+      <w:lvlJc w:val="right"/>
+      <w:pPr>
+        <w:ind w:left="4320" w:hanging="180"/>
+      </w:pPr>
+    </w:lvl>
+    <w:lvl w:ilvl="6" w:tplc="0409000F" w:tentative="1">
+      <w:start w:val="1"/>
+      <w:numFmt w:val="decimal"/>
+      <w:lvlText w:val="%7."/>
+      <w:lvlJc w:val="left"/>
+      <w:pPr>
+        <w:ind w:left="5040" w:hanging="360"/>
+      </w:pPr>
+    </w:lvl>
+    <w:lvl w:ilvl="7" w:tplc="04090019" w:tentative="1">
+      <w:start w:val="1"/>
+      <w:numFmt w:val="lowerLetter"/>
+      <w:lvlText w:val="%8."/>
+      <w:lvlJc w:val="left"/>
+      <w:pPr>
+        <w:ind w:left="5760" w:hanging="360"/>
+      </w:pPr>
+    </w:lvl>
+    <w:lvl w:ilvl="8" w:tplc="0409001B" w:tentative="1">
+      <w:start w:val="1"/>
+      <w:numFmt w:val="lowerRoman"/>
+      <w:lvlText w:val="%9."/>
+      <w:lvlJc w:val="right"/>
+      <w:pPr>
+        <w:ind w:left="6480" w:hanging="180"/>
+      </w:pPr>
+    </w:lvl>
+  </w:abstractNum>
+  <w:abstractNum w:abstractNumId="1" w15:restartNumberingAfterBreak="0">
     <w:nsid w:val="2BE77768"/>
     <w:multiLevelType w:val="multilevel"/>
     <w:tmpl w:val="3B767526"/>
@@ -1080,7 +1273,7 @@
       </w:rPr>
     </w:lvl>
   </w:abstractNum>
-  <w:abstractNum w:abstractNumId="1" w15:restartNumberingAfterBreak="0">
+  <w:abstractNum w:abstractNumId="2" w15:restartNumberingAfterBreak="0">
     <w:nsid w:val="2DFD0383"/>
     <w:multiLevelType w:val="multilevel"/>
     <w:tmpl w:val="B27E0470"/>
@@ -1193,7 +1386,7 @@
       </w:rPr>
     </w:lvl>
   </w:abstractNum>
-  <w:abstractNum w:abstractNumId="2" w15:restartNumberingAfterBreak="0">
+  <w:abstractNum w:abstractNumId="3" w15:restartNumberingAfterBreak="0">
     <w:nsid w:val="42113EE7"/>
     <w:multiLevelType w:val="hybridMultilevel"/>
     <w:tmpl w:val="C89EE2AA"/>
@@ -1279,7 +1472,7 @@
       </w:pPr>
     </w:lvl>
   </w:abstractNum>
-  <w:abstractNum w:abstractNumId="3" w15:restartNumberingAfterBreak="0">
+  <w:abstractNum w:abstractNumId="4" w15:restartNumberingAfterBreak="0">
     <w:nsid w:val="6AA17631"/>
     <w:multiLevelType w:val="multilevel"/>
     <w:tmpl w:val="0CBA8C26"/>
@@ -1393,25 +1586,28 @@
     </w:lvl>
   </w:abstractNum>
   <w:num w:numId="1" w16cid:durableId="1388800296">
+    <w:abstractNumId w:val="4"/>
+  </w:num>
+  <w:num w:numId="2" w16cid:durableId="386874570">
+    <w:abstractNumId w:val="2"/>
+  </w:num>
+  <w:num w:numId="3" w16cid:durableId="844247273">
+    <w:abstractNumId w:val="1"/>
+  </w:num>
+  <w:num w:numId="4" w16cid:durableId="1426998358">
+    <w:abstractNumId w:val="2"/>
+  </w:num>
+  <w:num w:numId="5" w16cid:durableId="261836506">
+    <w:abstractNumId w:val="4"/>
+  </w:num>
+  <w:num w:numId="6" w16cid:durableId="738870133">
+    <w:abstractNumId w:val="1"/>
+  </w:num>
+  <w:num w:numId="7" w16cid:durableId="1284965097">
     <w:abstractNumId w:val="3"/>
   </w:num>
-  <w:num w:numId="2" w16cid:durableId="386874570">
-    <w:abstractNumId w:val="1"/>
-  </w:num>
-  <w:num w:numId="3" w16cid:durableId="844247273">
+  <w:num w:numId="8" w16cid:durableId="530458170">
     <w:abstractNumId w:val="0"/>
-  </w:num>
-  <w:num w:numId="4" w16cid:durableId="1426998358">
-    <w:abstractNumId w:val="1"/>
-  </w:num>
-  <w:num w:numId="5" w16cid:durableId="261836506">
-    <w:abstractNumId w:val="3"/>
-  </w:num>
-  <w:num w:numId="6" w16cid:durableId="738870133">
-    <w:abstractNumId w:val="0"/>
-  </w:num>
-  <w:num w:numId="7" w16cid:durableId="1284965097">
-    <w:abstractNumId w:val="2"/>
   </w:num>
 </w:numbering>
 </file>
@@ -1991,7 +2187,6 @@
     <w:name w:val="Hyperlink"/>
     <w:basedOn w:val="DefaultParagraphFont"/>
     <w:uiPriority w:val="99"/>
-    <w:semiHidden/>
     <w:unhideWhenUsed/>
     <w:rsid w:val="005B5DF5"/>
     <w:rPr>
@@ -2009,6 +2204,18 @@
       <w:ind w:left="720"/>
       <w:contextualSpacing/>
     </w:pPr>
+  </w:style>
+  <w:style w:type="character" w:styleId="UnresolvedMention">
+    <w:name w:val="Unresolved Mention"/>
+    <w:basedOn w:val="DefaultParagraphFont"/>
+    <w:uiPriority w:val="99"/>
+    <w:semiHidden/>
+    <w:unhideWhenUsed/>
+    <w:rsid w:val="00594BD6"/>
+    <w:rPr>
+      <w:color w:val="605E5C"/>
+      <w:shd w:val="clear" w:color="auto" w:fill="E1DFDD"/>
+    </w:rPr>
   </w:style>
 </w:styles>
 </file>

</xml_diff>

<commit_message>
Testing Documentation main and Servers Testing documentation finished.
</commit_message>
<xml_diff>
--- a/capstone_documentation/task3.docx
+++ b/capstone_documentation/task3.docx
@@ -59,12 +59,14 @@
       <w:r>
         <w:t xml:space="preserve">The React framework, that this application uses heavily, is built on the concept of inheritance, as all React components that are created automatically inherit from the base </w:t>
       </w:r>
+      <w:proofErr w:type="spellStart"/>
       <w:r>
         <w:rPr>
           <w:u w:val="single"/>
         </w:rPr>
         <w:t>ReactComponent</w:t>
       </w:r>
+      <w:proofErr w:type="spellEnd"/>
       <w:r>
         <w:t xml:space="preserve"> class.</w:t>
       </w:r>
@@ -93,18 +95,22 @@
       <w:r>
         <w:t xml:space="preserve">The </w:t>
       </w:r>
+      <w:proofErr w:type="spellStart"/>
       <w:r>
         <w:rPr>
           <w:u w:val="single"/>
         </w:rPr>
         <w:t>ServerChannel</w:t>
       </w:r>
+      <w:proofErr w:type="spellEnd"/>
       <w:r>
         <w:t xml:space="preserve"> component exemplifies polymorphism, as it is a single defined component that renders differently depending on properties passed during construction. Specifically, it changes based on the </w:t>
       </w:r>
+      <w:proofErr w:type="gramStart"/>
       <w:r>
         <w:t>type</w:t>
       </w:r>
+      <w:proofErr w:type="gramEnd"/>
       <w:r>
         <w:t xml:space="preserve"> property of the </w:t>
       </w:r>
@@ -173,7 +179,15 @@
         </w:numPr>
       </w:pPr>
       <w:r>
-        <w:t>All modals are encapsulated in a modal provider that is applied to the root layout document.</w:t>
+        <w:t xml:space="preserve">All </w:t>
+      </w:r>
+      <w:proofErr w:type="spellStart"/>
+      <w:r>
+        <w:t>modals</w:t>
+      </w:r>
+      <w:proofErr w:type="spellEnd"/>
+      <w:r>
+        <w:t xml:space="preserve"> are encapsulated in a modal provider that is applied to the root layout document.</w:t>
       </w:r>
     </w:p>
     <w:p>
@@ -530,7 +544,15 @@
         </w:numPr>
       </w:pPr>
       <w:r>
-        <w:t>Any area on the user interface that has a variable amount of content is placed within a ScrollArea component.</w:t>
+        <w:t xml:space="preserve">Any area on the user interface that has a variable amount of content is placed within a </w:t>
+      </w:r>
+      <w:proofErr w:type="spellStart"/>
+      <w:r>
+        <w:t>ScrollArea</w:t>
+      </w:r>
+      <w:proofErr w:type="spellEnd"/>
+      <w:r>
+        <w:t xml:space="preserve"> component.</w:t>
       </w:r>
     </w:p>
     <w:p>
@@ -870,7 +892,15 @@
         </w:numPr>
       </w:pPr>
       <w:r>
-        <w:t>Run “npm run dev” to launch the server.</w:t>
+        <w:t>Run “</w:t>
+      </w:r>
+      <w:proofErr w:type="spellStart"/>
+      <w:r>
+        <w:t>npm</w:t>
+      </w:r>
+      <w:proofErr w:type="spellEnd"/>
+      <w:r>
+        <w:t xml:space="preserve"> run dev” to launch the server.</w:t>
       </w:r>
     </w:p>
     <w:p>
@@ -905,7 +935,15 @@
         </w:numPr>
       </w:pPr>
       <w:r>
-        <w:t>Running “npx cypress open” will launch Cypress, the tool used for testing.</w:t>
+        <w:t>Running “</w:t>
+      </w:r>
+      <w:proofErr w:type="spellStart"/>
+      <w:r>
+        <w:t>npx</w:t>
+      </w:r>
+      <w:proofErr w:type="spellEnd"/>
+      <w:r>
+        <w:t xml:space="preserve"> cypress open” will launch Cypress, the tool used for testing.</w:t>
       </w:r>
     </w:p>
     <w:p>
@@ -918,7 +956,23 @@
       </w:pPr>
       <w:r>
         <w:lastRenderedPageBreak/>
-        <w:t>Running “npx prisma studio” will open Prisma Studio, a GUI for interacting with the application’s database.</w:t>
+        <w:t>Running “</w:t>
+      </w:r>
+      <w:proofErr w:type="spellStart"/>
+      <w:r>
+        <w:t>npx</w:t>
+      </w:r>
+      <w:proofErr w:type="spellEnd"/>
+      <w:r>
+        <w:t xml:space="preserve"> </w:t>
+      </w:r>
+      <w:proofErr w:type="spellStart"/>
+      <w:r>
+        <w:t>prisma</w:t>
+      </w:r>
+      <w:proofErr w:type="spellEnd"/>
+      <w:r>
+        <w:t xml:space="preserve"> studio” will open Prisma Studio, a GUI for interacting with the application’s database.</w:t>
       </w:r>
     </w:p>
     <w:p>
@@ -1042,7 +1096,4391 @@
         <w:t>D. Testing Documentation</w:t>
       </w:r>
     </w:p>
+    <w:p>
+      <w:pPr>
+        <w:ind w:firstLine="720"/>
+      </w:pPr>
+      <w:r>
+        <w:t xml:space="preserve">In previous documentation for this project, we had landed on unit testing being our preferred methodology of testing. However, this approach is no longer valid, given the structure of this application. This application heavily relies upon server-side rendered components and tightly coupled database interactions, which are inherently incompatible with unit testing. </w:t>
+      </w:r>
+    </w:p>
+    <w:p>
+      <w:pPr>
+        <w:ind w:firstLine="720"/>
+      </w:pPr>
+      <w:r>
+        <w:t>The methodology of testing we have used is more in line with End-to-End Testing, or Integration Testing. We have developed end-to-end testing specifications for the main interactive parts of the application for use with the Cypress testing suite.</w:t>
+      </w:r>
+    </w:p>
+    <w:p>
+      <w:pPr>
+        <w:ind w:firstLine="720"/>
+      </w:pPr>
+      <w:r>
+        <w:t xml:space="preserve">All tests will result in no lasting change made to the application, as </w:t>
+      </w:r>
+      <w:r>
+        <w:t>all</w:t>
+      </w:r>
+      <w:r>
+        <w:t xml:space="preserve"> the tests</w:t>
+      </w:r>
+      <w:r>
+        <w:t xml:space="preserve"> follow a similar pattern of first creating an instance of the component to be tested, then modifying it in various ways before deleting it, to test that creation, modification, and deletion all work.</w:t>
+      </w:r>
+    </w:p>
+    <w:p>
+      <w:pPr>
+        <w:pStyle w:val="Heading2"/>
+      </w:pPr>
+      <w:r>
+        <w:lastRenderedPageBreak/>
+        <w:t>Servers Testing</w:t>
+      </w:r>
+    </w:p>
+    <w:p>
+      <w:r>
+        <w:tab/>
+        <w:t xml:space="preserve">Testing of the server component will be divided into 3 different tests, server creation, server renaming, and server deletion. </w:t>
+      </w:r>
+    </w:p>
+    <w:p>
+      <w:pPr>
+        <w:pStyle w:val="Heading3"/>
+      </w:pPr>
+      <w:r>
+        <w:t>Server Creation</w:t>
+      </w:r>
+    </w:p>
+    <w:p>
+      <w:r>
+        <w:rPr>
+          <w:b/>
+          <w:bCs/>
+        </w:rPr>
+        <w:t>Test Steps</w:t>
+      </w:r>
+      <w:r>
+        <w:t>:</w:t>
+      </w:r>
+    </w:p>
+    <w:p>
+      <w:pPr>
+        <w:pStyle w:val="ListParagraph"/>
+        <w:numPr>
+          <w:ilvl w:val="0"/>
+          <w:numId w:val="10"/>
+        </w:numPr>
+      </w:pPr>
+      <w:r>
+        <w:t>Click the create server button.</w:t>
+      </w:r>
+    </w:p>
+    <w:p>
+      <w:pPr>
+        <w:pStyle w:val="ListParagraph"/>
+        <w:numPr>
+          <w:ilvl w:val="0"/>
+          <w:numId w:val="10"/>
+        </w:numPr>
+      </w:pPr>
+      <w:r>
+        <w:t>Upload a server image.</w:t>
+      </w:r>
+    </w:p>
+    <w:p>
+      <w:pPr>
+        <w:pStyle w:val="ListParagraph"/>
+        <w:numPr>
+          <w:ilvl w:val="0"/>
+          <w:numId w:val="10"/>
+        </w:numPr>
+      </w:pPr>
+      <w:r>
+        <w:t>Confirm the upload.</w:t>
+      </w:r>
+    </w:p>
+    <w:p>
+      <w:pPr>
+        <w:pStyle w:val="ListParagraph"/>
+        <w:numPr>
+          <w:ilvl w:val="0"/>
+          <w:numId w:val="10"/>
+        </w:numPr>
+      </w:pPr>
+      <w:r>
+        <w:rPr>
+          <w:b/>
+          <w:bCs/>
+        </w:rPr>
+        <w:t>Assert</w:t>
+      </w:r>
+      <w:r>
+        <w:t xml:space="preserve"> that the upload has finished.</w:t>
+      </w:r>
+    </w:p>
+    <w:p>
+      <w:pPr>
+        <w:pStyle w:val="ListParagraph"/>
+        <w:numPr>
+          <w:ilvl w:val="0"/>
+          <w:numId w:val="10"/>
+        </w:numPr>
+      </w:pPr>
+      <w:r>
+        <w:t>Generate a random number between 1-100, and type into the Server Name textbox “Server #[number]”.</w:t>
+      </w:r>
+    </w:p>
+    <w:p>
+      <w:pPr>
+        <w:pStyle w:val="ListParagraph"/>
+        <w:numPr>
+          <w:ilvl w:val="0"/>
+          <w:numId w:val="10"/>
+        </w:numPr>
+      </w:pPr>
+      <w:r>
+        <w:t>Confirm the server creation.</w:t>
+      </w:r>
+    </w:p>
+    <w:p>
+      <w:pPr>
+        <w:pStyle w:val="ListParagraph"/>
+        <w:numPr>
+          <w:ilvl w:val="0"/>
+          <w:numId w:val="10"/>
+        </w:numPr>
+      </w:pPr>
+      <w:r>
+        <w:t>Wait 5 seconds for the application to catch up.</w:t>
+      </w:r>
+    </w:p>
+    <w:p>
+      <w:pPr>
+        <w:pStyle w:val="ListParagraph"/>
+        <w:numPr>
+          <w:ilvl w:val="0"/>
+          <w:numId w:val="10"/>
+        </w:numPr>
+      </w:pPr>
+      <w:r>
+        <w:t>Click on the new server in the navigation pane.</w:t>
+      </w:r>
+    </w:p>
+    <w:p>
+      <w:pPr>
+        <w:pStyle w:val="ListParagraph"/>
+        <w:numPr>
+          <w:ilvl w:val="0"/>
+          <w:numId w:val="10"/>
+        </w:numPr>
+      </w:pPr>
+      <w:r>
+        <w:rPr>
+          <w:b/>
+        </w:rPr>
+        <w:t>Assert</w:t>
+      </w:r>
+      <w:r>
+        <w:t xml:space="preserve"> that the server navigated to has the name generated in step 5.</w:t>
+      </w:r>
+    </w:p>
+    <w:p>
+      <w:r>
+        <w:rPr>
+          <w:b/>
+          <w:bCs/>
+        </w:rPr>
+        <w:t>Test Script</w:t>
+      </w:r>
+      <w:r>
+        <w:t>:</w:t>
+      </w:r>
+    </w:p>
+    <w:p>
+      <w:pPr>
+        <w:shd w:val="clear" w:color="auto" w:fill="262A33"/>
+        <w:spacing w:line="285" w:lineRule="atLeast"/>
+        <w:rPr>
+          <w:rFonts w:ascii="Consolas" w:eastAsia="Times New Roman" w:hAnsi="Consolas" w:cs="Times New Roman"/>
+          <w:color w:val="D5CED9"/>
+          <w:sz w:val="21"/>
+          <w:szCs w:val="21"/>
+          <w:lang w:val="en-US"/>
+        </w:rPr>
+      </w:pPr>
+      <w:r>
+        <w:rPr>
+          <w:rFonts w:ascii="Consolas" w:eastAsia="Times New Roman" w:hAnsi="Consolas" w:cs="Times New Roman"/>
+          <w:color w:val="FFE66D"/>
+          <w:sz w:val="21"/>
+          <w:szCs w:val="21"/>
+          <w:lang w:val="en-US"/>
+        </w:rPr>
+        <w:t>it</w:t>
+      </w:r>
+      <w:r>
+        <w:rPr>
+          <w:rFonts w:ascii="Consolas" w:eastAsia="Times New Roman" w:hAnsi="Consolas" w:cs="Times New Roman"/>
+          <w:color w:val="D5CED9"/>
+          <w:sz w:val="21"/>
+          <w:szCs w:val="21"/>
+          <w:lang w:val="en-US"/>
+        </w:rPr>
+        <w:t>(</w:t>
+      </w:r>
+      <w:r>
+        <w:rPr>
+          <w:rFonts w:ascii="Consolas" w:eastAsia="Times New Roman" w:hAnsi="Consolas" w:cs="Times New Roman"/>
+          <w:color w:val="96E072"/>
+          <w:sz w:val="21"/>
+          <w:szCs w:val="21"/>
+          <w:lang w:val="en-US"/>
+        </w:rPr>
+        <w:t>"server creation"</w:t>
+      </w:r>
+      <w:r>
+        <w:rPr>
+          <w:rFonts w:ascii="Consolas" w:eastAsia="Times New Roman" w:hAnsi="Consolas" w:cs="Times New Roman"/>
+          <w:color w:val="D5CED9"/>
+          <w:sz w:val="21"/>
+          <w:szCs w:val="21"/>
+          <w:lang w:val="en-US"/>
+        </w:rPr>
+        <w:t xml:space="preserve">, () </w:t>
+      </w:r>
+      <w:r>
+        <w:rPr>
+          <w:rFonts w:ascii="Consolas" w:eastAsia="Times New Roman" w:hAnsi="Consolas" w:cs="Times New Roman"/>
+          <w:color w:val="C74DED"/>
+          <w:sz w:val="21"/>
+          <w:szCs w:val="21"/>
+          <w:lang w:val="en-US"/>
+        </w:rPr>
+        <w:t>=&gt;</w:t>
+      </w:r>
+      <w:r>
+        <w:rPr>
+          <w:rFonts w:ascii="Consolas" w:eastAsia="Times New Roman" w:hAnsi="Consolas" w:cs="Times New Roman"/>
+          <w:color w:val="D5CED9"/>
+          <w:sz w:val="21"/>
+          <w:szCs w:val="21"/>
+          <w:lang w:val="en-US"/>
+        </w:rPr>
+        <w:t xml:space="preserve"> {</w:t>
+      </w:r>
+    </w:p>
+    <w:p>
+      <w:pPr>
+        <w:shd w:val="clear" w:color="auto" w:fill="262A33"/>
+        <w:spacing w:line="285" w:lineRule="atLeast"/>
+        <w:rPr>
+          <w:rFonts w:ascii="Consolas" w:eastAsia="Times New Roman" w:hAnsi="Consolas" w:cs="Times New Roman"/>
+          <w:color w:val="D5CED9"/>
+          <w:sz w:val="21"/>
+          <w:szCs w:val="21"/>
+          <w:lang w:val="en-US"/>
+        </w:rPr>
+      </w:pPr>
+      <w:r>
+        <w:rPr>
+          <w:rFonts w:ascii="Consolas" w:eastAsia="Times New Roman" w:hAnsi="Consolas" w:cs="Times New Roman"/>
+          <w:color w:val="D5CED9"/>
+          <w:sz w:val="21"/>
+          <w:szCs w:val="21"/>
+          <w:lang w:val="en-US"/>
+        </w:rPr>
+        <w:t xml:space="preserve">    </w:t>
+      </w:r>
+      <w:r>
+        <w:rPr>
+          <w:rFonts w:ascii="Consolas" w:eastAsia="Times New Roman" w:hAnsi="Consolas" w:cs="Times New Roman"/>
+          <w:color w:val="A0A1A7"/>
+          <w:sz w:val="21"/>
+          <w:szCs w:val="21"/>
+          <w:lang w:val="en-US"/>
+        </w:rPr>
+        <w:t>// Click create server button</w:t>
+      </w:r>
+    </w:p>
+    <w:p>
+      <w:pPr>
+        <w:shd w:val="clear" w:color="auto" w:fill="262A33"/>
+        <w:spacing w:line="285" w:lineRule="atLeast"/>
+        <w:rPr>
+          <w:rFonts w:ascii="Consolas" w:eastAsia="Times New Roman" w:hAnsi="Consolas" w:cs="Times New Roman"/>
+          <w:color w:val="D5CED9"/>
+          <w:sz w:val="21"/>
+          <w:szCs w:val="21"/>
+          <w:lang w:val="en-US"/>
+        </w:rPr>
+      </w:pPr>
+      <w:r>
+        <w:rPr>
+          <w:rFonts w:ascii="Consolas" w:eastAsia="Times New Roman" w:hAnsi="Consolas" w:cs="Times New Roman"/>
+          <w:color w:val="D5CED9"/>
+          <w:sz w:val="21"/>
+          <w:szCs w:val="21"/>
+          <w:lang w:val="en-US"/>
+        </w:rPr>
+        <w:t xml:space="preserve">    </w:t>
+      </w:r>
+      <w:proofErr w:type="spellStart"/>
+      <w:r>
+        <w:rPr>
+          <w:rFonts w:ascii="Consolas" w:eastAsia="Times New Roman" w:hAnsi="Consolas" w:cs="Times New Roman"/>
+          <w:color w:val="00E8C6"/>
+          <w:sz w:val="21"/>
+          <w:szCs w:val="21"/>
+          <w:lang w:val="en-US"/>
+        </w:rPr>
+        <w:t>cy</w:t>
+      </w:r>
+      <w:r>
+        <w:rPr>
+          <w:rFonts w:ascii="Consolas" w:eastAsia="Times New Roman" w:hAnsi="Consolas" w:cs="Times New Roman"/>
+          <w:color w:val="D5CED9"/>
+          <w:sz w:val="21"/>
+          <w:szCs w:val="21"/>
+          <w:lang w:val="en-US"/>
+        </w:rPr>
+        <w:t>.</w:t>
+      </w:r>
+      <w:r>
+        <w:rPr>
+          <w:rFonts w:ascii="Consolas" w:eastAsia="Times New Roman" w:hAnsi="Consolas" w:cs="Times New Roman"/>
+          <w:color w:val="FFE66D"/>
+          <w:sz w:val="21"/>
+          <w:szCs w:val="21"/>
+          <w:lang w:val="en-US"/>
+        </w:rPr>
+        <w:t>get</w:t>
+      </w:r>
+      <w:proofErr w:type="spellEnd"/>
+      <w:r>
+        <w:rPr>
+          <w:rFonts w:ascii="Consolas" w:eastAsia="Times New Roman" w:hAnsi="Consolas" w:cs="Times New Roman"/>
+          <w:color w:val="D5CED9"/>
+          <w:sz w:val="21"/>
+          <w:szCs w:val="21"/>
+          <w:lang w:val="en-US"/>
+        </w:rPr>
+        <w:t>(</w:t>
+      </w:r>
+      <w:r>
+        <w:rPr>
+          <w:rFonts w:ascii="Consolas" w:eastAsia="Times New Roman" w:hAnsi="Consolas" w:cs="Times New Roman"/>
+          <w:color w:val="96E072"/>
+          <w:sz w:val="21"/>
+          <w:szCs w:val="21"/>
+          <w:lang w:val="en-US"/>
+        </w:rPr>
+        <w:t>"[data-test-id='create-server-button']"</w:t>
+      </w:r>
+      <w:r>
+        <w:rPr>
+          <w:rFonts w:ascii="Consolas" w:eastAsia="Times New Roman" w:hAnsi="Consolas" w:cs="Times New Roman"/>
+          <w:color w:val="D5CED9"/>
+          <w:sz w:val="21"/>
+          <w:szCs w:val="21"/>
+          <w:lang w:val="en-US"/>
+        </w:rPr>
+        <w:t>).</w:t>
+      </w:r>
+      <w:r>
+        <w:rPr>
+          <w:rFonts w:ascii="Consolas" w:eastAsia="Times New Roman" w:hAnsi="Consolas" w:cs="Times New Roman"/>
+          <w:color w:val="FFE66D"/>
+          <w:sz w:val="21"/>
+          <w:szCs w:val="21"/>
+          <w:lang w:val="en-US"/>
+        </w:rPr>
+        <w:t>click</w:t>
+      </w:r>
+      <w:r>
+        <w:rPr>
+          <w:rFonts w:ascii="Consolas" w:eastAsia="Times New Roman" w:hAnsi="Consolas" w:cs="Times New Roman"/>
+          <w:color w:val="D5CED9"/>
+          <w:sz w:val="21"/>
+          <w:szCs w:val="21"/>
+          <w:lang w:val="en-US"/>
+        </w:rPr>
+        <w:t>(</w:t>
+      </w:r>
+      <w:proofErr w:type="gramStart"/>
+      <w:r>
+        <w:rPr>
+          <w:rFonts w:ascii="Consolas" w:eastAsia="Times New Roman" w:hAnsi="Consolas" w:cs="Times New Roman"/>
+          <w:color w:val="D5CED9"/>
+          <w:sz w:val="21"/>
+          <w:szCs w:val="21"/>
+          <w:lang w:val="en-US"/>
+        </w:rPr>
+        <w:t>);</w:t>
+      </w:r>
+      <w:proofErr w:type="gramEnd"/>
+    </w:p>
+    <w:p>
+      <w:pPr>
+        <w:shd w:val="clear" w:color="auto" w:fill="262A33"/>
+        <w:spacing w:line="285" w:lineRule="atLeast"/>
+        <w:rPr>
+          <w:rFonts w:ascii="Consolas" w:eastAsia="Times New Roman" w:hAnsi="Consolas" w:cs="Times New Roman"/>
+          <w:color w:val="D5CED9"/>
+          <w:sz w:val="21"/>
+          <w:szCs w:val="21"/>
+          <w:lang w:val="en-US"/>
+        </w:rPr>
+      </w:pPr>
+    </w:p>
+    <w:p>
+      <w:pPr>
+        <w:shd w:val="clear" w:color="auto" w:fill="262A33"/>
+        <w:spacing w:line="285" w:lineRule="atLeast"/>
+        <w:rPr>
+          <w:rFonts w:ascii="Consolas" w:eastAsia="Times New Roman" w:hAnsi="Consolas" w:cs="Times New Roman"/>
+          <w:color w:val="D5CED9"/>
+          <w:sz w:val="21"/>
+          <w:szCs w:val="21"/>
+          <w:lang w:val="en-US"/>
+        </w:rPr>
+      </w:pPr>
+      <w:r>
+        <w:rPr>
+          <w:rFonts w:ascii="Consolas" w:eastAsia="Times New Roman" w:hAnsi="Consolas" w:cs="Times New Roman"/>
+          <w:color w:val="D5CED9"/>
+          <w:sz w:val="21"/>
+          <w:szCs w:val="21"/>
+          <w:lang w:val="en-US"/>
+        </w:rPr>
+        <w:t xml:space="preserve">    </w:t>
+      </w:r>
+      <w:r>
+        <w:rPr>
+          <w:rFonts w:ascii="Consolas" w:eastAsia="Times New Roman" w:hAnsi="Consolas" w:cs="Times New Roman"/>
+          <w:color w:val="A0A1A7"/>
+          <w:sz w:val="21"/>
+          <w:szCs w:val="21"/>
+          <w:lang w:val="en-US"/>
+        </w:rPr>
+        <w:t>// Type in randomized server name</w:t>
+      </w:r>
+    </w:p>
+    <w:p>
+      <w:pPr>
+        <w:shd w:val="clear" w:color="auto" w:fill="262A33"/>
+        <w:spacing w:line="285" w:lineRule="atLeast"/>
+        <w:rPr>
+          <w:rFonts w:ascii="Consolas" w:eastAsia="Times New Roman" w:hAnsi="Consolas" w:cs="Times New Roman"/>
+          <w:color w:val="D5CED9"/>
+          <w:sz w:val="21"/>
+          <w:szCs w:val="21"/>
+          <w:lang w:val="en-US"/>
+        </w:rPr>
+      </w:pPr>
+      <w:r>
+        <w:rPr>
+          <w:rFonts w:ascii="Consolas" w:eastAsia="Times New Roman" w:hAnsi="Consolas" w:cs="Times New Roman"/>
+          <w:color w:val="D5CED9"/>
+          <w:sz w:val="21"/>
+          <w:szCs w:val="21"/>
+          <w:lang w:val="en-US"/>
+        </w:rPr>
+        <w:t xml:space="preserve">    </w:t>
+      </w:r>
+      <w:proofErr w:type="spellStart"/>
+      <w:r>
+        <w:rPr>
+          <w:rFonts w:ascii="Consolas" w:eastAsia="Times New Roman" w:hAnsi="Consolas" w:cs="Times New Roman"/>
+          <w:color w:val="00E8C6"/>
+          <w:sz w:val="21"/>
+          <w:szCs w:val="21"/>
+          <w:lang w:val="en-US"/>
+        </w:rPr>
+        <w:t>cy</w:t>
+      </w:r>
+      <w:r>
+        <w:rPr>
+          <w:rFonts w:ascii="Consolas" w:eastAsia="Times New Roman" w:hAnsi="Consolas" w:cs="Times New Roman"/>
+          <w:color w:val="D5CED9"/>
+          <w:sz w:val="21"/>
+          <w:szCs w:val="21"/>
+          <w:lang w:val="en-US"/>
+        </w:rPr>
+        <w:t>.</w:t>
+      </w:r>
+      <w:r>
+        <w:rPr>
+          <w:rFonts w:ascii="Consolas" w:eastAsia="Times New Roman" w:hAnsi="Consolas" w:cs="Times New Roman"/>
+          <w:color w:val="FFE66D"/>
+          <w:sz w:val="21"/>
+          <w:szCs w:val="21"/>
+          <w:lang w:val="en-US"/>
+        </w:rPr>
+        <w:t>get</w:t>
+      </w:r>
+      <w:proofErr w:type="spellEnd"/>
+      <w:r>
+        <w:rPr>
+          <w:rFonts w:ascii="Consolas" w:eastAsia="Times New Roman" w:hAnsi="Consolas" w:cs="Times New Roman"/>
+          <w:color w:val="D5CED9"/>
+          <w:sz w:val="21"/>
+          <w:szCs w:val="21"/>
+          <w:lang w:val="en-US"/>
+        </w:rPr>
+        <w:t>(</w:t>
+      </w:r>
+      <w:r>
+        <w:rPr>
+          <w:rFonts w:ascii="Consolas" w:eastAsia="Times New Roman" w:hAnsi="Consolas" w:cs="Times New Roman"/>
+          <w:color w:val="96E072"/>
+          <w:sz w:val="21"/>
+          <w:szCs w:val="21"/>
+          <w:lang w:val="en-US"/>
+        </w:rPr>
+        <w:t>"[data-test-id='create-server-name']"</w:t>
+      </w:r>
+      <w:r>
+        <w:rPr>
+          <w:rFonts w:ascii="Consolas" w:eastAsia="Times New Roman" w:hAnsi="Consolas" w:cs="Times New Roman"/>
+          <w:color w:val="D5CED9"/>
+          <w:sz w:val="21"/>
+          <w:szCs w:val="21"/>
+          <w:lang w:val="en-US"/>
+        </w:rPr>
+        <w:t>).</w:t>
+      </w:r>
+      <w:r>
+        <w:rPr>
+          <w:rFonts w:ascii="Consolas" w:eastAsia="Times New Roman" w:hAnsi="Consolas" w:cs="Times New Roman"/>
+          <w:color w:val="FFE66D"/>
+          <w:sz w:val="21"/>
+          <w:szCs w:val="21"/>
+          <w:lang w:val="en-US"/>
+        </w:rPr>
+        <w:t>type</w:t>
+      </w:r>
+      <w:r>
+        <w:rPr>
+          <w:rFonts w:ascii="Consolas" w:eastAsia="Times New Roman" w:hAnsi="Consolas" w:cs="Times New Roman"/>
+          <w:color w:val="D5CED9"/>
+          <w:sz w:val="21"/>
+          <w:szCs w:val="21"/>
+          <w:lang w:val="en-US"/>
+        </w:rPr>
+        <w:t>(</w:t>
+      </w:r>
+      <w:proofErr w:type="spellStart"/>
+      <w:r>
+        <w:rPr>
+          <w:rFonts w:ascii="Consolas" w:eastAsia="Times New Roman" w:hAnsi="Consolas" w:cs="Times New Roman"/>
+          <w:color w:val="00E8C6"/>
+          <w:sz w:val="21"/>
+          <w:szCs w:val="21"/>
+          <w:lang w:val="en-US"/>
+        </w:rPr>
+        <w:t>serverName</w:t>
+      </w:r>
+      <w:proofErr w:type="spellEnd"/>
+      <w:proofErr w:type="gramStart"/>
+      <w:r>
+        <w:rPr>
+          <w:rFonts w:ascii="Consolas" w:eastAsia="Times New Roman" w:hAnsi="Consolas" w:cs="Times New Roman"/>
+          <w:color w:val="D5CED9"/>
+          <w:sz w:val="21"/>
+          <w:szCs w:val="21"/>
+          <w:lang w:val="en-US"/>
+        </w:rPr>
+        <w:t>);</w:t>
+      </w:r>
+      <w:proofErr w:type="gramEnd"/>
+    </w:p>
+    <w:p>
+      <w:pPr>
+        <w:shd w:val="clear" w:color="auto" w:fill="262A33"/>
+        <w:spacing w:line="285" w:lineRule="atLeast"/>
+        <w:rPr>
+          <w:rFonts w:ascii="Consolas" w:eastAsia="Times New Roman" w:hAnsi="Consolas" w:cs="Times New Roman"/>
+          <w:color w:val="D5CED9"/>
+          <w:sz w:val="21"/>
+          <w:szCs w:val="21"/>
+          <w:lang w:val="en-US"/>
+        </w:rPr>
+      </w:pPr>
+    </w:p>
+    <w:p>
+      <w:pPr>
+        <w:shd w:val="clear" w:color="auto" w:fill="262A33"/>
+        <w:spacing w:line="285" w:lineRule="atLeast"/>
+        <w:rPr>
+          <w:rFonts w:ascii="Consolas" w:eastAsia="Times New Roman" w:hAnsi="Consolas" w:cs="Times New Roman"/>
+          <w:color w:val="D5CED9"/>
+          <w:sz w:val="21"/>
+          <w:szCs w:val="21"/>
+          <w:lang w:val="en-US"/>
+        </w:rPr>
+      </w:pPr>
+      <w:r>
+        <w:rPr>
+          <w:rFonts w:ascii="Consolas" w:eastAsia="Times New Roman" w:hAnsi="Consolas" w:cs="Times New Roman"/>
+          <w:color w:val="D5CED9"/>
+          <w:sz w:val="21"/>
+          <w:szCs w:val="21"/>
+          <w:lang w:val="en-US"/>
+        </w:rPr>
+        <w:t xml:space="preserve">    </w:t>
+      </w:r>
+      <w:r>
+        <w:rPr>
+          <w:rFonts w:ascii="Consolas" w:eastAsia="Times New Roman" w:hAnsi="Consolas" w:cs="Times New Roman"/>
+          <w:color w:val="A0A1A7"/>
+          <w:sz w:val="21"/>
+          <w:szCs w:val="21"/>
+          <w:lang w:val="en-US"/>
+        </w:rPr>
+        <w:t>// Upload server image</w:t>
+      </w:r>
+    </w:p>
+    <w:p>
+      <w:pPr>
+        <w:shd w:val="clear" w:color="auto" w:fill="262A33"/>
+        <w:spacing w:line="285" w:lineRule="atLeast"/>
+        <w:rPr>
+          <w:rFonts w:ascii="Consolas" w:eastAsia="Times New Roman" w:hAnsi="Consolas" w:cs="Times New Roman"/>
+          <w:color w:val="D5CED9"/>
+          <w:sz w:val="21"/>
+          <w:szCs w:val="21"/>
+          <w:lang w:val="en-US"/>
+        </w:rPr>
+      </w:pPr>
+      <w:r>
+        <w:rPr>
+          <w:rFonts w:ascii="Consolas" w:eastAsia="Times New Roman" w:hAnsi="Consolas" w:cs="Times New Roman"/>
+          <w:color w:val="D5CED9"/>
+          <w:sz w:val="21"/>
+          <w:szCs w:val="21"/>
+          <w:lang w:val="en-US"/>
+        </w:rPr>
+        <w:t xml:space="preserve">    </w:t>
+      </w:r>
+      <w:proofErr w:type="spellStart"/>
+      <w:r>
+        <w:rPr>
+          <w:rFonts w:ascii="Consolas" w:eastAsia="Times New Roman" w:hAnsi="Consolas" w:cs="Times New Roman"/>
+          <w:color w:val="00E8C6"/>
+          <w:sz w:val="21"/>
+          <w:szCs w:val="21"/>
+          <w:lang w:val="en-US"/>
+        </w:rPr>
+        <w:t>cy</w:t>
+      </w:r>
+      <w:r>
+        <w:rPr>
+          <w:rFonts w:ascii="Consolas" w:eastAsia="Times New Roman" w:hAnsi="Consolas" w:cs="Times New Roman"/>
+          <w:color w:val="D5CED9"/>
+          <w:sz w:val="21"/>
+          <w:szCs w:val="21"/>
+          <w:lang w:val="en-US"/>
+        </w:rPr>
+        <w:t>.</w:t>
+      </w:r>
+      <w:r>
+        <w:rPr>
+          <w:rFonts w:ascii="Consolas" w:eastAsia="Times New Roman" w:hAnsi="Consolas" w:cs="Times New Roman"/>
+          <w:color w:val="FFE66D"/>
+          <w:sz w:val="21"/>
+          <w:szCs w:val="21"/>
+          <w:lang w:val="en-US"/>
+        </w:rPr>
+        <w:t>fixture</w:t>
+      </w:r>
+      <w:proofErr w:type="spellEnd"/>
+      <w:r>
+        <w:rPr>
+          <w:rFonts w:ascii="Consolas" w:eastAsia="Times New Roman" w:hAnsi="Consolas" w:cs="Times New Roman"/>
+          <w:color w:val="D5CED9"/>
+          <w:sz w:val="21"/>
+          <w:szCs w:val="21"/>
+          <w:lang w:val="en-US"/>
+        </w:rPr>
+        <w:t>(</w:t>
+      </w:r>
+      <w:r>
+        <w:rPr>
+          <w:rFonts w:ascii="Consolas" w:eastAsia="Times New Roman" w:hAnsi="Consolas" w:cs="Times New Roman"/>
+          <w:color w:val="96E072"/>
+          <w:sz w:val="21"/>
+          <w:szCs w:val="21"/>
+          <w:lang w:val="en-US"/>
+        </w:rPr>
+        <w:t>"server-image.png"</w:t>
+      </w:r>
+      <w:r>
+        <w:rPr>
+          <w:rFonts w:ascii="Consolas" w:eastAsia="Times New Roman" w:hAnsi="Consolas" w:cs="Times New Roman"/>
+          <w:color w:val="D5CED9"/>
+          <w:sz w:val="21"/>
+          <w:szCs w:val="21"/>
+          <w:lang w:val="en-US"/>
+        </w:rPr>
+        <w:t xml:space="preserve">, </w:t>
+      </w:r>
+      <w:r>
+        <w:rPr>
+          <w:rFonts w:ascii="Consolas" w:eastAsia="Times New Roman" w:hAnsi="Consolas" w:cs="Times New Roman"/>
+          <w:color w:val="EE5D43"/>
+          <w:sz w:val="21"/>
+          <w:szCs w:val="21"/>
+          <w:lang w:val="en-US"/>
+        </w:rPr>
+        <w:t>null</w:t>
+      </w:r>
+      <w:r>
+        <w:rPr>
+          <w:rFonts w:ascii="Consolas" w:eastAsia="Times New Roman" w:hAnsi="Consolas" w:cs="Times New Roman"/>
+          <w:color w:val="D5CED9"/>
+          <w:sz w:val="21"/>
+          <w:szCs w:val="21"/>
+          <w:lang w:val="en-US"/>
+        </w:rPr>
+        <w:t>).</w:t>
+      </w:r>
+      <w:r>
+        <w:rPr>
+          <w:rFonts w:ascii="Consolas" w:eastAsia="Times New Roman" w:hAnsi="Consolas" w:cs="Times New Roman"/>
+          <w:color w:val="FFE66D"/>
+          <w:sz w:val="21"/>
+          <w:szCs w:val="21"/>
+          <w:lang w:val="en-US"/>
+        </w:rPr>
+        <w:t>as</w:t>
+      </w:r>
+      <w:r>
+        <w:rPr>
+          <w:rFonts w:ascii="Consolas" w:eastAsia="Times New Roman" w:hAnsi="Consolas" w:cs="Times New Roman"/>
+          <w:color w:val="D5CED9"/>
+          <w:sz w:val="21"/>
+          <w:szCs w:val="21"/>
+          <w:lang w:val="en-US"/>
+        </w:rPr>
+        <w:t>(</w:t>
+      </w:r>
+      <w:r>
+        <w:rPr>
+          <w:rFonts w:ascii="Consolas" w:eastAsia="Times New Roman" w:hAnsi="Consolas" w:cs="Times New Roman"/>
+          <w:color w:val="96E072"/>
+          <w:sz w:val="21"/>
+          <w:szCs w:val="21"/>
+          <w:lang w:val="en-US"/>
+        </w:rPr>
+        <w:t>"</w:t>
+      </w:r>
+      <w:proofErr w:type="spellStart"/>
+      <w:r>
+        <w:rPr>
+          <w:rFonts w:ascii="Consolas" w:eastAsia="Times New Roman" w:hAnsi="Consolas" w:cs="Times New Roman"/>
+          <w:color w:val="96E072"/>
+          <w:sz w:val="21"/>
+          <w:szCs w:val="21"/>
+          <w:lang w:val="en-US"/>
+        </w:rPr>
+        <w:t>serverImageFixture</w:t>
+      </w:r>
+      <w:proofErr w:type="spellEnd"/>
+      <w:r>
+        <w:rPr>
+          <w:rFonts w:ascii="Consolas" w:eastAsia="Times New Roman" w:hAnsi="Consolas" w:cs="Times New Roman"/>
+          <w:color w:val="96E072"/>
+          <w:sz w:val="21"/>
+          <w:szCs w:val="21"/>
+          <w:lang w:val="en-US"/>
+        </w:rPr>
+        <w:t>"</w:t>
+      </w:r>
+      <w:proofErr w:type="gramStart"/>
+      <w:r>
+        <w:rPr>
+          <w:rFonts w:ascii="Consolas" w:eastAsia="Times New Roman" w:hAnsi="Consolas" w:cs="Times New Roman"/>
+          <w:color w:val="D5CED9"/>
+          <w:sz w:val="21"/>
+          <w:szCs w:val="21"/>
+          <w:lang w:val="en-US"/>
+        </w:rPr>
+        <w:t>);</w:t>
+      </w:r>
+      <w:proofErr w:type="gramEnd"/>
+    </w:p>
+    <w:p>
+      <w:pPr>
+        <w:shd w:val="clear" w:color="auto" w:fill="262A33"/>
+        <w:spacing w:line="285" w:lineRule="atLeast"/>
+        <w:rPr>
+          <w:rFonts w:ascii="Consolas" w:eastAsia="Times New Roman" w:hAnsi="Consolas" w:cs="Times New Roman"/>
+          <w:color w:val="D5CED9"/>
+          <w:sz w:val="21"/>
+          <w:szCs w:val="21"/>
+          <w:lang w:val="en-US"/>
+        </w:rPr>
+      </w:pPr>
+      <w:r>
+        <w:rPr>
+          <w:rFonts w:ascii="Consolas" w:eastAsia="Times New Roman" w:hAnsi="Consolas" w:cs="Times New Roman"/>
+          <w:color w:val="D5CED9"/>
+          <w:sz w:val="21"/>
+          <w:szCs w:val="21"/>
+          <w:lang w:val="en-US"/>
+        </w:rPr>
+        <w:t xml:space="preserve">    </w:t>
+      </w:r>
+      <w:proofErr w:type="spellStart"/>
+      <w:r>
+        <w:rPr>
+          <w:rFonts w:ascii="Consolas" w:eastAsia="Times New Roman" w:hAnsi="Consolas" w:cs="Times New Roman"/>
+          <w:color w:val="00E8C6"/>
+          <w:sz w:val="21"/>
+          <w:szCs w:val="21"/>
+          <w:lang w:val="en-US"/>
+        </w:rPr>
+        <w:t>cy</w:t>
+      </w:r>
+      <w:r>
+        <w:rPr>
+          <w:rFonts w:ascii="Consolas" w:eastAsia="Times New Roman" w:hAnsi="Consolas" w:cs="Times New Roman"/>
+          <w:color w:val="D5CED9"/>
+          <w:sz w:val="21"/>
+          <w:szCs w:val="21"/>
+          <w:lang w:val="en-US"/>
+        </w:rPr>
+        <w:t>.</w:t>
+      </w:r>
+      <w:r>
+        <w:rPr>
+          <w:rFonts w:ascii="Consolas" w:eastAsia="Times New Roman" w:hAnsi="Consolas" w:cs="Times New Roman"/>
+          <w:color w:val="FFE66D"/>
+          <w:sz w:val="21"/>
+          <w:szCs w:val="21"/>
+          <w:lang w:val="en-US"/>
+        </w:rPr>
+        <w:t>get</w:t>
+      </w:r>
+      <w:proofErr w:type="spellEnd"/>
+      <w:r>
+        <w:rPr>
+          <w:rFonts w:ascii="Consolas" w:eastAsia="Times New Roman" w:hAnsi="Consolas" w:cs="Times New Roman"/>
+          <w:color w:val="D5CED9"/>
+          <w:sz w:val="21"/>
+          <w:szCs w:val="21"/>
+          <w:lang w:val="en-US"/>
+        </w:rPr>
+        <w:t>(</w:t>
+      </w:r>
+      <w:r>
+        <w:rPr>
+          <w:rFonts w:ascii="Consolas" w:eastAsia="Times New Roman" w:hAnsi="Consolas" w:cs="Times New Roman"/>
+          <w:color w:val="96E072"/>
+          <w:sz w:val="21"/>
+          <w:szCs w:val="21"/>
+          <w:lang w:val="en-US"/>
+        </w:rPr>
+        <w:t>"input[type=file]"</w:t>
+      </w:r>
+      <w:r>
+        <w:rPr>
+          <w:rFonts w:ascii="Consolas" w:eastAsia="Times New Roman" w:hAnsi="Consolas" w:cs="Times New Roman"/>
+          <w:color w:val="D5CED9"/>
+          <w:sz w:val="21"/>
+          <w:szCs w:val="21"/>
+          <w:lang w:val="en-US"/>
+        </w:rPr>
+        <w:t>).</w:t>
+      </w:r>
+      <w:proofErr w:type="spellStart"/>
+      <w:r>
+        <w:rPr>
+          <w:rFonts w:ascii="Consolas" w:eastAsia="Times New Roman" w:hAnsi="Consolas" w:cs="Times New Roman"/>
+          <w:color w:val="FFE66D"/>
+          <w:sz w:val="21"/>
+          <w:szCs w:val="21"/>
+          <w:lang w:val="en-US"/>
+        </w:rPr>
+        <w:t>selectFile</w:t>
+      </w:r>
+      <w:proofErr w:type="spellEnd"/>
+      <w:r>
+        <w:rPr>
+          <w:rFonts w:ascii="Consolas" w:eastAsia="Times New Roman" w:hAnsi="Consolas" w:cs="Times New Roman"/>
+          <w:color w:val="D5CED9"/>
+          <w:sz w:val="21"/>
+          <w:szCs w:val="21"/>
+          <w:lang w:val="en-US"/>
+        </w:rPr>
+        <w:t>(</w:t>
+      </w:r>
+      <w:r>
+        <w:rPr>
+          <w:rFonts w:ascii="Consolas" w:eastAsia="Times New Roman" w:hAnsi="Consolas" w:cs="Times New Roman"/>
+          <w:color w:val="96E072"/>
+          <w:sz w:val="21"/>
+          <w:szCs w:val="21"/>
+          <w:lang w:val="en-US"/>
+        </w:rPr>
+        <w:t>"@</w:t>
+      </w:r>
+      <w:proofErr w:type="spellStart"/>
+      <w:r>
+        <w:rPr>
+          <w:rFonts w:ascii="Consolas" w:eastAsia="Times New Roman" w:hAnsi="Consolas" w:cs="Times New Roman"/>
+          <w:color w:val="96E072"/>
+          <w:sz w:val="21"/>
+          <w:szCs w:val="21"/>
+          <w:lang w:val="en-US"/>
+        </w:rPr>
+        <w:t>serverImageFixture</w:t>
+      </w:r>
+      <w:proofErr w:type="spellEnd"/>
+      <w:r>
+        <w:rPr>
+          <w:rFonts w:ascii="Consolas" w:eastAsia="Times New Roman" w:hAnsi="Consolas" w:cs="Times New Roman"/>
+          <w:color w:val="96E072"/>
+          <w:sz w:val="21"/>
+          <w:szCs w:val="21"/>
+          <w:lang w:val="en-US"/>
+        </w:rPr>
+        <w:t>"</w:t>
+      </w:r>
+      <w:r>
+        <w:rPr>
+          <w:rFonts w:ascii="Consolas" w:eastAsia="Times New Roman" w:hAnsi="Consolas" w:cs="Times New Roman"/>
+          <w:color w:val="D5CED9"/>
+          <w:sz w:val="21"/>
+          <w:szCs w:val="21"/>
+          <w:lang w:val="en-US"/>
+        </w:rPr>
+        <w:t xml:space="preserve">, { force: </w:t>
+      </w:r>
+      <w:r>
+        <w:rPr>
+          <w:rFonts w:ascii="Consolas" w:eastAsia="Times New Roman" w:hAnsi="Consolas" w:cs="Times New Roman"/>
+          <w:color w:val="EE5D43"/>
+          <w:sz w:val="21"/>
+          <w:szCs w:val="21"/>
+          <w:lang w:val="en-US"/>
+        </w:rPr>
+        <w:t>true</w:t>
+      </w:r>
+      <w:r>
+        <w:rPr>
+          <w:rFonts w:ascii="Consolas" w:eastAsia="Times New Roman" w:hAnsi="Consolas" w:cs="Times New Roman"/>
+          <w:color w:val="D5CED9"/>
+          <w:sz w:val="21"/>
+          <w:szCs w:val="21"/>
+          <w:lang w:val="en-US"/>
+        </w:rPr>
+        <w:t xml:space="preserve"> }</w:t>
+      </w:r>
+      <w:proofErr w:type="gramStart"/>
+      <w:r>
+        <w:rPr>
+          <w:rFonts w:ascii="Consolas" w:eastAsia="Times New Roman" w:hAnsi="Consolas" w:cs="Times New Roman"/>
+          <w:color w:val="D5CED9"/>
+          <w:sz w:val="21"/>
+          <w:szCs w:val="21"/>
+          <w:lang w:val="en-US"/>
+        </w:rPr>
+        <w:t>);</w:t>
+      </w:r>
+      <w:proofErr w:type="gramEnd"/>
+    </w:p>
+    <w:p>
+      <w:pPr>
+        <w:shd w:val="clear" w:color="auto" w:fill="262A33"/>
+        <w:spacing w:line="285" w:lineRule="atLeast"/>
+        <w:rPr>
+          <w:rFonts w:ascii="Consolas" w:eastAsia="Times New Roman" w:hAnsi="Consolas" w:cs="Times New Roman"/>
+          <w:color w:val="D5CED9"/>
+          <w:sz w:val="21"/>
+          <w:szCs w:val="21"/>
+          <w:lang w:val="en-US"/>
+        </w:rPr>
+      </w:pPr>
+      <w:r>
+        <w:rPr>
+          <w:rFonts w:ascii="Consolas" w:eastAsia="Times New Roman" w:hAnsi="Consolas" w:cs="Times New Roman"/>
+          <w:color w:val="D5CED9"/>
+          <w:sz w:val="21"/>
+          <w:szCs w:val="21"/>
+          <w:lang w:val="en-US"/>
+        </w:rPr>
+        <w:t xml:space="preserve">    </w:t>
+      </w:r>
+      <w:r>
+        <w:rPr>
+          <w:rFonts w:ascii="Consolas" w:eastAsia="Times New Roman" w:hAnsi="Consolas" w:cs="Times New Roman"/>
+          <w:color w:val="A0A1A7"/>
+          <w:sz w:val="21"/>
+          <w:szCs w:val="21"/>
+          <w:lang w:val="en-US"/>
+        </w:rPr>
+        <w:t>// Click upload confirmation</w:t>
+      </w:r>
+    </w:p>
+    <w:p>
+      <w:pPr>
+        <w:shd w:val="clear" w:color="auto" w:fill="262A33"/>
+        <w:spacing w:line="285" w:lineRule="atLeast"/>
+        <w:rPr>
+          <w:rFonts w:ascii="Consolas" w:eastAsia="Times New Roman" w:hAnsi="Consolas" w:cs="Times New Roman"/>
+          <w:color w:val="D5CED9"/>
+          <w:sz w:val="21"/>
+          <w:szCs w:val="21"/>
+          <w:lang w:val="en-US"/>
+        </w:rPr>
+      </w:pPr>
+      <w:r>
+        <w:rPr>
+          <w:rFonts w:ascii="Consolas" w:eastAsia="Times New Roman" w:hAnsi="Consolas" w:cs="Times New Roman"/>
+          <w:color w:val="D5CED9"/>
+          <w:sz w:val="21"/>
+          <w:szCs w:val="21"/>
+          <w:lang w:val="en-US"/>
+        </w:rPr>
+        <w:t xml:space="preserve">    </w:t>
+      </w:r>
+      <w:proofErr w:type="spellStart"/>
+      <w:r>
+        <w:rPr>
+          <w:rFonts w:ascii="Consolas" w:eastAsia="Times New Roman" w:hAnsi="Consolas" w:cs="Times New Roman"/>
+          <w:color w:val="00E8C6"/>
+          <w:sz w:val="21"/>
+          <w:szCs w:val="21"/>
+          <w:lang w:val="en-US"/>
+        </w:rPr>
+        <w:t>cy</w:t>
+      </w:r>
+      <w:r>
+        <w:rPr>
+          <w:rFonts w:ascii="Consolas" w:eastAsia="Times New Roman" w:hAnsi="Consolas" w:cs="Times New Roman"/>
+          <w:color w:val="D5CED9"/>
+          <w:sz w:val="21"/>
+          <w:szCs w:val="21"/>
+          <w:lang w:val="en-US"/>
+        </w:rPr>
+        <w:t>.</w:t>
+      </w:r>
+      <w:r>
+        <w:rPr>
+          <w:rFonts w:ascii="Consolas" w:eastAsia="Times New Roman" w:hAnsi="Consolas" w:cs="Times New Roman"/>
+          <w:color w:val="FFE66D"/>
+          <w:sz w:val="21"/>
+          <w:szCs w:val="21"/>
+          <w:lang w:val="en-US"/>
+        </w:rPr>
+        <w:t>get</w:t>
+      </w:r>
+      <w:proofErr w:type="spellEnd"/>
+      <w:r>
+        <w:rPr>
+          <w:rFonts w:ascii="Consolas" w:eastAsia="Times New Roman" w:hAnsi="Consolas" w:cs="Times New Roman"/>
+          <w:color w:val="D5CED9"/>
+          <w:sz w:val="21"/>
+          <w:szCs w:val="21"/>
+          <w:lang w:val="en-US"/>
+        </w:rPr>
+        <w:t>(</w:t>
+      </w:r>
+      <w:r>
+        <w:rPr>
+          <w:rFonts w:ascii="Consolas" w:eastAsia="Times New Roman" w:hAnsi="Consolas" w:cs="Times New Roman"/>
+          <w:color w:val="96E072"/>
+          <w:sz w:val="21"/>
+          <w:szCs w:val="21"/>
+          <w:lang w:val="en-US"/>
+        </w:rPr>
+        <w:t>"[data-test-id='create-server-image'] button"</w:t>
+      </w:r>
+      <w:r>
+        <w:rPr>
+          <w:rFonts w:ascii="Consolas" w:eastAsia="Times New Roman" w:hAnsi="Consolas" w:cs="Times New Roman"/>
+          <w:color w:val="D5CED9"/>
+          <w:sz w:val="21"/>
+          <w:szCs w:val="21"/>
+          <w:lang w:val="en-US"/>
+        </w:rPr>
+        <w:t>).</w:t>
+      </w:r>
+      <w:r>
+        <w:rPr>
+          <w:rFonts w:ascii="Consolas" w:eastAsia="Times New Roman" w:hAnsi="Consolas" w:cs="Times New Roman"/>
+          <w:color w:val="FFE66D"/>
+          <w:sz w:val="21"/>
+          <w:szCs w:val="21"/>
+          <w:lang w:val="en-US"/>
+        </w:rPr>
+        <w:t>click</w:t>
+      </w:r>
+      <w:r>
+        <w:rPr>
+          <w:rFonts w:ascii="Consolas" w:eastAsia="Times New Roman" w:hAnsi="Consolas" w:cs="Times New Roman"/>
+          <w:color w:val="D5CED9"/>
+          <w:sz w:val="21"/>
+          <w:szCs w:val="21"/>
+          <w:lang w:val="en-US"/>
+        </w:rPr>
+        <w:t>(</w:t>
+      </w:r>
+      <w:proofErr w:type="gramStart"/>
+      <w:r>
+        <w:rPr>
+          <w:rFonts w:ascii="Consolas" w:eastAsia="Times New Roman" w:hAnsi="Consolas" w:cs="Times New Roman"/>
+          <w:color w:val="D5CED9"/>
+          <w:sz w:val="21"/>
+          <w:szCs w:val="21"/>
+          <w:lang w:val="en-US"/>
+        </w:rPr>
+        <w:t>);</w:t>
+      </w:r>
+      <w:proofErr w:type="gramEnd"/>
+    </w:p>
+    <w:p>
+      <w:pPr>
+        <w:shd w:val="clear" w:color="auto" w:fill="262A33"/>
+        <w:spacing w:line="285" w:lineRule="atLeast"/>
+        <w:rPr>
+          <w:rFonts w:ascii="Consolas" w:eastAsia="Times New Roman" w:hAnsi="Consolas" w:cs="Times New Roman"/>
+          <w:color w:val="D5CED9"/>
+          <w:sz w:val="21"/>
+          <w:szCs w:val="21"/>
+          <w:lang w:val="en-US"/>
+        </w:rPr>
+      </w:pPr>
+      <w:r>
+        <w:rPr>
+          <w:rFonts w:ascii="Consolas" w:eastAsia="Times New Roman" w:hAnsi="Consolas" w:cs="Times New Roman"/>
+          <w:color w:val="D5CED9"/>
+          <w:sz w:val="21"/>
+          <w:szCs w:val="21"/>
+          <w:lang w:val="en-US"/>
+        </w:rPr>
+        <w:t xml:space="preserve">    </w:t>
+      </w:r>
+      <w:r>
+        <w:rPr>
+          <w:rFonts w:ascii="Consolas" w:eastAsia="Times New Roman" w:hAnsi="Consolas" w:cs="Times New Roman"/>
+          <w:color w:val="A0A1A7"/>
+          <w:sz w:val="21"/>
+          <w:szCs w:val="21"/>
+          <w:lang w:val="en-US"/>
+        </w:rPr>
+        <w:t>// Wait for upload to finish before</w:t>
+      </w:r>
+    </w:p>
+    <w:p>
+      <w:pPr>
+        <w:shd w:val="clear" w:color="auto" w:fill="262A33"/>
+        <w:spacing w:line="285" w:lineRule="atLeast"/>
+        <w:rPr>
+          <w:rFonts w:ascii="Consolas" w:eastAsia="Times New Roman" w:hAnsi="Consolas" w:cs="Times New Roman"/>
+          <w:color w:val="D5CED9"/>
+          <w:sz w:val="21"/>
+          <w:szCs w:val="21"/>
+          <w:lang w:val="en-US"/>
+        </w:rPr>
+      </w:pPr>
+      <w:r>
+        <w:rPr>
+          <w:rFonts w:ascii="Consolas" w:eastAsia="Times New Roman" w:hAnsi="Consolas" w:cs="Times New Roman"/>
+          <w:color w:val="D5CED9"/>
+          <w:sz w:val="21"/>
+          <w:szCs w:val="21"/>
+          <w:lang w:val="en-US"/>
+        </w:rPr>
+        <w:t xml:space="preserve">    </w:t>
+      </w:r>
+      <w:r>
+        <w:rPr>
+          <w:rFonts w:ascii="Consolas" w:eastAsia="Times New Roman" w:hAnsi="Consolas" w:cs="Times New Roman"/>
+          <w:color w:val="00E8C6"/>
+          <w:sz w:val="21"/>
+          <w:szCs w:val="21"/>
+          <w:lang w:val="en-US"/>
+        </w:rPr>
+        <w:t>cy</w:t>
+      </w:r>
+      <w:r>
+        <w:rPr>
+          <w:rFonts w:ascii="Consolas" w:eastAsia="Times New Roman" w:hAnsi="Consolas" w:cs="Times New Roman"/>
+          <w:color w:val="D5CED9"/>
+          <w:sz w:val="21"/>
+          <w:szCs w:val="21"/>
+          <w:lang w:val="en-US"/>
+        </w:rPr>
+        <w:t>.</w:t>
+      </w:r>
+      <w:r>
+        <w:rPr>
+          <w:rFonts w:ascii="Consolas" w:eastAsia="Times New Roman" w:hAnsi="Consolas" w:cs="Times New Roman"/>
+          <w:color w:val="FFE66D"/>
+          <w:sz w:val="21"/>
+          <w:szCs w:val="21"/>
+          <w:lang w:val="en-US"/>
+        </w:rPr>
+        <w:t>get</w:t>
+      </w:r>
+      <w:r>
+        <w:rPr>
+          <w:rFonts w:ascii="Consolas" w:eastAsia="Times New Roman" w:hAnsi="Consolas" w:cs="Times New Roman"/>
+          <w:color w:val="D5CED9"/>
+          <w:sz w:val="21"/>
+          <w:szCs w:val="21"/>
+          <w:lang w:val="en-US"/>
+        </w:rPr>
+        <w:t>(</w:t>
+      </w:r>
+      <w:r>
+        <w:rPr>
+          <w:rFonts w:ascii="Consolas" w:eastAsia="Times New Roman" w:hAnsi="Consolas" w:cs="Times New Roman"/>
+          <w:color w:val="96E072"/>
+          <w:sz w:val="21"/>
+          <w:szCs w:val="21"/>
+          <w:lang w:val="en-US"/>
+        </w:rPr>
+        <w:t>"[data-test-id='uploaded-server-image']"</w:t>
+      </w:r>
+      <w:r>
+        <w:rPr>
+          <w:rFonts w:ascii="Consolas" w:eastAsia="Times New Roman" w:hAnsi="Consolas" w:cs="Times New Roman"/>
+          <w:color w:val="D5CED9"/>
+          <w:sz w:val="21"/>
+          <w:szCs w:val="21"/>
+          <w:lang w:val="en-US"/>
+        </w:rPr>
+        <w:t>).</w:t>
+      </w:r>
+      <w:r>
+        <w:rPr>
+          <w:rFonts w:ascii="Consolas" w:eastAsia="Times New Roman" w:hAnsi="Consolas" w:cs="Times New Roman"/>
+          <w:color w:val="FFE66D"/>
+          <w:sz w:val="21"/>
+          <w:szCs w:val="21"/>
+          <w:lang w:val="en-US"/>
+        </w:rPr>
+        <w:t>should</w:t>
+      </w:r>
+      <w:r>
+        <w:rPr>
+          <w:rFonts w:ascii="Consolas" w:eastAsia="Times New Roman" w:hAnsi="Consolas" w:cs="Times New Roman"/>
+          <w:color w:val="D5CED9"/>
+          <w:sz w:val="21"/>
+          <w:szCs w:val="21"/>
+          <w:lang w:val="en-US"/>
+        </w:rPr>
+        <w:t>(</w:t>
+      </w:r>
+      <w:r>
+        <w:rPr>
+          <w:rFonts w:ascii="Consolas" w:eastAsia="Times New Roman" w:hAnsi="Consolas" w:cs="Times New Roman"/>
+          <w:color w:val="96E072"/>
+          <w:sz w:val="21"/>
+          <w:szCs w:val="21"/>
+          <w:lang w:val="en-US"/>
+        </w:rPr>
+        <w:t>"exist"</w:t>
+      </w:r>
+      <w:proofErr w:type="gramStart"/>
+      <w:r>
+        <w:rPr>
+          <w:rFonts w:ascii="Consolas" w:eastAsia="Times New Roman" w:hAnsi="Consolas" w:cs="Times New Roman"/>
+          <w:color w:val="D5CED9"/>
+          <w:sz w:val="21"/>
+          <w:szCs w:val="21"/>
+          <w:lang w:val="en-US"/>
+        </w:rPr>
+        <w:t>);</w:t>
+      </w:r>
+      <w:proofErr w:type="gramEnd"/>
+    </w:p>
+    <w:p>
+      <w:pPr>
+        <w:shd w:val="clear" w:color="auto" w:fill="262A33"/>
+        <w:spacing w:line="285" w:lineRule="atLeast"/>
+        <w:rPr>
+          <w:rFonts w:ascii="Consolas" w:eastAsia="Times New Roman" w:hAnsi="Consolas" w:cs="Times New Roman"/>
+          <w:color w:val="D5CED9"/>
+          <w:sz w:val="21"/>
+          <w:szCs w:val="21"/>
+          <w:lang w:val="en-US"/>
+        </w:rPr>
+      </w:pPr>
+      <w:r>
+        <w:rPr>
+          <w:rFonts w:ascii="Consolas" w:eastAsia="Times New Roman" w:hAnsi="Consolas" w:cs="Times New Roman"/>
+          <w:color w:val="D5CED9"/>
+          <w:sz w:val="21"/>
+          <w:szCs w:val="21"/>
+          <w:lang w:val="en-US"/>
+        </w:rPr>
+        <w:t xml:space="preserve">    </w:t>
+      </w:r>
+      <w:r>
+        <w:rPr>
+          <w:rFonts w:ascii="Consolas" w:eastAsia="Times New Roman" w:hAnsi="Consolas" w:cs="Times New Roman"/>
+          <w:color w:val="A0A1A7"/>
+          <w:sz w:val="21"/>
+          <w:szCs w:val="21"/>
+          <w:lang w:val="en-US"/>
+        </w:rPr>
+        <w:t>// Clicking confirm</w:t>
+      </w:r>
+    </w:p>
+    <w:p>
+      <w:pPr>
+        <w:shd w:val="clear" w:color="auto" w:fill="262A33"/>
+        <w:spacing w:line="285" w:lineRule="atLeast"/>
+        <w:rPr>
+          <w:rFonts w:ascii="Consolas" w:eastAsia="Times New Roman" w:hAnsi="Consolas" w:cs="Times New Roman"/>
+          <w:color w:val="D5CED9"/>
+          <w:sz w:val="21"/>
+          <w:szCs w:val="21"/>
+          <w:lang w:val="en-US"/>
+        </w:rPr>
+      </w:pPr>
+      <w:r>
+        <w:rPr>
+          <w:rFonts w:ascii="Consolas" w:eastAsia="Times New Roman" w:hAnsi="Consolas" w:cs="Times New Roman"/>
+          <w:color w:val="D5CED9"/>
+          <w:sz w:val="21"/>
+          <w:szCs w:val="21"/>
+          <w:lang w:val="en-US"/>
+        </w:rPr>
+        <w:t xml:space="preserve">    </w:t>
+      </w:r>
+      <w:proofErr w:type="spellStart"/>
+      <w:r>
+        <w:rPr>
+          <w:rFonts w:ascii="Consolas" w:eastAsia="Times New Roman" w:hAnsi="Consolas" w:cs="Times New Roman"/>
+          <w:color w:val="00E8C6"/>
+          <w:sz w:val="21"/>
+          <w:szCs w:val="21"/>
+          <w:lang w:val="en-US"/>
+        </w:rPr>
+        <w:t>cy</w:t>
+      </w:r>
+      <w:r>
+        <w:rPr>
+          <w:rFonts w:ascii="Consolas" w:eastAsia="Times New Roman" w:hAnsi="Consolas" w:cs="Times New Roman"/>
+          <w:color w:val="D5CED9"/>
+          <w:sz w:val="21"/>
+          <w:szCs w:val="21"/>
+          <w:lang w:val="en-US"/>
+        </w:rPr>
+        <w:t>.</w:t>
+      </w:r>
+      <w:r>
+        <w:rPr>
+          <w:rFonts w:ascii="Consolas" w:eastAsia="Times New Roman" w:hAnsi="Consolas" w:cs="Times New Roman"/>
+          <w:color w:val="FFE66D"/>
+          <w:sz w:val="21"/>
+          <w:szCs w:val="21"/>
+          <w:lang w:val="en-US"/>
+        </w:rPr>
+        <w:t>get</w:t>
+      </w:r>
+      <w:proofErr w:type="spellEnd"/>
+      <w:r>
+        <w:rPr>
+          <w:rFonts w:ascii="Consolas" w:eastAsia="Times New Roman" w:hAnsi="Consolas" w:cs="Times New Roman"/>
+          <w:color w:val="D5CED9"/>
+          <w:sz w:val="21"/>
+          <w:szCs w:val="21"/>
+          <w:lang w:val="en-US"/>
+        </w:rPr>
+        <w:t>(</w:t>
+      </w:r>
+      <w:r>
+        <w:rPr>
+          <w:rFonts w:ascii="Consolas" w:eastAsia="Times New Roman" w:hAnsi="Consolas" w:cs="Times New Roman"/>
+          <w:color w:val="96E072"/>
+          <w:sz w:val="21"/>
+          <w:szCs w:val="21"/>
+          <w:lang w:val="en-US"/>
+        </w:rPr>
+        <w:t>"[data-test-id='create-server-confirm']"</w:t>
+      </w:r>
+      <w:r>
+        <w:rPr>
+          <w:rFonts w:ascii="Consolas" w:eastAsia="Times New Roman" w:hAnsi="Consolas" w:cs="Times New Roman"/>
+          <w:color w:val="D5CED9"/>
+          <w:sz w:val="21"/>
+          <w:szCs w:val="21"/>
+          <w:lang w:val="en-US"/>
+        </w:rPr>
+        <w:t>).</w:t>
+      </w:r>
+      <w:r>
+        <w:rPr>
+          <w:rFonts w:ascii="Consolas" w:eastAsia="Times New Roman" w:hAnsi="Consolas" w:cs="Times New Roman"/>
+          <w:color w:val="FFE66D"/>
+          <w:sz w:val="21"/>
+          <w:szCs w:val="21"/>
+          <w:lang w:val="en-US"/>
+        </w:rPr>
+        <w:t>click</w:t>
+      </w:r>
+      <w:r>
+        <w:rPr>
+          <w:rFonts w:ascii="Consolas" w:eastAsia="Times New Roman" w:hAnsi="Consolas" w:cs="Times New Roman"/>
+          <w:color w:val="D5CED9"/>
+          <w:sz w:val="21"/>
+          <w:szCs w:val="21"/>
+          <w:lang w:val="en-US"/>
+        </w:rPr>
+        <w:t>(</w:t>
+      </w:r>
+      <w:proofErr w:type="gramStart"/>
+      <w:r>
+        <w:rPr>
+          <w:rFonts w:ascii="Consolas" w:eastAsia="Times New Roman" w:hAnsi="Consolas" w:cs="Times New Roman"/>
+          <w:color w:val="D5CED9"/>
+          <w:sz w:val="21"/>
+          <w:szCs w:val="21"/>
+          <w:lang w:val="en-US"/>
+        </w:rPr>
+        <w:t>);</w:t>
+      </w:r>
+      <w:proofErr w:type="gramEnd"/>
+    </w:p>
+    <w:p>
+      <w:pPr>
+        <w:shd w:val="clear" w:color="auto" w:fill="262A33"/>
+        <w:spacing w:line="285" w:lineRule="atLeast"/>
+        <w:rPr>
+          <w:rFonts w:ascii="Consolas" w:eastAsia="Times New Roman" w:hAnsi="Consolas" w:cs="Times New Roman"/>
+          <w:color w:val="D5CED9"/>
+          <w:sz w:val="21"/>
+          <w:szCs w:val="21"/>
+          <w:lang w:val="en-US"/>
+        </w:rPr>
+      </w:pPr>
+    </w:p>
+    <w:p>
+      <w:pPr>
+        <w:shd w:val="clear" w:color="auto" w:fill="262A33"/>
+        <w:spacing w:line="285" w:lineRule="atLeast"/>
+        <w:rPr>
+          <w:rFonts w:ascii="Consolas" w:eastAsia="Times New Roman" w:hAnsi="Consolas" w:cs="Times New Roman"/>
+          <w:color w:val="D5CED9"/>
+          <w:sz w:val="21"/>
+          <w:szCs w:val="21"/>
+          <w:lang w:val="en-US"/>
+        </w:rPr>
+      </w:pPr>
+      <w:r>
+        <w:rPr>
+          <w:rFonts w:ascii="Consolas" w:eastAsia="Times New Roman" w:hAnsi="Consolas" w:cs="Times New Roman"/>
+          <w:color w:val="D5CED9"/>
+          <w:sz w:val="21"/>
+          <w:szCs w:val="21"/>
+          <w:lang w:val="en-US"/>
+        </w:rPr>
+        <w:t xml:space="preserve">    </w:t>
+      </w:r>
+      <w:r>
+        <w:rPr>
+          <w:rFonts w:ascii="Consolas" w:eastAsia="Times New Roman" w:hAnsi="Consolas" w:cs="Times New Roman"/>
+          <w:color w:val="A0A1A7"/>
+          <w:sz w:val="21"/>
+          <w:szCs w:val="21"/>
+          <w:lang w:val="en-US"/>
+        </w:rPr>
+        <w:t>// Assert proper creation</w:t>
+      </w:r>
+    </w:p>
+    <w:p>
+      <w:pPr>
+        <w:shd w:val="clear" w:color="auto" w:fill="262A33"/>
+        <w:spacing w:line="285" w:lineRule="atLeast"/>
+        <w:rPr>
+          <w:rFonts w:ascii="Consolas" w:eastAsia="Times New Roman" w:hAnsi="Consolas" w:cs="Times New Roman"/>
+          <w:color w:val="D5CED9"/>
+          <w:sz w:val="21"/>
+          <w:szCs w:val="21"/>
+          <w:lang w:val="en-US"/>
+        </w:rPr>
+      </w:pPr>
+      <w:r>
+        <w:rPr>
+          <w:rFonts w:ascii="Consolas" w:eastAsia="Times New Roman" w:hAnsi="Consolas" w:cs="Times New Roman"/>
+          <w:color w:val="D5CED9"/>
+          <w:sz w:val="21"/>
+          <w:szCs w:val="21"/>
+          <w:lang w:val="en-US"/>
+        </w:rPr>
+        <w:t xml:space="preserve">    </w:t>
+      </w:r>
+      <w:r>
+        <w:rPr>
+          <w:rFonts w:ascii="Consolas" w:eastAsia="Times New Roman" w:hAnsi="Consolas" w:cs="Times New Roman"/>
+          <w:color w:val="A0A1A7"/>
+          <w:sz w:val="21"/>
+          <w:szCs w:val="21"/>
+          <w:lang w:val="en-US"/>
+        </w:rPr>
+        <w:t>// Wait a couple seconds for the server to process</w:t>
+      </w:r>
+    </w:p>
+    <w:p>
+      <w:pPr>
+        <w:shd w:val="clear" w:color="auto" w:fill="262A33"/>
+        <w:spacing w:line="285" w:lineRule="atLeast"/>
+        <w:rPr>
+          <w:rFonts w:ascii="Consolas" w:eastAsia="Times New Roman" w:hAnsi="Consolas" w:cs="Times New Roman"/>
+          <w:color w:val="D5CED9"/>
+          <w:sz w:val="21"/>
+          <w:szCs w:val="21"/>
+          <w:lang w:val="en-US"/>
+        </w:rPr>
+      </w:pPr>
+      <w:r>
+        <w:rPr>
+          <w:rFonts w:ascii="Consolas" w:eastAsia="Times New Roman" w:hAnsi="Consolas" w:cs="Times New Roman"/>
+          <w:color w:val="D5CED9"/>
+          <w:sz w:val="21"/>
+          <w:szCs w:val="21"/>
+          <w:lang w:val="en-US"/>
+        </w:rPr>
+        <w:t xml:space="preserve">    </w:t>
+      </w:r>
+      <w:proofErr w:type="spellStart"/>
+      <w:r>
+        <w:rPr>
+          <w:rFonts w:ascii="Consolas" w:eastAsia="Times New Roman" w:hAnsi="Consolas" w:cs="Times New Roman"/>
+          <w:color w:val="00E8C6"/>
+          <w:sz w:val="21"/>
+          <w:szCs w:val="21"/>
+          <w:lang w:val="en-US"/>
+        </w:rPr>
+        <w:t>cy</w:t>
+      </w:r>
+      <w:r>
+        <w:rPr>
+          <w:rFonts w:ascii="Consolas" w:eastAsia="Times New Roman" w:hAnsi="Consolas" w:cs="Times New Roman"/>
+          <w:color w:val="D5CED9"/>
+          <w:sz w:val="21"/>
+          <w:szCs w:val="21"/>
+          <w:lang w:val="en-US"/>
+        </w:rPr>
+        <w:t>.</w:t>
+      </w:r>
+      <w:r>
+        <w:rPr>
+          <w:rFonts w:ascii="Consolas" w:eastAsia="Times New Roman" w:hAnsi="Consolas" w:cs="Times New Roman"/>
+          <w:color w:val="FFE66D"/>
+          <w:sz w:val="21"/>
+          <w:szCs w:val="21"/>
+          <w:lang w:val="en-US"/>
+        </w:rPr>
+        <w:t>wait</w:t>
+      </w:r>
+      <w:proofErr w:type="spellEnd"/>
+      <w:r>
+        <w:rPr>
+          <w:rFonts w:ascii="Consolas" w:eastAsia="Times New Roman" w:hAnsi="Consolas" w:cs="Times New Roman"/>
+          <w:color w:val="D5CED9"/>
+          <w:sz w:val="21"/>
+          <w:szCs w:val="21"/>
+          <w:lang w:val="en-US"/>
+        </w:rPr>
+        <w:t>(</w:t>
+      </w:r>
+      <w:r>
+        <w:rPr>
+          <w:rFonts w:ascii="Consolas" w:eastAsia="Times New Roman" w:hAnsi="Consolas" w:cs="Times New Roman"/>
+          <w:color w:val="F39C12"/>
+          <w:sz w:val="21"/>
+          <w:szCs w:val="21"/>
+          <w:lang w:val="en-US"/>
+        </w:rPr>
+        <w:t>5000</w:t>
+      </w:r>
+      <w:proofErr w:type="gramStart"/>
+      <w:r>
+        <w:rPr>
+          <w:rFonts w:ascii="Consolas" w:eastAsia="Times New Roman" w:hAnsi="Consolas" w:cs="Times New Roman"/>
+          <w:color w:val="D5CED9"/>
+          <w:sz w:val="21"/>
+          <w:szCs w:val="21"/>
+          <w:lang w:val="en-US"/>
+        </w:rPr>
+        <w:t>);</w:t>
+      </w:r>
+      <w:proofErr w:type="gramEnd"/>
+    </w:p>
+    <w:p>
+      <w:pPr>
+        <w:shd w:val="clear" w:color="auto" w:fill="262A33"/>
+        <w:spacing w:line="285" w:lineRule="atLeast"/>
+        <w:rPr>
+          <w:rFonts w:ascii="Consolas" w:eastAsia="Times New Roman" w:hAnsi="Consolas" w:cs="Times New Roman"/>
+          <w:color w:val="D5CED9"/>
+          <w:sz w:val="21"/>
+          <w:szCs w:val="21"/>
+          <w:lang w:val="en-US"/>
+        </w:rPr>
+      </w:pPr>
+      <w:r>
+        <w:rPr>
+          <w:rFonts w:ascii="Consolas" w:eastAsia="Times New Roman" w:hAnsi="Consolas" w:cs="Times New Roman"/>
+          <w:color w:val="D5CED9"/>
+          <w:sz w:val="21"/>
+          <w:szCs w:val="21"/>
+          <w:lang w:val="en-US"/>
+        </w:rPr>
+        <w:t xml:space="preserve">    </w:t>
+      </w:r>
+      <w:r>
+        <w:rPr>
+          <w:rFonts w:ascii="Consolas" w:eastAsia="Times New Roman" w:hAnsi="Consolas" w:cs="Times New Roman"/>
+          <w:color w:val="A0A1A7"/>
+          <w:sz w:val="21"/>
+          <w:szCs w:val="21"/>
+          <w:lang w:val="en-US"/>
+        </w:rPr>
+        <w:t>// Click first server in list</w:t>
+      </w:r>
+    </w:p>
+    <w:p>
+      <w:pPr>
+        <w:shd w:val="clear" w:color="auto" w:fill="262A33"/>
+        <w:spacing w:line="285" w:lineRule="atLeast"/>
+        <w:rPr>
+          <w:rFonts w:ascii="Consolas" w:eastAsia="Times New Roman" w:hAnsi="Consolas" w:cs="Times New Roman"/>
+          <w:color w:val="D5CED9"/>
+          <w:sz w:val="21"/>
+          <w:szCs w:val="21"/>
+          <w:lang w:val="en-US"/>
+        </w:rPr>
+      </w:pPr>
+      <w:r>
+        <w:rPr>
+          <w:rFonts w:ascii="Consolas" w:eastAsia="Times New Roman" w:hAnsi="Consolas" w:cs="Times New Roman"/>
+          <w:color w:val="D5CED9"/>
+          <w:sz w:val="21"/>
+          <w:szCs w:val="21"/>
+          <w:lang w:val="en-US"/>
+        </w:rPr>
+        <w:t xml:space="preserve">    </w:t>
+      </w:r>
+      <w:proofErr w:type="spellStart"/>
+      <w:r>
+        <w:rPr>
+          <w:rFonts w:ascii="Consolas" w:eastAsia="Times New Roman" w:hAnsi="Consolas" w:cs="Times New Roman"/>
+          <w:color w:val="00E8C6"/>
+          <w:sz w:val="21"/>
+          <w:szCs w:val="21"/>
+          <w:lang w:val="en-US"/>
+        </w:rPr>
+        <w:t>cy</w:t>
+      </w:r>
+      <w:r>
+        <w:rPr>
+          <w:rFonts w:ascii="Consolas" w:eastAsia="Times New Roman" w:hAnsi="Consolas" w:cs="Times New Roman"/>
+          <w:color w:val="D5CED9"/>
+          <w:sz w:val="21"/>
+          <w:szCs w:val="21"/>
+          <w:lang w:val="en-US"/>
+        </w:rPr>
+        <w:t>.</w:t>
+      </w:r>
+      <w:r>
+        <w:rPr>
+          <w:rFonts w:ascii="Consolas" w:eastAsia="Times New Roman" w:hAnsi="Consolas" w:cs="Times New Roman"/>
+          <w:color w:val="FFE66D"/>
+          <w:sz w:val="21"/>
+          <w:szCs w:val="21"/>
+          <w:lang w:val="en-US"/>
+        </w:rPr>
+        <w:t>get</w:t>
+      </w:r>
+      <w:proofErr w:type="spellEnd"/>
+      <w:r>
+        <w:rPr>
+          <w:rFonts w:ascii="Consolas" w:eastAsia="Times New Roman" w:hAnsi="Consolas" w:cs="Times New Roman"/>
+          <w:color w:val="D5CED9"/>
+          <w:sz w:val="21"/>
+          <w:szCs w:val="21"/>
+          <w:lang w:val="en-US"/>
+        </w:rPr>
+        <w:t>(</w:t>
+      </w:r>
+      <w:r>
+        <w:rPr>
+          <w:rFonts w:ascii="Consolas" w:eastAsia="Times New Roman" w:hAnsi="Consolas" w:cs="Times New Roman"/>
+          <w:color w:val="96E072"/>
+          <w:sz w:val="21"/>
+          <w:szCs w:val="21"/>
+          <w:lang w:val="en-US"/>
+        </w:rPr>
+        <w:t>"[data-cy='server-icon']:first-child button"</w:t>
+      </w:r>
+      <w:r>
+        <w:rPr>
+          <w:rFonts w:ascii="Consolas" w:eastAsia="Times New Roman" w:hAnsi="Consolas" w:cs="Times New Roman"/>
+          <w:color w:val="D5CED9"/>
+          <w:sz w:val="21"/>
+          <w:szCs w:val="21"/>
+          <w:lang w:val="en-US"/>
+        </w:rPr>
+        <w:t>).</w:t>
+      </w:r>
+      <w:r>
+        <w:rPr>
+          <w:rFonts w:ascii="Consolas" w:eastAsia="Times New Roman" w:hAnsi="Consolas" w:cs="Times New Roman"/>
+          <w:color w:val="FFE66D"/>
+          <w:sz w:val="21"/>
+          <w:szCs w:val="21"/>
+          <w:lang w:val="en-US"/>
+        </w:rPr>
+        <w:t>click</w:t>
+      </w:r>
+      <w:r>
+        <w:rPr>
+          <w:rFonts w:ascii="Consolas" w:eastAsia="Times New Roman" w:hAnsi="Consolas" w:cs="Times New Roman"/>
+          <w:color w:val="D5CED9"/>
+          <w:sz w:val="21"/>
+          <w:szCs w:val="21"/>
+          <w:lang w:val="en-US"/>
+        </w:rPr>
+        <w:t>(</w:t>
+      </w:r>
+      <w:proofErr w:type="gramStart"/>
+      <w:r>
+        <w:rPr>
+          <w:rFonts w:ascii="Consolas" w:eastAsia="Times New Roman" w:hAnsi="Consolas" w:cs="Times New Roman"/>
+          <w:color w:val="D5CED9"/>
+          <w:sz w:val="21"/>
+          <w:szCs w:val="21"/>
+          <w:lang w:val="en-US"/>
+        </w:rPr>
+        <w:t>);</w:t>
+      </w:r>
+      <w:proofErr w:type="gramEnd"/>
+    </w:p>
+    <w:p>
+      <w:pPr>
+        <w:shd w:val="clear" w:color="auto" w:fill="262A33"/>
+        <w:spacing w:line="285" w:lineRule="atLeast"/>
+        <w:rPr>
+          <w:rFonts w:ascii="Consolas" w:eastAsia="Times New Roman" w:hAnsi="Consolas" w:cs="Times New Roman"/>
+          <w:color w:val="D5CED9"/>
+          <w:sz w:val="21"/>
+          <w:szCs w:val="21"/>
+          <w:lang w:val="en-US"/>
+        </w:rPr>
+      </w:pPr>
+      <w:r>
+        <w:rPr>
+          <w:rFonts w:ascii="Consolas" w:eastAsia="Times New Roman" w:hAnsi="Consolas" w:cs="Times New Roman"/>
+          <w:color w:val="D5CED9"/>
+          <w:sz w:val="21"/>
+          <w:szCs w:val="21"/>
+          <w:lang w:val="en-US"/>
+        </w:rPr>
+        <w:t xml:space="preserve">    </w:t>
+      </w:r>
+      <w:r>
+        <w:rPr>
+          <w:rFonts w:ascii="Consolas" w:eastAsia="Times New Roman" w:hAnsi="Consolas" w:cs="Times New Roman"/>
+          <w:color w:val="A0A1A7"/>
+          <w:sz w:val="21"/>
+          <w:szCs w:val="21"/>
+          <w:lang w:val="en-US"/>
+        </w:rPr>
+        <w:t>// Assert that it has the correct name</w:t>
+      </w:r>
+    </w:p>
+    <w:p>
+      <w:pPr>
+        <w:shd w:val="clear" w:color="auto" w:fill="262A33"/>
+        <w:spacing w:line="285" w:lineRule="atLeast"/>
+        <w:rPr>
+          <w:rFonts w:ascii="Consolas" w:eastAsia="Times New Roman" w:hAnsi="Consolas" w:cs="Times New Roman"/>
+          <w:color w:val="D5CED9"/>
+          <w:sz w:val="21"/>
+          <w:szCs w:val="21"/>
+          <w:lang w:val="en-US"/>
+        </w:rPr>
+      </w:pPr>
+      <w:r>
+        <w:rPr>
+          <w:rFonts w:ascii="Consolas" w:eastAsia="Times New Roman" w:hAnsi="Consolas" w:cs="Times New Roman"/>
+          <w:color w:val="D5CED9"/>
+          <w:sz w:val="21"/>
+          <w:szCs w:val="21"/>
+          <w:lang w:val="en-US"/>
+        </w:rPr>
+        <w:t xml:space="preserve">    </w:t>
+      </w:r>
+      <w:proofErr w:type="spellStart"/>
+      <w:r>
+        <w:rPr>
+          <w:rFonts w:ascii="Consolas" w:eastAsia="Times New Roman" w:hAnsi="Consolas" w:cs="Times New Roman"/>
+          <w:color w:val="00E8C6"/>
+          <w:sz w:val="21"/>
+          <w:szCs w:val="21"/>
+          <w:lang w:val="en-US"/>
+        </w:rPr>
+        <w:t>cy</w:t>
+      </w:r>
+      <w:r>
+        <w:rPr>
+          <w:rFonts w:ascii="Consolas" w:eastAsia="Times New Roman" w:hAnsi="Consolas" w:cs="Times New Roman"/>
+          <w:color w:val="D5CED9"/>
+          <w:sz w:val="21"/>
+          <w:szCs w:val="21"/>
+          <w:lang w:val="en-US"/>
+        </w:rPr>
+        <w:t>.</w:t>
+      </w:r>
+      <w:r>
+        <w:rPr>
+          <w:rFonts w:ascii="Consolas" w:eastAsia="Times New Roman" w:hAnsi="Consolas" w:cs="Times New Roman"/>
+          <w:color w:val="FFE66D"/>
+          <w:sz w:val="21"/>
+          <w:szCs w:val="21"/>
+          <w:lang w:val="en-US"/>
+        </w:rPr>
+        <w:t>get</w:t>
+      </w:r>
+      <w:proofErr w:type="spellEnd"/>
+      <w:r>
+        <w:rPr>
+          <w:rFonts w:ascii="Consolas" w:eastAsia="Times New Roman" w:hAnsi="Consolas" w:cs="Times New Roman"/>
+          <w:color w:val="D5CED9"/>
+          <w:sz w:val="21"/>
+          <w:szCs w:val="21"/>
+          <w:lang w:val="en-US"/>
+        </w:rPr>
+        <w:t>(</w:t>
+      </w:r>
+      <w:r>
+        <w:rPr>
+          <w:rFonts w:ascii="Consolas" w:eastAsia="Times New Roman" w:hAnsi="Consolas" w:cs="Times New Roman"/>
+          <w:color w:val="96E072"/>
+          <w:sz w:val="21"/>
+          <w:szCs w:val="21"/>
+          <w:lang w:val="en-US"/>
+        </w:rPr>
+        <w:t>"[data-test-id='server-name']"</w:t>
+      </w:r>
+      <w:r>
+        <w:rPr>
+          <w:rFonts w:ascii="Consolas" w:eastAsia="Times New Roman" w:hAnsi="Consolas" w:cs="Times New Roman"/>
+          <w:color w:val="D5CED9"/>
+          <w:sz w:val="21"/>
+          <w:szCs w:val="21"/>
+          <w:lang w:val="en-US"/>
+        </w:rPr>
+        <w:t>).</w:t>
+      </w:r>
+      <w:r>
+        <w:rPr>
+          <w:rFonts w:ascii="Consolas" w:eastAsia="Times New Roman" w:hAnsi="Consolas" w:cs="Times New Roman"/>
+          <w:color w:val="FFE66D"/>
+          <w:sz w:val="21"/>
+          <w:szCs w:val="21"/>
+          <w:lang w:val="en-US"/>
+        </w:rPr>
+        <w:t>should</w:t>
+      </w:r>
+      <w:r>
+        <w:rPr>
+          <w:rFonts w:ascii="Consolas" w:eastAsia="Times New Roman" w:hAnsi="Consolas" w:cs="Times New Roman"/>
+          <w:color w:val="D5CED9"/>
+          <w:sz w:val="21"/>
+          <w:szCs w:val="21"/>
+          <w:lang w:val="en-US"/>
+        </w:rPr>
+        <w:t>(</w:t>
+      </w:r>
+      <w:r>
+        <w:rPr>
+          <w:rFonts w:ascii="Consolas" w:eastAsia="Times New Roman" w:hAnsi="Consolas" w:cs="Times New Roman"/>
+          <w:color w:val="96E072"/>
+          <w:sz w:val="21"/>
+          <w:szCs w:val="21"/>
+          <w:lang w:val="en-US"/>
+        </w:rPr>
+        <w:t>"</w:t>
+      </w:r>
+      <w:proofErr w:type="spellStart"/>
+      <w:r>
+        <w:rPr>
+          <w:rFonts w:ascii="Consolas" w:eastAsia="Times New Roman" w:hAnsi="Consolas" w:cs="Times New Roman"/>
+          <w:color w:val="96E072"/>
+          <w:sz w:val="21"/>
+          <w:szCs w:val="21"/>
+          <w:lang w:val="en-US"/>
+        </w:rPr>
+        <w:t>have.text</w:t>
+      </w:r>
+      <w:proofErr w:type="spellEnd"/>
+      <w:r>
+        <w:rPr>
+          <w:rFonts w:ascii="Consolas" w:eastAsia="Times New Roman" w:hAnsi="Consolas" w:cs="Times New Roman"/>
+          <w:color w:val="96E072"/>
+          <w:sz w:val="21"/>
+          <w:szCs w:val="21"/>
+          <w:lang w:val="en-US"/>
+        </w:rPr>
+        <w:t>"</w:t>
+      </w:r>
+      <w:r>
+        <w:rPr>
+          <w:rFonts w:ascii="Consolas" w:eastAsia="Times New Roman" w:hAnsi="Consolas" w:cs="Times New Roman"/>
+          <w:color w:val="D5CED9"/>
+          <w:sz w:val="21"/>
+          <w:szCs w:val="21"/>
+          <w:lang w:val="en-US"/>
+        </w:rPr>
+        <w:t xml:space="preserve">, </w:t>
+      </w:r>
+      <w:proofErr w:type="spellStart"/>
+      <w:r>
+        <w:rPr>
+          <w:rFonts w:ascii="Consolas" w:eastAsia="Times New Roman" w:hAnsi="Consolas" w:cs="Times New Roman"/>
+          <w:color w:val="00E8C6"/>
+          <w:sz w:val="21"/>
+          <w:szCs w:val="21"/>
+          <w:lang w:val="en-US"/>
+        </w:rPr>
+        <w:t>serverName</w:t>
+      </w:r>
+      <w:proofErr w:type="spellEnd"/>
+      <w:proofErr w:type="gramStart"/>
+      <w:r>
+        <w:rPr>
+          <w:rFonts w:ascii="Consolas" w:eastAsia="Times New Roman" w:hAnsi="Consolas" w:cs="Times New Roman"/>
+          <w:color w:val="D5CED9"/>
+          <w:sz w:val="21"/>
+          <w:szCs w:val="21"/>
+          <w:lang w:val="en-US"/>
+        </w:rPr>
+        <w:t>);</w:t>
+      </w:r>
+      <w:proofErr w:type="gramEnd"/>
+    </w:p>
+    <w:p>
+      <w:pPr>
+        <w:shd w:val="clear" w:color="auto" w:fill="262A33"/>
+        <w:spacing w:line="285" w:lineRule="atLeast"/>
+        <w:rPr>
+          <w:rFonts w:ascii="Consolas" w:eastAsia="Times New Roman" w:hAnsi="Consolas" w:cs="Times New Roman"/>
+          <w:color w:val="D5CED9"/>
+          <w:sz w:val="21"/>
+          <w:szCs w:val="21"/>
+          <w:lang w:val="en-US"/>
+        </w:rPr>
+      </w:pPr>
+      <w:r>
+        <w:rPr>
+          <w:rFonts w:ascii="Consolas" w:eastAsia="Times New Roman" w:hAnsi="Consolas" w:cs="Times New Roman"/>
+          <w:color w:val="D5CED9"/>
+          <w:sz w:val="21"/>
+          <w:szCs w:val="21"/>
+          <w:lang w:val="en-US"/>
+        </w:rPr>
+        <w:t>  });</w:t>
+      </w:r>
+    </w:p>
+    <w:p>
+      <w:pPr>
+        <w:pStyle w:val="Heading3"/>
+      </w:pPr>
+      <w:r>
+        <w:lastRenderedPageBreak/>
+        <w:t>Server Renaming</w:t>
+      </w:r>
+    </w:p>
+    <w:p>
+      <w:r>
+        <w:rPr>
+          <w:b/>
+          <w:bCs/>
+        </w:rPr>
+        <w:t>Test Steps</w:t>
+      </w:r>
+      <w:r>
+        <w:t>:</w:t>
+      </w:r>
+    </w:p>
+    <w:p>
+      <w:pPr>
+        <w:pStyle w:val="ListParagraph"/>
+        <w:numPr>
+          <w:ilvl w:val="0"/>
+          <w:numId w:val="11"/>
+        </w:numPr>
+      </w:pPr>
+      <w:r>
+        <w:t>Click the server dropdown.</w:t>
+      </w:r>
+    </w:p>
+    <w:p>
+      <w:pPr>
+        <w:pStyle w:val="ListParagraph"/>
+        <w:numPr>
+          <w:ilvl w:val="0"/>
+          <w:numId w:val="11"/>
+        </w:numPr>
+      </w:pPr>
+      <w:r>
+        <w:t>Click the Server Settings option.</w:t>
+      </w:r>
+    </w:p>
+    <w:p>
+      <w:pPr>
+        <w:pStyle w:val="ListParagraph"/>
+        <w:numPr>
+          <w:ilvl w:val="0"/>
+          <w:numId w:val="11"/>
+        </w:numPr>
+      </w:pPr>
+      <w:r>
+        <w:t>Clear the Server Name textbox.</w:t>
+      </w:r>
+    </w:p>
+    <w:p>
+      <w:pPr>
+        <w:pStyle w:val="ListParagraph"/>
+        <w:numPr>
+          <w:ilvl w:val="0"/>
+          <w:numId w:val="11"/>
+        </w:numPr>
+      </w:pPr>
+      <w:r>
+        <w:t>Type “Server #[previous random number – 1]” into the textbox.</w:t>
+      </w:r>
+    </w:p>
+    <w:p>
+      <w:pPr>
+        <w:pStyle w:val="ListParagraph"/>
+        <w:numPr>
+          <w:ilvl w:val="0"/>
+          <w:numId w:val="11"/>
+        </w:numPr>
+      </w:pPr>
+      <w:r>
+        <w:t>Confirm the changes to the server settings.</w:t>
+      </w:r>
+    </w:p>
+    <w:p>
+      <w:pPr>
+        <w:pStyle w:val="ListParagraph"/>
+        <w:numPr>
+          <w:ilvl w:val="0"/>
+          <w:numId w:val="11"/>
+        </w:numPr>
+      </w:pPr>
+      <w:r>
+        <w:rPr>
+          <w:b/>
+          <w:bCs/>
+        </w:rPr>
+        <w:t>Assert</w:t>
+      </w:r>
+      <w:r>
+        <w:t xml:space="preserve"> that the name has been changed.</w:t>
+      </w:r>
+    </w:p>
+    <w:p>
+      <w:r>
+        <w:rPr>
+          <w:b/>
+          <w:bCs/>
+        </w:rPr>
+        <w:t>Test Script</w:t>
+      </w:r>
+      <w:r>
+        <w:t>:</w:t>
+      </w:r>
+    </w:p>
+    <w:p>
+      <w:pPr>
+        <w:shd w:val="clear" w:color="auto" w:fill="262A33"/>
+        <w:spacing w:line="285" w:lineRule="atLeast"/>
+        <w:rPr>
+          <w:rFonts w:ascii="Consolas" w:eastAsia="Times New Roman" w:hAnsi="Consolas" w:cs="Times New Roman"/>
+          <w:color w:val="D5CED9"/>
+          <w:sz w:val="21"/>
+          <w:szCs w:val="21"/>
+          <w:lang w:val="en-US"/>
+        </w:rPr>
+      </w:pPr>
+      <w:r>
+        <w:rPr>
+          <w:rFonts w:ascii="Consolas" w:eastAsia="Times New Roman" w:hAnsi="Consolas" w:cs="Times New Roman"/>
+          <w:color w:val="FFE66D"/>
+          <w:sz w:val="21"/>
+          <w:szCs w:val="21"/>
+          <w:lang w:val="en-US"/>
+        </w:rPr>
+        <w:t>it</w:t>
+      </w:r>
+      <w:r>
+        <w:rPr>
+          <w:rFonts w:ascii="Consolas" w:eastAsia="Times New Roman" w:hAnsi="Consolas" w:cs="Times New Roman"/>
+          <w:color w:val="D5CED9"/>
+          <w:sz w:val="21"/>
+          <w:szCs w:val="21"/>
+          <w:lang w:val="en-US"/>
+        </w:rPr>
+        <w:t>(</w:t>
+      </w:r>
+      <w:r>
+        <w:rPr>
+          <w:rFonts w:ascii="Consolas" w:eastAsia="Times New Roman" w:hAnsi="Consolas" w:cs="Times New Roman"/>
+          <w:color w:val="96E072"/>
+          <w:sz w:val="21"/>
+          <w:szCs w:val="21"/>
+          <w:lang w:val="en-US"/>
+        </w:rPr>
+        <w:t>"server renaming"</w:t>
+      </w:r>
+      <w:r>
+        <w:rPr>
+          <w:rFonts w:ascii="Consolas" w:eastAsia="Times New Roman" w:hAnsi="Consolas" w:cs="Times New Roman"/>
+          <w:color w:val="D5CED9"/>
+          <w:sz w:val="21"/>
+          <w:szCs w:val="21"/>
+          <w:lang w:val="en-US"/>
+        </w:rPr>
+        <w:t xml:space="preserve">, () </w:t>
+      </w:r>
+      <w:r>
+        <w:rPr>
+          <w:rFonts w:ascii="Consolas" w:eastAsia="Times New Roman" w:hAnsi="Consolas" w:cs="Times New Roman"/>
+          <w:color w:val="C74DED"/>
+          <w:sz w:val="21"/>
+          <w:szCs w:val="21"/>
+          <w:lang w:val="en-US"/>
+        </w:rPr>
+        <w:t>=&gt;</w:t>
+      </w:r>
+      <w:r>
+        <w:rPr>
+          <w:rFonts w:ascii="Consolas" w:eastAsia="Times New Roman" w:hAnsi="Consolas" w:cs="Times New Roman"/>
+          <w:color w:val="D5CED9"/>
+          <w:sz w:val="21"/>
+          <w:szCs w:val="21"/>
+          <w:lang w:val="en-US"/>
+        </w:rPr>
+        <w:t xml:space="preserve"> {</w:t>
+      </w:r>
+    </w:p>
+    <w:p>
+      <w:pPr>
+        <w:shd w:val="clear" w:color="auto" w:fill="262A33"/>
+        <w:spacing w:line="285" w:lineRule="atLeast"/>
+        <w:rPr>
+          <w:rFonts w:ascii="Consolas" w:eastAsia="Times New Roman" w:hAnsi="Consolas" w:cs="Times New Roman"/>
+          <w:color w:val="D5CED9"/>
+          <w:sz w:val="21"/>
+          <w:szCs w:val="21"/>
+          <w:lang w:val="en-US"/>
+        </w:rPr>
+      </w:pPr>
+      <w:r>
+        <w:rPr>
+          <w:rFonts w:ascii="Consolas" w:eastAsia="Times New Roman" w:hAnsi="Consolas" w:cs="Times New Roman"/>
+          <w:color w:val="D5CED9"/>
+          <w:sz w:val="21"/>
+          <w:szCs w:val="21"/>
+          <w:lang w:val="en-US"/>
+        </w:rPr>
+        <w:t xml:space="preserve">    </w:t>
+      </w:r>
+      <w:r>
+        <w:rPr>
+          <w:rFonts w:ascii="Consolas" w:eastAsia="Times New Roman" w:hAnsi="Consolas" w:cs="Times New Roman"/>
+          <w:color w:val="A0A1A7"/>
+          <w:sz w:val="21"/>
+          <w:szCs w:val="21"/>
+          <w:lang w:val="en-US"/>
+        </w:rPr>
+        <w:t>// Click server dropdown</w:t>
+      </w:r>
+    </w:p>
+    <w:p>
+      <w:pPr>
+        <w:shd w:val="clear" w:color="auto" w:fill="262A33"/>
+        <w:spacing w:line="285" w:lineRule="atLeast"/>
+        <w:rPr>
+          <w:rFonts w:ascii="Consolas" w:eastAsia="Times New Roman" w:hAnsi="Consolas" w:cs="Times New Roman"/>
+          <w:color w:val="D5CED9"/>
+          <w:sz w:val="21"/>
+          <w:szCs w:val="21"/>
+          <w:lang w:val="en-US"/>
+        </w:rPr>
+      </w:pPr>
+      <w:r>
+        <w:rPr>
+          <w:rFonts w:ascii="Consolas" w:eastAsia="Times New Roman" w:hAnsi="Consolas" w:cs="Times New Roman"/>
+          <w:color w:val="D5CED9"/>
+          <w:sz w:val="21"/>
+          <w:szCs w:val="21"/>
+          <w:lang w:val="en-US"/>
+        </w:rPr>
+        <w:t xml:space="preserve">    </w:t>
+      </w:r>
+      <w:proofErr w:type="spellStart"/>
+      <w:r>
+        <w:rPr>
+          <w:rFonts w:ascii="Consolas" w:eastAsia="Times New Roman" w:hAnsi="Consolas" w:cs="Times New Roman"/>
+          <w:color w:val="00E8C6"/>
+          <w:sz w:val="21"/>
+          <w:szCs w:val="21"/>
+          <w:lang w:val="en-US"/>
+        </w:rPr>
+        <w:t>cy</w:t>
+      </w:r>
+      <w:r>
+        <w:rPr>
+          <w:rFonts w:ascii="Consolas" w:eastAsia="Times New Roman" w:hAnsi="Consolas" w:cs="Times New Roman"/>
+          <w:color w:val="D5CED9"/>
+          <w:sz w:val="21"/>
+          <w:szCs w:val="21"/>
+          <w:lang w:val="en-US"/>
+        </w:rPr>
+        <w:t>.</w:t>
+      </w:r>
+      <w:r>
+        <w:rPr>
+          <w:rFonts w:ascii="Consolas" w:eastAsia="Times New Roman" w:hAnsi="Consolas" w:cs="Times New Roman"/>
+          <w:color w:val="FFE66D"/>
+          <w:sz w:val="21"/>
+          <w:szCs w:val="21"/>
+          <w:lang w:val="en-US"/>
+        </w:rPr>
+        <w:t>get</w:t>
+      </w:r>
+      <w:proofErr w:type="spellEnd"/>
+      <w:r>
+        <w:rPr>
+          <w:rFonts w:ascii="Consolas" w:eastAsia="Times New Roman" w:hAnsi="Consolas" w:cs="Times New Roman"/>
+          <w:color w:val="D5CED9"/>
+          <w:sz w:val="21"/>
+          <w:szCs w:val="21"/>
+          <w:lang w:val="en-US"/>
+        </w:rPr>
+        <w:t>(</w:t>
+      </w:r>
+      <w:r>
+        <w:rPr>
+          <w:rFonts w:ascii="Consolas" w:eastAsia="Times New Roman" w:hAnsi="Consolas" w:cs="Times New Roman"/>
+          <w:color w:val="96E072"/>
+          <w:sz w:val="21"/>
+          <w:szCs w:val="21"/>
+          <w:lang w:val="en-US"/>
+        </w:rPr>
+        <w:t>"[data-test-id='server-name']"</w:t>
+      </w:r>
+      <w:r>
+        <w:rPr>
+          <w:rFonts w:ascii="Consolas" w:eastAsia="Times New Roman" w:hAnsi="Consolas" w:cs="Times New Roman"/>
+          <w:color w:val="D5CED9"/>
+          <w:sz w:val="21"/>
+          <w:szCs w:val="21"/>
+          <w:lang w:val="en-US"/>
+        </w:rPr>
+        <w:t>).</w:t>
+      </w:r>
+      <w:r>
+        <w:rPr>
+          <w:rFonts w:ascii="Consolas" w:eastAsia="Times New Roman" w:hAnsi="Consolas" w:cs="Times New Roman"/>
+          <w:color w:val="FFE66D"/>
+          <w:sz w:val="21"/>
+          <w:szCs w:val="21"/>
+          <w:lang w:val="en-US"/>
+        </w:rPr>
+        <w:t>click</w:t>
+      </w:r>
+      <w:r>
+        <w:rPr>
+          <w:rFonts w:ascii="Consolas" w:eastAsia="Times New Roman" w:hAnsi="Consolas" w:cs="Times New Roman"/>
+          <w:color w:val="D5CED9"/>
+          <w:sz w:val="21"/>
+          <w:szCs w:val="21"/>
+          <w:lang w:val="en-US"/>
+        </w:rPr>
+        <w:t>(</w:t>
+      </w:r>
+      <w:proofErr w:type="gramStart"/>
+      <w:r>
+        <w:rPr>
+          <w:rFonts w:ascii="Consolas" w:eastAsia="Times New Roman" w:hAnsi="Consolas" w:cs="Times New Roman"/>
+          <w:color w:val="D5CED9"/>
+          <w:sz w:val="21"/>
+          <w:szCs w:val="21"/>
+          <w:lang w:val="en-US"/>
+        </w:rPr>
+        <w:t>);</w:t>
+      </w:r>
+      <w:proofErr w:type="gramEnd"/>
+    </w:p>
+    <w:p>
+      <w:pPr>
+        <w:shd w:val="clear" w:color="auto" w:fill="262A33"/>
+        <w:spacing w:line="285" w:lineRule="atLeast"/>
+        <w:rPr>
+          <w:rFonts w:ascii="Consolas" w:eastAsia="Times New Roman" w:hAnsi="Consolas" w:cs="Times New Roman"/>
+          <w:color w:val="D5CED9"/>
+          <w:sz w:val="21"/>
+          <w:szCs w:val="21"/>
+          <w:lang w:val="en-US"/>
+        </w:rPr>
+      </w:pPr>
+    </w:p>
+    <w:p>
+      <w:pPr>
+        <w:shd w:val="clear" w:color="auto" w:fill="262A33"/>
+        <w:spacing w:line="285" w:lineRule="atLeast"/>
+        <w:rPr>
+          <w:rFonts w:ascii="Consolas" w:eastAsia="Times New Roman" w:hAnsi="Consolas" w:cs="Times New Roman"/>
+          <w:color w:val="D5CED9"/>
+          <w:sz w:val="21"/>
+          <w:szCs w:val="21"/>
+          <w:lang w:val="en-US"/>
+        </w:rPr>
+      </w:pPr>
+      <w:r>
+        <w:rPr>
+          <w:rFonts w:ascii="Consolas" w:eastAsia="Times New Roman" w:hAnsi="Consolas" w:cs="Times New Roman"/>
+          <w:color w:val="D5CED9"/>
+          <w:sz w:val="21"/>
+          <w:szCs w:val="21"/>
+          <w:lang w:val="en-US"/>
+        </w:rPr>
+        <w:t xml:space="preserve">    </w:t>
+      </w:r>
+      <w:r>
+        <w:rPr>
+          <w:rFonts w:ascii="Consolas" w:eastAsia="Times New Roman" w:hAnsi="Consolas" w:cs="Times New Roman"/>
+          <w:color w:val="A0A1A7"/>
+          <w:sz w:val="21"/>
+          <w:szCs w:val="21"/>
+          <w:lang w:val="en-US"/>
+        </w:rPr>
+        <w:t>// Click server settings option</w:t>
+      </w:r>
+    </w:p>
+    <w:p>
+      <w:pPr>
+        <w:shd w:val="clear" w:color="auto" w:fill="262A33"/>
+        <w:spacing w:line="285" w:lineRule="atLeast"/>
+        <w:rPr>
+          <w:rFonts w:ascii="Consolas" w:eastAsia="Times New Roman" w:hAnsi="Consolas" w:cs="Times New Roman"/>
+          <w:color w:val="D5CED9"/>
+          <w:sz w:val="21"/>
+          <w:szCs w:val="21"/>
+          <w:lang w:val="en-US"/>
+        </w:rPr>
+      </w:pPr>
+      <w:r>
+        <w:rPr>
+          <w:rFonts w:ascii="Consolas" w:eastAsia="Times New Roman" w:hAnsi="Consolas" w:cs="Times New Roman"/>
+          <w:color w:val="D5CED9"/>
+          <w:sz w:val="21"/>
+          <w:szCs w:val="21"/>
+          <w:lang w:val="en-US"/>
+        </w:rPr>
+        <w:t xml:space="preserve">    </w:t>
+      </w:r>
+      <w:proofErr w:type="spellStart"/>
+      <w:r>
+        <w:rPr>
+          <w:rFonts w:ascii="Consolas" w:eastAsia="Times New Roman" w:hAnsi="Consolas" w:cs="Times New Roman"/>
+          <w:color w:val="00E8C6"/>
+          <w:sz w:val="21"/>
+          <w:szCs w:val="21"/>
+          <w:lang w:val="en-US"/>
+        </w:rPr>
+        <w:t>cy</w:t>
+      </w:r>
+      <w:r>
+        <w:rPr>
+          <w:rFonts w:ascii="Consolas" w:eastAsia="Times New Roman" w:hAnsi="Consolas" w:cs="Times New Roman"/>
+          <w:color w:val="D5CED9"/>
+          <w:sz w:val="21"/>
+          <w:szCs w:val="21"/>
+          <w:lang w:val="en-US"/>
+        </w:rPr>
+        <w:t>.</w:t>
+      </w:r>
+      <w:r>
+        <w:rPr>
+          <w:rFonts w:ascii="Consolas" w:eastAsia="Times New Roman" w:hAnsi="Consolas" w:cs="Times New Roman"/>
+          <w:color w:val="FFE66D"/>
+          <w:sz w:val="21"/>
+          <w:szCs w:val="21"/>
+          <w:lang w:val="en-US"/>
+        </w:rPr>
+        <w:t>get</w:t>
+      </w:r>
+      <w:proofErr w:type="spellEnd"/>
+      <w:r>
+        <w:rPr>
+          <w:rFonts w:ascii="Consolas" w:eastAsia="Times New Roman" w:hAnsi="Consolas" w:cs="Times New Roman"/>
+          <w:color w:val="D5CED9"/>
+          <w:sz w:val="21"/>
+          <w:szCs w:val="21"/>
+          <w:lang w:val="en-US"/>
+        </w:rPr>
+        <w:t>(</w:t>
+      </w:r>
+      <w:r>
+        <w:rPr>
+          <w:rFonts w:ascii="Consolas" w:eastAsia="Times New Roman" w:hAnsi="Consolas" w:cs="Times New Roman"/>
+          <w:color w:val="96E072"/>
+          <w:sz w:val="21"/>
+          <w:szCs w:val="21"/>
+          <w:lang w:val="en-US"/>
+        </w:rPr>
+        <w:t>"[data-test-id='server-settings']"</w:t>
+      </w:r>
+      <w:r>
+        <w:rPr>
+          <w:rFonts w:ascii="Consolas" w:eastAsia="Times New Roman" w:hAnsi="Consolas" w:cs="Times New Roman"/>
+          <w:color w:val="D5CED9"/>
+          <w:sz w:val="21"/>
+          <w:szCs w:val="21"/>
+          <w:lang w:val="en-US"/>
+        </w:rPr>
+        <w:t>).</w:t>
+      </w:r>
+      <w:r>
+        <w:rPr>
+          <w:rFonts w:ascii="Consolas" w:eastAsia="Times New Roman" w:hAnsi="Consolas" w:cs="Times New Roman"/>
+          <w:color w:val="FFE66D"/>
+          <w:sz w:val="21"/>
+          <w:szCs w:val="21"/>
+          <w:lang w:val="en-US"/>
+        </w:rPr>
+        <w:t>click</w:t>
+      </w:r>
+      <w:r>
+        <w:rPr>
+          <w:rFonts w:ascii="Consolas" w:eastAsia="Times New Roman" w:hAnsi="Consolas" w:cs="Times New Roman"/>
+          <w:color w:val="D5CED9"/>
+          <w:sz w:val="21"/>
+          <w:szCs w:val="21"/>
+          <w:lang w:val="en-US"/>
+        </w:rPr>
+        <w:t>(</w:t>
+      </w:r>
+      <w:proofErr w:type="gramStart"/>
+      <w:r>
+        <w:rPr>
+          <w:rFonts w:ascii="Consolas" w:eastAsia="Times New Roman" w:hAnsi="Consolas" w:cs="Times New Roman"/>
+          <w:color w:val="D5CED9"/>
+          <w:sz w:val="21"/>
+          <w:szCs w:val="21"/>
+          <w:lang w:val="en-US"/>
+        </w:rPr>
+        <w:t>);</w:t>
+      </w:r>
+      <w:proofErr w:type="gramEnd"/>
+    </w:p>
+    <w:p>
+      <w:pPr>
+        <w:shd w:val="clear" w:color="auto" w:fill="262A33"/>
+        <w:spacing w:line="285" w:lineRule="atLeast"/>
+        <w:rPr>
+          <w:rFonts w:ascii="Consolas" w:eastAsia="Times New Roman" w:hAnsi="Consolas" w:cs="Times New Roman"/>
+          <w:color w:val="D5CED9"/>
+          <w:sz w:val="21"/>
+          <w:szCs w:val="21"/>
+          <w:lang w:val="en-US"/>
+        </w:rPr>
+      </w:pPr>
+    </w:p>
+    <w:p>
+      <w:pPr>
+        <w:shd w:val="clear" w:color="auto" w:fill="262A33"/>
+        <w:spacing w:line="285" w:lineRule="atLeast"/>
+        <w:rPr>
+          <w:rFonts w:ascii="Consolas" w:eastAsia="Times New Roman" w:hAnsi="Consolas" w:cs="Times New Roman"/>
+          <w:color w:val="D5CED9"/>
+          <w:sz w:val="21"/>
+          <w:szCs w:val="21"/>
+          <w:lang w:val="en-US"/>
+        </w:rPr>
+      </w:pPr>
+      <w:r>
+        <w:rPr>
+          <w:rFonts w:ascii="Consolas" w:eastAsia="Times New Roman" w:hAnsi="Consolas" w:cs="Times New Roman"/>
+          <w:color w:val="D5CED9"/>
+          <w:sz w:val="21"/>
+          <w:szCs w:val="21"/>
+          <w:lang w:val="en-US"/>
+        </w:rPr>
+        <w:t xml:space="preserve">    </w:t>
+      </w:r>
+      <w:r>
+        <w:rPr>
+          <w:rFonts w:ascii="Consolas" w:eastAsia="Times New Roman" w:hAnsi="Consolas" w:cs="Times New Roman"/>
+          <w:color w:val="A0A1A7"/>
+          <w:sz w:val="21"/>
+          <w:szCs w:val="21"/>
+          <w:lang w:val="en-US"/>
+        </w:rPr>
+        <w:t>// Rename in modal</w:t>
+      </w:r>
+    </w:p>
+    <w:p>
+      <w:pPr>
+        <w:shd w:val="clear" w:color="auto" w:fill="262A33"/>
+        <w:spacing w:line="285" w:lineRule="atLeast"/>
+        <w:rPr>
+          <w:rFonts w:ascii="Consolas" w:eastAsia="Times New Roman" w:hAnsi="Consolas" w:cs="Times New Roman"/>
+          <w:color w:val="D5CED9"/>
+          <w:sz w:val="21"/>
+          <w:szCs w:val="21"/>
+          <w:lang w:val="en-US"/>
+        </w:rPr>
+      </w:pPr>
+      <w:r>
+        <w:rPr>
+          <w:rFonts w:ascii="Consolas" w:eastAsia="Times New Roman" w:hAnsi="Consolas" w:cs="Times New Roman"/>
+          <w:color w:val="D5CED9"/>
+          <w:sz w:val="21"/>
+          <w:szCs w:val="21"/>
+          <w:lang w:val="en-US"/>
+        </w:rPr>
+        <w:t xml:space="preserve">    </w:t>
+      </w:r>
+      <w:proofErr w:type="spellStart"/>
+      <w:r>
+        <w:rPr>
+          <w:rFonts w:ascii="Consolas" w:eastAsia="Times New Roman" w:hAnsi="Consolas" w:cs="Times New Roman"/>
+          <w:color w:val="00E8C6"/>
+          <w:sz w:val="21"/>
+          <w:szCs w:val="21"/>
+          <w:lang w:val="en-US"/>
+        </w:rPr>
+        <w:t>serverName</w:t>
+      </w:r>
+      <w:proofErr w:type="spellEnd"/>
+      <w:r>
+        <w:rPr>
+          <w:rFonts w:ascii="Consolas" w:eastAsia="Times New Roman" w:hAnsi="Consolas" w:cs="Times New Roman"/>
+          <w:color w:val="D5CED9"/>
+          <w:sz w:val="21"/>
+          <w:szCs w:val="21"/>
+          <w:lang w:val="en-US"/>
+        </w:rPr>
+        <w:t xml:space="preserve"> </w:t>
+      </w:r>
+      <w:r>
+        <w:rPr>
+          <w:rFonts w:ascii="Consolas" w:eastAsia="Times New Roman" w:hAnsi="Consolas" w:cs="Times New Roman"/>
+          <w:color w:val="EE5D43"/>
+          <w:sz w:val="21"/>
+          <w:szCs w:val="21"/>
+          <w:lang w:val="en-US"/>
+        </w:rPr>
+        <w:t>=</w:t>
+      </w:r>
+      <w:r>
+        <w:rPr>
+          <w:rFonts w:ascii="Consolas" w:eastAsia="Times New Roman" w:hAnsi="Consolas" w:cs="Times New Roman"/>
+          <w:color w:val="D5CED9"/>
+          <w:sz w:val="21"/>
+          <w:szCs w:val="21"/>
+          <w:lang w:val="en-US"/>
+        </w:rPr>
+        <w:t xml:space="preserve"> </w:t>
+      </w:r>
+      <w:r>
+        <w:rPr>
+          <w:rFonts w:ascii="Consolas" w:eastAsia="Times New Roman" w:hAnsi="Consolas" w:cs="Times New Roman"/>
+          <w:color w:val="96E072"/>
+          <w:sz w:val="21"/>
+          <w:szCs w:val="21"/>
+          <w:lang w:val="en-US"/>
+        </w:rPr>
+        <w:t>"Channel #"</w:t>
+      </w:r>
+      <w:r>
+        <w:rPr>
+          <w:rFonts w:ascii="Consolas" w:eastAsia="Times New Roman" w:hAnsi="Consolas" w:cs="Times New Roman"/>
+          <w:color w:val="D5CED9"/>
+          <w:sz w:val="21"/>
+          <w:szCs w:val="21"/>
+          <w:lang w:val="en-US"/>
+        </w:rPr>
+        <w:t xml:space="preserve"> </w:t>
+      </w:r>
+      <w:r>
+        <w:rPr>
+          <w:rFonts w:ascii="Consolas" w:eastAsia="Times New Roman" w:hAnsi="Consolas" w:cs="Times New Roman"/>
+          <w:color w:val="EE5D43"/>
+          <w:sz w:val="21"/>
+          <w:szCs w:val="21"/>
+          <w:lang w:val="en-US"/>
+        </w:rPr>
+        <w:t>+</w:t>
+      </w:r>
+      <w:r>
+        <w:rPr>
+          <w:rFonts w:ascii="Consolas" w:eastAsia="Times New Roman" w:hAnsi="Consolas" w:cs="Times New Roman"/>
+          <w:color w:val="D5CED9"/>
+          <w:sz w:val="21"/>
+          <w:szCs w:val="21"/>
+          <w:lang w:val="en-US"/>
+        </w:rPr>
+        <w:t xml:space="preserve"> (</w:t>
+      </w:r>
+      <w:proofErr w:type="spellStart"/>
+      <w:r>
+        <w:rPr>
+          <w:rFonts w:ascii="Consolas" w:eastAsia="Times New Roman" w:hAnsi="Consolas" w:cs="Times New Roman"/>
+          <w:color w:val="00E8C6"/>
+          <w:sz w:val="21"/>
+          <w:szCs w:val="21"/>
+          <w:lang w:val="en-US"/>
+        </w:rPr>
+        <w:t>randomNumber</w:t>
+      </w:r>
+      <w:proofErr w:type="spellEnd"/>
+      <w:r>
+        <w:rPr>
+          <w:rFonts w:ascii="Consolas" w:eastAsia="Times New Roman" w:hAnsi="Consolas" w:cs="Times New Roman"/>
+          <w:color w:val="D5CED9"/>
+          <w:sz w:val="21"/>
+          <w:szCs w:val="21"/>
+          <w:lang w:val="en-US"/>
+        </w:rPr>
+        <w:t xml:space="preserve"> </w:t>
+      </w:r>
+      <w:r>
+        <w:rPr>
+          <w:rFonts w:ascii="Consolas" w:eastAsia="Times New Roman" w:hAnsi="Consolas" w:cs="Times New Roman"/>
+          <w:color w:val="EE5D43"/>
+          <w:sz w:val="21"/>
+          <w:szCs w:val="21"/>
+          <w:lang w:val="en-US"/>
+        </w:rPr>
+        <w:t>-</w:t>
+      </w:r>
+      <w:r>
+        <w:rPr>
+          <w:rFonts w:ascii="Consolas" w:eastAsia="Times New Roman" w:hAnsi="Consolas" w:cs="Times New Roman"/>
+          <w:color w:val="D5CED9"/>
+          <w:sz w:val="21"/>
+          <w:szCs w:val="21"/>
+          <w:lang w:val="en-US"/>
+        </w:rPr>
+        <w:t xml:space="preserve"> </w:t>
+      </w:r>
+      <w:r>
+        <w:rPr>
+          <w:rFonts w:ascii="Consolas" w:eastAsia="Times New Roman" w:hAnsi="Consolas" w:cs="Times New Roman"/>
+          <w:color w:val="F39C12"/>
+          <w:sz w:val="21"/>
+          <w:szCs w:val="21"/>
+          <w:lang w:val="en-US"/>
+        </w:rPr>
+        <w:t>1</w:t>
+      </w:r>
+      <w:proofErr w:type="gramStart"/>
+      <w:r>
+        <w:rPr>
+          <w:rFonts w:ascii="Consolas" w:eastAsia="Times New Roman" w:hAnsi="Consolas" w:cs="Times New Roman"/>
+          <w:color w:val="D5CED9"/>
+          <w:sz w:val="21"/>
+          <w:szCs w:val="21"/>
+          <w:lang w:val="en-US"/>
+        </w:rPr>
+        <w:t>);</w:t>
+      </w:r>
+      <w:proofErr w:type="gramEnd"/>
+    </w:p>
+    <w:p>
+      <w:pPr>
+        <w:shd w:val="clear" w:color="auto" w:fill="262A33"/>
+        <w:spacing w:line="285" w:lineRule="atLeast"/>
+        <w:rPr>
+          <w:rFonts w:ascii="Consolas" w:eastAsia="Times New Roman" w:hAnsi="Consolas" w:cs="Times New Roman"/>
+          <w:color w:val="D5CED9"/>
+          <w:sz w:val="21"/>
+          <w:szCs w:val="21"/>
+          <w:lang w:val="en-US"/>
+        </w:rPr>
+      </w:pPr>
+      <w:r>
+        <w:rPr>
+          <w:rFonts w:ascii="Consolas" w:eastAsia="Times New Roman" w:hAnsi="Consolas" w:cs="Times New Roman"/>
+          <w:color w:val="D5CED9"/>
+          <w:sz w:val="21"/>
+          <w:szCs w:val="21"/>
+          <w:lang w:val="en-US"/>
+        </w:rPr>
+        <w:t xml:space="preserve">    </w:t>
+      </w:r>
+      <w:r>
+        <w:rPr>
+          <w:rFonts w:ascii="Consolas" w:eastAsia="Times New Roman" w:hAnsi="Consolas" w:cs="Times New Roman"/>
+          <w:color w:val="00E8C6"/>
+          <w:sz w:val="21"/>
+          <w:szCs w:val="21"/>
+          <w:lang w:val="en-US"/>
+        </w:rPr>
+        <w:t>cy</w:t>
+      </w:r>
+      <w:r>
+        <w:rPr>
+          <w:rFonts w:ascii="Consolas" w:eastAsia="Times New Roman" w:hAnsi="Consolas" w:cs="Times New Roman"/>
+          <w:color w:val="D5CED9"/>
+          <w:sz w:val="21"/>
+          <w:szCs w:val="21"/>
+          <w:lang w:val="en-US"/>
+        </w:rPr>
+        <w:t>.</w:t>
+      </w:r>
+      <w:r>
+        <w:rPr>
+          <w:rFonts w:ascii="Consolas" w:eastAsia="Times New Roman" w:hAnsi="Consolas" w:cs="Times New Roman"/>
+          <w:color w:val="FFE66D"/>
+          <w:sz w:val="21"/>
+          <w:szCs w:val="21"/>
+          <w:lang w:val="en-US"/>
+        </w:rPr>
+        <w:t>get</w:t>
+      </w:r>
+      <w:r>
+        <w:rPr>
+          <w:rFonts w:ascii="Consolas" w:eastAsia="Times New Roman" w:hAnsi="Consolas" w:cs="Times New Roman"/>
+          <w:color w:val="D5CED9"/>
+          <w:sz w:val="21"/>
+          <w:szCs w:val="21"/>
+          <w:lang w:val="en-US"/>
+        </w:rPr>
+        <w:t>(</w:t>
+      </w:r>
+      <w:r>
+        <w:rPr>
+          <w:rFonts w:ascii="Consolas" w:eastAsia="Times New Roman" w:hAnsi="Consolas" w:cs="Times New Roman"/>
+          <w:color w:val="96E072"/>
+          <w:sz w:val="21"/>
+          <w:szCs w:val="21"/>
+          <w:lang w:val="en-US"/>
+        </w:rPr>
+        <w:t>"[data-test-id='edit-server-name']"</w:t>
+      </w:r>
+      <w:r>
+        <w:rPr>
+          <w:rFonts w:ascii="Consolas" w:eastAsia="Times New Roman" w:hAnsi="Consolas" w:cs="Times New Roman"/>
+          <w:color w:val="D5CED9"/>
+          <w:sz w:val="21"/>
+          <w:szCs w:val="21"/>
+          <w:lang w:val="en-US"/>
+        </w:rPr>
+        <w:t>).</w:t>
+      </w:r>
+      <w:r>
+        <w:rPr>
+          <w:rFonts w:ascii="Consolas" w:eastAsia="Times New Roman" w:hAnsi="Consolas" w:cs="Times New Roman"/>
+          <w:color w:val="FFE66D"/>
+          <w:sz w:val="21"/>
+          <w:szCs w:val="21"/>
+          <w:lang w:val="en-US"/>
+        </w:rPr>
+        <w:t>clear</w:t>
+      </w:r>
+      <w:r>
+        <w:rPr>
+          <w:rFonts w:ascii="Consolas" w:eastAsia="Times New Roman" w:hAnsi="Consolas" w:cs="Times New Roman"/>
+          <w:color w:val="D5CED9"/>
+          <w:sz w:val="21"/>
+          <w:szCs w:val="21"/>
+          <w:lang w:val="en-US"/>
+        </w:rPr>
+        <w:t>().</w:t>
+      </w:r>
+      <w:r>
+        <w:rPr>
+          <w:rFonts w:ascii="Consolas" w:eastAsia="Times New Roman" w:hAnsi="Consolas" w:cs="Times New Roman"/>
+          <w:color w:val="FFE66D"/>
+          <w:sz w:val="21"/>
+          <w:szCs w:val="21"/>
+          <w:lang w:val="en-US"/>
+        </w:rPr>
+        <w:t>type</w:t>
+      </w:r>
+      <w:r>
+        <w:rPr>
+          <w:rFonts w:ascii="Consolas" w:eastAsia="Times New Roman" w:hAnsi="Consolas" w:cs="Times New Roman"/>
+          <w:color w:val="D5CED9"/>
+          <w:sz w:val="21"/>
+          <w:szCs w:val="21"/>
+          <w:lang w:val="en-US"/>
+        </w:rPr>
+        <w:t>(</w:t>
+      </w:r>
+      <w:r>
+        <w:rPr>
+          <w:rFonts w:ascii="Consolas" w:eastAsia="Times New Roman" w:hAnsi="Consolas" w:cs="Times New Roman"/>
+          <w:color w:val="00E8C6"/>
+          <w:sz w:val="21"/>
+          <w:szCs w:val="21"/>
+          <w:lang w:val="en-US"/>
+        </w:rPr>
+        <w:t>serverName</w:t>
+      </w:r>
+      <w:proofErr w:type="gramStart"/>
+      <w:r>
+        <w:rPr>
+          <w:rFonts w:ascii="Consolas" w:eastAsia="Times New Roman" w:hAnsi="Consolas" w:cs="Times New Roman"/>
+          <w:color w:val="D5CED9"/>
+          <w:sz w:val="21"/>
+          <w:szCs w:val="21"/>
+          <w:lang w:val="en-US"/>
+        </w:rPr>
+        <w:t>);</w:t>
+      </w:r>
+      <w:proofErr w:type="gramEnd"/>
+    </w:p>
+    <w:p>
+      <w:pPr>
+        <w:shd w:val="clear" w:color="auto" w:fill="262A33"/>
+        <w:spacing w:line="285" w:lineRule="atLeast"/>
+        <w:rPr>
+          <w:rFonts w:ascii="Consolas" w:eastAsia="Times New Roman" w:hAnsi="Consolas" w:cs="Times New Roman"/>
+          <w:color w:val="D5CED9"/>
+          <w:sz w:val="21"/>
+          <w:szCs w:val="21"/>
+          <w:lang w:val="en-US"/>
+        </w:rPr>
+      </w:pPr>
+    </w:p>
+    <w:p>
+      <w:pPr>
+        <w:shd w:val="clear" w:color="auto" w:fill="262A33"/>
+        <w:spacing w:line="285" w:lineRule="atLeast"/>
+        <w:rPr>
+          <w:rFonts w:ascii="Consolas" w:eastAsia="Times New Roman" w:hAnsi="Consolas" w:cs="Times New Roman"/>
+          <w:color w:val="D5CED9"/>
+          <w:sz w:val="21"/>
+          <w:szCs w:val="21"/>
+          <w:lang w:val="en-US"/>
+        </w:rPr>
+      </w:pPr>
+      <w:r>
+        <w:rPr>
+          <w:rFonts w:ascii="Consolas" w:eastAsia="Times New Roman" w:hAnsi="Consolas" w:cs="Times New Roman"/>
+          <w:color w:val="D5CED9"/>
+          <w:sz w:val="21"/>
+          <w:szCs w:val="21"/>
+          <w:lang w:val="en-US"/>
+        </w:rPr>
+        <w:t xml:space="preserve">    </w:t>
+      </w:r>
+      <w:r>
+        <w:rPr>
+          <w:rFonts w:ascii="Consolas" w:eastAsia="Times New Roman" w:hAnsi="Consolas" w:cs="Times New Roman"/>
+          <w:color w:val="A0A1A7"/>
+          <w:sz w:val="21"/>
+          <w:szCs w:val="21"/>
+          <w:lang w:val="en-US"/>
+        </w:rPr>
+        <w:t>// Confirm modal</w:t>
+      </w:r>
+    </w:p>
+    <w:p>
+      <w:pPr>
+        <w:shd w:val="clear" w:color="auto" w:fill="262A33"/>
+        <w:spacing w:line="285" w:lineRule="atLeast"/>
+        <w:rPr>
+          <w:rFonts w:ascii="Consolas" w:eastAsia="Times New Roman" w:hAnsi="Consolas" w:cs="Times New Roman"/>
+          <w:color w:val="D5CED9"/>
+          <w:sz w:val="21"/>
+          <w:szCs w:val="21"/>
+          <w:lang w:val="en-US"/>
+        </w:rPr>
+      </w:pPr>
+      <w:r>
+        <w:rPr>
+          <w:rFonts w:ascii="Consolas" w:eastAsia="Times New Roman" w:hAnsi="Consolas" w:cs="Times New Roman"/>
+          <w:color w:val="D5CED9"/>
+          <w:sz w:val="21"/>
+          <w:szCs w:val="21"/>
+          <w:lang w:val="en-US"/>
+        </w:rPr>
+        <w:t xml:space="preserve">    </w:t>
+      </w:r>
+      <w:proofErr w:type="spellStart"/>
+      <w:r>
+        <w:rPr>
+          <w:rFonts w:ascii="Consolas" w:eastAsia="Times New Roman" w:hAnsi="Consolas" w:cs="Times New Roman"/>
+          <w:color w:val="00E8C6"/>
+          <w:sz w:val="21"/>
+          <w:szCs w:val="21"/>
+          <w:lang w:val="en-US"/>
+        </w:rPr>
+        <w:t>cy</w:t>
+      </w:r>
+      <w:r>
+        <w:rPr>
+          <w:rFonts w:ascii="Consolas" w:eastAsia="Times New Roman" w:hAnsi="Consolas" w:cs="Times New Roman"/>
+          <w:color w:val="D5CED9"/>
+          <w:sz w:val="21"/>
+          <w:szCs w:val="21"/>
+          <w:lang w:val="en-US"/>
+        </w:rPr>
+        <w:t>.</w:t>
+      </w:r>
+      <w:r>
+        <w:rPr>
+          <w:rFonts w:ascii="Consolas" w:eastAsia="Times New Roman" w:hAnsi="Consolas" w:cs="Times New Roman"/>
+          <w:color w:val="FFE66D"/>
+          <w:sz w:val="21"/>
+          <w:szCs w:val="21"/>
+          <w:lang w:val="en-US"/>
+        </w:rPr>
+        <w:t>get</w:t>
+      </w:r>
+      <w:proofErr w:type="spellEnd"/>
+      <w:r>
+        <w:rPr>
+          <w:rFonts w:ascii="Consolas" w:eastAsia="Times New Roman" w:hAnsi="Consolas" w:cs="Times New Roman"/>
+          <w:color w:val="D5CED9"/>
+          <w:sz w:val="21"/>
+          <w:szCs w:val="21"/>
+          <w:lang w:val="en-US"/>
+        </w:rPr>
+        <w:t>(</w:t>
+      </w:r>
+      <w:r>
+        <w:rPr>
+          <w:rFonts w:ascii="Consolas" w:eastAsia="Times New Roman" w:hAnsi="Consolas" w:cs="Times New Roman"/>
+          <w:color w:val="96E072"/>
+          <w:sz w:val="21"/>
+          <w:szCs w:val="21"/>
+          <w:lang w:val="en-US"/>
+        </w:rPr>
+        <w:t>"[data-test-id='edit-server-confirm']"</w:t>
+      </w:r>
+      <w:r>
+        <w:rPr>
+          <w:rFonts w:ascii="Consolas" w:eastAsia="Times New Roman" w:hAnsi="Consolas" w:cs="Times New Roman"/>
+          <w:color w:val="D5CED9"/>
+          <w:sz w:val="21"/>
+          <w:szCs w:val="21"/>
+          <w:lang w:val="en-US"/>
+        </w:rPr>
+        <w:t>).</w:t>
+      </w:r>
+      <w:r>
+        <w:rPr>
+          <w:rFonts w:ascii="Consolas" w:eastAsia="Times New Roman" w:hAnsi="Consolas" w:cs="Times New Roman"/>
+          <w:color w:val="FFE66D"/>
+          <w:sz w:val="21"/>
+          <w:szCs w:val="21"/>
+          <w:lang w:val="en-US"/>
+        </w:rPr>
+        <w:t>click</w:t>
+      </w:r>
+      <w:r>
+        <w:rPr>
+          <w:rFonts w:ascii="Consolas" w:eastAsia="Times New Roman" w:hAnsi="Consolas" w:cs="Times New Roman"/>
+          <w:color w:val="D5CED9"/>
+          <w:sz w:val="21"/>
+          <w:szCs w:val="21"/>
+          <w:lang w:val="en-US"/>
+        </w:rPr>
+        <w:t>(</w:t>
+      </w:r>
+      <w:proofErr w:type="gramStart"/>
+      <w:r>
+        <w:rPr>
+          <w:rFonts w:ascii="Consolas" w:eastAsia="Times New Roman" w:hAnsi="Consolas" w:cs="Times New Roman"/>
+          <w:color w:val="D5CED9"/>
+          <w:sz w:val="21"/>
+          <w:szCs w:val="21"/>
+          <w:lang w:val="en-US"/>
+        </w:rPr>
+        <w:t>);</w:t>
+      </w:r>
+      <w:proofErr w:type="gramEnd"/>
+    </w:p>
+    <w:p>
+      <w:pPr>
+        <w:shd w:val="clear" w:color="auto" w:fill="262A33"/>
+        <w:spacing w:line="285" w:lineRule="atLeast"/>
+        <w:rPr>
+          <w:rFonts w:ascii="Consolas" w:eastAsia="Times New Roman" w:hAnsi="Consolas" w:cs="Times New Roman"/>
+          <w:color w:val="D5CED9"/>
+          <w:sz w:val="21"/>
+          <w:szCs w:val="21"/>
+          <w:lang w:val="en-US"/>
+        </w:rPr>
+      </w:pPr>
+    </w:p>
+    <w:p>
+      <w:pPr>
+        <w:shd w:val="clear" w:color="auto" w:fill="262A33"/>
+        <w:spacing w:line="285" w:lineRule="atLeast"/>
+        <w:rPr>
+          <w:rFonts w:ascii="Consolas" w:eastAsia="Times New Roman" w:hAnsi="Consolas" w:cs="Times New Roman"/>
+          <w:color w:val="D5CED9"/>
+          <w:sz w:val="21"/>
+          <w:szCs w:val="21"/>
+          <w:lang w:val="en-US"/>
+        </w:rPr>
+      </w:pPr>
+      <w:r>
+        <w:rPr>
+          <w:rFonts w:ascii="Consolas" w:eastAsia="Times New Roman" w:hAnsi="Consolas" w:cs="Times New Roman"/>
+          <w:color w:val="D5CED9"/>
+          <w:sz w:val="21"/>
+          <w:szCs w:val="21"/>
+          <w:lang w:val="en-US"/>
+        </w:rPr>
+        <w:t xml:space="preserve">    </w:t>
+      </w:r>
+      <w:r>
+        <w:rPr>
+          <w:rFonts w:ascii="Consolas" w:eastAsia="Times New Roman" w:hAnsi="Consolas" w:cs="Times New Roman"/>
+          <w:color w:val="A0A1A7"/>
+          <w:sz w:val="21"/>
+          <w:szCs w:val="21"/>
+          <w:lang w:val="en-US"/>
+        </w:rPr>
+        <w:t>// Assert changes</w:t>
+      </w:r>
+    </w:p>
+    <w:p>
+      <w:pPr>
+        <w:shd w:val="clear" w:color="auto" w:fill="262A33"/>
+        <w:spacing w:line="285" w:lineRule="atLeast"/>
+        <w:rPr>
+          <w:rFonts w:ascii="Consolas" w:eastAsia="Times New Roman" w:hAnsi="Consolas" w:cs="Times New Roman"/>
+          <w:color w:val="D5CED9"/>
+          <w:sz w:val="21"/>
+          <w:szCs w:val="21"/>
+          <w:lang w:val="en-US"/>
+        </w:rPr>
+      </w:pPr>
+      <w:r>
+        <w:rPr>
+          <w:rFonts w:ascii="Consolas" w:eastAsia="Times New Roman" w:hAnsi="Consolas" w:cs="Times New Roman"/>
+          <w:color w:val="D5CED9"/>
+          <w:sz w:val="21"/>
+          <w:szCs w:val="21"/>
+          <w:lang w:val="en-US"/>
+        </w:rPr>
+        <w:t xml:space="preserve">    </w:t>
+      </w:r>
+      <w:proofErr w:type="spellStart"/>
+      <w:r>
+        <w:rPr>
+          <w:rFonts w:ascii="Consolas" w:eastAsia="Times New Roman" w:hAnsi="Consolas" w:cs="Times New Roman"/>
+          <w:color w:val="00E8C6"/>
+          <w:sz w:val="21"/>
+          <w:szCs w:val="21"/>
+          <w:lang w:val="en-US"/>
+        </w:rPr>
+        <w:t>cy</w:t>
+      </w:r>
+      <w:r>
+        <w:rPr>
+          <w:rFonts w:ascii="Consolas" w:eastAsia="Times New Roman" w:hAnsi="Consolas" w:cs="Times New Roman"/>
+          <w:color w:val="D5CED9"/>
+          <w:sz w:val="21"/>
+          <w:szCs w:val="21"/>
+          <w:lang w:val="en-US"/>
+        </w:rPr>
+        <w:t>.</w:t>
+      </w:r>
+      <w:r>
+        <w:rPr>
+          <w:rFonts w:ascii="Consolas" w:eastAsia="Times New Roman" w:hAnsi="Consolas" w:cs="Times New Roman"/>
+          <w:color w:val="FFE66D"/>
+          <w:sz w:val="21"/>
+          <w:szCs w:val="21"/>
+          <w:lang w:val="en-US"/>
+        </w:rPr>
+        <w:t>get</w:t>
+      </w:r>
+      <w:proofErr w:type="spellEnd"/>
+      <w:r>
+        <w:rPr>
+          <w:rFonts w:ascii="Consolas" w:eastAsia="Times New Roman" w:hAnsi="Consolas" w:cs="Times New Roman"/>
+          <w:color w:val="D5CED9"/>
+          <w:sz w:val="21"/>
+          <w:szCs w:val="21"/>
+          <w:lang w:val="en-US"/>
+        </w:rPr>
+        <w:t>(</w:t>
+      </w:r>
+      <w:r>
+        <w:rPr>
+          <w:rFonts w:ascii="Consolas" w:eastAsia="Times New Roman" w:hAnsi="Consolas" w:cs="Times New Roman"/>
+          <w:color w:val="96E072"/>
+          <w:sz w:val="21"/>
+          <w:szCs w:val="21"/>
+          <w:lang w:val="en-US"/>
+        </w:rPr>
+        <w:t>"[data-test-id='server-name']"</w:t>
+      </w:r>
+      <w:r>
+        <w:rPr>
+          <w:rFonts w:ascii="Consolas" w:eastAsia="Times New Roman" w:hAnsi="Consolas" w:cs="Times New Roman"/>
+          <w:color w:val="D5CED9"/>
+          <w:sz w:val="21"/>
+          <w:szCs w:val="21"/>
+          <w:lang w:val="en-US"/>
+        </w:rPr>
+        <w:t>).</w:t>
+      </w:r>
+      <w:r>
+        <w:rPr>
+          <w:rFonts w:ascii="Consolas" w:eastAsia="Times New Roman" w:hAnsi="Consolas" w:cs="Times New Roman"/>
+          <w:color w:val="FFE66D"/>
+          <w:sz w:val="21"/>
+          <w:szCs w:val="21"/>
+          <w:lang w:val="en-US"/>
+        </w:rPr>
+        <w:t>should</w:t>
+      </w:r>
+      <w:r>
+        <w:rPr>
+          <w:rFonts w:ascii="Consolas" w:eastAsia="Times New Roman" w:hAnsi="Consolas" w:cs="Times New Roman"/>
+          <w:color w:val="D5CED9"/>
+          <w:sz w:val="21"/>
+          <w:szCs w:val="21"/>
+          <w:lang w:val="en-US"/>
+        </w:rPr>
+        <w:t>(</w:t>
+      </w:r>
+      <w:r>
+        <w:rPr>
+          <w:rFonts w:ascii="Consolas" w:eastAsia="Times New Roman" w:hAnsi="Consolas" w:cs="Times New Roman"/>
+          <w:color w:val="96E072"/>
+          <w:sz w:val="21"/>
+          <w:szCs w:val="21"/>
+          <w:lang w:val="en-US"/>
+        </w:rPr>
+        <w:t>"</w:t>
+      </w:r>
+      <w:proofErr w:type="spellStart"/>
+      <w:r>
+        <w:rPr>
+          <w:rFonts w:ascii="Consolas" w:eastAsia="Times New Roman" w:hAnsi="Consolas" w:cs="Times New Roman"/>
+          <w:color w:val="96E072"/>
+          <w:sz w:val="21"/>
+          <w:szCs w:val="21"/>
+          <w:lang w:val="en-US"/>
+        </w:rPr>
+        <w:t>have.text</w:t>
+      </w:r>
+      <w:proofErr w:type="spellEnd"/>
+      <w:r>
+        <w:rPr>
+          <w:rFonts w:ascii="Consolas" w:eastAsia="Times New Roman" w:hAnsi="Consolas" w:cs="Times New Roman"/>
+          <w:color w:val="96E072"/>
+          <w:sz w:val="21"/>
+          <w:szCs w:val="21"/>
+          <w:lang w:val="en-US"/>
+        </w:rPr>
+        <w:t>"</w:t>
+      </w:r>
+      <w:r>
+        <w:rPr>
+          <w:rFonts w:ascii="Consolas" w:eastAsia="Times New Roman" w:hAnsi="Consolas" w:cs="Times New Roman"/>
+          <w:color w:val="D5CED9"/>
+          <w:sz w:val="21"/>
+          <w:szCs w:val="21"/>
+          <w:lang w:val="en-US"/>
+        </w:rPr>
+        <w:t xml:space="preserve">, </w:t>
+      </w:r>
+      <w:proofErr w:type="spellStart"/>
+      <w:r>
+        <w:rPr>
+          <w:rFonts w:ascii="Consolas" w:eastAsia="Times New Roman" w:hAnsi="Consolas" w:cs="Times New Roman"/>
+          <w:color w:val="00E8C6"/>
+          <w:sz w:val="21"/>
+          <w:szCs w:val="21"/>
+          <w:lang w:val="en-US"/>
+        </w:rPr>
+        <w:t>serverName</w:t>
+      </w:r>
+      <w:proofErr w:type="spellEnd"/>
+      <w:proofErr w:type="gramStart"/>
+      <w:r>
+        <w:rPr>
+          <w:rFonts w:ascii="Consolas" w:eastAsia="Times New Roman" w:hAnsi="Consolas" w:cs="Times New Roman"/>
+          <w:color w:val="D5CED9"/>
+          <w:sz w:val="21"/>
+          <w:szCs w:val="21"/>
+          <w:lang w:val="en-US"/>
+        </w:rPr>
+        <w:t>);</w:t>
+      </w:r>
+      <w:proofErr w:type="gramEnd"/>
+    </w:p>
+    <w:p>
+      <w:pPr>
+        <w:shd w:val="clear" w:color="auto" w:fill="262A33"/>
+        <w:spacing w:line="285" w:lineRule="atLeast"/>
+        <w:rPr>
+          <w:rFonts w:ascii="Consolas" w:eastAsia="Times New Roman" w:hAnsi="Consolas" w:cs="Times New Roman"/>
+          <w:color w:val="D5CED9"/>
+          <w:sz w:val="21"/>
+          <w:szCs w:val="21"/>
+          <w:lang w:val="en-US"/>
+        </w:rPr>
+      </w:pPr>
+      <w:r>
+        <w:rPr>
+          <w:rFonts w:ascii="Consolas" w:eastAsia="Times New Roman" w:hAnsi="Consolas" w:cs="Times New Roman"/>
+          <w:color w:val="D5CED9"/>
+          <w:sz w:val="21"/>
+          <w:szCs w:val="21"/>
+          <w:lang w:val="en-US"/>
+        </w:rPr>
+        <w:t>  });</w:t>
+      </w:r>
+    </w:p>
     <w:p/>
+    <w:p>
+      <w:pPr>
+        <w:pStyle w:val="Heading3"/>
+      </w:pPr>
+      <w:r>
+        <w:t>Server Deletion</w:t>
+      </w:r>
+    </w:p>
+    <w:p>
+      <w:r>
+        <w:rPr>
+          <w:b/>
+          <w:bCs/>
+        </w:rPr>
+        <w:t>Test Steps</w:t>
+      </w:r>
+      <w:r>
+        <w:t>:</w:t>
+      </w:r>
+    </w:p>
+    <w:p>
+      <w:pPr>
+        <w:pStyle w:val="ListParagraph"/>
+        <w:numPr>
+          <w:ilvl w:val="0"/>
+          <w:numId w:val="12"/>
+        </w:numPr>
+      </w:pPr>
+      <w:r>
+        <w:t>Click server dropdown.</w:t>
+      </w:r>
+    </w:p>
+    <w:p>
+      <w:pPr>
+        <w:pStyle w:val="ListParagraph"/>
+        <w:numPr>
+          <w:ilvl w:val="0"/>
+          <w:numId w:val="12"/>
+        </w:numPr>
+      </w:pPr>
+      <w:r>
+        <w:t>Click Delete Server option.</w:t>
+      </w:r>
+    </w:p>
+    <w:p>
+      <w:pPr>
+        <w:pStyle w:val="ListParagraph"/>
+        <w:numPr>
+          <w:ilvl w:val="0"/>
+          <w:numId w:val="12"/>
+        </w:numPr>
+      </w:pPr>
+      <w:r>
+        <w:t>Confirm deletion.</w:t>
+      </w:r>
+    </w:p>
+    <w:p>
+      <w:pPr>
+        <w:pStyle w:val="ListParagraph"/>
+        <w:numPr>
+          <w:ilvl w:val="0"/>
+          <w:numId w:val="12"/>
+        </w:numPr>
+      </w:pPr>
+      <w:r>
+        <w:rPr>
+          <w:b/>
+          <w:bCs/>
+        </w:rPr>
+        <w:t>Assert</w:t>
+      </w:r>
+      <w:r>
+        <w:t xml:space="preserve"> that the browser is redirected to the default Test Server.</w:t>
+      </w:r>
+    </w:p>
+    <w:p>
+      <w:r>
+        <w:rPr>
+          <w:b/>
+          <w:bCs/>
+        </w:rPr>
+        <w:t>Test Script</w:t>
+      </w:r>
+      <w:r>
+        <w:t>:</w:t>
+      </w:r>
+    </w:p>
+    <w:p>
+      <w:pPr>
+        <w:shd w:val="clear" w:color="auto" w:fill="262A33"/>
+        <w:spacing w:line="285" w:lineRule="atLeast"/>
+        <w:rPr>
+          <w:rFonts w:ascii="Consolas" w:eastAsia="Times New Roman" w:hAnsi="Consolas" w:cs="Times New Roman"/>
+          <w:color w:val="D5CED9"/>
+          <w:sz w:val="21"/>
+          <w:szCs w:val="21"/>
+          <w:lang w:val="en-US"/>
+        </w:rPr>
+      </w:pPr>
+      <w:r>
+        <w:rPr>
+          <w:rFonts w:ascii="Consolas" w:eastAsia="Times New Roman" w:hAnsi="Consolas" w:cs="Times New Roman"/>
+          <w:color w:val="FFE66D"/>
+          <w:sz w:val="21"/>
+          <w:szCs w:val="21"/>
+          <w:lang w:val="en-US"/>
+        </w:rPr>
+        <w:t>it</w:t>
+      </w:r>
+      <w:r>
+        <w:rPr>
+          <w:rFonts w:ascii="Consolas" w:eastAsia="Times New Roman" w:hAnsi="Consolas" w:cs="Times New Roman"/>
+          <w:color w:val="D5CED9"/>
+          <w:sz w:val="21"/>
+          <w:szCs w:val="21"/>
+          <w:lang w:val="en-US"/>
+        </w:rPr>
+        <w:t>(</w:t>
+      </w:r>
+      <w:r>
+        <w:rPr>
+          <w:rFonts w:ascii="Consolas" w:eastAsia="Times New Roman" w:hAnsi="Consolas" w:cs="Times New Roman"/>
+          <w:color w:val="96E072"/>
+          <w:sz w:val="21"/>
+          <w:szCs w:val="21"/>
+          <w:lang w:val="en-US"/>
+        </w:rPr>
+        <w:t>"server deletion"</w:t>
+      </w:r>
+      <w:r>
+        <w:rPr>
+          <w:rFonts w:ascii="Consolas" w:eastAsia="Times New Roman" w:hAnsi="Consolas" w:cs="Times New Roman"/>
+          <w:color w:val="D5CED9"/>
+          <w:sz w:val="21"/>
+          <w:szCs w:val="21"/>
+          <w:lang w:val="en-US"/>
+        </w:rPr>
+        <w:t xml:space="preserve">, () </w:t>
+      </w:r>
+      <w:r>
+        <w:rPr>
+          <w:rFonts w:ascii="Consolas" w:eastAsia="Times New Roman" w:hAnsi="Consolas" w:cs="Times New Roman"/>
+          <w:color w:val="C74DED"/>
+          <w:sz w:val="21"/>
+          <w:szCs w:val="21"/>
+          <w:lang w:val="en-US"/>
+        </w:rPr>
+        <w:t>=&gt;</w:t>
+      </w:r>
+      <w:r>
+        <w:rPr>
+          <w:rFonts w:ascii="Consolas" w:eastAsia="Times New Roman" w:hAnsi="Consolas" w:cs="Times New Roman"/>
+          <w:color w:val="D5CED9"/>
+          <w:sz w:val="21"/>
+          <w:szCs w:val="21"/>
+          <w:lang w:val="en-US"/>
+        </w:rPr>
+        <w:t xml:space="preserve"> {</w:t>
+      </w:r>
+    </w:p>
+    <w:p>
+      <w:pPr>
+        <w:shd w:val="clear" w:color="auto" w:fill="262A33"/>
+        <w:spacing w:line="285" w:lineRule="atLeast"/>
+        <w:rPr>
+          <w:rFonts w:ascii="Consolas" w:eastAsia="Times New Roman" w:hAnsi="Consolas" w:cs="Times New Roman"/>
+          <w:color w:val="D5CED9"/>
+          <w:sz w:val="21"/>
+          <w:szCs w:val="21"/>
+          <w:lang w:val="en-US"/>
+        </w:rPr>
+      </w:pPr>
+      <w:r>
+        <w:rPr>
+          <w:rFonts w:ascii="Consolas" w:eastAsia="Times New Roman" w:hAnsi="Consolas" w:cs="Times New Roman"/>
+          <w:color w:val="D5CED9"/>
+          <w:sz w:val="21"/>
+          <w:szCs w:val="21"/>
+          <w:lang w:val="en-US"/>
+        </w:rPr>
+        <w:t xml:space="preserve">    </w:t>
+      </w:r>
+      <w:r>
+        <w:rPr>
+          <w:rFonts w:ascii="Consolas" w:eastAsia="Times New Roman" w:hAnsi="Consolas" w:cs="Times New Roman"/>
+          <w:color w:val="A0A1A7"/>
+          <w:sz w:val="21"/>
+          <w:szCs w:val="21"/>
+          <w:lang w:val="en-US"/>
+        </w:rPr>
+        <w:t>// Click server dropdown</w:t>
+      </w:r>
+    </w:p>
+    <w:p>
+      <w:pPr>
+        <w:shd w:val="clear" w:color="auto" w:fill="262A33"/>
+        <w:spacing w:line="285" w:lineRule="atLeast"/>
+        <w:rPr>
+          <w:rFonts w:ascii="Consolas" w:eastAsia="Times New Roman" w:hAnsi="Consolas" w:cs="Times New Roman"/>
+          <w:color w:val="D5CED9"/>
+          <w:sz w:val="21"/>
+          <w:szCs w:val="21"/>
+          <w:lang w:val="en-US"/>
+        </w:rPr>
+      </w:pPr>
+      <w:r>
+        <w:rPr>
+          <w:rFonts w:ascii="Consolas" w:eastAsia="Times New Roman" w:hAnsi="Consolas" w:cs="Times New Roman"/>
+          <w:color w:val="D5CED9"/>
+          <w:sz w:val="21"/>
+          <w:szCs w:val="21"/>
+          <w:lang w:val="en-US"/>
+        </w:rPr>
+        <w:t xml:space="preserve">    </w:t>
+      </w:r>
+      <w:proofErr w:type="spellStart"/>
+      <w:r>
+        <w:rPr>
+          <w:rFonts w:ascii="Consolas" w:eastAsia="Times New Roman" w:hAnsi="Consolas" w:cs="Times New Roman"/>
+          <w:color w:val="00E8C6"/>
+          <w:sz w:val="21"/>
+          <w:szCs w:val="21"/>
+          <w:lang w:val="en-US"/>
+        </w:rPr>
+        <w:t>cy</w:t>
+      </w:r>
+      <w:r>
+        <w:rPr>
+          <w:rFonts w:ascii="Consolas" w:eastAsia="Times New Roman" w:hAnsi="Consolas" w:cs="Times New Roman"/>
+          <w:color w:val="D5CED9"/>
+          <w:sz w:val="21"/>
+          <w:szCs w:val="21"/>
+          <w:lang w:val="en-US"/>
+        </w:rPr>
+        <w:t>.</w:t>
+      </w:r>
+      <w:r>
+        <w:rPr>
+          <w:rFonts w:ascii="Consolas" w:eastAsia="Times New Roman" w:hAnsi="Consolas" w:cs="Times New Roman"/>
+          <w:color w:val="FFE66D"/>
+          <w:sz w:val="21"/>
+          <w:szCs w:val="21"/>
+          <w:lang w:val="en-US"/>
+        </w:rPr>
+        <w:t>get</w:t>
+      </w:r>
+      <w:proofErr w:type="spellEnd"/>
+      <w:r>
+        <w:rPr>
+          <w:rFonts w:ascii="Consolas" w:eastAsia="Times New Roman" w:hAnsi="Consolas" w:cs="Times New Roman"/>
+          <w:color w:val="D5CED9"/>
+          <w:sz w:val="21"/>
+          <w:szCs w:val="21"/>
+          <w:lang w:val="en-US"/>
+        </w:rPr>
+        <w:t>(</w:t>
+      </w:r>
+      <w:r>
+        <w:rPr>
+          <w:rFonts w:ascii="Consolas" w:eastAsia="Times New Roman" w:hAnsi="Consolas" w:cs="Times New Roman"/>
+          <w:color w:val="96E072"/>
+          <w:sz w:val="21"/>
+          <w:szCs w:val="21"/>
+          <w:lang w:val="en-US"/>
+        </w:rPr>
+        <w:t>"[data-test-id='server-name']"</w:t>
+      </w:r>
+      <w:r>
+        <w:rPr>
+          <w:rFonts w:ascii="Consolas" w:eastAsia="Times New Roman" w:hAnsi="Consolas" w:cs="Times New Roman"/>
+          <w:color w:val="D5CED9"/>
+          <w:sz w:val="21"/>
+          <w:szCs w:val="21"/>
+          <w:lang w:val="en-US"/>
+        </w:rPr>
+        <w:t>).</w:t>
+      </w:r>
+      <w:r>
+        <w:rPr>
+          <w:rFonts w:ascii="Consolas" w:eastAsia="Times New Roman" w:hAnsi="Consolas" w:cs="Times New Roman"/>
+          <w:color w:val="FFE66D"/>
+          <w:sz w:val="21"/>
+          <w:szCs w:val="21"/>
+          <w:lang w:val="en-US"/>
+        </w:rPr>
+        <w:t>click</w:t>
+      </w:r>
+      <w:r>
+        <w:rPr>
+          <w:rFonts w:ascii="Consolas" w:eastAsia="Times New Roman" w:hAnsi="Consolas" w:cs="Times New Roman"/>
+          <w:color w:val="D5CED9"/>
+          <w:sz w:val="21"/>
+          <w:szCs w:val="21"/>
+          <w:lang w:val="en-US"/>
+        </w:rPr>
+        <w:t>(</w:t>
+      </w:r>
+      <w:proofErr w:type="gramStart"/>
+      <w:r>
+        <w:rPr>
+          <w:rFonts w:ascii="Consolas" w:eastAsia="Times New Roman" w:hAnsi="Consolas" w:cs="Times New Roman"/>
+          <w:color w:val="D5CED9"/>
+          <w:sz w:val="21"/>
+          <w:szCs w:val="21"/>
+          <w:lang w:val="en-US"/>
+        </w:rPr>
+        <w:t>);</w:t>
+      </w:r>
+      <w:proofErr w:type="gramEnd"/>
+    </w:p>
+    <w:p>
+      <w:pPr>
+        <w:shd w:val="clear" w:color="auto" w:fill="262A33"/>
+        <w:spacing w:line="285" w:lineRule="atLeast"/>
+        <w:rPr>
+          <w:rFonts w:ascii="Consolas" w:eastAsia="Times New Roman" w:hAnsi="Consolas" w:cs="Times New Roman"/>
+          <w:color w:val="D5CED9"/>
+          <w:sz w:val="21"/>
+          <w:szCs w:val="21"/>
+          <w:lang w:val="en-US"/>
+        </w:rPr>
+      </w:pPr>
+    </w:p>
+    <w:p>
+      <w:pPr>
+        <w:shd w:val="clear" w:color="auto" w:fill="262A33"/>
+        <w:spacing w:line="285" w:lineRule="atLeast"/>
+        <w:rPr>
+          <w:rFonts w:ascii="Consolas" w:eastAsia="Times New Roman" w:hAnsi="Consolas" w:cs="Times New Roman"/>
+          <w:color w:val="D5CED9"/>
+          <w:sz w:val="21"/>
+          <w:szCs w:val="21"/>
+          <w:lang w:val="en-US"/>
+        </w:rPr>
+      </w:pPr>
+      <w:r>
+        <w:rPr>
+          <w:rFonts w:ascii="Consolas" w:eastAsia="Times New Roman" w:hAnsi="Consolas" w:cs="Times New Roman"/>
+          <w:color w:val="D5CED9"/>
+          <w:sz w:val="21"/>
+          <w:szCs w:val="21"/>
+          <w:lang w:val="en-US"/>
+        </w:rPr>
+        <w:t xml:space="preserve">    </w:t>
+      </w:r>
+      <w:r>
+        <w:rPr>
+          <w:rFonts w:ascii="Consolas" w:eastAsia="Times New Roman" w:hAnsi="Consolas" w:cs="Times New Roman"/>
+          <w:color w:val="A0A1A7"/>
+          <w:sz w:val="21"/>
+          <w:szCs w:val="21"/>
+          <w:lang w:val="en-US"/>
+        </w:rPr>
+        <w:t>// Click delete server option</w:t>
+      </w:r>
+    </w:p>
+    <w:p>
+      <w:pPr>
+        <w:shd w:val="clear" w:color="auto" w:fill="262A33"/>
+        <w:spacing w:line="285" w:lineRule="atLeast"/>
+        <w:rPr>
+          <w:rFonts w:ascii="Consolas" w:eastAsia="Times New Roman" w:hAnsi="Consolas" w:cs="Times New Roman"/>
+          <w:color w:val="D5CED9"/>
+          <w:sz w:val="21"/>
+          <w:szCs w:val="21"/>
+          <w:lang w:val="en-US"/>
+        </w:rPr>
+      </w:pPr>
+      <w:r>
+        <w:rPr>
+          <w:rFonts w:ascii="Consolas" w:eastAsia="Times New Roman" w:hAnsi="Consolas" w:cs="Times New Roman"/>
+          <w:color w:val="D5CED9"/>
+          <w:sz w:val="21"/>
+          <w:szCs w:val="21"/>
+          <w:lang w:val="en-US"/>
+        </w:rPr>
+        <w:t xml:space="preserve">    </w:t>
+      </w:r>
+      <w:proofErr w:type="spellStart"/>
+      <w:r>
+        <w:rPr>
+          <w:rFonts w:ascii="Consolas" w:eastAsia="Times New Roman" w:hAnsi="Consolas" w:cs="Times New Roman"/>
+          <w:color w:val="00E8C6"/>
+          <w:sz w:val="21"/>
+          <w:szCs w:val="21"/>
+          <w:lang w:val="en-US"/>
+        </w:rPr>
+        <w:t>cy</w:t>
+      </w:r>
+      <w:r>
+        <w:rPr>
+          <w:rFonts w:ascii="Consolas" w:eastAsia="Times New Roman" w:hAnsi="Consolas" w:cs="Times New Roman"/>
+          <w:color w:val="D5CED9"/>
+          <w:sz w:val="21"/>
+          <w:szCs w:val="21"/>
+          <w:lang w:val="en-US"/>
+        </w:rPr>
+        <w:t>.</w:t>
+      </w:r>
+      <w:r>
+        <w:rPr>
+          <w:rFonts w:ascii="Consolas" w:eastAsia="Times New Roman" w:hAnsi="Consolas" w:cs="Times New Roman"/>
+          <w:color w:val="FFE66D"/>
+          <w:sz w:val="21"/>
+          <w:szCs w:val="21"/>
+          <w:lang w:val="en-US"/>
+        </w:rPr>
+        <w:t>get</w:t>
+      </w:r>
+      <w:proofErr w:type="spellEnd"/>
+      <w:r>
+        <w:rPr>
+          <w:rFonts w:ascii="Consolas" w:eastAsia="Times New Roman" w:hAnsi="Consolas" w:cs="Times New Roman"/>
+          <w:color w:val="D5CED9"/>
+          <w:sz w:val="21"/>
+          <w:szCs w:val="21"/>
+          <w:lang w:val="en-US"/>
+        </w:rPr>
+        <w:t>(</w:t>
+      </w:r>
+      <w:r>
+        <w:rPr>
+          <w:rFonts w:ascii="Consolas" w:eastAsia="Times New Roman" w:hAnsi="Consolas" w:cs="Times New Roman"/>
+          <w:color w:val="96E072"/>
+          <w:sz w:val="21"/>
+          <w:szCs w:val="21"/>
+          <w:lang w:val="en-US"/>
+        </w:rPr>
+        <w:t>"[data-test-id='delete-server']"</w:t>
+      </w:r>
+      <w:r>
+        <w:rPr>
+          <w:rFonts w:ascii="Consolas" w:eastAsia="Times New Roman" w:hAnsi="Consolas" w:cs="Times New Roman"/>
+          <w:color w:val="D5CED9"/>
+          <w:sz w:val="21"/>
+          <w:szCs w:val="21"/>
+          <w:lang w:val="en-US"/>
+        </w:rPr>
+        <w:t>).</w:t>
+      </w:r>
+      <w:r>
+        <w:rPr>
+          <w:rFonts w:ascii="Consolas" w:eastAsia="Times New Roman" w:hAnsi="Consolas" w:cs="Times New Roman"/>
+          <w:color w:val="FFE66D"/>
+          <w:sz w:val="21"/>
+          <w:szCs w:val="21"/>
+          <w:lang w:val="en-US"/>
+        </w:rPr>
+        <w:t>click</w:t>
+      </w:r>
+      <w:r>
+        <w:rPr>
+          <w:rFonts w:ascii="Consolas" w:eastAsia="Times New Roman" w:hAnsi="Consolas" w:cs="Times New Roman"/>
+          <w:color w:val="D5CED9"/>
+          <w:sz w:val="21"/>
+          <w:szCs w:val="21"/>
+          <w:lang w:val="en-US"/>
+        </w:rPr>
+        <w:t>(</w:t>
+      </w:r>
+      <w:proofErr w:type="gramStart"/>
+      <w:r>
+        <w:rPr>
+          <w:rFonts w:ascii="Consolas" w:eastAsia="Times New Roman" w:hAnsi="Consolas" w:cs="Times New Roman"/>
+          <w:color w:val="D5CED9"/>
+          <w:sz w:val="21"/>
+          <w:szCs w:val="21"/>
+          <w:lang w:val="en-US"/>
+        </w:rPr>
+        <w:t>);</w:t>
+      </w:r>
+      <w:proofErr w:type="gramEnd"/>
+    </w:p>
+    <w:p>
+      <w:pPr>
+        <w:shd w:val="clear" w:color="auto" w:fill="262A33"/>
+        <w:spacing w:line="285" w:lineRule="atLeast"/>
+        <w:rPr>
+          <w:rFonts w:ascii="Consolas" w:eastAsia="Times New Roman" w:hAnsi="Consolas" w:cs="Times New Roman"/>
+          <w:color w:val="D5CED9"/>
+          <w:sz w:val="21"/>
+          <w:szCs w:val="21"/>
+          <w:lang w:val="en-US"/>
+        </w:rPr>
+      </w:pPr>
+    </w:p>
+    <w:p>
+      <w:pPr>
+        <w:shd w:val="clear" w:color="auto" w:fill="262A33"/>
+        <w:spacing w:line="285" w:lineRule="atLeast"/>
+        <w:rPr>
+          <w:rFonts w:ascii="Consolas" w:eastAsia="Times New Roman" w:hAnsi="Consolas" w:cs="Times New Roman"/>
+          <w:color w:val="D5CED9"/>
+          <w:sz w:val="21"/>
+          <w:szCs w:val="21"/>
+          <w:lang w:val="en-US"/>
+        </w:rPr>
+      </w:pPr>
+      <w:r>
+        <w:rPr>
+          <w:rFonts w:ascii="Consolas" w:eastAsia="Times New Roman" w:hAnsi="Consolas" w:cs="Times New Roman"/>
+          <w:color w:val="D5CED9"/>
+          <w:sz w:val="21"/>
+          <w:szCs w:val="21"/>
+          <w:lang w:val="en-US"/>
+        </w:rPr>
+        <w:t xml:space="preserve">    </w:t>
+      </w:r>
+      <w:r>
+        <w:rPr>
+          <w:rFonts w:ascii="Consolas" w:eastAsia="Times New Roman" w:hAnsi="Consolas" w:cs="Times New Roman"/>
+          <w:color w:val="A0A1A7"/>
+          <w:sz w:val="21"/>
+          <w:szCs w:val="21"/>
+          <w:lang w:val="en-US"/>
+        </w:rPr>
+        <w:t>// Confirm modal</w:t>
+      </w:r>
+    </w:p>
+    <w:p>
+      <w:pPr>
+        <w:shd w:val="clear" w:color="auto" w:fill="262A33"/>
+        <w:spacing w:line="285" w:lineRule="atLeast"/>
+        <w:rPr>
+          <w:rFonts w:ascii="Consolas" w:eastAsia="Times New Roman" w:hAnsi="Consolas" w:cs="Times New Roman"/>
+          <w:color w:val="D5CED9"/>
+          <w:sz w:val="21"/>
+          <w:szCs w:val="21"/>
+          <w:lang w:val="en-US"/>
+        </w:rPr>
+      </w:pPr>
+      <w:r>
+        <w:rPr>
+          <w:rFonts w:ascii="Consolas" w:eastAsia="Times New Roman" w:hAnsi="Consolas" w:cs="Times New Roman"/>
+          <w:color w:val="D5CED9"/>
+          <w:sz w:val="21"/>
+          <w:szCs w:val="21"/>
+          <w:lang w:val="en-US"/>
+        </w:rPr>
+        <w:lastRenderedPageBreak/>
+        <w:t xml:space="preserve">    </w:t>
+      </w:r>
+      <w:proofErr w:type="spellStart"/>
+      <w:r>
+        <w:rPr>
+          <w:rFonts w:ascii="Consolas" w:eastAsia="Times New Roman" w:hAnsi="Consolas" w:cs="Times New Roman"/>
+          <w:color w:val="00E8C6"/>
+          <w:sz w:val="21"/>
+          <w:szCs w:val="21"/>
+          <w:lang w:val="en-US"/>
+        </w:rPr>
+        <w:t>cy</w:t>
+      </w:r>
+      <w:r>
+        <w:rPr>
+          <w:rFonts w:ascii="Consolas" w:eastAsia="Times New Roman" w:hAnsi="Consolas" w:cs="Times New Roman"/>
+          <w:color w:val="D5CED9"/>
+          <w:sz w:val="21"/>
+          <w:szCs w:val="21"/>
+          <w:lang w:val="en-US"/>
+        </w:rPr>
+        <w:t>.</w:t>
+      </w:r>
+      <w:r>
+        <w:rPr>
+          <w:rFonts w:ascii="Consolas" w:eastAsia="Times New Roman" w:hAnsi="Consolas" w:cs="Times New Roman"/>
+          <w:color w:val="FFE66D"/>
+          <w:sz w:val="21"/>
+          <w:szCs w:val="21"/>
+          <w:lang w:val="en-US"/>
+        </w:rPr>
+        <w:t>get</w:t>
+      </w:r>
+      <w:proofErr w:type="spellEnd"/>
+      <w:r>
+        <w:rPr>
+          <w:rFonts w:ascii="Consolas" w:eastAsia="Times New Roman" w:hAnsi="Consolas" w:cs="Times New Roman"/>
+          <w:color w:val="D5CED9"/>
+          <w:sz w:val="21"/>
+          <w:szCs w:val="21"/>
+          <w:lang w:val="en-US"/>
+        </w:rPr>
+        <w:t>(</w:t>
+      </w:r>
+      <w:r>
+        <w:rPr>
+          <w:rFonts w:ascii="Consolas" w:eastAsia="Times New Roman" w:hAnsi="Consolas" w:cs="Times New Roman"/>
+          <w:color w:val="96E072"/>
+          <w:sz w:val="21"/>
+          <w:szCs w:val="21"/>
+          <w:lang w:val="en-US"/>
+        </w:rPr>
+        <w:t>"[data-test-id='delete-server-confirm']"</w:t>
+      </w:r>
+      <w:r>
+        <w:rPr>
+          <w:rFonts w:ascii="Consolas" w:eastAsia="Times New Roman" w:hAnsi="Consolas" w:cs="Times New Roman"/>
+          <w:color w:val="D5CED9"/>
+          <w:sz w:val="21"/>
+          <w:szCs w:val="21"/>
+          <w:lang w:val="en-US"/>
+        </w:rPr>
+        <w:t>).</w:t>
+      </w:r>
+      <w:r>
+        <w:rPr>
+          <w:rFonts w:ascii="Consolas" w:eastAsia="Times New Roman" w:hAnsi="Consolas" w:cs="Times New Roman"/>
+          <w:color w:val="FFE66D"/>
+          <w:sz w:val="21"/>
+          <w:szCs w:val="21"/>
+          <w:lang w:val="en-US"/>
+        </w:rPr>
+        <w:t>click</w:t>
+      </w:r>
+      <w:r>
+        <w:rPr>
+          <w:rFonts w:ascii="Consolas" w:eastAsia="Times New Roman" w:hAnsi="Consolas" w:cs="Times New Roman"/>
+          <w:color w:val="D5CED9"/>
+          <w:sz w:val="21"/>
+          <w:szCs w:val="21"/>
+          <w:lang w:val="en-US"/>
+        </w:rPr>
+        <w:t>(</w:t>
+      </w:r>
+      <w:proofErr w:type="gramStart"/>
+      <w:r>
+        <w:rPr>
+          <w:rFonts w:ascii="Consolas" w:eastAsia="Times New Roman" w:hAnsi="Consolas" w:cs="Times New Roman"/>
+          <w:color w:val="D5CED9"/>
+          <w:sz w:val="21"/>
+          <w:szCs w:val="21"/>
+          <w:lang w:val="en-US"/>
+        </w:rPr>
+        <w:t>);</w:t>
+      </w:r>
+      <w:proofErr w:type="gramEnd"/>
+    </w:p>
+    <w:p>
+      <w:pPr>
+        <w:shd w:val="clear" w:color="auto" w:fill="262A33"/>
+        <w:spacing w:line="285" w:lineRule="atLeast"/>
+        <w:rPr>
+          <w:rFonts w:ascii="Consolas" w:eastAsia="Times New Roman" w:hAnsi="Consolas" w:cs="Times New Roman"/>
+          <w:color w:val="D5CED9"/>
+          <w:sz w:val="21"/>
+          <w:szCs w:val="21"/>
+          <w:lang w:val="en-US"/>
+        </w:rPr>
+      </w:pPr>
+    </w:p>
+    <w:p>
+      <w:pPr>
+        <w:shd w:val="clear" w:color="auto" w:fill="262A33"/>
+        <w:spacing w:line="285" w:lineRule="atLeast"/>
+        <w:rPr>
+          <w:rFonts w:ascii="Consolas" w:eastAsia="Times New Roman" w:hAnsi="Consolas" w:cs="Times New Roman"/>
+          <w:color w:val="D5CED9"/>
+          <w:sz w:val="21"/>
+          <w:szCs w:val="21"/>
+          <w:lang w:val="en-US"/>
+        </w:rPr>
+      </w:pPr>
+      <w:r>
+        <w:rPr>
+          <w:rFonts w:ascii="Consolas" w:eastAsia="Times New Roman" w:hAnsi="Consolas" w:cs="Times New Roman"/>
+          <w:color w:val="D5CED9"/>
+          <w:sz w:val="21"/>
+          <w:szCs w:val="21"/>
+          <w:lang w:val="en-US"/>
+        </w:rPr>
+        <w:t xml:space="preserve">    </w:t>
+      </w:r>
+      <w:r>
+        <w:rPr>
+          <w:rFonts w:ascii="Consolas" w:eastAsia="Times New Roman" w:hAnsi="Consolas" w:cs="Times New Roman"/>
+          <w:color w:val="A0A1A7"/>
+          <w:sz w:val="21"/>
+          <w:szCs w:val="21"/>
+          <w:lang w:val="en-US"/>
+        </w:rPr>
+        <w:t>// Confirm redirection to Test Server</w:t>
+      </w:r>
+    </w:p>
+    <w:p>
+      <w:pPr>
+        <w:shd w:val="clear" w:color="auto" w:fill="262A33"/>
+        <w:spacing w:line="285" w:lineRule="atLeast"/>
+        <w:rPr>
+          <w:rFonts w:ascii="Consolas" w:eastAsia="Times New Roman" w:hAnsi="Consolas" w:cs="Times New Roman"/>
+          <w:color w:val="D5CED9"/>
+          <w:sz w:val="21"/>
+          <w:szCs w:val="21"/>
+          <w:lang w:val="en-US"/>
+        </w:rPr>
+      </w:pPr>
+      <w:r>
+        <w:rPr>
+          <w:rFonts w:ascii="Consolas" w:eastAsia="Times New Roman" w:hAnsi="Consolas" w:cs="Times New Roman"/>
+          <w:color w:val="D5CED9"/>
+          <w:sz w:val="21"/>
+          <w:szCs w:val="21"/>
+          <w:lang w:val="en-US"/>
+        </w:rPr>
+        <w:t xml:space="preserve">    </w:t>
+      </w:r>
+      <w:proofErr w:type="spellStart"/>
+      <w:r>
+        <w:rPr>
+          <w:rFonts w:ascii="Consolas" w:eastAsia="Times New Roman" w:hAnsi="Consolas" w:cs="Times New Roman"/>
+          <w:color w:val="00E8C6"/>
+          <w:sz w:val="21"/>
+          <w:szCs w:val="21"/>
+          <w:lang w:val="en-US"/>
+        </w:rPr>
+        <w:t>cy</w:t>
+      </w:r>
+      <w:r>
+        <w:rPr>
+          <w:rFonts w:ascii="Consolas" w:eastAsia="Times New Roman" w:hAnsi="Consolas" w:cs="Times New Roman"/>
+          <w:color w:val="D5CED9"/>
+          <w:sz w:val="21"/>
+          <w:szCs w:val="21"/>
+          <w:lang w:val="en-US"/>
+        </w:rPr>
+        <w:t>.</w:t>
+      </w:r>
+      <w:r>
+        <w:rPr>
+          <w:rFonts w:ascii="Consolas" w:eastAsia="Times New Roman" w:hAnsi="Consolas" w:cs="Times New Roman"/>
+          <w:color w:val="FFE66D"/>
+          <w:sz w:val="21"/>
+          <w:szCs w:val="21"/>
+          <w:lang w:val="en-US"/>
+        </w:rPr>
+        <w:t>get</w:t>
+      </w:r>
+      <w:proofErr w:type="spellEnd"/>
+      <w:r>
+        <w:rPr>
+          <w:rFonts w:ascii="Consolas" w:eastAsia="Times New Roman" w:hAnsi="Consolas" w:cs="Times New Roman"/>
+          <w:color w:val="D5CED9"/>
+          <w:sz w:val="21"/>
+          <w:szCs w:val="21"/>
+          <w:lang w:val="en-US"/>
+        </w:rPr>
+        <w:t>(</w:t>
+      </w:r>
+      <w:r>
+        <w:rPr>
+          <w:rFonts w:ascii="Consolas" w:eastAsia="Times New Roman" w:hAnsi="Consolas" w:cs="Times New Roman"/>
+          <w:color w:val="96E072"/>
+          <w:sz w:val="21"/>
+          <w:szCs w:val="21"/>
+          <w:lang w:val="en-US"/>
+        </w:rPr>
+        <w:t>"[data-test-id='server-name']"</w:t>
+      </w:r>
+      <w:r>
+        <w:rPr>
+          <w:rFonts w:ascii="Consolas" w:eastAsia="Times New Roman" w:hAnsi="Consolas" w:cs="Times New Roman"/>
+          <w:color w:val="D5CED9"/>
+          <w:sz w:val="21"/>
+          <w:szCs w:val="21"/>
+          <w:lang w:val="en-US"/>
+        </w:rPr>
+        <w:t>).</w:t>
+      </w:r>
+      <w:r>
+        <w:rPr>
+          <w:rFonts w:ascii="Consolas" w:eastAsia="Times New Roman" w:hAnsi="Consolas" w:cs="Times New Roman"/>
+          <w:color w:val="FFE66D"/>
+          <w:sz w:val="21"/>
+          <w:szCs w:val="21"/>
+          <w:lang w:val="en-US"/>
+        </w:rPr>
+        <w:t>should</w:t>
+      </w:r>
+      <w:r>
+        <w:rPr>
+          <w:rFonts w:ascii="Consolas" w:eastAsia="Times New Roman" w:hAnsi="Consolas" w:cs="Times New Roman"/>
+          <w:color w:val="D5CED9"/>
+          <w:sz w:val="21"/>
+          <w:szCs w:val="21"/>
+          <w:lang w:val="en-US"/>
+        </w:rPr>
+        <w:t>(</w:t>
+      </w:r>
+      <w:r>
+        <w:rPr>
+          <w:rFonts w:ascii="Consolas" w:eastAsia="Times New Roman" w:hAnsi="Consolas" w:cs="Times New Roman"/>
+          <w:color w:val="96E072"/>
+          <w:sz w:val="21"/>
+          <w:szCs w:val="21"/>
+          <w:lang w:val="en-US"/>
+        </w:rPr>
+        <w:t>"</w:t>
+      </w:r>
+      <w:proofErr w:type="spellStart"/>
+      <w:r>
+        <w:rPr>
+          <w:rFonts w:ascii="Consolas" w:eastAsia="Times New Roman" w:hAnsi="Consolas" w:cs="Times New Roman"/>
+          <w:color w:val="96E072"/>
+          <w:sz w:val="21"/>
+          <w:szCs w:val="21"/>
+          <w:lang w:val="en-US"/>
+        </w:rPr>
+        <w:t>have.text</w:t>
+      </w:r>
+      <w:proofErr w:type="spellEnd"/>
+      <w:r>
+        <w:rPr>
+          <w:rFonts w:ascii="Consolas" w:eastAsia="Times New Roman" w:hAnsi="Consolas" w:cs="Times New Roman"/>
+          <w:color w:val="96E072"/>
+          <w:sz w:val="21"/>
+          <w:szCs w:val="21"/>
+          <w:lang w:val="en-US"/>
+        </w:rPr>
+        <w:t>"</w:t>
+      </w:r>
+      <w:r>
+        <w:rPr>
+          <w:rFonts w:ascii="Consolas" w:eastAsia="Times New Roman" w:hAnsi="Consolas" w:cs="Times New Roman"/>
+          <w:color w:val="D5CED9"/>
+          <w:sz w:val="21"/>
+          <w:szCs w:val="21"/>
+          <w:lang w:val="en-US"/>
+        </w:rPr>
+        <w:t xml:space="preserve">, </w:t>
+      </w:r>
+      <w:r>
+        <w:rPr>
+          <w:rFonts w:ascii="Consolas" w:eastAsia="Times New Roman" w:hAnsi="Consolas" w:cs="Times New Roman"/>
+          <w:color w:val="96E072"/>
+          <w:sz w:val="21"/>
+          <w:szCs w:val="21"/>
+          <w:lang w:val="en-US"/>
+        </w:rPr>
+        <w:t>"Test Server"</w:t>
+      </w:r>
+      <w:proofErr w:type="gramStart"/>
+      <w:r>
+        <w:rPr>
+          <w:rFonts w:ascii="Consolas" w:eastAsia="Times New Roman" w:hAnsi="Consolas" w:cs="Times New Roman"/>
+          <w:color w:val="D5CED9"/>
+          <w:sz w:val="21"/>
+          <w:szCs w:val="21"/>
+          <w:lang w:val="en-US"/>
+        </w:rPr>
+        <w:t>);</w:t>
+      </w:r>
+      <w:proofErr w:type="gramEnd"/>
+    </w:p>
+    <w:p>
+      <w:pPr>
+        <w:shd w:val="clear" w:color="auto" w:fill="262A33"/>
+        <w:spacing w:line="285" w:lineRule="atLeast"/>
+        <w:rPr>
+          <w:rFonts w:ascii="Consolas" w:eastAsia="Times New Roman" w:hAnsi="Consolas" w:cs="Times New Roman"/>
+          <w:color w:val="D5CED9"/>
+          <w:sz w:val="21"/>
+          <w:szCs w:val="21"/>
+          <w:lang w:val="en-US"/>
+        </w:rPr>
+      </w:pPr>
+      <w:r>
+        <w:rPr>
+          <w:rFonts w:ascii="Consolas" w:eastAsia="Times New Roman" w:hAnsi="Consolas" w:cs="Times New Roman"/>
+          <w:color w:val="D5CED9"/>
+          <w:sz w:val="21"/>
+          <w:szCs w:val="21"/>
+          <w:lang w:val="en-US"/>
+        </w:rPr>
+        <w:t>  });</w:t>
+      </w:r>
+    </w:p>
+    <w:p>
+      <w:r>
+        <w:br/>
+      </w:r>
+      <w:r>
+        <w:rPr>
+          <w:b/>
+          <w:bCs/>
+        </w:rPr>
+        <w:t>Server</w:t>
+      </w:r>
+      <w:r>
+        <w:rPr>
+          <w:b/>
+          <w:bCs/>
+        </w:rPr>
+        <w:t>s</w:t>
+      </w:r>
+      <w:r>
+        <w:rPr>
+          <w:b/>
+          <w:bCs/>
+        </w:rPr>
+        <w:t xml:space="preserve"> </w:t>
+      </w:r>
+      <w:r>
+        <w:rPr>
+          <w:b/>
+          <w:bCs/>
+        </w:rPr>
+        <w:t>Test</w:t>
+      </w:r>
+      <w:r>
+        <w:rPr>
+          <w:b/>
+          <w:bCs/>
+        </w:rPr>
+        <w:t>ing</w:t>
+      </w:r>
+      <w:r>
+        <w:rPr>
+          <w:b/>
+          <w:bCs/>
+        </w:rPr>
+        <w:t xml:space="preserve"> Results</w:t>
+      </w:r>
+      <w:r>
+        <w:t>:</w:t>
+      </w:r>
+    </w:p>
+    <w:p>
+      <w:r>
+        <w:drawing>
+          <wp:inline distT="0" distB="0" distL="0" distR="0" wp14:anchorId="555470D5" wp14:editId="23796DCE">
+            <wp:extent cx="2267266" cy="1600423"/>
+            <wp:effectExtent l="0" t="0" r="0" b="0"/>
+            <wp:docPr id="1503342242" name="Picture 1" descr="A screenshot of a computer&#10;&#10;Description automatically generated"/>
+            <wp:cNvGraphicFramePr>
+              <a:graphicFrameLocks xmlns:a="http://schemas.openxmlformats.org/drawingml/2006/main" noChangeAspect="1"/>
+            </wp:cNvGraphicFramePr>
+            <a:graphic xmlns:a="http://schemas.openxmlformats.org/drawingml/2006/main">
+              <a:graphicData uri="http://schemas.openxmlformats.org/drawingml/2006/picture">
+                <pic:pic xmlns:pic="http://schemas.openxmlformats.org/drawingml/2006/picture">
+                  <pic:nvPicPr>
+                    <pic:cNvPr id="1503342242" name="Picture 1" descr="A screenshot of a computer&#10;&#10;Description automatically generated"/>
+                    <pic:cNvPicPr/>
+                  </pic:nvPicPr>
+                  <pic:blipFill>
+                    <a:blip r:embed="rId14"/>
+                    <a:stretch>
+                      <a:fillRect/>
+                    </a:stretch>
+                  </pic:blipFill>
+                  <pic:spPr>
+                    <a:xfrm>
+                      <a:off x="0" y="0"/>
+                      <a:ext cx="2267266" cy="1600423"/>
+                    </a:xfrm>
+                    <a:prstGeom prst="rect">
+                      <a:avLst/>
+                    </a:prstGeom>
+                  </pic:spPr>
+                </pic:pic>
+              </a:graphicData>
+            </a:graphic>
+          </wp:inline>
+        </w:drawing>
+      </w:r>
+    </w:p>
+    <w:p>
+      <w:pPr>
+        <w:pStyle w:val="Heading2"/>
+      </w:pPr>
+      <w:r>
+        <w:t>Channels Testing</w:t>
+      </w:r>
+    </w:p>
+    <w:p>
+      <w:r>
+        <w:tab/>
+      </w:r>
+      <w:r>
+        <w:t>Testing of the</w:t>
+      </w:r>
+      <w:r>
+        <w:t xml:space="preserve"> channel</w:t>
+      </w:r>
+      <w:r>
+        <w:t xml:space="preserve"> component will be divided into </w:t>
+      </w:r>
+      <w:r>
+        <w:t>5</w:t>
+      </w:r>
+      <w:r>
+        <w:t xml:space="preserve"> different tests, </w:t>
+      </w:r>
+      <w:r>
+        <w:t xml:space="preserve">channel </w:t>
+      </w:r>
+      <w:r>
+        <w:t xml:space="preserve">creation, </w:t>
+      </w:r>
+      <w:r>
+        <w:t xml:space="preserve">channel </w:t>
+      </w:r>
+      <w:r>
+        <w:t>renaming,</w:t>
+      </w:r>
+      <w:r>
+        <w:t xml:space="preserve"> channel type changing, including audio and video,</w:t>
+      </w:r>
+      <w:r>
+        <w:t xml:space="preserve"> and </w:t>
+      </w:r>
+      <w:r>
+        <w:t xml:space="preserve">finally, channel </w:t>
+      </w:r>
+      <w:r>
+        <w:t>deletion.</w:t>
+      </w:r>
+    </w:p>
+    <w:p>
+      <w:r>
+        <w:rPr>
+          <w:b/>
+          <w:bCs/>
+        </w:rPr>
+        <w:t xml:space="preserve">Channels </w:t>
+      </w:r>
+      <w:r>
+        <w:rPr>
+          <w:b/>
+          <w:bCs/>
+        </w:rPr>
+        <w:t>Test</w:t>
+      </w:r>
+      <w:r>
+        <w:rPr>
+          <w:b/>
+          <w:bCs/>
+        </w:rPr>
+        <w:t>ing</w:t>
+      </w:r>
+      <w:r>
+        <w:rPr>
+          <w:b/>
+          <w:bCs/>
+        </w:rPr>
+        <w:t xml:space="preserve"> Results</w:t>
+      </w:r>
+      <w:r>
+        <w:t>:</w:t>
+      </w:r>
+    </w:p>
+    <w:p>
+      <w:r>
+        <w:drawing>
+          <wp:inline distT="0" distB="0" distL="0" distR="0" wp14:anchorId="763CF6EB" wp14:editId="1BD98697">
+            <wp:extent cx="2295845" cy="2105319"/>
+            <wp:effectExtent l="0" t="0" r="0" b="9525"/>
+            <wp:docPr id="1775877635" name="Picture 1" descr="A screenshot of a computer&#10;&#10;Description automatically generated"/>
+            <wp:cNvGraphicFramePr>
+              <a:graphicFrameLocks xmlns:a="http://schemas.openxmlformats.org/drawingml/2006/main" noChangeAspect="1"/>
+            </wp:cNvGraphicFramePr>
+            <a:graphic xmlns:a="http://schemas.openxmlformats.org/drawingml/2006/main">
+              <a:graphicData uri="http://schemas.openxmlformats.org/drawingml/2006/picture">
+                <pic:pic xmlns:pic="http://schemas.openxmlformats.org/drawingml/2006/picture">
+                  <pic:nvPicPr>
+                    <pic:cNvPr id="1775877635" name="Picture 1" descr="A screenshot of a computer&#10;&#10;Description automatically generated"/>
+                    <pic:cNvPicPr/>
+                  </pic:nvPicPr>
+                  <pic:blipFill>
+                    <a:blip r:embed="rId15"/>
+                    <a:stretch>
+                      <a:fillRect/>
+                    </a:stretch>
+                  </pic:blipFill>
+                  <pic:spPr>
+                    <a:xfrm>
+                      <a:off x="0" y="0"/>
+                      <a:ext cx="2295845" cy="2105319"/>
+                    </a:xfrm>
+                    <a:prstGeom prst="rect">
+                      <a:avLst/>
+                    </a:prstGeom>
+                  </pic:spPr>
+                </pic:pic>
+              </a:graphicData>
+            </a:graphic>
+          </wp:inline>
+        </w:drawing>
+      </w:r>
+    </w:p>
+    <w:p>
+      <w:r>
+        <w:drawing>
+          <wp:inline distT="0" distB="0" distL="0" distR="0" wp14:anchorId="38EB1300" wp14:editId="2D44B022">
+            <wp:extent cx="2191056" cy="1552792"/>
+            <wp:effectExtent l="0" t="0" r="0" b="9525"/>
+            <wp:docPr id="1949848696" name="Picture 1" descr="A screenshot of a computer&#10;&#10;Description automatically generated"/>
+            <wp:cNvGraphicFramePr>
+              <a:graphicFrameLocks xmlns:a="http://schemas.openxmlformats.org/drawingml/2006/main" noChangeAspect="1"/>
+            </wp:cNvGraphicFramePr>
+            <a:graphic xmlns:a="http://schemas.openxmlformats.org/drawingml/2006/main">
+              <a:graphicData uri="http://schemas.openxmlformats.org/drawingml/2006/picture">
+                <pic:pic xmlns:pic="http://schemas.openxmlformats.org/drawingml/2006/picture">
+                  <pic:nvPicPr>
+                    <pic:cNvPr id="1949848696" name="Picture 1" descr="A screenshot of a computer&#10;&#10;Description automatically generated"/>
+                    <pic:cNvPicPr/>
+                  </pic:nvPicPr>
+                  <pic:blipFill>
+                    <a:blip r:embed="rId16"/>
+                    <a:stretch>
+                      <a:fillRect/>
+                    </a:stretch>
+                  </pic:blipFill>
+                  <pic:spPr>
+                    <a:xfrm>
+                      <a:off x="0" y="0"/>
+                      <a:ext cx="2191056" cy="1552792"/>
+                    </a:xfrm>
+                    <a:prstGeom prst="rect">
+                      <a:avLst/>
+                    </a:prstGeom>
+                  </pic:spPr>
+                </pic:pic>
+              </a:graphicData>
+            </a:graphic>
+          </wp:inline>
+        </w:drawing>
+      </w:r>
+    </w:p>
     <w:p>
       <w:pPr>
         <w:pStyle w:val="Heading1"/>
@@ -1050,6 +5488,7 @@
       <w:bookmarkStart w:id="11" w:name="_ycr78owk8noq"/>
       <w:bookmarkEnd w:id="11"/>
       <w:r>
+        <w:lastRenderedPageBreak/>
         <w:t>E. Panopto Video Recording</w:t>
       </w:r>
     </w:p>
@@ -1473,6 +5912,264 @@
     </w:lvl>
   </w:abstractNum>
   <w:abstractNum w:abstractNumId="4" w15:restartNumberingAfterBreak="0">
+    <w:nsid w:val="44746AD5"/>
+    <w:multiLevelType w:val="hybridMultilevel"/>
+    <w:tmpl w:val="88860030"/>
+    <w:lvl w:ilvl="0" w:tplc="0409000F">
+      <w:start w:val="1"/>
+      <w:numFmt w:val="decimal"/>
+      <w:lvlText w:val="%1."/>
+      <w:lvlJc w:val="left"/>
+      <w:pPr>
+        <w:ind w:left="720" w:hanging="360"/>
+      </w:pPr>
+    </w:lvl>
+    <w:lvl w:ilvl="1" w:tplc="04090019" w:tentative="1">
+      <w:start w:val="1"/>
+      <w:numFmt w:val="lowerLetter"/>
+      <w:lvlText w:val="%2."/>
+      <w:lvlJc w:val="left"/>
+      <w:pPr>
+        <w:ind w:left="1440" w:hanging="360"/>
+      </w:pPr>
+    </w:lvl>
+    <w:lvl w:ilvl="2" w:tplc="0409001B" w:tentative="1">
+      <w:start w:val="1"/>
+      <w:numFmt w:val="lowerRoman"/>
+      <w:lvlText w:val="%3."/>
+      <w:lvlJc w:val="right"/>
+      <w:pPr>
+        <w:ind w:left="2160" w:hanging="180"/>
+      </w:pPr>
+    </w:lvl>
+    <w:lvl w:ilvl="3" w:tplc="0409000F" w:tentative="1">
+      <w:start w:val="1"/>
+      <w:numFmt w:val="decimal"/>
+      <w:lvlText w:val="%4."/>
+      <w:lvlJc w:val="left"/>
+      <w:pPr>
+        <w:ind w:left="2880" w:hanging="360"/>
+      </w:pPr>
+    </w:lvl>
+    <w:lvl w:ilvl="4" w:tplc="04090019" w:tentative="1">
+      <w:start w:val="1"/>
+      <w:numFmt w:val="lowerLetter"/>
+      <w:lvlText w:val="%5."/>
+      <w:lvlJc w:val="left"/>
+      <w:pPr>
+        <w:ind w:left="3600" w:hanging="360"/>
+      </w:pPr>
+    </w:lvl>
+    <w:lvl w:ilvl="5" w:tplc="0409001B" w:tentative="1">
+      <w:start w:val="1"/>
+      <w:numFmt w:val="lowerRoman"/>
+      <w:lvlText w:val="%6."/>
+      <w:lvlJc w:val="right"/>
+      <w:pPr>
+        <w:ind w:left="4320" w:hanging="180"/>
+      </w:pPr>
+    </w:lvl>
+    <w:lvl w:ilvl="6" w:tplc="0409000F" w:tentative="1">
+      <w:start w:val="1"/>
+      <w:numFmt w:val="decimal"/>
+      <w:lvlText w:val="%7."/>
+      <w:lvlJc w:val="left"/>
+      <w:pPr>
+        <w:ind w:left="5040" w:hanging="360"/>
+      </w:pPr>
+    </w:lvl>
+    <w:lvl w:ilvl="7" w:tplc="04090019" w:tentative="1">
+      <w:start w:val="1"/>
+      <w:numFmt w:val="lowerLetter"/>
+      <w:lvlText w:val="%8."/>
+      <w:lvlJc w:val="left"/>
+      <w:pPr>
+        <w:ind w:left="5760" w:hanging="360"/>
+      </w:pPr>
+    </w:lvl>
+    <w:lvl w:ilvl="8" w:tplc="0409001B" w:tentative="1">
+      <w:start w:val="1"/>
+      <w:numFmt w:val="lowerRoman"/>
+      <w:lvlText w:val="%9."/>
+      <w:lvlJc w:val="right"/>
+      <w:pPr>
+        <w:ind w:left="6480" w:hanging="180"/>
+      </w:pPr>
+    </w:lvl>
+  </w:abstractNum>
+  <w:abstractNum w:abstractNumId="5" w15:restartNumberingAfterBreak="0">
+    <w:nsid w:val="4B89159D"/>
+    <w:multiLevelType w:val="hybridMultilevel"/>
+    <w:tmpl w:val="CEDECDD6"/>
+    <w:lvl w:ilvl="0" w:tplc="0409000F">
+      <w:start w:val="1"/>
+      <w:numFmt w:val="decimal"/>
+      <w:lvlText w:val="%1."/>
+      <w:lvlJc w:val="left"/>
+      <w:pPr>
+        <w:ind w:left="720" w:hanging="360"/>
+      </w:pPr>
+    </w:lvl>
+    <w:lvl w:ilvl="1" w:tplc="04090019" w:tentative="1">
+      <w:start w:val="1"/>
+      <w:numFmt w:val="lowerLetter"/>
+      <w:lvlText w:val="%2."/>
+      <w:lvlJc w:val="left"/>
+      <w:pPr>
+        <w:ind w:left="1440" w:hanging="360"/>
+      </w:pPr>
+    </w:lvl>
+    <w:lvl w:ilvl="2" w:tplc="0409001B" w:tentative="1">
+      <w:start w:val="1"/>
+      <w:numFmt w:val="lowerRoman"/>
+      <w:lvlText w:val="%3."/>
+      <w:lvlJc w:val="right"/>
+      <w:pPr>
+        <w:ind w:left="2160" w:hanging="180"/>
+      </w:pPr>
+    </w:lvl>
+    <w:lvl w:ilvl="3" w:tplc="0409000F" w:tentative="1">
+      <w:start w:val="1"/>
+      <w:numFmt w:val="decimal"/>
+      <w:lvlText w:val="%4."/>
+      <w:lvlJc w:val="left"/>
+      <w:pPr>
+        <w:ind w:left="2880" w:hanging="360"/>
+      </w:pPr>
+    </w:lvl>
+    <w:lvl w:ilvl="4" w:tplc="04090019" w:tentative="1">
+      <w:start w:val="1"/>
+      <w:numFmt w:val="lowerLetter"/>
+      <w:lvlText w:val="%5."/>
+      <w:lvlJc w:val="left"/>
+      <w:pPr>
+        <w:ind w:left="3600" w:hanging="360"/>
+      </w:pPr>
+    </w:lvl>
+    <w:lvl w:ilvl="5" w:tplc="0409001B" w:tentative="1">
+      <w:start w:val="1"/>
+      <w:numFmt w:val="lowerRoman"/>
+      <w:lvlText w:val="%6."/>
+      <w:lvlJc w:val="right"/>
+      <w:pPr>
+        <w:ind w:left="4320" w:hanging="180"/>
+      </w:pPr>
+    </w:lvl>
+    <w:lvl w:ilvl="6" w:tplc="0409000F" w:tentative="1">
+      <w:start w:val="1"/>
+      <w:numFmt w:val="decimal"/>
+      <w:lvlText w:val="%7."/>
+      <w:lvlJc w:val="left"/>
+      <w:pPr>
+        <w:ind w:left="5040" w:hanging="360"/>
+      </w:pPr>
+    </w:lvl>
+    <w:lvl w:ilvl="7" w:tplc="04090019" w:tentative="1">
+      <w:start w:val="1"/>
+      <w:numFmt w:val="lowerLetter"/>
+      <w:lvlText w:val="%8."/>
+      <w:lvlJc w:val="left"/>
+      <w:pPr>
+        <w:ind w:left="5760" w:hanging="360"/>
+      </w:pPr>
+    </w:lvl>
+    <w:lvl w:ilvl="8" w:tplc="0409001B" w:tentative="1">
+      <w:start w:val="1"/>
+      <w:numFmt w:val="lowerRoman"/>
+      <w:lvlText w:val="%9."/>
+      <w:lvlJc w:val="right"/>
+      <w:pPr>
+        <w:ind w:left="6480" w:hanging="180"/>
+      </w:pPr>
+    </w:lvl>
+  </w:abstractNum>
+  <w:abstractNum w:abstractNumId="6" w15:restartNumberingAfterBreak="0">
+    <w:nsid w:val="50837017"/>
+    <w:multiLevelType w:val="hybridMultilevel"/>
+    <w:tmpl w:val="FE080594"/>
+    <w:lvl w:ilvl="0" w:tplc="0409000F">
+      <w:start w:val="1"/>
+      <w:numFmt w:val="decimal"/>
+      <w:lvlText w:val="%1."/>
+      <w:lvlJc w:val="left"/>
+      <w:pPr>
+        <w:ind w:left="720" w:hanging="360"/>
+      </w:pPr>
+    </w:lvl>
+    <w:lvl w:ilvl="1" w:tplc="04090019" w:tentative="1">
+      <w:start w:val="1"/>
+      <w:numFmt w:val="lowerLetter"/>
+      <w:lvlText w:val="%2."/>
+      <w:lvlJc w:val="left"/>
+      <w:pPr>
+        <w:ind w:left="1440" w:hanging="360"/>
+      </w:pPr>
+    </w:lvl>
+    <w:lvl w:ilvl="2" w:tplc="0409001B" w:tentative="1">
+      <w:start w:val="1"/>
+      <w:numFmt w:val="lowerRoman"/>
+      <w:lvlText w:val="%3."/>
+      <w:lvlJc w:val="right"/>
+      <w:pPr>
+        <w:ind w:left="2160" w:hanging="180"/>
+      </w:pPr>
+    </w:lvl>
+    <w:lvl w:ilvl="3" w:tplc="0409000F" w:tentative="1">
+      <w:start w:val="1"/>
+      <w:numFmt w:val="decimal"/>
+      <w:lvlText w:val="%4."/>
+      <w:lvlJc w:val="left"/>
+      <w:pPr>
+        <w:ind w:left="2880" w:hanging="360"/>
+      </w:pPr>
+    </w:lvl>
+    <w:lvl w:ilvl="4" w:tplc="04090019" w:tentative="1">
+      <w:start w:val="1"/>
+      <w:numFmt w:val="lowerLetter"/>
+      <w:lvlText w:val="%5."/>
+      <w:lvlJc w:val="left"/>
+      <w:pPr>
+        <w:ind w:left="3600" w:hanging="360"/>
+      </w:pPr>
+    </w:lvl>
+    <w:lvl w:ilvl="5" w:tplc="0409001B" w:tentative="1">
+      <w:start w:val="1"/>
+      <w:numFmt w:val="lowerRoman"/>
+      <w:lvlText w:val="%6."/>
+      <w:lvlJc w:val="right"/>
+      <w:pPr>
+        <w:ind w:left="4320" w:hanging="180"/>
+      </w:pPr>
+    </w:lvl>
+    <w:lvl w:ilvl="6" w:tplc="0409000F" w:tentative="1">
+      <w:start w:val="1"/>
+      <w:numFmt w:val="decimal"/>
+      <w:lvlText w:val="%7."/>
+      <w:lvlJc w:val="left"/>
+      <w:pPr>
+        <w:ind w:left="5040" w:hanging="360"/>
+      </w:pPr>
+    </w:lvl>
+    <w:lvl w:ilvl="7" w:tplc="04090019" w:tentative="1">
+      <w:start w:val="1"/>
+      <w:numFmt w:val="lowerLetter"/>
+      <w:lvlText w:val="%8."/>
+      <w:lvlJc w:val="left"/>
+      <w:pPr>
+        <w:ind w:left="5760" w:hanging="360"/>
+      </w:pPr>
+    </w:lvl>
+    <w:lvl w:ilvl="8" w:tplc="0409001B" w:tentative="1">
+      <w:start w:val="1"/>
+      <w:numFmt w:val="lowerRoman"/>
+      <w:lvlText w:val="%9."/>
+      <w:lvlJc w:val="right"/>
+      <w:pPr>
+        <w:ind w:left="6480" w:hanging="180"/>
+      </w:pPr>
+    </w:lvl>
+  </w:abstractNum>
+  <w:abstractNum w:abstractNumId="7" w15:restartNumberingAfterBreak="0">
     <w:nsid w:val="6AA17631"/>
     <w:multiLevelType w:val="multilevel"/>
     <w:tmpl w:val="0CBA8C26"/>
@@ -1585,8 +6282,94 @@
       </w:rPr>
     </w:lvl>
   </w:abstractNum>
+  <w:abstractNum w:abstractNumId="8" w15:restartNumberingAfterBreak="0">
+    <w:nsid w:val="7BE437CE"/>
+    <w:multiLevelType w:val="hybridMultilevel"/>
+    <w:tmpl w:val="327058D0"/>
+    <w:lvl w:ilvl="0" w:tplc="0409000F">
+      <w:start w:val="1"/>
+      <w:numFmt w:val="decimal"/>
+      <w:lvlText w:val="%1."/>
+      <w:lvlJc w:val="left"/>
+      <w:pPr>
+        <w:ind w:left="795" w:hanging="360"/>
+      </w:pPr>
+    </w:lvl>
+    <w:lvl w:ilvl="1" w:tplc="04090019" w:tentative="1">
+      <w:start w:val="1"/>
+      <w:numFmt w:val="lowerLetter"/>
+      <w:lvlText w:val="%2."/>
+      <w:lvlJc w:val="left"/>
+      <w:pPr>
+        <w:ind w:left="1515" w:hanging="360"/>
+      </w:pPr>
+    </w:lvl>
+    <w:lvl w:ilvl="2" w:tplc="0409001B" w:tentative="1">
+      <w:start w:val="1"/>
+      <w:numFmt w:val="lowerRoman"/>
+      <w:lvlText w:val="%3."/>
+      <w:lvlJc w:val="right"/>
+      <w:pPr>
+        <w:ind w:left="2235" w:hanging="180"/>
+      </w:pPr>
+    </w:lvl>
+    <w:lvl w:ilvl="3" w:tplc="0409000F" w:tentative="1">
+      <w:start w:val="1"/>
+      <w:numFmt w:val="decimal"/>
+      <w:lvlText w:val="%4."/>
+      <w:lvlJc w:val="left"/>
+      <w:pPr>
+        <w:ind w:left="2955" w:hanging="360"/>
+      </w:pPr>
+    </w:lvl>
+    <w:lvl w:ilvl="4" w:tplc="04090019" w:tentative="1">
+      <w:start w:val="1"/>
+      <w:numFmt w:val="lowerLetter"/>
+      <w:lvlText w:val="%5."/>
+      <w:lvlJc w:val="left"/>
+      <w:pPr>
+        <w:ind w:left="3675" w:hanging="360"/>
+      </w:pPr>
+    </w:lvl>
+    <w:lvl w:ilvl="5" w:tplc="0409001B" w:tentative="1">
+      <w:start w:val="1"/>
+      <w:numFmt w:val="lowerRoman"/>
+      <w:lvlText w:val="%6."/>
+      <w:lvlJc w:val="right"/>
+      <w:pPr>
+        <w:ind w:left="4395" w:hanging="180"/>
+      </w:pPr>
+    </w:lvl>
+    <w:lvl w:ilvl="6" w:tplc="0409000F" w:tentative="1">
+      <w:start w:val="1"/>
+      <w:numFmt w:val="decimal"/>
+      <w:lvlText w:val="%7."/>
+      <w:lvlJc w:val="left"/>
+      <w:pPr>
+        <w:ind w:left="5115" w:hanging="360"/>
+      </w:pPr>
+    </w:lvl>
+    <w:lvl w:ilvl="7" w:tplc="04090019" w:tentative="1">
+      <w:start w:val="1"/>
+      <w:numFmt w:val="lowerLetter"/>
+      <w:lvlText w:val="%8."/>
+      <w:lvlJc w:val="left"/>
+      <w:pPr>
+        <w:ind w:left="5835" w:hanging="360"/>
+      </w:pPr>
+    </w:lvl>
+    <w:lvl w:ilvl="8" w:tplc="0409001B" w:tentative="1">
+      <w:start w:val="1"/>
+      <w:numFmt w:val="lowerRoman"/>
+      <w:lvlText w:val="%9."/>
+      <w:lvlJc w:val="right"/>
+      <w:pPr>
+        <w:ind w:left="6555" w:hanging="180"/>
+      </w:pPr>
+    </w:lvl>
+  </w:abstractNum>
   <w:num w:numId="1" w16cid:durableId="1388800296">
-    <w:abstractNumId w:val="4"/>
+    <w:abstractNumId w:val="7"/>
   </w:num>
   <w:num w:numId="2" w16cid:durableId="386874570">
     <w:abstractNumId w:val="2"/>
@@ -1598,7 +6381,7 @@
     <w:abstractNumId w:val="2"/>
   </w:num>
   <w:num w:numId="5" w16cid:durableId="261836506">
-    <w:abstractNumId w:val="4"/>
+    <w:abstractNumId w:val="7"/>
   </w:num>
   <w:num w:numId="6" w16cid:durableId="738870133">
     <w:abstractNumId w:val="1"/>
@@ -1608,6 +6391,18 @@
   </w:num>
   <w:num w:numId="8" w16cid:durableId="530458170">
     <w:abstractNumId w:val="0"/>
+  </w:num>
+  <w:num w:numId="9" w16cid:durableId="1841500203">
+    <w:abstractNumId w:val="8"/>
+  </w:num>
+  <w:num w:numId="10" w16cid:durableId="1777095887">
+    <w:abstractNumId w:val="5"/>
+  </w:num>
+  <w:num w:numId="11" w16cid:durableId="1572736992">
+    <w:abstractNumId w:val="4"/>
+  </w:num>
+  <w:num w:numId="12" w16cid:durableId="1874805445">
+    <w:abstractNumId w:val="6"/>
   </w:num>
 </w:numbering>
 </file>
@@ -2051,7 +6846,6 @@
     <w:basedOn w:val="Normal"/>
     <w:next w:val="Normal"/>
     <w:uiPriority w:val="9"/>
-    <w:semiHidden/>
     <w:unhideWhenUsed/>
     <w:qFormat/>
     <w:pPr>

</xml_diff>

<commit_message>
Message Testing Documentation added.
</commit_message>
<xml_diff>
--- a/capstone_documentation/task3.docx
+++ b/capstone_documentation/task3.docx
@@ -106,11 +106,9 @@
       <w:r>
         <w:t xml:space="preserve"> component exemplifies polymorphism, as it is a single defined component that renders differently depending on properties passed during construction. Specifically, it changes based on the </w:t>
       </w:r>
-      <w:proofErr w:type="gramStart"/>
       <w:r>
         <w:t>type</w:t>
       </w:r>
-      <w:proofErr w:type="gramEnd"/>
       <w:r>
         <w:t xml:space="preserve"> property of the </w:t>
       </w:r>
@@ -1505,20 +1503,8 @@
           <w:szCs w:val="21"/>
           <w:lang w:val="en-US"/>
         </w:rPr>
-        <w:t>(</w:t>
-      </w:r>
-      <w:proofErr w:type="gramStart"/>
-      <w:r>
-        <w:rPr>
-          <w:rFonts w:ascii="Consolas" w:eastAsia="Times New Roman" w:hAnsi="Consolas" w:cs="Times New Roman"/>
-          <w:color w:val="D5CED9"/>
-          <w:sz w:val="21"/>
-          <w:szCs w:val="21"/>
-          <w:lang w:val="en-US"/>
-        </w:rPr>
-        <w:t>);</w:t>
-      </w:r>
-      <w:proofErr w:type="gramEnd"/>
+        <w:t>();</w:t>
+      </w:r>
     </w:p>
     <w:p>
       <w:pPr>
@@ -1682,7 +1668,6 @@
         <w:t>serverName</w:t>
       </w:r>
       <w:proofErr w:type="spellEnd"/>
-      <w:proofErr w:type="gramStart"/>
       <w:r>
         <w:rPr>
           <w:rFonts w:ascii="Consolas" w:eastAsia="Times New Roman" w:hAnsi="Consolas" w:cs="Times New Roman"/>
@@ -1693,7 +1678,6 @@
         </w:rPr>
         <w:t>);</w:t>
       </w:r>
-      <w:proofErr w:type="gramEnd"/>
     </w:p>
     <w:p>
       <w:pPr>
@@ -1897,7 +1881,6 @@
         </w:rPr>
         <w:t>"</w:t>
       </w:r>
-      <w:proofErr w:type="gramStart"/>
       <w:r>
         <w:rPr>
           <w:rFonts w:ascii="Consolas" w:eastAsia="Times New Roman" w:hAnsi="Consolas" w:cs="Times New Roman"/>
@@ -1908,7 +1891,6 @@
         </w:rPr>
         <w:t>);</w:t>
       </w:r>
-      <w:proofErr w:type="gramEnd"/>
     </w:p>
     <w:p>
       <w:pPr>
@@ -2076,20 +2058,8 @@
           <w:szCs w:val="21"/>
           <w:lang w:val="en-US"/>
         </w:rPr>
-        <w:t xml:space="preserve"> }</w:t>
-      </w:r>
-      <w:proofErr w:type="gramStart"/>
-      <w:r>
-        <w:rPr>
-          <w:rFonts w:ascii="Consolas" w:eastAsia="Times New Roman" w:hAnsi="Consolas" w:cs="Times New Roman"/>
-          <w:color w:val="D5CED9"/>
-          <w:sz w:val="21"/>
-          <w:szCs w:val="21"/>
-          <w:lang w:val="en-US"/>
-        </w:rPr>
-        <w:t>);</w:t>
-      </w:r>
-      <w:proofErr w:type="gramEnd"/>
+        <w:t xml:space="preserve"> });</w:t>
+      </w:r>
     </w:p>
     <w:p>
       <w:pPr>
@@ -2226,20 +2196,8 @@
           <w:szCs w:val="21"/>
           <w:lang w:val="en-US"/>
         </w:rPr>
-        <w:t>(</w:t>
-      </w:r>
-      <w:proofErr w:type="gramStart"/>
-      <w:r>
-        <w:rPr>
-          <w:rFonts w:ascii="Consolas" w:eastAsia="Times New Roman" w:hAnsi="Consolas" w:cs="Times New Roman"/>
-          <w:color w:val="D5CED9"/>
-          <w:sz w:val="21"/>
-          <w:szCs w:val="21"/>
-          <w:lang w:val="en-US"/>
-        </w:rPr>
-        <w:t>);</w:t>
-      </w:r>
-      <w:proofErr w:type="gramEnd"/>
+        <w:t>();</w:t>
+      </w:r>
     </w:p>
     <w:p>
       <w:pPr>
@@ -2386,7 +2344,6 @@
         </w:rPr>
         <w:t>"exist"</w:t>
       </w:r>
-      <w:proofErr w:type="gramStart"/>
       <w:r>
         <w:rPr>
           <w:rFonts w:ascii="Consolas" w:eastAsia="Times New Roman" w:hAnsi="Consolas" w:cs="Times New Roman"/>
@@ -2397,7 +2354,6 @@
         </w:rPr>
         <w:t>);</w:t>
       </w:r>
-      <w:proofErr w:type="gramEnd"/>
     </w:p>
     <w:p>
       <w:pPr>
@@ -2534,20 +2490,8 @@
           <w:szCs w:val="21"/>
           <w:lang w:val="en-US"/>
         </w:rPr>
-        <w:t>(</w:t>
-      </w:r>
-      <w:proofErr w:type="gramStart"/>
-      <w:r>
-        <w:rPr>
-          <w:rFonts w:ascii="Consolas" w:eastAsia="Times New Roman" w:hAnsi="Consolas" w:cs="Times New Roman"/>
-          <w:color w:val="D5CED9"/>
-          <w:sz w:val="21"/>
-          <w:szCs w:val="21"/>
-          <w:lang w:val="en-US"/>
-        </w:rPr>
-        <w:t>);</w:t>
-      </w:r>
-      <w:proofErr w:type="gramEnd"/>
+        <w:t>();</w:t>
+      </w:r>
     </w:p>
     <w:p>
       <w:pPr>
@@ -2702,7 +2646,6 @@
         </w:rPr>
         <w:t>5000</w:t>
       </w:r>
-      <w:proofErr w:type="gramStart"/>
       <w:r>
         <w:rPr>
           <w:rFonts w:ascii="Consolas" w:eastAsia="Times New Roman" w:hAnsi="Consolas" w:cs="Times New Roman"/>
@@ -2713,7 +2656,6 @@
         </w:rPr>
         <w:t>);</w:t>
       </w:r>
-      <w:proofErr w:type="gramEnd"/>
     </w:p>
     <w:p>
       <w:pPr>
@@ -2850,20 +2792,8 @@
           <w:szCs w:val="21"/>
           <w:lang w:val="en-US"/>
         </w:rPr>
-        <w:t>(</w:t>
-      </w:r>
-      <w:proofErr w:type="gramStart"/>
-      <w:r>
-        <w:rPr>
-          <w:rFonts w:ascii="Consolas" w:eastAsia="Times New Roman" w:hAnsi="Consolas" w:cs="Times New Roman"/>
-          <w:color w:val="D5CED9"/>
-          <w:sz w:val="21"/>
-          <w:szCs w:val="21"/>
-          <w:lang w:val="en-US"/>
-        </w:rPr>
-        <w:t>);</w:t>
-      </w:r>
-      <w:proofErr w:type="gramEnd"/>
+        <w:t>();</w:t>
+      </w:r>
     </w:p>
     <w:p>
       <w:pPr>
@@ -3056,7 +2986,6 @@
         <w:t>serverName</w:t>
       </w:r>
       <w:proofErr w:type="spellEnd"/>
-      <w:proofErr w:type="gramStart"/>
       <w:r>
         <w:rPr>
           <w:rFonts w:ascii="Consolas" w:eastAsia="Times New Roman" w:hAnsi="Consolas" w:cs="Times New Roman"/>
@@ -3067,7 +2996,6 @@
         </w:rPr>
         <w:t>);</w:t>
       </w:r>
-      <w:proofErr w:type="gramEnd"/>
     </w:p>
     <w:p>
       <w:pPr>
@@ -3412,20 +3340,8 @@
           <w:szCs w:val="21"/>
           <w:lang w:val="en-US"/>
         </w:rPr>
-        <w:t>(</w:t>
-      </w:r>
-      <w:proofErr w:type="gramStart"/>
-      <w:r>
-        <w:rPr>
-          <w:rFonts w:ascii="Consolas" w:eastAsia="Times New Roman" w:hAnsi="Consolas" w:cs="Times New Roman"/>
-          <w:color w:val="D5CED9"/>
-          <w:sz w:val="21"/>
-          <w:szCs w:val="21"/>
-          <w:lang w:val="en-US"/>
-        </w:rPr>
-        <w:t>);</w:t>
-      </w:r>
-      <w:proofErr w:type="gramEnd"/>
+        <w:t>();</w:t>
+      </w:r>
     </w:p>
     <w:p>
       <w:pPr>
@@ -3575,20 +3491,8 @@
           <w:szCs w:val="21"/>
           <w:lang w:val="en-US"/>
         </w:rPr>
-        <w:t>(</w:t>
-      </w:r>
-      <w:proofErr w:type="gramStart"/>
-      <w:r>
-        <w:rPr>
-          <w:rFonts w:ascii="Consolas" w:eastAsia="Times New Roman" w:hAnsi="Consolas" w:cs="Times New Roman"/>
-          <w:color w:val="D5CED9"/>
-          <w:sz w:val="21"/>
-          <w:szCs w:val="21"/>
-          <w:lang w:val="en-US"/>
-        </w:rPr>
-        <w:t>);</w:t>
-      </w:r>
-      <w:proofErr w:type="gramEnd"/>
+        <w:t>();</w:t>
+      </w:r>
     </w:p>
     <w:p>
       <w:pPr>
@@ -3792,7 +3696,6 @@
         </w:rPr>
         <w:t>1</w:t>
       </w:r>
-      <w:proofErr w:type="gramStart"/>
       <w:r>
         <w:rPr>
           <w:rFonts w:ascii="Consolas" w:eastAsia="Times New Roman" w:hAnsi="Consolas" w:cs="Times New Roman"/>
@@ -3803,7 +3706,6 @@
         </w:rPr>
         <w:t>);</w:t>
       </w:r>
-      <w:proofErr w:type="gramEnd"/>
     </w:p>
     <w:p>
       <w:pPr>
@@ -3937,7 +3839,6 @@
         </w:rPr>
         <w:t>serverName</w:t>
       </w:r>
-      <w:proofErr w:type="gramStart"/>
       <w:r>
         <w:rPr>
           <w:rFonts w:ascii="Consolas" w:eastAsia="Times New Roman" w:hAnsi="Consolas" w:cs="Times New Roman"/>
@@ -3948,7 +3849,6 @@
         </w:rPr>
         <w:t>);</w:t>
       </w:r>
-      <w:proofErr w:type="gramEnd"/>
     </w:p>
     <w:p>
       <w:pPr>
@@ -4098,20 +3998,8 @@
           <w:szCs w:val="21"/>
           <w:lang w:val="en-US"/>
         </w:rPr>
-        <w:t>(</w:t>
-      </w:r>
-      <w:proofErr w:type="gramStart"/>
-      <w:r>
-        <w:rPr>
-          <w:rFonts w:ascii="Consolas" w:eastAsia="Times New Roman" w:hAnsi="Consolas" w:cs="Times New Roman"/>
-          <w:color w:val="D5CED9"/>
-          <w:sz w:val="21"/>
-          <w:szCs w:val="21"/>
-          <w:lang w:val="en-US"/>
-        </w:rPr>
-        <w:t>);</w:t>
-      </w:r>
-      <w:proofErr w:type="gramEnd"/>
+        <w:t>();</w:t>
+      </w:r>
     </w:p>
     <w:p>
       <w:pPr>
@@ -4317,7 +4205,6 @@
         <w:t>serverName</w:t>
       </w:r>
       <w:proofErr w:type="spellEnd"/>
-      <w:proofErr w:type="gramStart"/>
       <w:r>
         <w:rPr>
           <w:rFonts w:ascii="Consolas" w:eastAsia="Times New Roman" w:hAnsi="Consolas" w:cs="Times New Roman"/>
@@ -4328,7 +4215,6 @@
         </w:rPr>
         <w:t>);</w:t>
       </w:r>
-      <w:proofErr w:type="gramEnd"/>
     </w:p>
     <w:p>
       <w:pPr>
@@ -4649,20 +4535,8 @@
           <w:szCs w:val="21"/>
           <w:lang w:val="en-US"/>
         </w:rPr>
-        <w:t>(</w:t>
-      </w:r>
-      <w:proofErr w:type="gramStart"/>
-      <w:r>
-        <w:rPr>
-          <w:rFonts w:ascii="Consolas" w:eastAsia="Times New Roman" w:hAnsi="Consolas" w:cs="Times New Roman"/>
-          <w:color w:val="D5CED9"/>
-          <w:sz w:val="21"/>
-          <w:szCs w:val="21"/>
-          <w:lang w:val="en-US"/>
-        </w:rPr>
-        <w:t>);</w:t>
-      </w:r>
-      <w:proofErr w:type="gramEnd"/>
+        <w:t>();</w:t>
+      </w:r>
     </w:p>
     <w:p>
       <w:pPr>
@@ -4812,20 +4686,8 @@
           <w:szCs w:val="21"/>
           <w:lang w:val="en-US"/>
         </w:rPr>
-        <w:t>(</w:t>
-      </w:r>
-      <w:proofErr w:type="gramStart"/>
-      <w:r>
-        <w:rPr>
-          <w:rFonts w:ascii="Consolas" w:eastAsia="Times New Roman" w:hAnsi="Consolas" w:cs="Times New Roman"/>
-          <w:color w:val="D5CED9"/>
-          <w:sz w:val="21"/>
-          <w:szCs w:val="21"/>
-          <w:lang w:val="en-US"/>
-        </w:rPr>
-        <w:t>);</w:t>
-      </w:r>
-      <w:proofErr w:type="gramEnd"/>
+        <w:t>();</w:t>
+      </w:r>
     </w:p>
     <w:p>
       <w:pPr>
@@ -4976,20 +4838,8 @@
           <w:szCs w:val="21"/>
           <w:lang w:val="en-US"/>
         </w:rPr>
-        <w:t>(</w:t>
-      </w:r>
-      <w:proofErr w:type="gramStart"/>
-      <w:r>
-        <w:rPr>
-          <w:rFonts w:ascii="Consolas" w:eastAsia="Times New Roman" w:hAnsi="Consolas" w:cs="Times New Roman"/>
-          <w:color w:val="D5CED9"/>
-          <w:sz w:val="21"/>
-          <w:szCs w:val="21"/>
-          <w:lang w:val="en-US"/>
-        </w:rPr>
-        <w:t>);</w:t>
-      </w:r>
-      <w:proofErr w:type="gramEnd"/>
+        <w:t>();</w:t>
+      </w:r>
     </w:p>
     <w:p>
       <w:pPr>
@@ -5193,7 +5043,6 @@
         </w:rPr>
         <w:t>"Test Server"</w:t>
       </w:r>
-      <w:proofErr w:type="gramStart"/>
       <w:r>
         <w:rPr>
           <w:rFonts w:ascii="Consolas" w:eastAsia="Times New Roman" w:hAnsi="Consolas" w:cs="Times New Roman"/>
@@ -5204,7 +5053,6 @@
         </w:rPr>
         <w:t>);</w:t>
       </w:r>
-      <w:proofErr w:type="gramEnd"/>
     </w:p>
     <w:p>
       <w:pPr>
@@ -5708,20 +5556,8 @@
           <w:szCs w:val="21"/>
           <w:lang w:val="en-US"/>
         </w:rPr>
-        <w:t>(</w:t>
-      </w:r>
-      <w:proofErr w:type="gramStart"/>
-      <w:r>
-        <w:rPr>
-          <w:rFonts w:ascii="Consolas" w:eastAsia="Times New Roman" w:hAnsi="Consolas" w:cs="Times New Roman"/>
-          <w:color w:val="D5CED9"/>
-          <w:sz w:val="21"/>
-          <w:szCs w:val="21"/>
-          <w:lang w:val="en-US"/>
-        </w:rPr>
-        <w:t>);</w:t>
-      </w:r>
-      <w:proofErr w:type="gramEnd"/>
+        <w:t>();</w:t>
+      </w:r>
     </w:p>
     <w:p>
       <w:pPr>
@@ -5881,7 +5717,6 @@
         </w:rPr>
         <w:t>channelName</w:t>
       </w:r>
-      <w:proofErr w:type="gramStart"/>
       <w:r>
         <w:rPr>
           <w:rFonts w:ascii="Consolas" w:eastAsia="Times New Roman" w:hAnsi="Consolas" w:cs="Times New Roman"/>
@@ -5892,7 +5727,6 @@
         </w:rPr>
         <w:t>);</w:t>
       </w:r>
-      <w:proofErr w:type="gramEnd"/>
     </w:p>
     <w:p>
       <w:pPr>
@@ -6029,20 +5863,8 @@
           <w:szCs w:val="21"/>
           <w:lang w:val="en-US"/>
         </w:rPr>
-        <w:t>(</w:t>
-      </w:r>
-      <w:proofErr w:type="gramStart"/>
-      <w:r>
-        <w:rPr>
-          <w:rFonts w:ascii="Consolas" w:eastAsia="Times New Roman" w:hAnsi="Consolas" w:cs="Times New Roman"/>
-          <w:color w:val="D5CED9"/>
-          <w:sz w:val="21"/>
-          <w:szCs w:val="21"/>
-          <w:lang w:val="en-US"/>
-        </w:rPr>
-        <w:t>);</w:t>
-      </w:r>
-      <w:proofErr w:type="gramEnd"/>
+        <w:t>();</w:t>
+      </w:r>
     </w:p>
     <w:p>
       <w:pPr>
@@ -6249,7 +6071,6 @@
         <w:t>channelName</w:t>
       </w:r>
       <w:proofErr w:type="spellEnd"/>
-      <w:proofErr w:type="gramStart"/>
       <w:r>
         <w:rPr>
           <w:rFonts w:ascii="Consolas" w:eastAsia="Times New Roman" w:hAnsi="Consolas" w:cs="Times New Roman"/>
@@ -6260,7 +6081,6 @@
         </w:rPr>
         <w:t>);</w:t>
       </w:r>
-      <w:proofErr w:type="gramEnd"/>
     </w:p>
     <w:p>
       <w:pPr>
@@ -6397,20 +6217,8 @@
           <w:szCs w:val="21"/>
           <w:lang w:val="en-US"/>
         </w:rPr>
-        <w:t>(</w:t>
-      </w:r>
-      <w:proofErr w:type="gramStart"/>
-      <w:r>
-        <w:rPr>
-          <w:rFonts w:ascii="Consolas" w:eastAsia="Times New Roman" w:hAnsi="Consolas" w:cs="Times New Roman"/>
-          <w:color w:val="D5CED9"/>
-          <w:sz w:val="21"/>
-          <w:szCs w:val="21"/>
-          <w:lang w:val="en-US"/>
-        </w:rPr>
-        <w:t>);</w:t>
-      </w:r>
-      <w:proofErr w:type="gramEnd"/>
+        <w:t>();</w:t>
+      </w:r>
     </w:p>
     <w:p>
       <w:pPr>
@@ -6656,7 +6464,6 @@
         <w:t>channelName</w:t>
       </w:r>
       <w:proofErr w:type="spellEnd"/>
-      <w:proofErr w:type="gramStart"/>
       <w:r>
         <w:rPr>
           <w:rFonts w:ascii="Consolas" w:eastAsia="Times New Roman" w:hAnsi="Consolas" w:cs="Times New Roman"/>
@@ -6667,7 +6474,6 @@
         </w:rPr>
         <w:t>);</w:t>
       </w:r>
-      <w:proofErr w:type="gramEnd"/>
     </w:p>
     <w:p>
       <w:pPr>
@@ -7026,20 +6832,8 @@
           <w:szCs w:val="21"/>
           <w:lang w:val="en-US"/>
         </w:rPr>
-        <w:t xml:space="preserve"> }</w:t>
-      </w:r>
-      <w:proofErr w:type="gramStart"/>
-      <w:r>
-        <w:rPr>
-          <w:rFonts w:ascii="Consolas" w:eastAsia="Times New Roman" w:hAnsi="Consolas" w:cs="Times New Roman"/>
-          <w:color w:val="D5CED9"/>
-          <w:sz w:val="21"/>
-          <w:szCs w:val="21"/>
-          <w:lang w:val="en-US"/>
-        </w:rPr>
-        <w:t>);</w:t>
-      </w:r>
-      <w:proofErr w:type="gramEnd"/>
+        <w:t xml:space="preserve"> });</w:t>
+      </w:r>
     </w:p>
     <w:p>
       <w:pPr>
@@ -7243,7 +7037,6 @@
         </w:rPr>
         <w:t>1</w:t>
       </w:r>
-      <w:proofErr w:type="gramStart"/>
       <w:r>
         <w:rPr>
           <w:rFonts w:ascii="Consolas" w:eastAsia="Times New Roman" w:hAnsi="Consolas" w:cs="Times New Roman"/>
@@ -7254,7 +7047,6 @@
         </w:rPr>
         <w:t>);</w:t>
       </w:r>
-      <w:proofErr w:type="gramEnd"/>
     </w:p>
     <w:p>
       <w:pPr>
@@ -7388,7 +7180,6 @@
         </w:rPr>
         <w:t>channelName</w:t>
       </w:r>
-      <w:proofErr w:type="gramStart"/>
       <w:r>
         <w:rPr>
           <w:rFonts w:ascii="Consolas" w:eastAsia="Times New Roman" w:hAnsi="Consolas" w:cs="Times New Roman"/>
@@ -7399,7 +7190,6 @@
         </w:rPr>
         <w:t>);</w:t>
       </w:r>
-      <w:proofErr w:type="gramEnd"/>
     </w:p>
     <w:p>
       <w:pPr>
@@ -7549,20 +7339,8 @@
           <w:szCs w:val="21"/>
           <w:lang w:val="en-US"/>
         </w:rPr>
-        <w:t>(</w:t>
-      </w:r>
-      <w:proofErr w:type="gramStart"/>
-      <w:r>
-        <w:rPr>
-          <w:rFonts w:ascii="Consolas" w:eastAsia="Times New Roman" w:hAnsi="Consolas" w:cs="Times New Roman"/>
-          <w:color w:val="D5CED9"/>
-          <w:sz w:val="21"/>
-          <w:szCs w:val="21"/>
-          <w:lang w:val="en-US"/>
-        </w:rPr>
-        <w:t>);</w:t>
-      </w:r>
-      <w:proofErr w:type="gramEnd"/>
+        <w:t>();</w:t>
+      </w:r>
     </w:p>
     <w:p>
       <w:pPr>
@@ -7768,7 +7546,6 @@
         <w:t>channelName</w:t>
       </w:r>
       <w:proofErr w:type="spellEnd"/>
-      <w:proofErr w:type="gramStart"/>
       <w:r>
         <w:rPr>
           <w:rFonts w:ascii="Consolas" w:eastAsia="Times New Roman" w:hAnsi="Consolas" w:cs="Times New Roman"/>
@@ -7779,7 +7556,6 @@
         </w:rPr>
         <w:t>);</w:t>
       </w:r>
-      <w:proofErr w:type="gramEnd"/>
     </w:p>
     <w:p>
       <w:pPr>
@@ -8121,20 +7897,8 @@
           <w:szCs w:val="21"/>
           <w:lang w:val="en-US"/>
         </w:rPr>
-        <w:t xml:space="preserve"> }</w:t>
-      </w:r>
-      <w:proofErr w:type="gramStart"/>
-      <w:r>
-        <w:rPr>
-          <w:rFonts w:ascii="Consolas" w:eastAsia="Times New Roman" w:hAnsi="Consolas" w:cs="Times New Roman"/>
-          <w:color w:val="D5CED9"/>
-          <w:sz w:val="21"/>
-          <w:szCs w:val="21"/>
-          <w:lang w:val="en-US"/>
-        </w:rPr>
-        <w:t>);</w:t>
-      </w:r>
-      <w:proofErr w:type="gramEnd"/>
+        <w:t xml:space="preserve"> });</w:t>
+      </w:r>
     </w:p>
     <w:p>
       <w:pPr>
@@ -8324,20 +8088,8 @@
           <w:szCs w:val="21"/>
           <w:lang w:val="en-US"/>
         </w:rPr>
-        <w:t xml:space="preserve"> }</w:t>
-      </w:r>
-      <w:proofErr w:type="gramStart"/>
-      <w:r>
-        <w:rPr>
-          <w:rFonts w:ascii="Consolas" w:eastAsia="Times New Roman" w:hAnsi="Consolas" w:cs="Times New Roman"/>
-          <w:color w:val="D5CED9"/>
-          <w:sz w:val="21"/>
-          <w:szCs w:val="21"/>
-          <w:lang w:val="en-US"/>
-        </w:rPr>
-        <w:t>);</w:t>
-      </w:r>
-      <w:proofErr w:type="gramEnd"/>
+        <w:t xml:space="preserve"> });</w:t>
+      </w:r>
     </w:p>
     <w:p>
       <w:pPr>
@@ -8487,20 +8239,8 @@
           <w:szCs w:val="21"/>
           <w:lang w:val="en-US"/>
         </w:rPr>
-        <w:t>(</w:t>
-      </w:r>
-      <w:proofErr w:type="gramStart"/>
-      <w:r>
-        <w:rPr>
-          <w:rFonts w:ascii="Consolas" w:eastAsia="Times New Roman" w:hAnsi="Consolas" w:cs="Times New Roman"/>
-          <w:color w:val="D5CED9"/>
-          <w:sz w:val="21"/>
-          <w:szCs w:val="21"/>
-          <w:lang w:val="en-US"/>
-        </w:rPr>
-        <w:t>);</w:t>
-      </w:r>
-      <w:proofErr w:type="gramEnd"/>
+        <w:t>();</w:t>
+      </w:r>
     </w:p>
     <w:p>
       <w:pPr>
@@ -8706,7 +8446,6 @@
         <w:t>channelName</w:t>
       </w:r>
       <w:proofErr w:type="spellEnd"/>
-      <w:proofErr w:type="gramStart"/>
       <w:r>
         <w:rPr>
           <w:rFonts w:ascii="Consolas" w:eastAsia="Times New Roman" w:hAnsi="Consolas" w:cs="Times New Roman"/>
@@ -8717,7 +8456,6 @@
         </w:rPr>
         <w:t>);</w:t>
       </w:r>
-      <w:proofErr w:type="gramEnd"/>
     </w:p>
     <w:p>
       <w:pPr>
@@ -9071,20 +8809,8 @@
           <w:szCs w:val="21"/>
           <w:lang w:val="en-US"/>
         </w:rPr>
-        <w:t xml:space="preserve"> }</w:t>
-      </w:r>
-      <w:proofErr w:type="gramStart"/>
-      <w:r>
-        <w:rPr>
-          <w:rFonts w:ascii="Consolas" w:eastAsia="Times New Roman" w:hAnsi="Consolas" w:cs="Times New Roman"/>
-          <w:color w:val="D5CED9"/>
-          <w:sz w:val="21"/>
-          <w:szCs w:val="21"/>
-          <w:lang w:val="en-US"/>
-        </w:rPr>
-        <w:t>);</w:t>
-      </w:r>
-      <w:proofErr w:type="gramEnd"/>
+        <w:t xml:space="preserve"> });</w:t>
+      </w:r>
     </w:p>
     <w:p>
       <w:pPr>
@@ -9274,20 +9000,8 @@
           <w:szCs w:val="21"/>
           <w:lang w:val="en-US"/>
         </w:rPr>
-        <w:t xml:space="preserve"> }</w:t>
-      </w:r>
-      <w:proofErr w:type="gramStart"/>
-      <w:r>
-        <w:rPr>
-          <w:rFonts w:ascii="Consolas" w:eastAsia="Times New Roman" w:hAnsi="Consolas" w:cs="Times New Roman"/>
-          <w:color w:val="D5CED9"/>
-          <w:sz w:val="21"/>
-          <w:szCs w:val="21"/>
-          <w:lang w:val="en-US"/>
-        </w:rPr>
-        <w:t>);</w:t>
-      </w:r>
-      <w:proofErr w:type="gramEnd"/>
+        <w:t xml:space="preserve"> });</w:t>
+      </w:r>
     </w:p>
     <w:p>
       <w:pPr>
@@ -9437,20 +9151,8 @@
           <w:szCs w:val="21"/>
           <w:lang w:val="en-US"/>
         </w:rPr>
-        <w:t>(</w:t>
-      </w:r>
-      <w:proofErr w:type="gramStart"/>
-      <w:r>
-        <w:rPr>
-          <w:rFonts w:ascii="Consolas" w:eastAsia="Times New Roman" w:hAnsi="Consolas" w:cs="Times New Roman"/>
-          <w:color w:val="D5CED9"/>
-          <w:sz w:val="21"/>
-          <w:szCs w:val="21"/>
-          <w:lang w:val="en-US"/>
-        </w:rPr>
-        <w:t>);</w:t>
-      </w:r>
-      <w:proofErr w:type="gramEnd"/>
+        <w:t>();</w:t>
+      </w:r>
     </w:p>
     <w:p>
       <w:pPr>
@@ -9656,7 +9358,6 @@
         <w:t>channelName</w:t>
       </w:r>
       <w:proofErr w:type="spellEnd"/>
-      <w:proofErr w:type="gramStart"/>
       <w:r>
         <w:rPr>
           <w:rFonts w:ascii="Consolas" w:eastAsia="Times New Roman" w:hAnsi="Consolas" w:cs="Times New Roman"/>
@@ -9667,7 +9368,6 @@
         </w:rPr>
         <w:t>);</w:t>
       </w:r>
-      <w:proofErr w:type="gramEnd"/>
     </w:p>
     <w:p>
       <w:pPr>
@@ -9996,20 +9696,8 @@
           <w:szCs w:val="21"/>
           <w:lang w:val="en-US"/>
         </w:rPr>
-        <w:t xml:space="preserve"> }</w:t>
-      </w:r>
-      <w:proofErr w:type="gramStart"/>
-      <w:r>
-        <w:rPr>
-          <w:rFonts w:ascii="Consolas" w:eastAsia="Times New Roman" w:hAnsi="Consolas" w:cs="Times New Roman"/>
-          <w:color w:val="D5CED9"/>
-          <w:sz w:val="21"/>
-          <w:szCs w:val="21"/>
-          <w:lang w:val="en-US"/>
-        </w:rPr>
-        <w:t>);</w:t>
-      </w:r>
-      <w:proofErr w:type="gramEnd"/>
+        <w:t xml:space="preserve"> });</w:t>
+      </w:r>
     </w:p>
     <w:p>
       <w:pPr>
@@ -10159,20 +9847,8 @@
           <w:szCs w:val="21"/>
           <w:lang w:val="en-US"/>
         </w:rPr>
-        <w:t>(</w:t>
-      </w:r>
-      <w:proofErr w:type="gramStart"/>
-      <w:r>
-        <w:rPr>
-          <w:rFonts w:ascii="Consolas" w:eastAsia="Times New Roman" w:hAnsi="Consolas" w:cs="Times New Roman"/>
-          <w:color w:val="D5CED9"/>
-          <w:sz w:val="21"/>
-          <w:szCs w:val="21"/>
-          <w:lang w:val="en-US"/>
-        </w:rPr>
-        <w:t>);</w:t>
-      </w:r>
-      <w:proofErr w:type="gramEnd"/>
+        <w:t>();</w:t>
+      </w:r>
     </w:p>
     <w:p>
       <w:pPr>
@@ -10352,7 +10028,6 @@
         </w:rPr>
         <w:t>"general"</w:t>
       </w:r>
-      <w:proofErr w:type="gramStart"/>
       <w:r>
         <w:rPr>
           <w:rFonts w:ascii="Consolas" w:eastAsia="Times New Roman" w:hAnsi="Consolas" w:cs="Times New Roman"/>
@@ -10363,7 +10038,6 @@
         </w:rPr>
         <w:t>);</w:t>
       </w:r>
-      <w:proofErr w:type="gramEnd"/>
     </w:p>
     <w:p>
       <w:pPr>
@@ -10388,7 +10062,6 @@
         <w:t>  });</w:t>
       </w:r>
     </w:p>
-    <w:p/>
     <w:p/>
     <w:p>
       <w:r>
@@ -10463,6 +10136,2876 @@
       </w:r>
     </w:p>
     <w:p>
+      <w:pPr>
+        <w:pStyle w:val="Heading2"/>
+      </w:pPr>
+      <w:r>
+        <w:t>Messages Testing</w:t>
+      </w:r>
+    </w:p>
+    <w:p>
+      <w:pPr>
+        <w:ind w:firstLine="720"/>
+      </w:pPr>
+      <w:r>
+        <w:t xml:space="preserve">Testing of the </w:t>
+      </w:r>
+      <w:r>
+        <w:t xml:space="preserve">messaging </w:t>
+      </w:r>
+      <w:r>
+        <w:t xml:space="preserve">component will be divided into </w:t>
+      </w:r>
+      <w:r>
+        <w:t>3</w:t>
+      </w:r>
+      <w:r>
+        <w:t xml:space="preserve"> different tests, </w:t>
+      </w:r>
+      <w:r>
+        <w:t>message sending</w:t>
+      </w:r>
+      <w:r>
+        <w:t xml:space="preserve">, </w:t>
+      </w:r>
+      <w:r>
+        <w:t>message editing</w:t>
+      </w:r>
+      <w:r>
+        <w:t xml:space="preserve">, </w:t>
+      </w:r>
+      <w:r>
+        <w:t>and message deletion.</w:t>
+      </w:r>
+    </w:p>
+    <w:p>
+      <w:pPr>
+        <w:pStyle w:val="Heading3"/>
+      </w:pPr>
+      <w:r>
+        <w:t>Message Sending</w:t>
+      </w:r>
+    </w:p>
+    <w:p>
+      <w:r>
+        <w:rPr>
+          <w:b/>
+          <w:bCs/>
+        </w:rPr>
+        <w:t>Test Steps</w:t>
+      </w:r>
+      <w:r>
+        <w:t>:</w:t>
+      </w:r>
+    </w:p>
+    <w:p>
+      <w:pPr>
+        <w:pStyle w:val="ListParagraph"/>
+        <w:numPr>
+          <w:ilvl w:val="0"/>
+          <w:numId w:val="18"/>
+        </w:numPr>
+      </w:pPr>
+      <w:r>
+        <w:rPr>
+          <w:b/>
+          <w:bCs/>
+        </w:rPr>
+        <w:t xml:space="preserve">Assert </w:t>
+      </w:r>
+      <w:r>
+        <w:t>that the browser is currently navigated to the default Test Server.</w:t>
+      </w:r>
+    </w:p>
+    <w:p>
+      <w:pPr>
+        <w:pStyle w:val="ListParagraph"/>
+        <w:numPr>
+          <w:ilvl w:val="0"/>
+          <w:numId w:val="18"/>
+        </w:numPr>
+      </w:pPr>
+      <w:r>
+        <w:lastRenderedPageBreak/>
+        <w:t>Generate a random number between 1-100, and type into the</w:t>
+      </w:r>
+      <w:r>
+        <w:t xml:space="preserve"> chat input</w:t>
+      </w:r>
+      <w:r>
+        <w:t xml:space="preserve"> textbox “</w:t>
+      </w:r>
+      <w:r>
+        <w:t xml:space="preserve">Message </w:t>
+      </w:r>
+      <w:r>
+        <w:t>#[number]”.</w:t>
+      </w:r>
+    </w:p>
+    <w:p>
+      <w:pPr>
+        <w:pStyle w:val="ListParagraph"/>
+        <w:numPr>
+          <w:ilvl w:val="0"/>
+          <w:numId w:val="18"/>
+        </w:numPr>
+      </w:pPr>
+      <w:r>
+        <w:rPr>
+          <w:b/>
+          <w:bCs/>
+        </w:rPr>
+        <w:t>Assert</w:t>
+      </w:r>
+      <w:r>
+        <w:t xml:space="preserve"> that the most recent message to be displayed matches the randomly generated content from step 2.</w:t>
+      </w:r>
+    </w:p>
+    <w:p>
+      <w:r>
+        <w:rPr>
+          <w:b/>
+          <w:bCs/>
+        </w:rPr>
+        <w:t>Test Script</w:t>
+      </w:r>
+      <w:r>
+        <w:t>:</w:t>
+      </w:r>
+    </w:p>
+    <w:p>
+      <w:pPr>
+        <w:shd w:val="clear" w:color="auto" w:fill="262A33"/>
+        <w:spacing w:line="285" w:lineRule="atLeast"/>
+        <w:rPr>
+          <w:rFonts w:ascii="Consolas" w:eastAsia="Times New Roman" w:hAnsi="Consolas" w:cs="Times New Roman"/>
+          <w:color w:val="D5CED9"/>
+          <w:sz w:val="21"/>
+          <w:szCs w:val="21"/>
+          <w:lang w:val="en-US"/>
+        </w:rPr>
+      </w:pPr>
+      <w:r>
+        <w:rPr>
+          <w:rFonts w:ascii="Consolas" w:eastAsia="Times New Roman" w:hAnsi="Consolas" w:cs="Times New Roman"/>
+          <w:color w:val="FFE66D"/>
+          <w:sz w:val="21"/>
+          <w:szCs w:val="21"/>
+          <w:lang w:val="en-US"/>
+        </w:rPr>
+        <w:t>it</w:t>
+      </w:r>
+      <w:r>
+        <w:rPr>
+          <w:rFonts w:ascii="Consolas" w:eastAsia="Times New Roman" w:hAnsi="Consolas" w:cs="Times New Roman"/>
+          <w:color w:val="D5CED9"/>
+          <w:sz w:val="21"/>
+          <w:szCs w:val="21"/>
+          <w:lang w:val="en-US"/>
+        </w:rPr>
+        <w:t>(</w:t>
+      </w:r>
+      <w:r>
+        <w:rPr>
+          <w:rFonts w:ascii="Consolas" w:eastAsia="Times New Roman" w:hAnsi="Consolas" w:cs="Times New Roman"/>
+          <w:color w:val="96E072"/>
+          <w:sz w:val="21"/>
+          <w:szCs w:val="21"/>
+          <w:lang w:val="en-US"/>
+        </w:rPr>
+        <w:t>"message sending"</w:t>
+      </w:r>
+      <w:r>
+        <w:rPr>
+          <w:rFonts w:ascii="Consolas" w:eastAsia="Times New Roman" w:hAnsi="Consolas" w:cs="Times New Roman"/>
+          <w:color w:val="D5CED9"/>
+          <w:sz w:val="21"/>
+          <w:szCs w:val="21"/>
+          <w:lang w:val="en-US"/>
+        </w:rPr>
+        <w:t xml:space="preserve">, () </w:t>
+      </w:r>
+      <w:r>
+        <w:rPr>
+          <w:rFonts w:ascii="Consolas" w:eastAsia="Times New Roman" w:hAnsi="Consolas" w:cs="Times New Roman"/>
+          <w:color w:val="C74DED"/>
+          <w:sz w:val="21"/>
+          <w:szCs w:val="21"/>
+          <w:lang w:val="en-US"/>
+        </w:rPr>
+        <w:t>=&gt;</w:t>
+      </w:r>
+      <w:r>
+        <w:rPr>
+          <w:rFonts w:ascii="Consolas" w:eastAsia="Times New Roman" w:hAnsi="Consolas" w:cs="Times New Roman"/>
+          <w:color w:val="D5CED9"/>
+          <w:sz w:val="21"/>
+          <w:szCs w:val="21"/>
+          <w:lang w:val="en-US"/>
+        </w:rPr>
+        <w:t xml:space="preserve"> {</w:t>
+      </w:r>
+    </w:p>
+    <w:p>
+      <w:pPr>
+        <w:shd w:val="clear" w:color="auto" w:fill="262A33"/>
+        <w:spacing w:line="285" w:lineRule="atLeast"/>
+        <w:rPr>
+          <w:rFonts w:ascii="Consolas" w:eastAsia="Times New Roman" w:hAnsi="Consolas" w:cs="Times New Roman"/>
+          <w:color w:val="D5CED9"/>
+          <w:sz w:val="21"/>
+          <w:szCs w:val="21"/>
+          <w:lang w:val="en-US"/>
+        </w:rPr>
+      </w:pPr>
+      <w:r>
+        <w:rPr>
+          <w:rFonts w:ascii="Consolas" w:eastAsia="Times New Roman" w:hAnsi="Consolas" w:cs="Times New Roman"/>
+          <w:color w:val="D5CED9"/>
+          <w:sz w:val="21"/>
+          <w:szCs w:val="21"/>
+          <w:lang w:val="en-US"/>
+        </w:rPr>
+        <w:t xml:space="preserve">    </w:t>
+      </w:r>
+      <w:r>
+        <w:rPr>
+          <w:rFonts w:ascii="Consolas" w:eastAsia="Times New Roman" w:hAnsi="Consolas" w:cs="Times New Roman"/>
+          <w:color w:val="A0A1A7"/>
+          <w:sz w:val="21"/>
+          <w:szCs w:val="21"/>
+          <w:lang w:val="en-US"/>
+        </w:rPr>
+        <w:t>// Should be default on the correct server</w:t>
+      </w:r>
+    </w:p>
+    <w:p>
+      <w:pPr>
+        <w:shd w:val="clear" w:color="auto" w:fill="262A33"/>
+        <w:spacing w:line="285" w:lineRule="atLeast"/>
+        <w:rPr>
+          <w:rFonts w:ascii="Consolas" w:eastAsia="Times New Roman" w:hAnsi="Consolas" w:cs="Times New Roman"/>
+          <w:color w:val="D5CED9"/>
+          <w:sz w:val="21"/>
+          <w:szCs w:val="21"/>
+          <w:lang w:val="en-US"/>
+        </w:rPr>
+      </w:pPr>
+      <w:r>
+        <w:rPr>
+          <w:rFonts w:ascii="Consolas" w:eastAsia="Times New Roman" w:hAnsi="Consolas" w:cs="Times New Roman"/>
+          <w:color w:val="D5CED9"/>
+          <w:sz w:val="21"/>
+          <w:szCs w:val="21"/>
+          <w:lang w:val="en-US"/>
+        </w:rPr>
+        <w:t xml:space="preserve">    </w:t>
+      </w:r>
+      <w:proofErr w:type="spellStart"/>
+      <w:r>
+        <w:rPr>
+          <w:rFonts w:ascii="Consolas" w:eastAsia="Times New Roman" w:hAnsi="Consolas" w:cs="Times New Roman"/>
+          <w:color w:val="00E8C6"/>
+          <w:sz w:val="21"/>
+          <w:szCs w:val="21"/>
+          <w:lang w:val="en-US"/>
+        </w:rPr>
+        <w:t>cy</w:t>
+      </w:r>
+      <w:r>
+        <w:rPr>
+          <w:rFonts w:ascii="Consolas" w:eastAsia="Times New Roman" w:hAnsi="Consolas" w:cs="Times New Roman"/>
+          <w:color w:val="D5CED9"/>
+          <w:sz w:val="21"/>
+          <w:szCs w:val="21"/>
+          <w:lang w:val="en-US"/>
+        </w:rPr>
+        <w:t>.</w:t>
+      </w:r>
+      <w:r>
+        <w:rPr>
+          <w:rFonts w:ascii="Consolas" w:eastAsia="Times New Roman" w:hAnsi="Consolas" w:cs="Times New Roman"/>
+          <w:color w:val="FFE66D"/>
+          <w:sz w:val="21"/>
+          <w:szCs w:val="21"/>
+          <w:lang w:val="en-US"/>
+        </w:rPr>
+        <w:t>get</w:t>
+      </w:r>
+      <w:proofErr w:type="spellEnd"/>
+      <w:r>
+        <w:rPr>
+          <w:rFonts w:ascii="Consolas" w:eastAsia="Times New Roman" w:hAnsi="Consolas" w:cs="Times New Roman"/>
+          <w:color w:val="D5CED9"/>
+          <w:sz w:val="21"/>
+          <w:szCs w:val="21"/>
+          <w:lang w:val="en-US"/>
+        </w:rPr>
+        <w:t>(</w:t>
+      </w:r>
+      <w:r>
+        <w:rPr>
+          <w:rFonts w:ascii="Consolas" w:eastAsia="Times New Roman" w:hAnsi="Consolas" w:cs="Times New Roman"/>
+          <w:color w:val="96E072"/>
+          <w:sz w:val="21"/>
+          <w:szCs w:val="21"/>
+          <w:lang w:val="en-US"/>
+        </w:rPr>
+        <w:t>"[data-test-id='server-name']"</w:t>
+      </w:r>
+      <w:r>
+        <w:rPr>
+          <w:rFonts w:ascii="Consolas" w:eastAsia="Times New Roman" w:hAnsi="Consolas" w:cs="Times New Roman"/>
+          <w:color w:val="D5CED9"/>
+          <w:sz w:val="21"/>
+          <w:szCs w:val="21"/>
+          <w:lang w:val="en-US"/>
+        </w:rPr>
+        <w:t>).</w:t>
+      </w:r>
+      <w:r>
+        <w:rPr>
+          <w:rFonts w:ascii="Consolas" w:eastAsia="Times New Roman" w:hAnsi="Consolas" w:cs="Times New Roman"/>
+          <w:color w:val="FFE66D"/>
+          <w:sz w:val="21"/>
+          <w:szCs w:val="21"/>
+          <w:lang w:val="en-US"/>
+        </w:rPr>
+        <w:t>should</w:t>
+      </w:r>
+      <w:r>
+        <w:rPr>
+          <w:rFonts w:ascii="Consolas" w:eastAsia="Times New Roman" w:hAnsi="Consolas" w:cs="Times New Roman"/>
+          <w:color w:val="D5CED9"/>
+          <w:sz w:val="21"/>
+          <w:szCs w:val="21"/>
+          <w:lang w:val="en-US"/>
+        </w:rPr>
+        <w:t>(</w:t>
+      </w:r>
+      <w:r>
+        <w:rPr>
+          <w:rFonts w:ascii="Consolas" w:eastAsia="Times New Roman" w:hAnsi="Consolas" w:cs="Times New Roman"/>
+          <w:color w:val="96E072"/>
+          <w:sz w:val="21"/>
+          <w:szCs w:val="21"/>
+          <w:lang w:val="en-US"/>
+        </w:rPr>
+        <w:t>"</w:t>
+      </w:r>
+      <w:proofErr w:type="spellStart"/>
+      <w:r>
+        <w:rPr>
+          <w:rFonts w:ascii="Consolas" w:eastAsia="Times New Roman" w:hAnsi="Consolas" w:cs="Times New Roman"/>
+          <w:color w:val="96E072"/>
+          <w:sz w:val="21"/>
+          <w:szCs w:val="21"/>
+          <w:lang w:val="en-US"/>
+        </w:rPr>
+        <w:t>have.text</w:t>
+      </w:r>
+      <w:proofErr w:type="spellEnd"/>
+      <w:r>
+        <w:rPr>
+          <w:rFonts w:ascii="Consolas" w:eastAsia="Times New Roman" w:hAnsi="Consolas" w:cs="Times New Roman"/>
+          <w:color w:val="96E072"/>
+          <w:sz w:val="21"/>
+          <w:szCs w:val="21"/>
+          <w:lang w:val="en-US"/>
+        </w:rPr>
+        <w:t>"</w:t>
+      </w:r>
+      <w:r>
+        <w:rPr>
+          <w:rFonts w:ascii="Consolas" w:eastAsia="Times New Roman" w:hAnsi="Consolas" w:cs="Times New Roman"/>
+          <w:color w:val="D5CED9"/>
+          <w:sz w:val="21"/>
+          <w:szCs w:val="21"/>
+          <w:lang w:val="en-US"/>
+        </w:rPr>
+        <w:t xml:space="preserve">, </w:t>
+      </w:r>
+      <w:r>
+        <w:rPr>
+          <w:rFonts w:ascii="Consolas" w:eastAsia="Times New Roman" w:hAnsi="Consolas" w:cs="Times New Roman"/>
+          <w:color w:val="96E072"/>
+          <w:sz w:val="21"/>
+          <w:szCs w:val="21"/>
+          <w:lang w:val="en-US"/>
+        </w:rPr>
+        <w:t>"Test Server"</w:t>
+      </w:r>
+      <w:r>
+        <w:rPr>
+          <w:rFonts w:ascii="Consolas" w:eastAsia="Times New Roman" w:hAnsi="Consolas" w:cs="Times New Roman"/>
+          <w:color w:val="D5CED9"/>
+          <w:sz w:val="21"/>
+          <w:szCs w:val="21"/>
+          <w:lang w:val="en-US"/>
+        </w:rPr>
+        <w:t>);</w:t>
+      </w:r>
+    </w:p>
+    <w:p>
+      <w:pPr>
+        <w:shd w:val="clear" w:color="auto" w:fill="262A33"/>
+        <w:spacing w:line="285" w:lineRule="atLeast"/>
+        <w:rPr>
+          <w:rFonts w:ascii="Consolas" w:eastAsia="Times New Roman" w:hAnsi="Consolas" w:cs="Times New Roman"/>
+          <w:color w:val="D5CED9"/>
+          <w:sz w:val="21"/>
+          <w:szCs w:val="21"/>
+          <w:lang w:val="en-US"/>
+        </w:rPr>
+      </w:pPr>
+    </w:p>
+    <w:p>
+      <w:pPr>
+        <w:shd w:val="clear" w:color="auto" w:fill="262A33"/>
+        <w:spacing w:line="285" w:lineRule="atLeast"/>
+        <w:rPr>
+          <w:rFonts w:ascii="Consolas" w:eastAsia="Times New Roman" w:hAnsi="Consolas" w:cs="Times New Roman"/>
+          <w:color w:val="D5CED9"/>
+          <w:sz w:val="21"/>
+          <w:szCs w:val="21"/>
+          <w:lang w:val="en-US"/>
+        </w:rPr>
+      </w:pPr>
+      <w:r>
+        <w:rPr>
+          <w:rFonts w:ascii="Consolas" w:eastAsia="Times New Roman" w:hAnsi="Consolas" w:cs="Times New Roman"/>
+          <w:color w:val="D5CED9"/>
+          <w:sz w:val="21"/>
+          <w:szCs w:val="21"/>
+          <w:lang w:val="en-US"/>
+        </w:rPr>
+        <w:t xml:space="preserve">    </w:t>
+      </w:r>
+      <w:r>
+        <w:rPr>
+          <w:rFonts w:ascii="Consolas" w:eastAsia="Times New Roman" w:hAnsi="Consolas" w:cs="Times New Roman"/>
+          <w:color w:val="A0A1A7"/>
+          <w:sz w:val="21"/>
+          <w:szCs w:val="21"/>
+          <w:lang w:val="en-US"/>
+        </w:rPr>
+        <w:t>// Send the message</w:t>
+      </w:r>
+    </w:p>
+    <w:p>
+      <w:pPr>
+        <w:shd w:val="clear" w:color="auto" w:fill="262A33"/>
+        <w:spacing w:line="285" w:lineRule="atLeast"/>
+        <w:rPr>
+          <w:rFonts w:ascii="Consolas" w:eastAsia="Times New Roman" w:hAnsi="Consolas" w:cs="Times New Roman"/>
+          <w:color w:val="D5CED9"/>
+          <w:sz w:val="21"/>
+          <w:szCs w:val="21"/>
+          <w:lang w:val="en-US"/>
+        </w:rPr>
+      </w:pPr>
+      <w:r>
+        <w:rPr>
+          <w:rFonts w:ascii="Consolas" w:eastAsia="Times New Roman" w:hAnsi="Consolas" w:cs="Times New Roman"/>
+          <w:color w:val="D5CED9"/>
+          <w:sz w:val="21"/>
+          <w:szCs w:val="21"/>
+          <w:lang w:val="en-US"/>
+        </w:rPr>
+        <w:t xml:space="preserve">    </w:t>
+      </w:r>
+      <w:proofErr w:type="spellStart"/>
+      <w:r>
+        <w:rPr>
+          <w:rFonts w:ascii="Consolas" w:eastAsia="Times New Roman" w:hAnsi="Consolas" w:cs="Times New Roman"/>
+          <w:color w:val="00E8C6"/>
+          <w:sz w:val="21"/>
+          <w:szCs w:val="21"/>
+          <w:lang w:val="en-US"/>
+        </w:rPr>
+        <w:t>cy</w:t>
+      </w:r>
+      <w:r>
+        <w:rPr>
+          <w:rFonts w:ascii="Consolas" w:eastAsia="Times New Roman" w:hAnsi="Consolas" w:cs="Times New Roman"/>
+          <w:color w:val="D5CED9"/>
+          <w:sz w:val="21"/>
+          <w:szCs w:val="21"/>
+          <w:lang w:val="en-US"/>
+        </w:rPr>
+        <w:t>.</w:t>
+      </w:r>
+      <w:r>
+        <w:rPr>
+          <w:rFonts w:ascii="Consolas" w:eastAsia="Times New Roman" w:hAnsi="Consolas" w:cs="Times New Roman"/>
+          <w:color w:val="FFE66D"/>
+          <w:sz w:val="21"/>
+          <w:szCs w:val="21"/>
+          <w:lang w:val="en-US"/>
+        </w:rPr>
+        <w:t>get</w:t>
+      </w:r>
+      <w:proofErr w:type="spellEnd"/>
+      <w:r>
+        <w:rPr>
+          <w:rFonts w:ascii="Consolas" w:eastAsia="Times New Roman" w:hAnsi="Consolas" w:cs="Times New Roman"/>
+          <w:color w:val="D5CED9"/>
+          <w:sz w:val="21"/>
+          <w:szCs w:val="21"/>
+          <w:lang w:val="en-US"/>
+        </w:rPr>
+        <w:t>(</w:t>
+      </w:r>
+      <w:r>
+        <w:rPr>
+          <w:rFonts w:ascii="Consolas" w:eastAsia="Times New Roman" w:hAnsi="Consolas" w:cs="Times New Roman"/>
+          <w:color w:val="96E072"/>
+          <w:sz w:val="21"/>
+          <w:szCs w:val="21"/>
+          <w:lang w:val="en-US"/>
+        </w:rPr>
+        <w:t>"[data-test-id='chat-input']"</w:t>
+      </w:r>
+      <w:r>
+        <w:rPr>
+          <w:rFonts w:ascii="Consolas" w:eastAsia="Times New Roman" w:hAnsi="Consolas" w:cs="Times New Roman"/>
+          <w:color w:val="D5CED9"/>
+          <w:sz w:val="21"/>
+          <w:szCs w:val="21"/>
+          <w:lang w:val="en-US"/>
+        </w:rPr>
+        <w:t>).</w:t>
+      </w:r>
+      <w:r>
+        <w:rPr>
+          <w:rFonts w:ascii="Consolas" w:eastAsia="Times New Roman" w:hAnsi="Consolas" w:cs="Times New Roman"/>
+          <w:color w:val="FFE66D"/>
+          <w:sz w:val="21"/>
+          <w:szCs w:val="21"/>
+          <w:lang w:val="en-US"/>
+        </w:rPr>
+        <w:t>type</w:t>
+      </w:r>
+      <w:r>
+        <w:rPr>
+          <w:rFonts w:ascii="Consolas" w:eastAsia="Times New Roman" w:hAnsi="Consolas" w:cs="Times New Roman"/>
+          <w:color w:val="D5CED9"/>
+          <w:sz w:val="21"/>
+          <w:szCs w:val="21"/>
+          <w:lang w:val="en-US"/>
+        </w:rPr>
+        <w:t>(</w:t>
+      </w:r>
+      <w:r>
+        <w:rPr>
+          <w:rFonts w:ascii="Consolas" w:eastAsia="Times New Roman" w:hAnsi="Consolas" w:cs="Times New Roman"/>
+          <w:color w:val="00E8C6"/>
+          <w:sz w:val="21"/>
+          <w:szCs w:val="21"/>
+          <w:lang w:val="en-US"/>
+        </w:rPr>
+        <w:t>message</w:t>
+      </w:r>
+      <w:r>
+        <w:rPr>
+          <w:rFonts w:ascii="Consolas" w:eastAsia="Times New Roman" w:hAnsi="Consolas" w:cs="Times New Roman"/>
+          <w:color w:val="D5CED9"/>
+          <w:sz w:val="21"/>
+          <w:szCs w:val="21"/>
+          <w:lang w:val="en-US"/>
+        </w:rPr>
+        <w:t xml:space="preserve"> </w:t>
+      </w:r>
+      <w:r>
+        <w:rPr>
+          <w:rFonts w:ascii="Consolas" w:eastAsia="Times New Roman" w:hAnsi="Consolas" w:cs="Times New Roman"/>
+          <w:color w:val="EE5D43"/>
+          <w:sz w:val="21"/>
+          <w:szCs w:val="21"/>
+          <w:lang w:val="en-US"/>
+        </w:rPr>
+        <w:t>+</w:t>
+      </w:r>
+      <w:r>
+        <w:rPr>
+          <w:rFonts w:ascii="Consolas" w:eastAsia="Times New Roman" w:hAnsi="Consolas" w:cs="Times New Roman"/>
+          <w:color w:val="D5CED9"/>
+          <w:sz w:val="21"/>
+          <w:szCs w:val="21"/>
+          <w:lang w:val="en-US"/>
+        </w:rPr>
+        <w:t xml:space="preserve"> </w:t>
+      </w:r>
+      <w:r>
+        <w:rPr>
+          <w:rFonts w:ascii="Consolas" w:eastAsia="Times New Roman" w:hAnsi="Consolas" w:cs="Times New Roman"/>
+          <w:color w:val="96E072"/>
+          <w:sz w:val="21"/>
+          <w:szCs w:val="21"/>
+          <w:lang w:val="en-US"/>
+        </w:rPr>
+        <w:t>"{enter}"</w:t>
+      </w:r>
+      <w:r>
+        <w:rPr>
+          <w:rFonts w:ascii="Consolas" w:eastAsia="Times New Roman" w:hAnsi="Consolas" w:cs="Times New Roman"/>
+          <w:color w:val="D5CED9"/>
+          <w:sz w:val="21"/>
+          <w:szCs w:val="21"/>
+          <w:lang w:val="en-US"/>
+        </w:rPr>
+        <w:t>);</w:t>
+      </w:r>
+    </w:p>
+    <w:p>
+      <w:pPr>
+        <w:shd w:val="clear" w:color="auto" w:fill="262A33"/>
+        <w:spacing w:line="285" w:lineRule="atLeast"/>
+        <w:rPr>
+          <w:rFonts w:ascii="Consolas" w:eastAsia="Times New Roman" w:hAnsi="Consolas" w:cs="Times New Roman"/>
+          <w:color w:val="D5CED9"/>
+          <w:sz w:val="21"/>
+          <w:szCs w:val="21"/>
+          <w:lang w:val="en-US"/>
+        </w:rPr>
+      </w:pPr>
+    </w:p>
+    <w:p>
+      <w:pPr>
+        <w:shd w:val="clear" w:color="auto" w:fill="262A33"/>
+        <w:spacing w:line="285" w:lineRule="atLeast"/>
+        <w:rPr>
+          <w:rFonts w:ascii="Consolas" w:eastAsia="Times New Roman" w:hAnsi="Consolas" w:cs="Times New Roman"/>
+          <w:color w:val="D5CED9"/>
+          <w:sz w:val="21"/>
+          <w:szCs w:val="21"/>
+          <w:lang w:val="en-US"/>
+        </w:rPr>
+      </w:pPr>
+      <w:r>
+        <w:rPr>
+          <w:rFonts w:ascii="Consolas" w:eastAsia="Times New Roman" w:hAnsi="Consolas" w:cs="Times New Roman"/>
+          <w:color w:val="D5CED9"/>
+          <w:sz w:val="21"/>
+          <w:szCs w:val="21"/>
+          <w:lang w:val="en-US"/>
+        </w:rPr>
+        <w:t xml:space="preserve">    </w:t>
+      </w:r>
+      <w:r>
+        <w:rPr>
+          <w:rFonts w:ascii="Consolas" w:eastAsia="Times New Roman" w:hAnsi="Consolas" w:cs="Times New Roman"/>
+          <w:color w:val="A0A1A7"/>
+          <w:sz w:val="21"/>
+          <w:szCs w:val="21"/>
+          <w:lang w:val="en-US"/>
+        </w:rPr>
+        <w:t>// Verify that the message displays</w:t>
+      </w:r>
+    </w:p>
+    <w:p>
+      <w:pPr>
+        <w:shd w:val="clear" w:color="auto" w:fill="262A33"/>
+        <w:spacing w:line="285" w:lineRule="atLeast"/>
+        <w:rPr>
+          <w:rFonts w:ascii="Consolas" w:eastAsia="Times New Roman" w:hAnsi="Consolas" w:cs="Times New Roman"/>
+          <w:color w:val="D5CED9"/>
+          <w:sz w:val="21"/>
+          <w:szCs w:val="21"/>
+          <w:lang w:val="en-US"/>
+        </w:rPr>
+      </w:pPr>
+      <w:r>
+        <w:rPr>
+          <w:rFonts w:ascii="Consolas" w:eastAsia="Times New Roman" w:hAnsi="Consolas" w:cs="Times New Roman"/>
+          <w:color w:val="D5CED9"/>
+          <w:sz w:val="21"/>
+          <w:szCs w:val="21"/>
+          <w:lang w:val="en-US"/>
+        </w:rPr>
+        <w:t xml:space="preserve">    </w:t>
+      </w:r>
+      <w:r>
+        <w:rPr>
+          <w:rFonts w:ascii="Consolas" w:eastAsia="Times New Roman" w:hAnsi="Consolas" w:cs="Times New Roman"/>
+          <w:color w:val="C74DED"/>
+          <w:sz w:val="21"/>
+          <w:szCs w:val="21"/>
+          <w:lang w:val="en-US"/>
+        </w:rPr>
+        <w:t>var</w:t>
+      </w:r>
+      <w:r>
+        <w:rPr>
+          <w:rFonts w:ascii="Consolas" w:eastAsia="Times New Roman" w:hAnsi="Consolas" w:cs="Times New Roman"/>
+          <w:color w:val="D5CED9"/>
+          <w:sz w:val="21"/>
+          <w:szCs w:val="21"/>
+          <w:lang w:val="en-US"/>
+        </w:rPr>
+        <w:t xml:space="preserve"> </w:t>
+      </w:r>
+      <w:proofErr w:type="spellStart"/>
+      <w:r>
+        <w:rPr>
+          <w:rFonts w:ascii="Consolas" w:eastAsia="Times New Roman" w:hAnsi="Consolas" w:cs="Times New Roman"/>
+          <w:color w:val="00E8C6"/>
+          <w:sz w:val="21"/>
+          <w:szCs w:val="21"/>
+          <w:lang w:val="en-US"/>
+        </w:rPr>
+        <w:t>chatMessage</w:t>
+      </w:r>
+      <w:proofErr w:type="spellEnd"/>
+      <w:r>
+        <w:rPr>
+          <w:rFonts w:ascii="Consolas" w:eastAsia="Times New Roman" w:hAnsi="Consolas" w:cs="Times New Roman"/>
+          <w:color w:val="D5CED9"/>
+          <w:sz w:val="21"/>
+          <w:szCs w:val="21"/>
+          <w:lang w:val="en-US"/>
+        </w:rPr>
+        <w:t xml:space="preserve"> </w:t>
+      </w:r>
+      <w:r>
+        <w:rPr>
+          <w:rFonts w:ascii="Consolas" w:eastAsia="Times New Roman" w:hAnsi="Consolas" w:cs="Times New Roman"/>
+          <w:color w:val="EE5D43"/>
+          <w:sz w:val="21"/>
+          <w:szCs w:val="21"/>
+          <w:lang w:val="en-US"/>
+        </w:rPr>
+        <w:t>=</w:t>
+      </w:r>
+      <w:r>
+        <w:rPr>
+          <w:rFonts w:ascii="Consolas" w:eastAsia="Times New Roman" w:hAnsi="Consolas" w:cs="Times New Roman"/>
+          <w:color w:val="D5CED9"/>
+          <w:sz w:val="21"/>
+          <w:szCs w:val="21"/>
+          <w:lang w:val="en-US"/>
+        </w:rPr>
+        <w:t xml:space="preserve"> </w:t>
+      </w:r>
+      <w:proofErr w:type="spellStart"/>
+      <w:r>
+        <w:rPr>
+          <w:rFonts w:ascii="Consolas" w:eastAsia="Times New Roman" w:hAnsi="Consolas" w:cs="Times New Roman"/>
+          <w:color w:val="00E8C6"/>
+          <w:sz w:val="21"/>
+          <w:szCs w:val="21"/>
+          <w:lang w:val="en-US"/>
+        </w:rPr>
+        <w:t>cy</w:t>
+      </w:r>
+      <w:r>
+        <w:rPr>
+          <w:rFonts w:ascii="Consolas" w:eastAsia="Times New Roman" w:hAnsi="Consolas" w:cs="Times New Roman"/>
+          <w:color w:val="D5CED9"/>
+          <w:sz w:val="21"/>
+          <w:szCs w:val="21"/>
+          <w:lang w:val="en-US"/>
+        </w:rPr>
+        <w:t>.</w:t>
+      </w:r>
+      <w:r>
+        <w:rPr>
+          <w:rFonts w:ascii="Consolas" w:eastAsia="Times New Roman" w:hAnsi="Consolas" w:cs="Times New Roman"/>
+          <w:color w:val="FFE66D"/>
+          <w:sz w:val="21"/>
+          <w:szCs w:val="21"/>
+          <w:lang w:val="en-US"/>
+        </w:rPr>
+        <w:t>get</w:t>
+      </w:r>
+      <w:proofErr w:type="spellEnd"/>
+      <w:r>
+        <w:rPr>
+          <w:rFonts w:ascii="Consolas" w:eastAsia="Times New Roman" w:hAnsi="Consolas" w:cs="Times New Roman"/>
+          <w:color w:val="D5CED9"/>
+          <w:sz w:val="21"/>
+          <w:szCs w:val="21"/>
+          <w:lang w:val="en-US"/>
+        </w:rPr>
+        <w:t>(</w:t>
+      </w:r>
+      <w:r>
+        <w:rPr>
+          <w:rFonts w:ascii="Consolas" w:eastAsia="Times New Roman" w:hAnsi="Consolas" w:cs="Times New Roman"/>
+          <w:color w:val="96E072"/>
+          <w:sz w:val="21"/>
+          <w:szCs w:val="21"/>
+          <w:lang w:val="en-US"/>
+        </w:rPr>
+        <w:t>"[data-cy='message']:first-child [data-cy='message-content']"</w:t>
+      </w:r>
+      <w:r>
+        <w:rPr>
+          <w:rFonts w:ascii="Consolas" w:eastAsia="Times New Roman" w:hAnsi="Consolas" w:cs="Times New Roman"/>
+          <w:color w:val="D5CED9"/>
+          <w:sz w:val="21"/>
+          <w:szCs w:val="21"/>
+          <w:lang w:val="en-US"/>
+        </w:rPr>
+        <w:t>);</w:t>
+      </w:r>
+    </w:p>
+    <w:p>
+      <w:pPr>
+        <w:shd w:val="clear" w:color="auto" w:fill="262A33"/>
+        <w:spacing w:line="285" w:lineRule="atLeast"/>
+        <w:rPr>
+          <w:rFonts w:ascii="Consolas" w:eastAsia="Times New Roman" w:hAnsi="Consolas" w:cs="Times New Roman"/>
+          <w:color w:val="D5CED9"/>
+          <w:sz w:val="21"/>
+          <w:szCs w:val="21"/>
+          <w:lang w:val="en-US"/>
+        </w:rPr>
+      </w:pPr>
+      <w:r>
+        <w:rPr>
+          <w:rFonts w:ascii="Consolas" w:eastAsia="Times New Roman" w:hAnsi="Consolas" w:cs="Times New Roman"/>
+          <w:color w:val="D5CED9"/>
+          <w:sz w:val="21"/>
+          <w:szCs w:val="21"/>
+          <w:lang w:val="en-US"/>
+        </w:rPr>
+        <w:t xml:space="preserve">    </w:t>
+      </w:r>
+      <w:proofErr w:type="spellStart"/>
+      <w:r>
+        <w:rPr>
+          <w:rFonts w:ascii="Consolas" w:eastAsia="Times New Roman" w:hAnsi="Consolas" w:cs="Times New Roman"/>
+          <w:color w:val="00E8C6"/>
+          <w:sz w:val="21"/>
+          <w:szCs w:val="21"/>
+          <w:lang w:val="en-US"/>
+        </w:rPr>
+        <w:t>chatMessage</w:t>
+      </w:r>
+      <w:r>
+        <w:rPr>
+          <w:rFonts w:ascii="Consolas" w:eastAsia="Times New Roman" w:hAnsi="Consolas" w:cs="Times New Roman"/>
+          <w:color w:val="D5CED9"/>
+          <w:sz w:val="21"/>
+          <w:szCs w:val="21"/>
+          <w:lang w:val="en-US"/>
+        </w:rPr>
+        <w:t>.</w:t>
+      </w:r>
+      <w:r>
+        <w:rPr>
+          <w:rFonts w:ascii="Consolas" w:eastAsia="Times New Roman" w:hAnsi="Consolas" w:cs="Times New Roman"/>
+          <w:color w:val="FFE66D"/>
+          <w:sz w:val="21"/>
+          <w:szCs w:val="21"/>
+          <w:lang w:val="en-US"/>
+        </w:rPr>
+        <w:t>should</w:t>
+      </w:r>
+      <w:proofErr w:type="spellEnd"/>
+      <w:r>
+        <w:rPr>
+          <w:rFonts w:ascii="Consolas" w:eastAsia="Times New Roman" w:hAnsi="Consolas" w:cs="Times New Roman"/>
+          <w:color w:val="D5CED9"/>
+          <w:sz w:val="21"/>
+          <w:szCs w:val="21"/>
+          <w:lang w:val="en-US"/>
+        </w:rPr>
+        <w:t>(</w:t>
+      </w:r>
+      <w:r>
+        <w:rPr>
+          <w:rFonts w:ascii="Consolas" w:eastAsia="Times New Roman" w:hAnsi="Consolas" w:cs="Times New Roman"/>
+          <w:color w:val="96E072"/>
+          <w:sz w:val="21"/>
+          <w:szCs w:val="21"/>
+          <w:lang w:val="en-US"/>
+        </w:rPr>
+        <w:t>"</w:t>
+      </w:r>
+      <w:proofErr w:type="spellStart"/>
+      <w:r>
+        <w:rPr>
+          <w:rFonts w:ascii="Consolas" w:eastAsia="Times New Roman" w:hAnsi="Consolas" w:cs="Times New Roman"/>
+          <w:color w:val="96E072"/>
+          <w:sz w:val="21"/>
+          <w:szCs w:val="21"/>
+          <w:lang w:val="en-US"/>
+        </w:rPr>
+        <w:t>have.text</w:t>
+      </w:r>
+      <w:proofErr w:type="spellEnd"/>
+      <w:r>
+        <w:rPr>
+          <w:rFonts w:ascii="Consolas" w:eastAsia="Times New Roman" w:hAnsi="Consolas" w:cs="Times New Roman"/>
+          <w:color w:val="96E072"/>
+          <w:sz w:val="21"/>
+          <w:szCs w:val="21"/>
+          <w:lang w:val="en-US"/>
+        </w:rPr>
+        <w:t>"</w:t>
+      </w:r>
+      <w:r>
+        <w:rPr>
+          <w:rFonts w:ascii="Consolas" w:eastAsia="Times New Roman" w:hAnsi="Consolas" w:cs="Times New Roman"/>
+          <w:color w:val="D5CED9"/>
+          <w:sz w:val="21"/>
+          <w:szCs w:val="21"/>
+          <w:lang w:val="en-US"/>
+        </w:rPr>
+        <w:t xml:space="preserve">, </w:t>
+      </w:r>
+      <w:r>
+        <w:rPr>
+          <w:rFonts w:ascii="Consolas" w:eastAsia="Times New Roman" w:hAnsi="Consolas" w:cs="Times New Roman"/>
+          <w:color w:val="00E8C6"/>
+          <w:sz w:val="21"/>
+          <w:szCs w:val="21"/>
+          <w:lang w:val="en-US"/>
+        </w:rPr>
+        <w:t>message</w:t>
+      </w:r>
+      <w:r>
+        <w:rPr>
+          <w:rFonts w:ascii="Consolas" w:eastAsia="Times New Roman" w:hAnsi="Consolas" w:cs="Times New Roman"/>
+          <w:color w:val="D5CED9"/>
+          <w:sz w:val="21"/>
+          <w:szCs w:val="21"/>
+          <w:lang w:val="en-US"/>
+        </w:rPr>
+        <w:t>);</w:t>
+      </w:r>
+    </w:p>
+    <w:p>
+      <w:pPr>
+        <w:shd w:val="clear" w:color="auto" w:fill="262A33"/>
+        <w:spacing w:line="285" w:lineRule="atLeast"/>
+        <w:rPr>
+          <w:rFonts w:ascii="Consolas" w:eastAsia="Times New Roman" w:hAnsi="Consolas" w:cs="Times New Roman"/>
+          <w:color w:val="D5CED9"/>
+          <w:sz w:val="21"/>
+          <w:szCs w:val="21"/>
+          <w:lang w:val="en-US"/>
+        </w:rPr>
+      </w:pPr>
+      <w:r>
+        <w:rPr>
+          <w:rFonts w:ascii="Consolas" w:eastAsia="Times New Roman" w:hAnsi="Consolas" w:cs="Times New Roman"/>
+          <w:color w:val="D5CED9"/>
+          <w:sz w:val="21"/>
+          <w:szCs w:val="21"/>
+          <w:lang w:val="en-US"/>
+        </w:rPr>
+        <w:t>  });</w:t>
+      </w:r>
+    </w:p>
+    <w:p/>
+    <w:p>
+      <w:pPr>
+        <w:pStyle w:val="Heading3"/>
+      </w:pPr>
+      <w:r>
+        <w:t>Message Editing</w:t>
+      </w:r>
+    </w:p>
+    <w:p>
+      <w:r>
+        <w:rPr>
+          <w:b/>
+          <w:bCs/>
+        </w:rPr>
+        <w:t>Test Steps</w:t>
+      </w:r>
+      <w:r>
+        <w:t>:</w:t>
+      </w:r>
+    </w:p>
+    <w:p>
+      <w:pPr>
+        <w:pStyle w:val="ListParagraph"/>
+        <w:numPr>
+          <w:ilvl w:val="0"/>
+          <w:numId w:val="19"/>
+        </w:numPr>
+      </w:pPr>
+      <w:r>
+        <w:t>Click the edit button on the most recently sent message.</w:t>
+      </w:r>
+    </w:p>
+    <w:p>
+      <w:pPr>
+        <w:pStyle w:val="ListParagraph"/>
+        <w:numPr>
+          <w:ilvl w:val="0"/>
+          <w:numId w:val="19"/>
+        </w:numPr>
+      </w:pPr>
+      <w:r>
+        <w:t>Clear the edit message textbox.</w:t>
+      </w:r>
+    </w:p>
+    <w:p>
+      <w:pPr>
+        <w:pStyle w:val="ListParagraph"/>
+        <w:numPr>
+          <w:ilvl w:val="0"/>
+          <w:numId w:val="19"/>
+        </w:numPr>
+      </w:pPr>
+      <w:r>
+        <w:t>Type “</w:t>
+      </w:r>
+      <w:r>
+        <w:t xml:space="preserve">Message </w:t>
+      </w:r>
+      <w:r>
+        <w:t>#[previous random number – 1]” into the textbox.</w:t>
+      </w:r>
+    </w:p>
+    <w:p>
+      <w:pPr>
+        <w:pStyle w:val="ListParagraph"/>
+        <w:numPr>
+          <w:ilvl w:val="0"/>
+          <w:numId w:val="19"/>
+        </w:numPr>
+      </w:pPr>
+      <w:r>
+        <w:t>Send the message by pressing the Enter key.</w:t>
+      </w:r>
+    </w:p>
+    <w:p>
+      <w:pPr>
+        <w:pStyle w:val="ListParagraph"/>
+        <w:numPr>
+          <w:ilvl w:val="0"/>
+          <w:numId w:val="19"/>
+        </w:numPr>
+      </w:pPr>
+      <w:r>
+        <w:t>Refresh the page.</w:t>
+      </w:r>
+    </w:p>
+    <w:p>
+      <w:pPr>
+        <w:pStyle w:val="ListParagraph"/>
+        <w:numPr>
+          <w:ilvl w:val="0"/>
+          <w:numId w:val="19"/>
+        </w:numPr>
+      </w:pPr>
+      <w:r>
+        <w:rPr>
+          <w:b/>
+          <w:bCs/>
+        </w:rPr>
+        <w:t xml:space="preserve">Assert </w:t>
+      </w:r>
+      <w:r>
+        <w:t>that the message has been changed as defined in step 3.</w:t>
+      </w:r>
+    </w:p>
+    <w:p>
+      <w:r>
+        <w:rPr>
+          <w:b/>
+          <w:bCs/>
+        </w:rPr>
+        <w:t>Test Script</w:t>
+      </w:r>
+      <w:r>
+        <w:t>:</w:t>
+      </w:r>
+    </w:p>
+    <w:p>
+      <w:pPr>
+        <w:shd w:val="clear" w:color="auto" w:fill="262A33"/>
+        <w:spacing w:line="285" w:lineRule="atLeast"/>
+        <w:rPr>
+          <w:rFonts w:ascii="Consolas" w:eastAsia="Times New Roman" w:hAnsi="Consolas" w:cs="Times New Roman"/>
+          <w:color w:val="D5CED9"/>
+          <w:sz w:val="21"/>
+          <w:szCs w:val="21"/>
+          <w:lang w:val="en-US"/>
+        </w:rPr>
+      </w:pPr>
+      <w:r>
+        <w:rPr>
+          <w:rFonts w:ascii="Consolas" w:eastAsia="Times New Roman" w:hAnsi="Consolas" w:cs="Times New Roman"/>
+          <w:color w:val="FFE66D"/>
+          <w:sz w:val="21"/>
+          <w:szCs w:val="21"/>
+          <w:lang w:val="en-US"/>
+        </w:rPr>
+        <w:t>it</w:t>
+      </w:r>
+      <w:r>
+        <w:rPr>
+          <w:rFonts w:ascii="Consolas" w:eastAsia="Times New Roman" w:hAnsi="Consolas" w:cs="Times New Roman"/>
+          <w:color w:val="D5CED9"/>
+          <w:sz w:val="21"/>
+          <w:szCs w:val="21"/>
+          <w:lang w:val="en-US"/>
+        </w:rPr>
+        <w:t>(</w:t>
+      </w:r>
+      <w:r>
+        <w:rPr>
+          <w:rFonts w:ascii="Consolas" w:eastAsia="Times New Roman" w:hAnsi="Consolas" w:cs="Times New Roman"/>
+          <w:color w:val="96E072"/>
+          <w:sz w:val="21"/>
+          <w:szCs w:val="21"/>
+          <w:lang w:val="en-US"/>
+        </w:rPr>
+        <w:t>"message editing"</w:t>
+      </w:r>
+      <w:r>
+        <w:rPr>
+          <w:rFonts w:ascii="Consolas" w:eastAsia="Times New Roman" w:hAnsi="Consolas" w:cs="Times New Roman"/>
+          <w:color w:val="D5CED9"/>
+          <w:sz w:val="21"/>
+          <w:szCs w:val="21"/>
+          <w:lang w:val="en-US"/>
+        </w:rPr>
+        <w:t xml:space="preserve">, () </w:t>
+      </w:r>
+      <w:r>
+        <w:rPr>
+          <w:rFonts w:ascii="Consolas" w:eastAsia="Times New Roman" w:hAnsi="Consolas" w:cs="Times New Roman"/>
+          <w:color w:val="C74DED"/>
+          <w:sz w:val="21"/>
+          <w:szCs w:val="21"/>
+          <w:lang w:val="en-US"/>
+        </w:rPr>
+        <w:t>=&gt;</w:t>
+      </w:r>
+      <w:r>
+        <w:rPr>
+          <w:rFonts w:ascii="Consolas" w:eastAsia="Times New Roman" w:hAnsi="Consolas" w:cs="Times New Roman"/>
+          <w:color w:val="D5CED9"/>
+          <w:sz w:val="21"/>
+          <w:szCs w:val="21"/>
+          <w:lang w:val="en-US"/>
+        </w:rPr>
+        <w:t xml:space="preserve"> {</w:t>
+      </w:r>
+    </w:p>
+    <w:p>
+      <w:pPr>
+        <w:shd w:val="clear" w:color="auto" w:fill="262A33"/>
+        <w:spacing w:line="285" w:lineRule="atLeast"/>
+        <w:rPr>
+          <w:rFonts w:ascii="Consolas" w:eastAsia="Times New Roman" w:hAnsi="Consolas" w:cs="Times New Roman"/>
+          <w:color w:val="D5CED9"/>
+          <w:sz w:val="21"/>
+          <w:szCs w:val="21"/>
+          <w:lang w:val="en-US"/>
+        </w:rPr>
+      </w:pPr>
+      <w:r>
+        <w:rPr>
+          <w:rFonts w:ascii="Consolas" w:eastAsia="Times New Roman" w:hAnsi="Consolas" w:cs="Times New Roman"/>
+          <w:color w:val="D5CED9"/>
+          <w:sz w:val="21"/>
+          <w:szCs w:val="21"/>
+          <w:lang w:val="en-US"/>
+        </w:rPr>
+        <w:t xml:space="preserve">    </w:t>
+      </w:r>
+      <w:r>
+        <w:rPr>
+          <w:rFonts w:ascii="Consolas" w:eastAsia="Times New Roman" w:hAnsi="Consolas" w:cs="Times New Roman"/>
+          <w:color w:val="A0A1A7"/>
+          <w:sz w:val="21"/>
+          <w:szCs w:val="21"/>
+          <w:lang w:val="en-US"/>
+        </w:rPr>
+        <w:t>// Edit the message</w:t>
+      </w:r>
+    </w:p>
+    <w:p>
+      <w:pPr>
+        <w:shd w:val="clear" w:color="auto" w:fill="262A33"/>
+        <w:spacing w:line="285" w:lineRule="atLeast"/>
+        <w:rPr>
+          <w:rFonts w:ascii="Consolas" w:eastAsia="Times New Roman" w:hAnsi="Consolas" w:cs="Times New Roman"/>
+          <w:color w:val="D5CED9"/>
+          <w:sz w:val="21"/>
+          <w:szCs w:val="21"/>
+          <w:lang w:val="en-US"/>
+        </w:rPr>
+      </w:pPr>
+      <w:r>
+        <w:rPr>
+          <w:rFonts w:ascii="Consolas" w:eastAsia="Times New Roman" w:hAnsi="Consolas" w:cs="Times New Roman"/>
+          <w:color w:val="D5CED9"/>
+          <w:sz w:val="21"/>
+          <w:szCs w:val="21"/>
+          <w:lang w:val="en-US"/>
+        </w:rPr>
+        <w:t xml:space="preserve">    </w:t>
+      </w:r>
+      <w:proofErr w:type="spellStart"/>
+      <w:r>
+        <w:rPr>
+          <w:rFonts w:ascii="Consolas" w:eastAsia="Times New Roman" w:hAnsi="Consolas" w:cs="Times New Roman"/>
+          <w:color w:val="00E8C6"/>
+          <w:sz w:val="21"/>
+          <w:szCs w:val="21"/>
+          <w:lang w:val="en-US"/>
+        </w:rPr>
+        <w:t>cy</w:t>
+      </w:r>
+      <w:r>
+        <w:rPr>
+          <w:rFonts w:ascii="Consolas" w:eastAsia="Times New Roman" w:hAnsi="Consolas" w:cs="Times New Roman"/>
+          <w:color w:val="D5CED9"/>
+          <w:sz w:val="21"/>
+          <w:szCs w:val="21"/>
+          <w:lang w:val="en-US"/>
+        </w:rPr>
+        <w:t>.</w:t>
+      </w:r>
+      <w:r>
+        <w:rPr>
+          <w:rFonts w:ascii="Consolas" w:eastAsia="Times New Roman" w:hAnsi="Consolas" w:cs="Times New Roman"/>
+          <w:color w:val="FFE66D"/>
+          <w:sz w:val="21"/>
+          <w:szCs w:val="21"/>
+          <w:lang w:val="en-US"/>
+        </w:rPr>
+        <w:t>get</w:t>
+      </w:r>
+      <w:proofErr w:type="spellEnd"/>
+      <w:r>
+        <w:rPr>
+          <w:rFonts w:ascii="Consolas" w:eastAsia="Times New Roman" w:hAnsi="Consolas" w:cs="Times New Roman"/>
+          <w:color w:val="D5CED9"/>
+          <w:sz w:val="21"/>
+          <w:szCs w:val="21"/>
+          <w:lang w:val="en-US"/>
+        </w:rPr>
+        <w:t>(</w:t>
+      </w:r>
+      <w:r>
+        <w:rPr>
+          <w:rFonts w:ascii="Consolas" w:eastAsia="Times New Roman" w:hAnsi="Consolas" w:cs="Times New Roman"/>
+          <w:color w:val="96E072"/>
+          <w:sz w:val="21"/>
+          <w:szCs w:val="21"/>
+          <w:lang w:val="en-US"/>
+        </w:rPr>
+        <w:t>"[data-cy='message']:first-child [data-cy='edit-button']"</w:t>
+      </w:r>
+      <w:r>
+        <w:rPr>
+          <w:rFonts w:ascii="Consolas" w:eastAsia="Times New Roman" w:hAnsi="Consolas" w:cs="Times New Roman"/>
+          <w:color w:val="D5CED9"/>
+          <w:sz w:val="21"/>
+          <w:szCs w:val="21"/>
+          <w:lang w:val="en-US"/>
+        </w:rPr>
+        <w:t>).</w:t>
+      </w:r>
+      <w:r>
+        <w:rPr>
+          <w:rFonts w:ascii="Consolas" w:eastAsia="Times New Roman" w:hAnsi="Consolas" w:cs="Times New Roman"/>
+          <w:color w:val="FFE66D"/>
+          <w:sz w:val="21"/>
+          <w:szCs w:val="21"/>
+          <w:lang w:val="en-US"/>
+        </w:rPr>
+        <w:t>click</w:t>
+      </w:r>
+      <w:r>
+        <w:rPr>
+          <w:rFonts w:ascii="Consolas" w:eastAsia="Times New Roman" w:hAnsi="Consolas" w:cs="Times New Roman"/>
+          <w:color w:val="D5CED9"/>
+          <w:sz w:val="21"/>
+          <w:szCs w:val="21"/>
+          <w:lang w:val="en-US"/>
+        </w:rPr>
+        <w:t xml:space="preserve">({ force: </w:t>
+      </w:r>
+      <w:r>
+        <w:rPr>
+          <w:rFonts w:ascii="Consolas" w:eastAsia="Times New Roman" w:hAnsi="Consolas" w:cs="Times New Roman"/>
+          <w:color w:val="EE5D43"/>
+          <w:sz w:val="21"/>
+          <w:szCs w:val="21"/>
+          <w:lang w:val="en-US"/>
+        </w:rPr>
+        <w:t>true</w:t>
+      </w:r>
+      <w:r>
+        <w:rPr>
+          <w:rFonts w:ascii="Consolas" w:eastAsia="Times New Roman" w:hAnsi="Consolas" w:cs="Times New Roman"/>
+          <w:color w:val="D5CED9"/>
+          <w:sz w:val="21"/>
+          <w:szCs w:val="21"/>
+          <w:lang w:val="en-US"/>
+        </w:rPr>
+        <w:t xml:space="preserve"> });</w:t>
+      </w:r>
+    </w:p>
+    <w:p>
+      <w:pPr>
+        <w:shd w:val="clear" w:color="auto" w:fill="262A33"/>
+        <w:spacing w:line="285" w:lineRule="atLeast"/>
+        <w:rPr>
+          <w:rFonts w:ascii="Consolas" w:eastAsia="Times New Roman" w:hAnsi="Consolas" w:cs="Times New Roman"/>
+          <w:color w:val="D5CED9"/>
+          <w:sz w:val="21"/>
+          <w:szCs w:val="21"/>
+          <w:lang w:val="en-US"/>
+        </w:rPr>
+      </w:pPr>
+    </w:p>
+    <w:p>
+      <w:pPr>
+        <w:shd w:val="clear" w:color="auto" w:fill="262A33"/>
+        <w:spacing w:line="285" w:lineRule="atLeast"/>
+        <w:rPr>
+          <w:rFonts w:ascii="Consolas" w:eastAsia="Times New Roman" w:hAnsi="Consolas" w:cs="Times New Roman"/>
+          <w:color w:val="D5CED9"/>
+          <w:sz w:val="21"/>
+          <w:szCs w:val="21"/>
+          <w:lang w:val="en-US"/>
+        </w:rPr>
+      </w:pPr>
+      <w:r>
+        <w:rPr>
+          <w:rFonts w:ascii="Consolas" w:eastAsia="Times New Roman" w:hAnsi="Consolas" w:cs="Times New Roman"/>
+          <w:color w:val="D5CED9"/>
+          <w:sz w:val="21"/>
+          <w:szCs w:val="21"/>
+          <w:lang w:val="en-US"/>
+        </w:rPr>
+        <w:t xml:space="preserve">    </w:t>
+      </w:r>
+      <w:r>
+        <w:rPr>
+          <w:rFonts w:ascii="Consolas" w:eastAsia="Times New Roman" w:hAnsi="Consolas" w:cs="Times New Roman"/>
+          <w:color w:val="00E8C6"/>
+          <w:sz w:val="21"/>
+          <w:szCs w:val="21"/>
+          <w:lang w:val="en-US"/>
+        </w:rPr>
+        <w:t>message</w:t>
+      </w:r>
+      <w:r>
+        <w:rPr>
+          <w:rFonts w:ascii="Consolas" w:eastAsia="Times New Roman" w:hAnsi="Consolas" w:cs="Times New Roman"/>
+          <w:color w:val="D5CED9"/>
+          <w:sz w:val="21"/>
+          <w:szCs w:val="21"/>
+          <w:lang w:val="en-US"/>
+        </w:rPr>
+        <w:t xml:space="preserve"> </w:t>
+      </w:r>
+      <w:r>
+        <w:rPr>
+          <w:rFonts w:ascii="Consolas" w:eastAsia="Times New Roman" w:hAnsi="Consolas" w:cs="Times New Roman"/>
+          <w:color w:val="EE5D43"/>
+          <w:sz w:val="21"/>
+          <w:szCs w:val="21"/>
+          <w:lang w:val="en-US"/>
+        </w:rPr>
+        <w:t>=</w:t>
+      </w:r>
+      <w:r>
+        <w:rPr>
+          <w:rFonts w:ascii="Consolas" w:eastAsia="Times New Roman" w:hAnsi="Consolas" w:cs="Times New Roman"/>
+          <w:color w:val="D5CED9"/>
+          <w:sz w:val="21"/>
+          <w:szCs w:val="21"/>
+          <w:lang w:val="en-US"/>
+        </w:rPr>
+        <w:t xml:space="preserve"> </w:t>
+      </w:r>
+      <w:r>
+        <w:rPr>
+          <w:rFonts w:ascii="Consolas" w:eastAsia="Times New Roman" w:hAnsi="Consolas" w:cs="Times New Roman"/>
+          <w:color w:val="96E072"/>
+          <w:sz w:val="21"/>
+          <w:szCs w:val="21"/>
+          <w:lang w:val="en-US"/>
+        </w:rPr>
+        <w:t>"Test message #"</w:t>
+      </w:r>
+      <w:r>
+        <w:rPr>
+          <w:rFonts w:ascii="Consolas" w:eastAsia="Times New Roman" w:hAnsi="Consolas" w:cs="Times New Roman"/>
+          <w:color w:val="D5CED9"/>
+          <w:sz w:val="21"/>
+          <w:szCs w:val="21"/>
+          <w:lang w:val="en-US"/>
+        </w:rPr>
+        <w:t xml:space="preserve"> </w:t>
+      </w:r>
+      <w:r>
+        <w:rPr>
+          <w:rFonts w:ascii="Consolas" w:eastAsia="Times New Roman" w:hAnsi="Consolas" w:cs="Times New Roman"/>
+          <w:color w:val="EE5D43"/>
+          <w:sz w:val="21"/>
+          <w:szCs w:val="21"/>
+          <w:lang w:val="en-US"/>
+        </w:rPr>
+        <w:t>+</w:t>
+      </w:r>
+      <w:r>
+        <w:rPr>
+          <w:rFonts w:ascii="Consolas" w:eastAsia="Times New Roman" w:hAnsi="Consolas" w:cs="Times New Roman"/>
+          <w:color w:val="D5CED9"/>
+          <w:sz w:val="21"/>
+          <w:szCs w:val="21"/>
+          <w:lang w:val="en-US"/>
+        </w:rPr>
+        <w:t xml:space="preserve"> (</w:t>
+      </w:r>
+      <w:proofErr w:type="spellStart"/>
+      <w:r>
+        <w:rPr>
+          <w:rFonts w:ascii="Consolas" w:eastAsia="Times New Roman" w:hAnsi="Consolas" w:cs="Times New Roman"/>
+          <w:color w:val="00E8C6"/>
+          <w:sz w:val="21"/>
+          <w:szCs w:val="21"/>
+          <w:lang w:val="en-US"/>
+        </w:rPr>
+        <w:t>randomNumber</w:t>
+      </w:r>
+      <w:proofErr w:type="spellEnd"/>
+      <w:r>
+        <w:rPr>
+          <w:rFonts w:ascii="Consolas" w:eastAsia="Times New Roman" w:hAnsi="Consolas" w:cs="Times New Roman"/>
+          <w:color w:val="D5CED9"/>
+          <w:sz w:val="21"/>
+          <w:szCs w:val="21"/>
+          <w:lang w:val="en-US"/>
+        </w:rPr>
+        <w:t xml:space="preserve"> </w:t>
+      </w:r>
+      <w:r>
+        <w:rPr>
+          <w:rFonts w:ascii="Consolas" w:eastAsia="Times New Roman" w:hAnsi="Consolas" w:cs="Times New Roman"/>
+          <w:color w:val="EE5D43"/>
+          <w:sz w:val="21"/>
+          <w:szCs w:val="21"/>
+          <w:lang w:val="en-US"/>
+        </w:rPr>
+        <w:t>-</w:t>
+      </w:r>
+      <w:r>
+        <w:rPr>
+          <w:rFonts w:ascii="Consolas" w:eastAsia="Times New Roman" w:hAnsi="Consolas" w:cs="Times New Roman"/>
+          <w:color w:val="D5CED9"/>
+          <w:sz w:val="21"/>
+          <w:szCs w:val="21"/>
+          <w:lang w:val="en-US"/>
+        </w:rPr>
+        <w:t xml:space="preserve"> </w:t>
+      </w:r>
+      <w:r>
+        <w:rPr>
+          <w:rFonts w:ascii="Consolas" w:eastAsia="Times New Roman" w:hAnsi="Consolas" w:cs="Times New Roman"/>
+          <w:color w:val="F39C12"/>
+          <w:sz w:val="21"/>
+          <w:szCs w:val="21"/>
+          <w:lang w:val="en-US"/>
+        </w:rPr>
+        <w:t>1</w:t>
+      </w:r>
+      <w:r>
+        <w:rPr>
+          <w:rFonts w:ascii="Consolas" w:eastAsia="Times New Roman" w:hAnsi="Consolas" w:cs="Times New Roman"/>
+          <w:color w:val="D5CED9"/>
+          <w:sz w:val="21"/>
+          <w:szCs w:val="21"/>
+          <w:lang w:val="en-US"/>
+        </w:rPr>
+        <w:t>);</w:t>
+      </w:r>
+    </w:p>
+    <w:p>
+      <w:pPr>
+        <w:shd w:val="clear" w:color="auto" w:fill="262A33"/>
+        <w:spacing w:line="285" w:lineRule="atLeast"/>
+        <w:rPr>
+          <w:rFonts w:ascii="Consolas" w:eastAsia="Times New Roman" w:hAnsi="Consolas" w:cs="Times New Roman"/>
+          <w:color w:val="D5CED9"/>
+          <w:sz w:val="21"/>
+          <w:szCs w:val="21"/>
+          <w:lang w:val="en-US"/>
+        </w:rPr>
+      </w:pPr>
+      <w:r>
+        <w:rPr>
+          <w:rFonts w:ascii="Consolas" w:eastAsia="Times New Roman" w:hAnsi="Consolas" w:cs="Times New Roman"/>
+          <w:color w:val="D5CED9"/>
+          <w:sz w:val="21"/>
+          <w:szCs w:val="21"/>
+          <w:lang w:val="en-US"/>
+        </w:rPr>
+        <w:t xml:space="preserve">    </w:t>
+      </w:r>
+      <w:proofErr w:type="spellStart"/>
+      <w:r>
+        <w:rPr>
+          <w:rFonts w:ascii="Consolas" w:eastAsia="Times New Roman" w:hAnsi="Consolas" w:cs="Times New Roman"/>
+          <w:color w:val="00E8C6"/>
+          <w:sz w:val="21"/>
+          <w:szCs w:val="21"/>
+          <w:lang w:val="en-US"/>
+        </w:rPr>
+        <w:t>cy</w:t>
+      </w:r>
+      <w:r>
+        <w:rPr>
+          <w:rFonts w:ascii="Consolas" w:eastAsia="Times New Roman" w:hAnsi="Consolas" w:cs="Times New Roman"/>
+          <w:color w:val="D5CED9"/>
+          <w:sz w:val="21"/>
+          <w:szCs w:val="21"/>
+          <w:lang w:val="en-US"/>
+        </w:rPr>
+        <w:t>.</w:t>
+      </w:r>
+      <w:r>
+        <w:rPr>
+          <w:rFonts w:ascii="Consolas" w:eastAsia="Times New Roman" w:hAnsi="Consolas" w:cs="Times New Roman"/>
+          <w:color w:val="FFE66D"/>
+          <w:sz w:val="21"/>
+          <w:szCs w:val="21"/>
+          <w:lang w:val="en-US"/>
+        </w:rPr>
+        <w:t>get</w:t>
+      </w:r>
+      <w:proofErr w:type="spellEnd"/>
+      <w:r>
+        <w:rPr>
+          <w:rFonts w:ascii="Consolas" w:eastAsia="Times New Roman" w:hAnsi="Consolas" w:cs="Times New Roman"/>
+          <w:color w:val="D5CED9"/>
+          <w:sz w:val="21"/>
+          <w:szCs w:val="21"/>
+          <w:lang w:val="en-US"/>
+        </w:rPr>
+        <w:t>(</w:t>
+      </w:r>
+      <w:r>
+        <w:rPr>
+          <w:rFonts w:ascii="Consolas" w:eastAsia="Times New Roman" w:hAnsi="Consolas" w:cs="Times New Roman"/>
+          <w:color w:val="96E072"/>
+          <w:sz w:val="21"/>
+          <w:szCs w:val="21"/>
+          <w:lang w:val="en-US"/>
+        </w:rPr>
+        <w:t>"[data-cy='message']:first-child [data-cy='editing-message']"</w:t>
+      </w:r>
+      <w:r>
+        <w:rPr>
+          <w:rFonts w:ascii="Consolas" w:eastAsia="Times New Roman" w:hAnsi="Consolas" w:cs="Times New Roman"/>
+          <w:color w:val="D5CED9"/>
+          <w:sz w:val="21"/>
+          <w:szCs w:val="21"/>
+          <w:lang w:val="en-US"/>
+        </w:rPr>
+        <w:t>).</w:t>
+      </w:r>
+      <w:r>
+        <w:rPr>
+          <w:rFonts w:ascii="Consolas" w:eastAsia="Times New Roman" w:hAnsi="Consolas" w:cs="Times New Roman"/>
+          <w:color w:val="FFE66D"/>
+          <w:sz w:val="21"/>
+          <w:szCs w:val="21"/>
+          <w:lang w:val="en-US"/>
+        </w:rPr>
+        <w:t>clear</w:t>
+      </w:r>
+      <w:r>
+        <w:rPr>
+          <w:rFonts w:ascii="Consolas" w:eastAsia="Times New Roman" w:hAnsi="Consolas" w:cs="Times New Roman"/>
+          <w:color w:val="D5CED9"/>
+          <w:sz w:val="21"/>
+          <w:szCs w:val="21"/>
+          <w:lang w:val="en-US"/>
+        </w:rPr>
+        <w:t>().</w:t>
+      </w:r>
+      <w:r>
+        <w:rPr>
+          <w:rFonts w:ascii="Consolas" w:eastAsia="Times New Roman" w:hAnsi="Consolas" w:cs="Times New Roman"/>
+          <w:color w:val="FFE66D"/>
+          <w:sz w:val="21"/>
+          <w:szCs w:val="21"/>
+          <w:lang w:val="en-US"/>
+        </w:rPr>
+        <w:t>type</w:t>
+      </w:r>
+      <w:r>
+        <w:rPr>
+          <w:rFonts w:ascii="Consolas" w:eastAsia="Times New Roman" w:hAnsi="Consolas" w:cs="Times New Roman"/>
+          <w:color w:val="D5CED9"/>
+          <w:sz w:val="21"/>
+          <w:szCs w:val="21"/>
+          <w:lang w:val="en-US"/>
+        </w:rPr>
+        <w:t>(</w:t>
+      </w:r>
+      <w:r>
+        <w:rPr>
+          <w:rFonts w:ascii="Consolas" w:eastAsia="Times New Roman" w:hAnsi="Consolas" w:cs="Times New Roman"/>
+          <w:color w:val="00E8C6"/>
+          <w:sz w:val="21"/>
+          <w:szCs w:val="21"/>
+          <w:lang w:val="en-US"/>
+        </w:rPr>
+        <w:t>message</w:t>
+      </w:r>
+      <w:r>
+        <w:rPr>
+          <w:rFonts w:ascii="Consolas" w:eastAsia="Times New Roman" w:hAnsi="Consolas" w:cs="Times New Roman"/>
+          <w:color w:val="D5CED9"/>
+          <w:sz w:val="21"/>
+          <w:szCs w:val="21"/>
+          <w:lang w:val="en-US"/>
+        </w:rPr>
+        <w:t xml:space="preserve"> </w:t>
+      </w:r>
+      <w:r>
+        <w:rPr>
+          <w:rFonts w:ascii="Consolas" w:eastAsia="Times New Roman" w:hAnsi="Consolas" w:cs="Times New Roman"/>
+          <w:color w:val="EE5D43"/>
+          <w:sz w:val="21"/>
+          <w:szCs w:val="21"/>
+          <w:lang w:val="en-US"/>
+        </w:rPr>
+        <w:t>+</w:t>
+      </w:r>
+      <w:r>
+        <w:rPr>
+          <w:rFonts w:ascii="Consolas" w:eastAsia="Times New Roman" w:hAnsi="Consolas" w:cs="Times New Roman"/>
+          <w:color w:val="D5CED9"/>
+          <w:sz w:val="21"/>
+          <w:szCs w:val="21"/>
+          <w:lang w:val="en-US"/>
+        </w:rPr>
+        <w:t xml:space="preserve"> </w:t>
+      </w:r>
+      <w:r>
+        <w:rPr>
+          <w:rFonts w:ascii="Consolas" w:eastAsia="Times New Roman" w:hAnsi="Consolas" w:cs="Times New Roman"/>
+          <w:color w:val="96E072"/>
+          <w:sz w:val="21"/>
+          <w:szCs w:val="21"/>
+          <w:lang w:val="en-US"/>
+        </w:rPr>
+        <w:t>"{enter}"</w:t>
+      </w:r>
+      <w:r>
+        <w:rPr>
+          <w:rFonts w:ascii="Consolas" w:eastAsia="Times New Roman" w:hAnsi="Consolas" w:cs="Times New Roman"/>
+          <w:color w:val="D5CED9"/>
+          <w:sz w:val="21"/>
+          <w:szCs w:val="21"/>
+          <w:lang w:val="en-US"/>
+        </w:rPr>
+        <w:t>);</w:t>
+      </w:r>
+    </w:p>
+    <w:p>
+      <w:pPr>
+        <w:shd w:val="clear" w:color="auto" w:fill="262A33"/>
+        <w:spacing w:line="285" w:lineRule="atLeast"/>
+        <w:rPr>
+          <w:rFonts w:ascii="Consolas" w:eastAsia="Times New Roman" w:hAnsi="Consolas" w:cs="Times New Roman"/>
+          <w:color w:val="D5CED9"/>
+          <w:sz w:val="21"/>
+          <w:szCs w:val="21"/>
+          <w:lang w:val="en-US"/>
+        </w:rPr>
+      </w:pPr>
+    </w:p>
+    <w:p>
+      <w:pPr>
+        <w:shd w:val="clear" w:color="auto" w:fill="262A33"/>
+        <w:spacing w:line="285" w:lineRule="atLeast"/>
+        <w:rPr>
+          <w:rFonts w:ascii="Consolas" w:eastAsia="Times New Roman" w:hAnsi="Consolas" w:cs="Times New Roman"/>
+          <w:color w:val="D5CED9"/>
+          <w:sz w:val="21"/>
+          <w:szCs w:val="21"/>
+          <w:lang w:val="en-US"/>
+        </w:rPr>
+      </w:pPr>
+      <w:r>
+        <w:rPr>
+          <w:rFonts w:ascii="Consolas" w:eastAsia="Times New Roman" w:hAnsi="Consolas" w:cs="Times New Roman"/>
+          <w:color w:val="D5CED9"/>
+          <w:sz w:val="21"/>
+          <w:szCs w:val="21"/>
+          <w:lang w:val="en-US"/>
+        </w:rPr>
+        <w:t xml:space="preserve">    </w:t>
+      </w:r>
+      <w:proofErr w:type="spellStart"/>
+      <w:r>
+        <w:rPr>
+          <w:rFonts w:ascii="Consolas" w:eastAsia="Times New Roman" w:hAnsi="Consolas" w:cs="Times New Roman"/>
+          <w:color w:val="00E8C6"/>
+          <w:sz w:val="21"/>
+          <w:szCs w:val="21"/>
+          <w:lang w:val="en-US"/>
+        </w:rPr>
+        <w:t>cy</w:t>
+      </w:r>
+      <w:r>
+        <w:rPr>
+          <w:rFonts w:ascii="Consolas" w:eastAsia="Times New Roman" w:hAnsi="Consolas" w:cs="Times New Roman"/>
+          <w:color w:val="D5CED9"/>
+          <w:sz w:val="21"/>
+          <w:szCs w:val="21"/>
+          <w:lang w:val="en-US"/>
+        </w:rPr>
+        <w:t>.</w:t>
+      </w:r>
+      <w:r>
+        <w:rPr>
+          <w:rFonts w:ascii="Consolas" w:eastAsia="Times New Roman" w:hAnsi="Consolas" w:cs="Times New Roman"/>
+          <w:color w:val="FFE66D"/>
+          <w:sz w:val="21"/>
+          <w:szCs w:val="21"/>
+          <w:lang w:val="en-US"/>
+        </w:rPr>
+        <w:t>visit</w:t>
+      </w:r>
+      <w:proofErr w:type="spellEnd"/>
+      <w:r>
+        <w:rPr>
+          <w:rFonts w:ascii="Consolas" w:eastAsia="Times New Roman" w:hAnsi="Consolas" w:cs="Times New Roman"/>
+          <w:color w:val="D5CED9"/>
+          <w:sz w:val="21"/>
+          <w:szCs w:val="21"/>
+          <w:lang w:val="en-US"/>
+        </w:rPr>
+        <w:t>(</w:t>
+      </w:r>
+      <w:r>
+        <w:rPr>
+          <w:rFonts w:ascii="Consolas" w:eastAsia="Times New Roman" w:hAnsi="Consolas" w:cs="Times New Roman"/>
+          <w:color w:val="96E072"/>
+          <w:sz w:val="21"/>
+          <w:szCs w:val="21"/>
+          <w:lang w:val="en-US"/>
+        </w:rPr>
+        <w:t>"http://localhost:3000"</w:t>
+      </w:r>
+      <w:r>
+        <w:rPr>
+          <w:rFonts w:ascii="Consolas" w:eastAsia="Times New Roman" w:hAnsi="Consolas" w:cs="Times New Roman"/>
+          <w:color w:val="D5CED9"/>
+          <w:sz w:val="21"/>
+          <w:szCs w:val="21"/>
+          <w:lang w:val="en-US"/>
+        </w:rPr>
+        <w:t>);</w:t>
+      </w:r>
+    </w:p>
+    <w:p>
+      <w:pPr>
+        <w:shd w:val="clear" w:color="auto" w:fill="262A33"/>
+        <w:spacing w:line="285" w:lineRule="atLeast"/>
+        <w:rPr>
+          <w:rFonts w:ascii="Consolas" w:eastAsia="Times New Roman" w:hAnsi="Consolas" w:cs="Times New Roman"/>
+          <w:color w:val="D5CED9"/>
+          <w:sz w:val="21"/>
+          <w:szCs w:val="21"/>
+          <w:lang w:val="en-US"/>
+        </w:rPr>
+      </w:pPr>
+    </w:p>
+    <w:p>
+      <w:pPr>
+        <w:shd w:val="clear" w:color="auto" w:fill="262A33"/>
+        <w:spacing w:line="285" w:lineRule="atLeast"/>
+        <w:rPr>
+          <w:rFonts w:ascii="Consolas" w:eastAsia="Times New Roman" w:hAnsi="Consolas" w:cs="Times New Roman"/>
+          <w:color w:val="D5CED9"/>
+          <w:sz w:val="21"/>
+          <w:szCs w:val="21"/>
+          <w:lang w:val="en-US"/>
+        </w:rPr>
+      </w:pPr>
+      <w:r>
+        <w:rPr>
+          <w:rFonts w:ascii="Consolas" w:eastAsia="Times New Roman" w:hAnsi="Consolas" w:cs="Times New Roman"/>
+          <w:color w:val="D5CED9"/>
+          <w:sz w:val="21"/>
+          <w:szCs w:val="21"/>
+          <w:lang w:val="en-US"/>
+        </w:rPr>
+        <w:t xml:space="preserve">    </w:t>
+      </w:r>
+      <w:r>
+        <w:rPr>
+          <w:rFonts w:ascii="Consolas" w:eastAsia="Times New Roman" w:hAnsi="Consolas" w:cs="Times New Roman"/>
+          <w:color w:val="A0A1A7"/>
+          <w:sz w:val="21"/>
+          <w:szCs w:val="21"/>
+          <w:lang w:val="en-US"/>
+        </w:rPr>
+        <w:t>// Verify the message is edited</w:t>
+      </w:r>
+    </w:p>
+    <w:p>
+      <w:pPr>
+        <w:shd w:val="clear" w:color="auto" w:fill="262A33"/>
+        <w:spacing w:line="285" w:lineRule="atLeast"/>
+        <w:rPr>
+          <w:rFonts w:ascii="Consolas" w:eastAsia="Times New Roman" w:hAnsi="Consolas" w:cs="Times New Roman"/>
+          <w:color w:val="D5CED9"/>
+          <w:sz w:val="21"/>
+          <w:szCs w:val="21"/>
+          <w:lang w:val="en-US"/>
+        </w:rPr>
+      </w:pPr>
+      <w:r>
+        <w:rPr>
+          <w:rFonts w:ascii="Consolas" w:eastAsia="Times New Roman" w:hAnsi="Consolas" w:cs="Times New Roman"/>
+          <w:color w:val="D5CED9"/>
+          <w:sz w:val="21"/>
+          <w:szCs w:val="21"/>
+          <w:lang w:val="en-US"/>
+        </w:rPr>
+        <w:t xml:space="preserve">    </w:t>
+      </w:r>
+      <w:proofErr w:type="spellStart"/>
+      <w:r>
+        <w:rPr>
+          <w:rFonts w:ascii="Consolas" w:eastAsia="Times New Roman" w:hAnsi="Consolas" w:cs="Times New Roman"/>
+          <w:color w:val="00E8C6"/>
+          <w:sz w:val="21"/>
+          <w:szCs w:val="21"/>
+          <w:lang w:val="en-US"/>
+        </w:rPr>
+        <w:t>cy</w:t>
+      </w:r>
+      <w:r>
+        <w:rPr>
+          <w:rFonts w:ascii="Consolas" w:eastAsia="Times New Roman" w:hAnsi="Consolas" w:cs="Times New Roman"/>
+          <w:color w:val="D5CED9"/>
+          <w:sz w:val="21"/>
+          <w:szCs w:val="21"/>
+          <w:lang w:val="en-US"/>
+        </w:rPr>
+        <w:t>.</w:t>
+      </w:r>
+      <w:r>
+        <w:rPr>
+          <w:rFonts w:ascii="Consolas" w:eastAsia="Times New Roman" w:hAnsi="Consolas" w:cs="Times New Roman"/>
+          <w:color w:val="FFE66D"/>
+          <w:sz w:val="21"/>
+          <w:szCs w:val="21"/>
+          <w:lang w:val="en-US"/>
+        </w:rPr>
+        <w:t>get</w:t>
+      </w:r>
+      <w:proofErr w:type="spellEnd"/>
+      <w:r>
+        <w:rPr>
+          <w:rFonts w:ascii="Consolas" w:eastAsia="Times New Roman" w:hAnsi="Consolas" w:cs="Times New Roman"/>
+          <w:color w:val="D5CED9"/>
+          <w:sz w:val="21"/>
+          <w:szCs w:val="21"/>
+          <w:lang w:val="en-US"/>
+        </w:rPr>
+        <w:t>(</w:t>
+      </w:r>
+      <w:r>
+        <w:rPr>
+          <w:rFonts w:ascii="Consolas" w:eastAsia="Times New Roman" w:hAnsi="Consolas" w:cs="Times New Roman"/>
+          <w:color w:val="96E072"/>
+          <w:sz w:val="21"/>
+          <w:szCs w:val="21"/>
+          <w:lang w:val="en-US"/>
+        </w:rPr>
+        <w:t>"[data-cy='message']:first-child [data-cy='message-content']"</w:t>
+      </w:r>
+      <w:r>
+        <w:rPr>
+          <w:rFonts w:ascii="Consolas" w:eastAsia="Times New Roman" w:hAnsi="Consolas" w:cs="Times New Roman"/>
+          <w:color w:val="D5CED9"/>
+          <w:sz w:val="21"/>
+          <w:szCs w:val="21"/>
+          <w:lang w:val="en-US"/>
+        </w:rPr>
+        <w:t>).</w:t>
+      </w:r>
+      <w:r>
+        <w:rPr>
+          <w:rFonts w:ascii="Consolas" w:eastAsia="Times New Roman" w:hAnsi="Consolas" w:cs="Times New Roman"/>
+          <w:color w:val="FFE66D"/>
+          <w:sz w:val="21"/>
+          <w:szCs w:val="21"/>
+          <w:lang w:val="en-US"/>
+        </w:rPr>
+        <w:t>should</w:t>
+      </w:r>
+      <w:r>
+        <w:rPr>
+          <w:rFonts w:ascii="Consolas" w:eastAsia="Times New Roman" w:hAnsi="Consolas" w:cs="Times New Roman"/>
+          <w:color w:val="D5CED9"/>
+          <w:sz w:val="21"/>
+          <w:szCs w:val="21"/>
+          <w:lang w:val="en-US"/>
+        </w:rPr>
+        <w:t>(</w:t>
+      </w:r>
+      <w:r>
+        <w:rPr>
+          <w:rFonts w:ascii="Consolas" w:eastAsia="Times New Roman" w:hAnsi="Consolas" w:cs="Times New Roman"/>
+          <w:color w:val="96E072"/>
+          <w:sz w:val="21"/>
+          <w:szCs w:val="21"/>
+          <w:lang w:val="en-US"/>
+        </w:rPr>
+        <w:t>"</w:t>
+      </w:r>
+      <w:proofErr w:type="spellStart"/>
+      <w:r>
+        <w:rPr>
+          <w:rFonts w:ascii="Consolas" w:eastAsia="Times New Roman" w:hAnsi="Consolas" w:cs="Times New Roman"/>
+          <w:color w:val="96E072"/>
+          <w:sz w:val="21"/>
+          <w:szCs w:val="21"/>
+          <w:lang w:val="en-US"/>
+        </w:rPr>
+        <w:t>have.text</w:t>
+      </w:r>
+      <w:proofErr w:type="spellEnd"/>
+      <w:r>
+        <w:rPr>
+          <w:rFonts w:ascii="Consolas" w:eastAsia="Times New Roman" w:hAnsi="Consolas" w:cs="Times New Roman"/>
+          <w:color w:val="96E072"/>
+          <w:sz w:val="21"/>
+          <w:szCs w:val="21"/>
+          <w:lang w:val="en-US"/>
+        </w:rPr>
+        <w:t>"</w:t>
+      </w:r>
+      <w:r>
+        <w:rPr>
+          <w:rFonts w:ascii="Consolas" w:eastAsia="Times New Roman" w:hAnsi="Consolas" w:cs="Times New Roman"/>
+          <w:color w:val="D5CED9"/>
+          <w:sz w:val="21"/>
+          <w:szCs w:val="21"/>
+          <w:lang w:val="en-US"/>
+        </w:rPr>
+        <w:t xml:space="preserve">, </w:t>
+      </w:r>
+      <w:r>
+        <w:rPr>
+          <w:rFonts w:ascii="Consolas" w:eastAsia="Times New Roman" w:hAnsi="Consolas" w:cs="Times New Roman"/>
+          <w:color w:val="00E8C6"/>
+          <w:sz w:val="21"/>
+          <w:szCs w:val="21"/>
+          <w:lang w:val="en-US"/>
+        </w:rPr>
+        <w:t>message</w:t>
+      </w:r>
+      <w:r>
+        <w:rPr>
+          <w:rFonts w:ascii="Consolas" w:eastAsia="Times New Roman" w:hAnsi="Consolas" w:cs="Times New Roman"/>
+          <w:color w:val="D5CED9"/>
+          <w:sz w:val="21"/>
+          <w:szCs w:val="21"/>
+          <w:lang w:val="en-US"/>
+        </w:rPr>
+        <w:t xml:space="preserve"> </w:t>
+      </w:r>
+      <w:r>
+        <w:rPr>
+          <w:rFonts w:ascii="Consolas" w:eastAsia="Times New Roman" w:hAnsi="Consolas" w:cs="Times New Roman"/>
+          <w:color w:val="EE5D43"/>
+          <w:sz w:val="21"/>
+          <w:szCs w:val="21"/>
+          <w:lang w:val="en-US"/>
+        </w:rPr>
+        <w:t>+</w:t>
+      </w:r>
+      <w:r>
+        <w:rPr>
+          <w:rFonts w:ascii="Consolas" w:eastAsia="Times New Roman" w:hAnsi="Consolas" w:cs="Times New Roman"/>
+          <w:color w:val="D5CED9"/>
+          <w:sz w:val="21"/>
+          <w:szCs w:val="21"/>
+          <w:lang w:val="en-US"/>
+        </w:rPr>
+        <w:t xml:space="preserve"> </w:t>
+      </w:r>
+      <w:r>
+        <w:rPr>
+          <w:rFonts w:ascii="Consolas" w:eastAsia="Times New Roman" w:hAnsi="Consolas" w:cs="Times New Roman"/>
+          <w:color w:val="96E072"/>
+          <w:sz w:val="21"/>
+          <w:szCs w:val="21"/>
+          <w:lang w:val="en-US"/>
+        </w:rPr>
+        <w:t>"(edited)"</w:t>
+      </w:r>
+      <w:r>
+        <w:rPr>
+          <w:rFonts w:ascii="Consolas" w:eastAsia="Times New Roman" w:hAnsi="Consolas" w:cs="Times New Roman"/>
+          <w:color w:val="D5CED9"/>
+          <w:sz w:val="21"/>
+          <w:szCs w:val="21"/>
+          <w:lang w:val="en-US"/>
+        </w:rPr>
+        <w:t>);</w:t>
+      </w:r>
+    </w:p>
+    <w:p>
+      <w:pPr>
+        <w:shd w:val="clear" w:color="auto" w:fill="262A33"/>
+        <w:spacing w:line="285" w:lineRule="atLeast"/>
+        <w:rPr>
+          <w:rFonts w:ascii="Consolas" w:eastAsia="Times New Roman" w:hAnsi="Consolas" w:cs="Times New Roman"/>
+          <w:color w:val="D5CED9"/>
+          <w:sz w:val="21"/>
+          <w:szCs w:val="21"/>
+          <w:lang w:val="en-US"/>
+        </w:rPr>
+      </w:pPr>
+      <w:r>
+        <w:rPr>
+          <w:rFonts w:ascii="Consolas" w:eastAsia="Times New Roman" w:hAnsi="Consolas" w:cs="Times New Roman"/>
+          <w:color w:val="D5CED9"/>
+          <w:sz w:val="21"/>
+          <w:szCs w:val="21"/>
+          <w:lang w:val="en-US"/>
+        </w:rPr>
+        <w:t>  });</w:t>
+      </w:r>
+    </w:p>
+    <w:p/>
+    <w:p>
+      <w:pPr>
+        <w:pStyle w:val="Heading3"/>
+      </w:pPr>
+      <w:r>
+        <w:lastRenderedPageBreak/>
+        <w:t>Message Deletion</w:t>
+      </w:r>
+    </w:p>
+    <w:p>
+      <w:r>
+        <w:rPr>
+          <w:b/>
+          <w:bCs/>
+        </w:rPr>
+        <w:t>Test Steps</w:t>
+      </w:r>
+      <w:r>
+        <w:t>:</w:t>
+      </w:r>
+    </w:p>
+    <w:p>
+      <w:pPr>
+        <w:pStyle w:val="ListParagraph"/>
+        <w:numPr>
+          <w:ilvl w:val="0"/>
+          <w:numId w:val="20"/>
+        </w:numPr>
+      </w:pPr>
+      <w:r>
+        <w:t>Click the</w:t>
+      </w:r>
+      <w:r>
+        <w:t xml:space="preserve"> trash</w:t>
+      </w:r>
+      <w:r>
+        <w:t xml:space="preserve"> button on the most recently sent message.</w:t>
+      </w:r>
+    </w:p>
+    <w:p>
+      <w:pPr>
+        <w:pStyle w:val="ListParagraph"/>
+        <w:numPr>
+          <w:ilvl w:val="0"/>
+          <w:numId w:val="20"/>
+        </w:numPr>
+      </w:pPr>
+      <w:r>
+        <w:t>Confirm the message deletion.</w:t>
+      </w:r>
+    </w:p>
+    <w:p>
+      <w:pPr>
+        <w:pStyle w:val="ListParagraph"/>
+        <w:numPr>
+          <w:ilvl w:val="0"/>
+          <w:numId w:val="20"/>
+        </w:numPr>
+      </w:pPr>
+      <w:r>
+        <w:t>Refresh the page.</w:t>
+      </w:r>
+    </w:p>
+    <w:p>
+      <w:pPr>
+        <w:pStyle w:val="ListParagraph"/>
+        <w:numPr>
+          <w:ilvl w:val="0"/>
+          <w:numId w:val="20"/>
+        </w:numPr>
+      </w:pPr>
+      <w:r>
+        <w:rPr>
+          <w:b/>
+          <w:bCs/>
+        </w:rPr>
+        <w:t xml:space="preserve">Assert </w:t>
+      </w:r>
+      <w:r>
+        <w:t xml:space="preserve">that the message has been </w:t>
+      </w:r>
+      <w:r>
+        <w:t>deleted</w:t>
+      </w:r>
+      <w:r>
+        <w:t>.</w:t>
+      </w:r>
+    </w:p>
+    <w:p/>
+    <w:p>
+      <w:r>
+        <w:rPr>
+          <w:b/>
+          <w:bCs/>
+        </w:rPr>
+        <w:t>Test Script</w:t>
+      </w:r>
+      <w:r>
+        <w:t>:</w:t>
+      </w:r>
+    </w:p>
+    <w:p>
+      <w:pPr>
+        <w:shd w:val="clear" w:color="auto" w:fill="262A33"/>
+        <w:spacing w:line="285" w:lineRule="atLeast"/>
+        <w:rPr>
+          <w:rFonts w:ascii="Consolas" w:eastAsia="Times New Roman" w:hAnsi="Consolas" w:cs="Times New Roman"/>
+          <w:color w:val="D5CED9"/>
+          <w:sz w:val="21"/>
+          <w:szCs w:val="21"/>
+          <w:lang w:val="en-US"/>
+        </w:rPr>
+      </w:pPr>
+      <w:r>
+        <w:rPr>
+          <w:rFonts w:ascii="Consolas" w:eastAsia="Times New Roman" w:hAnsi="Consolas" w:cs="Times New Roman"/>
+          <w:color w:val="FFE66D"/>
+          <w:sz w:val="21"/>
+          <w:szCs w:val="21"/>
+          <w:lang w:val="en-US"/>
+        </w:rPr>
+        <w:t>it</w:t>
+      </w:r>
+      <w:r>
+        <w:rPr>
+          <w:rFonts w:ascii="Consolas" w:eastAsia="Times New Roman" w:hAnsi="Consolas" w:cs="Times New Roman"/>
+          <w:color w:val="D5CED9"/>
+          <w:sz w:val="21"/>
+          <w:szCs w:val="21"/>
+          <w:lang w:val="en-US"/>
+        </w:rPr>
+        <w:t>(</w:t>
+      </w:r>
+      <w:r>
+        <w:rPr>
+          <w:rFonts w:ascii="Consolas" w:eastAsia="Times New Roman" w:hAnsi="Consolas" w:cs="Times New Roman"/>
+          <w:color w:val="96E072"/>
+          <w:sz w:val="21"/>
+          <w:szCs w:val="21"/>
+          <w:lang w:val="en-US"/>
+        </w:rPr>
+        <w:t>"message deletion"</w:t>
+      </w:r>
+      <w:r>
+        <w:rPr>
+          <w:rFonts w:ascii="Consolas" w:eastAsia="Times New Roman" w:hAnsi="Consolas" w:cs="Times New Roman"/>
+          <w:color w:val="D5CED9"/>
+          <w:sz w:val="21"/>
+          <w:szCs w:val="21"/>
+          <w:lang w:val="en-US"/>
+        </w:rPr>
+        <w:t xml:space="preserve">, () </w:t>
+      </w:r>
+      <w:r>
+        <w:rPr>
+          <w:rFonts w:ascii="Consolas" w:eastAsia="Times New Roman" w:hAnsi="Consolas" w:cs="Times New Roman"/>
+          <w:color w:val="C74DED"/>
+          <w:sz w:val="21"/>
+          <w:szCs w:val="21"/>
+          <w:lang w:val="en-US"/>
+        </w:rPr>
+        <w:t>=&gt;</w:t>
+      </w:r>
+      <w:r>
+        <w:rPr>
+          <w:rFonts w:ascii="Consolas" w:eastAsia="Times New Roman" w:hAnsi="Consolas" w:cs="Times New Roman"/>
+          <w:color w:val="D5CED9"/>
+          <w:sz w:val="21"/>
+          <w:szCs w:val="21"/>
+          <w:lang w:val="en-US"/>
+        </w:rPr>
+        <w:t xml:space="preserve"> {</w:t>
+      </w:r>
+    </w:p>
+    <w:p>
+      <w:pPr>
+        <w:shd w:val="clear" w:color="auto" w:fill="262A33"/>
+        <w:spacing w:line="285" w:lineRule="atLeast"/>
+        <w:rPr>
+          <w:rFonts w:ascii="Consolas" w:eastAsia="Times New Roman" w:hAnsi="Consolas" w:cs="Times New Roman"/>
+          <w:color w:val="D5CED9"/>
+          <w:sz w:val="21"/>
+          <w:szCs w:val="21"/>
+          <w:lang w:val="en-US"/>
+        </w:rPr>
+      </w:pPr>
+      <w:r>
+        <w:rPr>
+          <w:rFonts w:ascii="Consolas" w:eastAsia="Times New Roman" w:hAnsi="Consolas" w:cs="Times New Roman"/>
+          <w:color w:val="D5CED9"/>
+          <w:sz w:val="21"/>
+          <w:szCs w:val="21"/>
+          <w:lang w:val="en-US"/>
+        </w:rPr>
+        <w:t xml:space="preserve">    </w:t>
+      </w:r>
+      <w:r>
+        <w:rPr>
+          <w:rFonts w:ascii="Consolas" w:eastAsia="Times New Roman" w:hAnsi="Consolas" w:cs="Times New Roman"/>
+          <w:color w:val="A0A1A7"/>
+          <w:sz w:val="21"/>
+          <w:szCs w:val="21"/>
+          <w:lang w:val="en-US"/>
+        </w:rPr>
+        <w:t>// Click delete button</w:t>
+      </w:r>
+    </w:p>
+    <w:p>
+      <w:pPr>
+        <w:shd w:val="clear" w:color="auto" w:fill="262A33"/>
+        <w:spacing w:line="285" w:lineRule="atLeast"/>
+        <w:rPr>
+          <w:rFonts w:ascii="Consolas" w:eastAsia="Times New Roman" w:hAnsi="Consolas" w:cs="Times New Roman"/>
+          <w:color w:val="D5CED9"/>
+          <w:sz w:val="21"/>
+          <w:szCs w:val="21"/>
+          <w:lang w:val="en-US"/>
+        </w:rPr>
+      </w:pPr>
+      <w:r>
+        <w:rPr>
+          <w:rFonts w:ascii="Consolas" w:eastAsia="Times New Roman" w:hAnsi="Consolas" w:cs="Times New Roman"/>
+          <w:color w:val="D5CED9"/>
+          <w:sz w:val="21"/>
+          <w:szCs w:val="21"/>
+          <w:lang w:val="en-US"/>
+        </w:rPr>
+        <w:t xml:space="preserve">    </w:t>
+      </w:r>
+      <w:proofErr w:type="spellStart"/>
+      <w:r>
+        <w:rPr>
+          <w:rFonts w:ascii="Consolas" w:eastAsia="Times New Roman" w:hAnsi="Consolas" w:cs="Times New Roman"/>
+          <w:color w:val="00E8C6"/>
+          <w:sz w:val="21"/>
+          <w:szCs w:val="21"/>
+          <w:lang w:val="en-US"/>
+        </w:rPr>
+        <w:t>cy</w:t>
+      </w:r>
+      <w:r>
+        <w:rPr>
+          <w:rFonts w:ascii="Consolas" w:eastAsia="Times New Roman" w:hAnsi="Consolas" w:cs="Times New Roman"/>
+          <w:color w:val="D5CED9"/>
+          <w:sz w:val="21"/>
+          <w:szCs w:val="21"/>
+          <w:lang w:val="en-US"/>
+        </w:rPr>
+        <w:t>.</w:t>
+      </w:r>
+      <w:r>
+        <w:rPr>
+          <w:rFonts w:ascii="Consolas" w:eastAsia="Times New Roman" w:hAnsi="Consolas" w:cs="Times New Roman"/>
+          <w:color w:val="FFE66D"/>
+          <w:sz w:val="21"/>
+          <w:szCs w:val="21"/>
+          <w:lang w:val="en-US"/>
+        </w:rPr>
+        <w:t>get</w:t>
+      </w:r>
+      <w:proofErr w:type="spellEnd"/>
+      <w:r>
+        <w:rPr>
+          <w:rFonts w:ascii="Consolas" w:eastAsia="Times New Roman" w:hAnsi="Consolas" w:cs="Times New Roman"/>
+          <w:color w:val="D5CED9"/>
+          <w:sz w:val="21"/>
+          <w:szCs w:val="21"/>
+          <w:lang w:val="en-US"/>
+        </w:rPr>
+        <w:t>(</w:t>
+      </w:r>
+      <w:r>
+        <w:rPr>
+          <w:rFonts w:ascii="Consolas" w:eastAsia="Times New Roman" w:hAnsi="Consolas" w:cs="Times New Roman"/>
+          <w:color w:val="96E072"/>
+          <w:sz w:val="21"/>
+          <w:szCs w:val="21"/>
+          <w:lang w:val="en-US"/>
+        </w:rPr>
+        <w:t>"[data-cy='message']:first-child [data-cy='delete-button']"</w:t>
+      </w:r>
+      <w:r>
+        <w:rPr>
+          <w:rFonts w:ascii="Consolas" w:eastAsia="Times New Roman" w:hAnsi="Consolas" w:cs="Times New Roman"/>
+          <w:color w:val="D5CED9"/>
+          <w:sz w:val="21"/>
+          <w:szCs w:val="21"/>
+          <w:lang w:val="en-US"/>
+        </w:rPr>
+        <w:t>).</w:t>
+      </w:r>
+      <w:r>
+        <w:rPr>
+          <w:rFonts w:ascii="Consolas" w:eastAsia="Times New Roman" w:hAnsi="Consolas" w:cs="Times New Roman"/>
+          <w:color w:val="FFE66D"/>
+          <w:sz w:val="21"/>
+          <w:szCs w:val="21"/>
+          <w:lang w:val="en-US"/>
+        </w:rPr>
+        <w:t>click</w:t>
+      </w:r>
+      <w:r>
+        <w:rPr>
+          <w:rFonts w:ascii="Consolas" w:eastAsia="Times New Roman" w:hAnsi="Consolas" w:cs="Times New Roman"/>
+          <w:color w:val="D5CED9"/>
+          <w:sz w:val="21"/>
+          <w:szCs w:val="21"/>
+          <w:lang w:val="en-US"/>
+        </w:rPr>
+        <w:t xml:space="preserve">({ force: </w:t>
+      </w:r>
+      <w:r>
+        <w:rPr>
+          <w:rFonts w:ascii="Consolas" w:eastAsia="Times New Roman" w:hAnsi="Consolas" w:cs="Times New Roman"/>
+          <w:color w:val="EE5D43"/>
+          <w:sz w:val="21"/>
+          <w:szCs w:val="21"/>
+          <w:lang w:val="en-US"/>
+        </w:rPr>
+        <w:t>true</w:t>
+      </w:r>
+      <w:r>
+        <w:rPr>
+          <w:rFonts w:ascii="Consolas" w:eastAsia="Times New Roman" w:hAnsi="Consolas" w:cs="Times New Roman"/>
+          <w:color w:val="D5CED9"/>
+          <w:sz w:val="21"/>
+          <w:szCs w:val="21"/>
+          <w:lang w:val="en-US"/>
+        </w:rPr>
+        <w:t xml:space="preserve"> });</w:t>
+      </w:r>
+    </w:p>
+    <w:p>
+      <w:pPr>
+        <w:shd w:val="clear" w:color="auto" w:fill="262A33"/>
+        <w:spacing w:line="285" w:lineRule="atLeast"/>
+        <w:rPr>
+          <w:rFonts w:ascii="Consolas" w:eastAsia="Times New Roman" w:hAnsi="Consolas" w:cs="Times New Roman"/>
+          <w:color w:val="D5CED9"/>
+          <w:sz w:val="21"/>
+          <w:szCs w:val="21"/>
+          <w:lang w:val="en-US"/>
+        </w:rPr>
+      </w:pPr>
+    </w:p>
+    <w:p>
+      <w:pPr>
+        <w:shd w:val="clear" w:color="auto" w:fill="262A33"/>
+        <w:spacing w:line="285" w:lineRule="atLeast"/>
+        <w:rPr>
+          <w:rFonts w:ascii="Consolas" w:eastAsia="Times New Roman" w:hAnsi="Consolas" w:cs="Times New Roman"/>
+          <w:color w:val="D5CED9"/>
+          <w:sz w:val="21"/>
+          <w:szCs w:val="21"/>
+          <w:lang w:val="en-US"/>
+        </w:rPr>
+      </w:pPr>
+      <w:r>
+        <w:rPr>
+          <w:rFonts w:ascii="Consolas" w:eastAsia="Times New Roman" w:hAnsi="Consolas" w:cs="Times New Roman"/>
+          <w:color w:val="D5CED9"/>
+          <w:sz w:val="21"/>
+          <w:szCs w:val="21"/>
+          <w:lang w:val="en-US"/>
+        </w:rPr>
+        <w:t xml:space="preserve">    </w:t>
+      </w:r>
+      <w:r>
+        <w:rPr>
+          <w:rFonts w:ascii="Consolas" w:eastAsia="Times New Roman" w:hAnsi="Consolas" w:cs="Times New Roman"/>
+          <w:color w:val="A0A1A7"/>
+          <w:sz w:val="21"/>
+          <w:szCs w:val="21"/>
+          <w:lang w:val="en-US"/>
+        </w:rPr>
+        <w:t>// Confirm on delete message modal</w:t>
+      </w:r>
+    </w:p>
+    <w:p>
+      <w:pPr>
+        <w:shd w:val="clear" w:color="auto" w:fill="262A33"/>
+        <w:spacing w:line="285" w:lineRule="atLeast"/>
+        <w:rPr>
+          <w:rFonts w:ascii="Consolas" w:eastAsia="Times New Roman" w:hAnsi="Consolas" w:cs="Times New Roman"/>
+          <w:color w:val="D5CED9"/>
+          <w:sz w:val="21"/>
+          <w:szCs w:val="21"/>
+          <w:lang w:val="en-US"/>
+        </w:rPr>
+      </w:pPr>
+      <w:r>
+        <w:rPr>
+          <w:rFonts w:ascii="Consolas" w:eastAsia="Times New Roman" w:hAnsi="Consolas" w:cs="Times New Roman"/>
+          <w:color w:val="D5CED9"/>
+          <w:sz w:val="21"/>
+          <w:szCs w:val="21"/>
+          <w:lang w:val="en-US"/>
+        </w:rPr>
+        <w:t xml:space="preserve">    </w:t>
+      </w:r>
+      <w:proofErr w:type="spellStart"/>
+      <w:r>
+        <w:rPr>
+          <w:rFonts w:ascii="Consolas" w:eastAsia="Times New Roman" w:hAnsi="Consolas" w:cs="Times New Roman"/>
+          <w:color w:val="00E8C6"/>
+          <w:sz w:val="21"/>
+          <w:szCs w:val="21"/>
+          <w:lang w:val="en-US"/>
+        </w:rPr>
+        <w:t>cy</w:t>
+      </w:r>
+      <w:r>
+        <w:rPr>
+          <w:rFonts w:ascii="Consolas" w:eastAsia="Times New Roman" w:hAnsi="Consolas" w:cs="Times New Roman"/>
+          <w:color w:val="D5CED9"/>
+          <w:sz w:val="21"/>
+          <w:szCs w:val="21"/>
+          <w:lang w:val="en-US"/>
+        </w:rPr>
+        <w:t>.</w:t>
+      </w:r>
+      <w:r>
+        <w:rPr>
+          <w:rFonts w:ascii="Consolas" w:eastAsia="Times New Roman" w:hAnsi="Consolas" w:cs="Times New Roman"/>
+          <w:color w:val="FFE66D"/>
+          <w:sz w:val="21"/>
+          <w:szCs w:val="21"/>
+          <w:lang w:val="en-US"/>
+        </w:rPr>
+        <w:t>get</w:t>
+      </w:r>
+      <w:proofErr w:type="spellEnd"/>
+      <w:r>
+        <w:rPr>
+          <w:rFonts w:ascii="Consolas" w:eastAsia="Times New Roman" w:hAnsi="Consolas" w:cs="Times New Roman"/>
+          <w:color w:val="D5CED9"/>
+          <w:sz w:val="21"/>
+          <w:szCs w:val="21"/>
+          <w:lang w:val="en-US"/>
+        </w:rPr>
+        <w:t>(</w:t>
+      </w:r>
+      <w:r>
+        <w:rPr>
+          <w:rFonts w:ascii="Consolas" w:eastAsia="Times New Roman" w:hAnsi="Consolas" w:cs="Times New Roman"/>
+          <w:color w:val="96E072"/>
+          <w:sz w:val="21"/>
+          <w:szCs w:val="21"/>
+          <w:lang w:val="en-US"/>
+        </w:rPr>
+        <w:t>"[data-test-id='confirm-delete-message-modal']"</w:t>
+      </w:r>
+      <w:r>
+        <w:rPr>
+          <w:rFonts w:ascii="Consolas" w:eastAsia="Times New Roman" w:hAnsi="Consolas" w:cs="Times New Roman"/>
+          <w:color w:val="D5CED9"/>
+          <w:sz w:val="21"/>
+          <w:szCs w:val="21"/>
+          <w:lang w:val="en-US"/>
+        </w:rPr>
+        <w:t>).</w:t>
+      </w:r>
+      <w:r>
+        <w:rPr>
+          <w:rFonts w:ascii="Consolas" w:eastAsia="Times New Roman" w:hAnsi="Consolas" w:cs="Times New Roman"/>
+          <w:color w:val="FFE66D"/>
+          <w:sz w:val="21"/>
+          <w:szCs w:val="21"/>
+          <w:lang w:val="en-US"/>
+        </w:rPr>
+        <w:t>click</w:t>
+      </w:r>
+      <w:r>
+        <w:rPr>
+          <w:rFonts w:ascii="Consolas" w:eastAsia="Times New Roman" w:hAnsi="Consolas" w:cs="Times New Roman"/>
+          <w:color w:val="D5CED9"/>
+          <w:sz w:val="21"/>
+          <w:szCs w:val="21"/>
+          <w:lang w:val="en-US"/>
+        </w:rPr>
+        <w:t>();</w:t>
+      </w:r>
+    </w:p>
+    <w:p>
+      <w:pPr>
+        <w:shd w:val="clear" w:color="auto" w:fill="262A33"/>
+        <w:spacing w:line="285" w:lineRule="atLeast"/>
+        <w:rPr>
+          <w:rFonts w:ascii="Consolas" w:eastAsia="Times New Roman" w:hAnsi="Consolas" w:cs="Times New Roman"/>
+          <w:color w:val="D5CED9"/>
+          <w:sz w:val="21"/>
+          <w:szCs w:val="21"/>
+          <w:lang w:val="en-US"/>
+        </w:rPr>
+      </w:pPr>
+    </w:p>
+    <w:p>
+      <w:pPr>
+        <w:shd w:val="clear" w:color="auto" w:fill="262A33"/>
+        <w:spacing w:line="285" w:lineRule="atLeast"/>
+        <w:rPr>
+          <w:rFonts w:ascii="Consolas" w:eastAsia="Times New Roman" w:hAnsi="Consolas" w:cs="Times New Roman"/>
+          <w:color w:val="D5CED9"/>
+          <w:sz w:val="21"/>
+          <w:szCs w:val="21"/>
+          <w:lang w:val="en-US"/>
+        </w:rPr>
+      </w:pPr>
+      <w:r>
+        <w:rPr>
+          <w:rFonts w:ascii="Consolas" w:eastAsia="Times New Roman" w:hAnsi="Consolas" w:cs="Times New Roman"/>
+          <w:color w:val="D5CED9"/>
+          <w:sz w:val="21"/>
+          <w:szCs w:val="21"/>
+          <w:lang w:val="en-US"/>
+        </w:rPr>
+        <w:t xml:space="preserve">    </w:t>
+      </w:r>
+      <w:proofErr w:type="spellStart"/>
+      <w:r>
+        <w:rPr>
+          <w:rFonts w:ascii="Consolas" w:eastAsia="Times New Roman" w:hAnsi="Consolas" w:cs="Times New Roman"/>
+          <w:color w:val="00E8C6"/>
+          <w:sz w:val="21"/>
+          <w:szCs w:val="21"/>
+          <w:lang w:val="en-US"/>
+        </w:rPr>
+        <w:t>cy</w:t>
+      </w:r>
+      <w:r>
+        <w:rPr>
+          <w:rFonts w:ascii="Consolas" w:eastAsia="Times New Roman" w:hAnsi="Consolas" w:cs="Times New Roman"/>
+          <w:color w:val="D5CED9"/>
+          <w:sz w:val="21"/>
+          <w:szCs w:val="21"/>
+          <w:lang w:val="en-US"/>
+        </w:rPr>
+        <w:t>.</w:t>
+      </w:r>
+      <w:r>
+        <w:rPr>
+          <w:rFonts w:ascii="Consolas" w:eastAsia="Times New Roman" w:hAnsi="Consolas" w:cs="Times New Roman"/>
+          <w:color w:val="FFE66D"/>
+          <w:sz w:val="21"/>
+          <w:szCs w:val="21"/>
+          <w:lang w:val="en-US"/>
+        </w:rPr>
+        <w:t>visit</w:t>
+      </w:r>
+      <w:proofErr w:type="spellEnd"/>
+      <w:r>
+        <w:rPr>
+          <w:rFonts w:ascii="Consolas" w:eastAsia="Times New Roman" w:hAnsi="Consolas" w:cs="Times New Roman"/>
+          <w:color w:val="D5CED9"/>
+          <w:sz w:val="21"/>
+          <w:szCs w:val="21"/>
+          <w:lang w:val="en-US"/>
+        </w:rPr>
+        <w:t>(</w:t>
+      </w:r>
+      <w:r>
+        <w:rPr>
+          <w:rFonts w:ascii="Consolas" w:eastAsia="Times New Roman" w:hAnsi="Consolas" w:cs="Times New Roman"/>
+          <w:color w:val="96E072"/>
+          <w:sz w:val="21"/>
+          <w:szCs w:val="21"/>
+          <w:lang w:val="en-US"/>
+        </w:rPr>
+        <w:t>"http://localhost:3000"</w:t>
+      </w:r>
+      <w:r>
+        <w:rPr>
+          <w:rFonts w:ascii="Consolas" w:eastAsia="Times New Roman" w:hAnsi="Consolas" w:cs="Times New Roman"/>
+          <w:color w:val="D5CED9"/>
+          <w:sz w:val="21"/>
+          <w:szCs w:val="21"/>
+          <w:lang w:val="en-US"/>
+        </w:rPr>
+        <w:t>);</w:t>
+      </w:r>
+    </w:p>
+    <w:p>
+      <w:pPr>
+        <w:shd w:val="clear" w:color="auto" w:fill="262A33"/>
+        <w:spacing w:line="285" w:lineRule="atLeast"/>
+        <w:rPr>
+          <w:rFonts w:ascii="Consolas" w:eastAsia="Times New Roman" w:hAnsi="Consolas" w:cs="Times New Roman"/>
+          <w:color w:val="D5CED9"/>
+          <w:sz w:val="21"/>
+          <w:szCs w:val="21"/>
+          <w:lang w:val="en-US"/>
+        </w:rPr>
+      </w:pPr>
+      <w:r>
+        <w:rPr>
+          <w:rFonts w:ascii="Consolas" w:eastAsia="Times New Roman" w:hAnsi="Consolas" w:cs="Times New Roman"/>
+          <w:color w:val="D5CED9"/>
+          <w:sz w:val="21"/>
+          <w:szCs w:val="21"/>
+          <w:lang w:val="en-US"/>
+        </w:rPr>
+        <w:t xml:space="preserve">    </w:t>
+      </w:r>
+      <w:r>
+        <w:rPr>
+          <w:rFonts w:ascii="Consolas" w:eastAsia="Times New Roman" w:hAnsi="Consolas" w:cs="Times New Roman"/>
+          <w:color w:val="A0A1A7"/>
+          <w:sz w:val="21"/>
+          <w:szCs w:val="21"/>
+          <w:lang w:val="en-US"/>
+        </w:rPr>
+        <w:t>// Verify the message is deleted</w:t>
+      </w:r>
+    </w:p>
+    <w:p>
+      <w:pPr>
+        <w:shd w:val="clear" w:color="auto" w:fill="262A33"/>
+        <w:spacing w:line="285" w:lineRule="atLeast"/>
+        <w:rPr>
+          <w:rFonts w:ascii="Consolas" w:eastAsia="Times New Roman" w:hAnsi="Consolas" w:cs="Times New Roman"/>
+          <w:color w:val="D5CED9"/>
+          <w:sz w:val="21"/>
+          <w:szCs w:val="21"/>
+          <w:lang w:val="en-US"/>
+        </w:rPr>
+      </w:pPr>
+      <w:r>
+        <w:rPr>
+          <w:rFonts w:ascii="Consolas" w:eastAsia="Times New Roman" w:hAnsi="Consolas" w:cs="Times New Roman"/>
+          <w:color w:val="D5CED9"/>
+          <w:sz w:val="21"/>
+          <w:szCs w:val="21"/>
+          <w:lang w:val="en-US"/>
+        </w:rPr>
+        <w:t xml:space="preserve">    </w:t>
+      </w:r>
+      <w:proofErr w:type="spellStart"/>
+      <w:r>
+        <w:rPr>
+          <w:rFonts w:ascii="Consolas" w:eastAsia="Times New Roman" w:hAnsi="Consolas" w:cs="Times New Roman"/>
+          <w:color w:val="00E8C6"/>
+          <w:sz w:val="21"/>
+          <w:szCs w:val="21"/>
+          <w:lang w:val="en-US"/>
+        </w:rPr>
+        <w:t>cy</w:t>
+      </w:r>
+      <w:r>
+        <w:rPr>
+          <w:rFonts w:ascii="Consolas" w:eastAsia="Times New Roman" w:hAnsi="Consolas" w:cs="Times New Roman"/>
+          <w:color w:val="D5CED9"/>
+          <w:sz w:val="21"/>
+          <w:szCs w:val="21"/>
+          <w:lang w:val="en-US"/>
+        </w:rPr>
+        <w:t>.</w:t>
+      </w:r>
+      <w:r>
+        <w:rPr>
+          <w:rFonts w:ascii="Consolas" w:eastAsia="Times New Roman" w:hAnsi="Consolas" w:cs="Times New Roman"/>
+          <w:color w:val="FFE66D"/>
+          <w:sz w:val="21"/>
+          <w:szCs w:val="21"/>
+          <w:lang w:val="en-US"/>
+        </w:rPr>
+        <w:t>get</w:t>
+      </w:r>
+      <w:proofErr w:type="spellEnd"/>
+      <w:r>
+        <w:rPr>
+          <w:rFonts w:ascii="Consolas" w:eastAsia="Times New Roman" w:hAnsi="Consolas" w:cs="Times New Roman"/>
+          <w:color w:val="D5CED9"/>
+          <w:sz w:val="21"/>
+          <w:szCs w:val="21"/>
+          <w:lang w:val="en-US"/>
+        </w:rPr>
+        <w:t>(</w:t>
+      </w:r>
+      <w:r>
+        <w:rPr>
+          <w:rFonts w:ascii="Consolas" w:eastAsia="Times New Roman" w:hAnsi="Consolas" w:cs="Times New Roman"/>
+          <w:color w:val="96E072"/>
+          <w:sz w:val="21"/>
+          <w:szCs w:val="21"/>
+          <w:lang w:val="en-US"/>
+        </w:rPr>
+        <w:t>"[data-cy='message']:first-child [data-cy='message-content']"</w:t>
+      </w:r>
+      <w:r>
+        <w:rPr>
+          <w:rFonts w:ascii="Consolas" w:eastAsia="Times New Roman" w:hAnsi="Consolas" w:cs="Times New Roman"/>
+          <w:color w:val="D5CED9"/>
+          <w:sz w:val="21"/>
+          <w:szCs w:val="21"/>
+          <w:lang w:val="en-US"/>
+        </w:rPr>
+        <w:t>).</w:t>
+      </w:r>
+      <w:r>
+        <w:rPr>
+          <w:rFonts w:ascii="Consolas" w:eastAsia="Times New Roman" w:hAnsi="Consolas" w:cs="Times New Roman"/>
+          <w:color w:val="FFE66D"/>
+          <w:sz w:val="21"/>
+          <w:szCs w:val="21"/>
+          <w:lang w:val="en-US"/>
+        </w:rPr>
+        <w:t>should</w:t>
+      </w:r>
+      <w:r>
+        <w:rPr>
+          <w:rFonts w:ascii="Consolas" w:eastAsia="Times New Roman" w:hAnsi="Consolas" w:cs="Times New Roman"/>
+          <w:color w:val="D5CED9"/>
+          <w:sz w:val="21"/>
+          <w:szCs w:val="21"/>
+          <w:lang w:val="en-US"/>
+        </w:rPr>
+        <w:t>(</w:t>
+      </w:r>
+      <w:r>
+        <w:rPr>
+          <w:rFonts w:ascii="Consolas" w:eastAsia="Times New Roman" w:hAnsi="Consolas" w:cs="Times New Roman"/>
+          <w:color w:val="96E072"/>
+          <w:sz w:val="21"/>
+          <w:szCs w:val="21"/>
+          <w:lang w:val="en-US"/>
+        </w:rPr>
+        <w:t>"</w:t>
+      </w:r>
+      <w:proofErr w:type="spellStart"/>
+      <w:r>
+        <w:rPr>
+          <w:rFonts w:ascii="Consolas" w:eastAsia="Times New Roman" w:hAnsi="Consolas" w:cs="Times New Roman"/>
+          <w:color w:val="96E072"/>
+          <w:sz w:val="21"/>
+          <w:szCs w:val="21"/>
+          <w:lang w:val="en-US"/>
+        </w:rPr>
+        <w:t>have.text</w:t>
+      </w:r>
+      <w:proofErr w:type="spellEnd"/>
+      <w:r>
+        <w:rPr>
+          <w:rFonts w:ascii="Consolas" w:eastAsia="Times New Roman" w:hAnsi="Consolas" w:cs="Times New Roman"/>
+          <w:color w:val="96E072"/>
+          <w:sz w:val="21"/>
+          <w:szCs w:val="21"/>
+          <w:lang w:val="en-US"/>
+        </w:rPr>
+        <w:t>"</w:t>
+      </w:r>
+      <w:r>
+        <w:rPr>
+          <w:rFonts w:ascii="Consolas" w:eastAsia="Times New Roman" w:hAnsi="Consolas" w:cs="Times New Roman"/>
+          <w:color w:val="D5CED9"/>
+          <w:sz w:val="21"/>
+          <w:szCs w:val="21"/>
+          <w:lang w:val="en-US"/>
+        </w:rPr>
+        <w:t xml:space="preserve">, </w:t>
+      </w:r>
+      <w:r>
+        <w:rPr>
+          <w:rFonts w:ascii="Consolas" w:eastAsia="Times New Roman" w:hAnsi="Consolas" w:cs="Times New Roman"/>
+          <w:color w:val="96E072"/>
+          <w:sz w:val="21"/>
+          <w:szCs w:val="21"/>
+          <w:lang w:val="en-US"/>
+        </w:rPr>
+        <w:t>"This message has been deleted."</w:t>
+      </w:r>
+      <w:r>
+        <w:rPr>
+          <w:rFonts w:ascii="Consolas" w:eastAsia="Times New Roman" w:hAnsi="Consolas" w:cs="Times New Roman"/>
+          <w:color w:val="D5CED9"/>
+          <w:sz w:val="21"/>
+          <w:szCs w:val="21"/>
+          <w:lang w:val="en-US"/>
+        </w:rPr>
+        <w:t>);</w:t>
+      </w:r>
+    </w:p>
+    <w:p>
+      <w:pPr>
+        <w:shd w:val="clear" w:color="auto" w:fill="262A33"/>
+        <w:spacing w:line="285" w:lineRule="atLeast"/>
+        <w:rPr>
+          <w:rFonts w:ascii="Consolas" w:eastAsia="Times New Roman" w:hAnsi="Consolas" w:cs="Times New Roman"/>
+          <w:color w:val="D5CED9"/>
+          <w:sz w:val="21"/>
+          <w:szCs w:val="21"/>
+          <w:lang w:val="en-US"/>
+        </w:rPr>
+      </w:pPr>
+      <w:r>
+        <w:rPr>
+          <w:rFonts w:ascii="Consolas" w:eastAsia="Times New Roman" w:hAnsi="Consolas" w:cs="Times New Roman"/>
+          <w:color w:val="D5CED9"/>
+          <w:sz w:val="21"/>
+          <w:szCs w:val="21"/>
+          <w:lang w:val="en-US"/>
+        </w:rPr>
+        <w:t>  });</w:t>
+      </w:r>
+    </w:p>
+    <w:p/>
+    <w:p>
+      <w:r>
+        <w:rPr>
+          <w:b/>
+          <w:bCs/>
+        </w:rPr>
+        <w:t>Messages Testing Results</w:t>
+      </w:r>
+      <w:r>
+        <w:t>:</w:t>
+      </w:r>
+    </w:p>
+    <w:p/>
+    <w:p>
       <w:r>
         <w:drawing>
           <wp:inline distT="0" distB="0" distL="0" distR="0" wp14:anchorId="38EB1300" wp14:editId="2D44B022">
@@ -10508,7 +13051,6 @@
       <w:bookmarkStart w:id="11" w:name="_ycr78owk8noq"/>
       <w:bookmarkEnd w:id="11"/>
       <w:r>
-        <w:lastRenderedPageBreak/>
         <w:t>E. Panopto Video Recording</w:t>
       </w:r>
     </w:p>
@@ -11448,6 +13990,92 @@
     </w:lvl>
   </w:abstractNum>
   <w:abstractNum w:abstractNumId="10" w15:restartNumberingAfterBreak="0">
+    <w:nsid w:val="4F3442E3"/>
+    <w:multiLevelType w:val="hybridMultilevel"/>
+    <w:tmpl w:val="5B6811E0"/>
+    <w:lvl w:ilvl="0" w:tplc="FFFFFFFF">
+      <w:start w:val="1"/>
+      <w:numFmt w:val="decimal"/>
+      <w:lvlText w:val="%1."/>
+      <w:lvlJc w:val="left"/>
+      <w:pPr>
+        <w:ind w:left="720" w:hanging="360"/>
+      </w:pPr>
+    </w:lvl>
+    <w:lvl w:ilvl="1" w:tplc="04090019" w:tentative="1">
+      <w:start w:val="1"/>
+      <w:numFmt w:val="lowerLetter"/>
+      <w:lvlText w:val="%2."/>
+      <w:lvlJc w:val="left"/>
+      <w:pPr>
+        <w:ind w:left="1440" w:hanging="360"/>
+      </w:pPr>
+    </w:lvl>
+    <w:lvl w:ilvl="2" w:tplc="0409001B" w:tentative="1">
+      <w:start w:val="1"/>
+      <w:numFmt w:val="lowerRoman"/>
+      <w:lvlText w:val="%3."/>
+      <w:lvlJc w:val="right"/>
+      <w:pPr>
+        <w:ind w:left="2160" w:hanging="180"/>
+      </w:pPr>
+    </w:lvl>
+    <w:lvl w:ilvl="3" w:tplc="0409000F" w:tentative="1">
+      <w:start w:val="1"/>
+      <w:numFmt w:val="decimal"/>
+      <w:lvlText w:val="%4."/>
+      <w:lvlJc w:val="left"/>
+      <w:pPr>
+        <w:ind w:left="2880" w:hanging="360"/>
+      </w:pPr>
+    </w:lvl>
+    <w:lvl w:ilvl="4" w:tplc="04090019" w:tentative="1">
+      <w:start w:val="1"/>
+      <w:numFmt w:val="lowerLetter"/>
+      <w:lvlText w:val="%5."/>
+      <w:lvlJc w:val="left"/>
+      <w:pPr>
+        <w:ind w:left="3600" w:hanging="360"/>
+      </w:pPr>
+    </w:lvl>
+    <w:lvl w:ilvl="5" w:tplc="0409001B" w:tentative="1">
+      <w:start w:val="1"/>
+      <w:numFmt w:val="lowerRoman"/>
+      <w:lvlText w:val="%6."/>
+      <w:lvlJc w:val="right"/>
+      <w:pPr>
+        <w:ind w:left="4320" w:hanging="180"/>
+      </w:pPr>
+    </w:lvl>
+    <w:lvl w:ilvl="6" w:tplc="0409000F" w:tentative="1">
+      <w:start w:val="1"/>
+      <w:numFmt w:val="decimal"/>
+      <w:lvlText w:val="%7."/>
+      <w:lvlJc w:val="left"/>
+      <w:pPr>
+        <w:ind w:left="5040" w:hanging="360"/>
+      </w:pPr>
+    </w:lvl>
+    <w:lvl w:ilvl="7" w:tplc="04090019" w:tentative="1">
+      <w:start w:val="1"/>
+      <w:numFmt w:val="lowerLetter"/>
+      <w:lvlText w:val="%8."/>
+      <w:lvlJc w:val="left"/>
+      <w:pPr>
+        <w:ind w:left="5760" w:hanging="360"/>
+      </w:pPr>
+    </w:lvl>
+    <w:lvl w:ilvl="8" w:tplc="0409001B" w:tentative="1">
+      <w:start w:val="1"/>
+      <w:numFmt w:val="lowerRoman"/>
+      <w:lvlText w:val="%9."/>
+      <w:lvlJc w:val="right"/>
+      <w:pPr>
+        <w:ind w:left="6480" w:hanging="180"/>
+      </w:pPr>
+    </w:lvl>
+  </w:abstractNum>
+  <w:abstractNum w:abstractNumId="11" w15:restartNumberingAfterBreak="0">
     <w:nsid w:val="50837017"/>
     <w:multiLevelType w:val="hybridMultilevel"/>
     <w:tmpl w:val="FE080594"/>
@@ -11533,7 +14161,7 @@
       </w:pPr>
     </w:lvl>
   </w:abstractNum>
-  <w:abstractNum w:abstractNumId="11" w15:restartNumberingAfterBreak="0">
+  <w:abstractNum w:abstractNumId="12" w15:restartNumberingAfterBreak="0">
     <w:nsid w:val="60986794"/>
     <w:multiLevelType w:val="hybridMultilevel"/>
     <w:tmpl w:val="DE24CE62"/>
@@ -11619,7 +14247,179 @@
       </w:pPr>
     </w:lvl>
   </w:abstractNum>
-  <w:abstractNum w:abstractNumId="12" w15:restartNumberingAfterBreak="0">
+  <w:abstractNum w:abstractNumId="13" w15:restartNumberingAfterBreak="0">
+    <w:nsid w:val="61A41B1E"/>
+    <w:multiLevelType w:val="hybridMultilevel"/>
+    <w:tmpl w:val="54ACD380"/>
+    <w:lvl w:ilvl="0" w:tplc="FFFFFFFF">
+      <w:start w:val="1"/>
+      <w:numFmt w:val="decimal"/>
+      <w:lvlText w:val="%1."/>
+      <w:lvlJc w:val="left"/>
+      <w:pPr>
+        <w:ind w:left="720" w:hanging="360"/>
+      </w:pPr>
+    </w:lvl>
+    <w:lvl w:ilvl="1" w:tplc="FFFFFFFF" w:tentative="1">
+      <w:start w:val="1"/>
+      <w:numFmt w:val="lowerLetter"/>
+      <w:lvlText w:val="%2."/>
+      <w:lvlJc w:val="left"/>
+      <w:pPr>
+        <w:ind w:left="1440" w:hanging="360"/>
+      </w:pPr>
+    </w:lvl>
+    <w:lvl w:ilvl="2" w:tplc="FFFFFFFF" w:tentative="1">
+      <w:start w:val="1"/>
+      <w:numFmt w:val="lowerRoman"/>
+      <w:lvlText w:val="%3."/>
+      <w:lvlJc w:val="right"/>
+      <w:pPr>
+        <w:ind w:left="2160" w:hanging="180"/>
+      </w:pPr>
+    </w:lvl>
+    <w:lvl w:ilvl="3" w:tplc="FFFFFFFF" w:tentative="1">
+      <w:start w:val="1"/>
+      <w:numFmt w:val="decimal"/>
+      <w:lvlText w:val="%4."/>
+      <w:lvlJc w:val="left"/>
+      <w:pPr>
+        <w:ind w:left="2880" w:hanging="360"/>
+      </w:pPr>
+    </w:lvl>
+    <w:lvl w:ilvl="4" w:tplc="FFFFFFFF" w:tentative="1">
+      <w:start w:val="1"/>
+      <w:numFmt w:val="lowerLetter"/>
+      <w:lvlText w:val="%5."/>
+      <w:lvlJc w:val="left"/>
+      <w:pPr>
+        <w:ind w:left="3600" w:hanging="360"/>
+      </w:pPr>
+    </w:lvl>
+    <w:lvl w:ilvl="5" w:tplc="FFFFFFFF" w:tentative="1">
+      <w:start w:val="1"/>
+      <w:numFmt w:val="lowerRoman"/>
+      <w:lvlText w:val="%6."/>
+      <w:lvlJc w:val="right"/>
+      <w:pPr>
+        <w:ind w:left="4320" w:hanging="180"/>
+      </w:pPr>
+    </w:lvl>
+    <w:lvl w:ilvl="6" w:tplc="FFFFFFFF" w:tentative="1">
+      <w:start w:val="1"/>
+      <w:numFmt w:val="decimal"/>
+      <w:lvlText w:val="%7."/>
+      <w:lvlJc w:val="left"/>
+      <w:pPr>
+        <w:ind w:left="5040" w:hanging="360"/>
+      </w:pPr>
+    </w:lvl>
+    <w:lvl w:ilvl="7" w:tplc="FFFFFFFF" w:tentative="1">
+      <w:start w:val="1"/>
+      <w:numFmt w:val="lowerLetter"/>
+      <w:lvlText w:val="%8."/>
+      <w:lvlJc w:val="left"/>
+      <w:pPr>
+        <w:ind w:left="5760" w:hanging="360"/>
+      </w:pPr>
+    </w:lvl>
+    <w:lvl w:ilvl="8" w:tplc="FFFFFFFF" w:tentative="1">
+      <w:start w:val="1"/>
+      <w:numFmt w:val="lowerRoman"/>
+      <w:lvlText w:val="%9."/>
+      <w:lvlJc w:val="right"/>
+      <w:pPr>
+        <w:ind w:left="6480" w:hanging="180"/>
+      </w:pPr>
+    </w:lvl>
+  </w:abstractNum>
+  <w:abstractNum w:abstractNumId="14" w15:restartNumberingAfterBreak="0">
+    <w:nsid w:val="6540215A"/>
+    <w:multiLevelType w:val="hybridMultilevel"/>
+    <w:tmpl w:val="54ACD380"/>
+    <w:lvl w:ilvl="0" w:tplc="FFFFFFFF">
+      <w:start w:val="1"/>
+      <w:numFmt w:val="decimal"/>
+      <w:lvlText w:val="%1."/>
+      <w:lvlJc w:val="left"/>
+      <w:pPr>
+        <w:ind w:left="720" w:hanging="360"/>
+      </w:pPr>
+    </w:lvl>
+    <w:lvl w:ilvl="1" w:tplc="04090019" w:tentative="1">
+      <w:start w:val="1"/>
+      <w:numFmt w:val="lowerLetter"/>
+      <w:lvlText w:val="%2."/>
+      <w:lvlJc w:val="left"/>
+      <w:pPr>
+        <w:ind w:left="1440" w:hanging="360"/>
+      </w:pPr>
+    </w:lvl>
+    <w:lvl w:ilvl="2" w:tplc="0409001B" w:tentative="1">
+      <w:start w:val="1"/>
+      <w:numFmt w:val="lowerRoman"/>
+      <w:lvlText w:val="%3."/>
+      <w:lvlJc w:val="right"/>
+      <w:pPr>
+        <w:ind w:left="2160" w:hanging="180"/>
+      </w:pPr>
+    </w:lvl>
+    <w:lvl w:ilvl="3" w:tplc="0409000F" w:tentative="1">
+      <w:start w:val="1"/>
+      <w:numFmt w:val="decimal"/>
+      <w:lvlText w:val="%4."/>
+      <w:lvlJc w:val="left"/>
+      <w:pPr>
+        <w:ind w:left="2880" w:hanging="360"/>
+      </w:pPr>
+    </w:lvl>
+    <w:lvl w:ilvl="4" w:tplc="04090019" w:tentative="1">
+      <w:start w:val="1"/>
+      <w:numFmt w:val="lowerLetter"/>
+      <w:lvlText w:val="%5."/>
+      <w:lvlJc w:val="left"/>
+      <w:pPr>
+        <w:ind w:left="3600" w:hanging="360"/>
+      </w:pPr>
+    </w:lvl>
+    <w:lvl w:ilvl="5" w:tplc="0409001B" w:tentative="1">
+      <w:start w:val="1"/>
+      <w:numFmt w:val="lowerRoman"/>
+      <w:lvlText w:val="%6."/>
+      <w:lvlJc w:val="right"/>
+      <w:pPr>
+        <w:ind w:left="4320" w:hanging="180"/>
+      </w:pPr>
+    </w:lvl>
+    <w:lvl w:ilvl="6" w:tplc="0409000F" w:tentative="1">
+      <w:start w:val="1"/>
+      <w:numFmt w:val="decimal"/>
+      <w:lvlText w:val="%7."/>
+      <w:lvlJc w:val="left"/>
+      <w:pPr>
+        <w:ind w:left="5040" w:hanging="360"/>
+      </w:pPr>
+    </w:lvl>
+    <w:lvl w:ilvl="7" w:tplc="04090019" w:tentative="1">
+      <w:start w:val="1"/>
+      <w:numFmt w:val="lowerLetter"/>
+      <w:lvlText w:val="%8."/>
+      <w:lvlJc w:val="left"/>
+      <w:pPr>
+        <w:ind w:left="5760" w:hanging="360"/>
+      </w:pPr>
+    </w:lvl>
+    <w:lvl w:ilvl="8" w:tplc="0409001B" w:tentative="1">
+      <w:start w:val="1"/>
+      <w:numFmt w:val="lowerRoman"/>
+      <w:lvlText w:val="%9."/>
+      <w:lvlJc w:val="right"/>
+      <w:pPr>
+        <w:ind w:left="6480" w:hanging="180"/>
+      </w:pPr>
+    </w:lvl>
+  </w:abstractNum>
+  <w:abstractNum w:abstractNumId="15" w15:restartNumberingAfterBreak="0">
     <w:nsid w:val="6AA17631"/>
     <w:multiLevelType w:val="multilevel"/>
     <w:tmpl w:val="0CBA8C26"/>
@@ -11732,7 +14532,7 @@
       </w:rPr>
     </w:lvl>
   </w:abstractNum>
-  <w:abstractNum w:abstractNumId="13" w15:restartNumberingAfterBreak="0">
+  <w:abstractNum w:abstractNumId="16" w15:restartNumberingAfterBreak="0">
     <w:nsid w:val="7BE437CE"/>
     <w:multiLevelType w:val="hybridMultilevel"/>
     <w:tmpl w:val="327058D0"/>
@@ -11819,7 +14619,7 @@
     </w:lvl>
   </w:abstractNum>
   <w:num w:numId="1" w16cid:durableId="1388800296">
-    <w:abstractNumId w:val="12"/>
+    <w:abstractNumId w:val="15"/>
   </w:num>
   <w:num w:numId="2" w16cid:durableId="386874570">
     <w:abstractNumId w:val="6"/>
@@ -11831,7 +14631,7 @@
     <w:abstractNumId w:val="6"/>
   </w:num>
   <w:num w:numId="5" w16cid:durableId="261836506">
-    <w:abstractNumId w:val="12"/>
+    <w:abstractNumId w:val="15"/>
   </w:num>
   <w:num w:numId="6" w16cid:durableId="738870133">
     <w:abstractNumId w:val="5"/>
@@ -11843,7 +14643,7 @@
     <w:abstractNumId w:val="4"/>
   </w:num>
   <w:num w:numId="9" w16cid:durableId="1841500203">
-    <w:abstractNumId w:val="13"/>
+    <w:abstractNumId w:val="16"/>
   </w:num>
   <w:num w:numId="10" w16cid:durableId="1777095887">
     <w:abstractNumId w:val="9"/>
@@ -11852,10 +14652,10 @@
     <w:abstractNumId w:val="8"/>
   </w:num>
   <w:num w:numId="12" w16cid:durableId="1874805445">
-    <w:abstractNumId w:val="10"/>
+    <w:abstractNumId w:val="11"/>
   </w:num>
   <w:num w:numId="13" w16cid:durableId="1554271342">
-    <w:abstractNumId w:val="11"/>
+    <w:abstractNumId w:val="12"/>
   </w:num>
   <w:num w:numId="14" w16cid:durableId="1260719588">
     <w:abstractNumId w:val="0"/>
@@ -11868,6 +14668,15 @@
   </w:num>
   <w:num w:numId="17" w16cid:durableId="1967933428">
     <w:abstractNumId w:val="1"/>
+  </w:num>
+  <w:num w:numId="18" w16cid:durableId="148786312">
+    <w:abstractNumId w:val="10"/>
+  </w:num>
+  <w:num w:numId="19" w16cid:durableId="49617967">
+    <w:abstractNumId w:val="14"/>
+  </w:num>
+  <w:num w:numId="20" w16cid:durableId="69931632">
+    <w:abstractNumId w:val="13"/>
   </w:num>
 </w:numbering>
 </file>

</xml_diff>

<commit_message>
Panopto Video Recording added.
</commit_message>
<xml_diff>
--- a/capstone_documentation/task3.docx
+++ b/capstone_documentation/task3.docx
@@ -106,9 +106,11 @@
       <w:r>
         <w:t xml:space="preserve"> component exemplifies polymorphism, as it is a single defined component that renders differently depending on properties passed during construction. Specifically, it changes based on the </w:t>
       </w:r>
+      <w:proofErr w:type="gramStart"/>
       <w:r>
         <w:t>type</w:t>
       </w:r>
+      <w:proofErr w:type="gramEnd"/>
       <w:r>
         <w:t xml:space="preserve"> property of the </w:t>
       </w:r>
@@ -1503,8 +1505,20 @@
           <w:szCs w:val="21"/>
           <w:lang w:val="en-US"/>
         </w:rPr>
-        <w:t>();</w:t>
-      </w:r>
+        <w:t>(</w:t>
+      </w:r>
+      <w:proofErr w:type="gramStart"/>
+      <w:r>
+        <w:rPr>
+          <w:rFonts w:ascii="Consolas" w:eastAsia="Times New Roman" w:hAnsi="Consolas" w:cs="Times New Roman"/>
+          <w:color w:val="D5CED9"/>
+          <w:sz w:val="21"/>
+          <w:szCs w:val="21"/>
+          <w:lang w:val="en-US"/>
+        </w:rPr>
+        <w:t>);</w:t>
+      </w:r>
+      <w:proofErr w:type="gramEnd"/>
     </w:p>
     <w:p>
       <w:pPr>
@@ -1668,6 +1682,7 @@
         <w:t>serverName</w:t>
       </w:r>
       <w:proofErr w:type="spellEnd"/>
+      <w:proofErr w:type="gramStart"/>
       <w:r>
         <w:rPr>
           <w:rFonts w:ascii="Consolas" w:eastAsia="Times New Roman" w:hAnsi="Consolas" w:cs="Times New Roman"/>
@@ -1678,6 +1693,7 @@
         </w:rPr>
         <w:t>);</w:t>
       </w:r>
+      <w:proofErr w:type="gramEnd"/>
     </w:p>
     <w:p>
       <w:pPr>
@@ -1881,6 +1897,7 @@
         </w:rPr>
         <w:t>"</w:t>
       </w:r>
+      <w:proofErr w:type="gramStart"/>
       <w:r>
         <w:rPr>
           <w:rFonts w:ascii="Consolas" w:eastAsia="Times New Roman" w:hAnsi="Consolas" w:cs="Times New Roman"/>
@@ -1891,6 +1908,7 @@
         </w:rPr>
         <w:t>);</w:t>
       </w:r>
+      <w:proofErr w:type="gramEnd"/>
     </w:p>
     <w:p>
       <w:pPr>
@@ -2058,8 +2076,20 @@
           <w:szCs w:val="21"/>
           <w:lang w:val="en-US"/>
         </w:rPr>
-        <w:t xml:space="preserve"> });</w:t>
-      </w:r>
+        <w:t xml:space="preserve"> }</w:t>
+      </w:r>
+      <w:proofErr w:type="gramStart"/>
+      <w:r>
+        <w:rPr>
+          <w:rFonts w:ascii="Consolas" w:eastAsia="Times New Roman" w:hAnsi="Consolas" w:cs="Times New Roman"/>
+          <w:color w:val="D5CED9"/>
+          <w:sz w:val="21"/>
+          <w:szCs w:val="21"/>
+          <w:lang w:val="en-US"/>
+        </w:rPr>
+        <w:t>);</w:t>
+      </w:r>
+      <w:proofErr w:type="gramEnd"/>
     </w:p>
     <w:p>
       <w:pPr>
@@ -2196,8 +2226,20 @@
           <w:szCs w:val="21"/>
           <w:lang w:val="en-US"/>
         </w:rPr>
-        <w:t>();</w:t>
-      </w:r>
+        <w:t>(</w:t>
+      </w:r>
+      <w:proofErr w:type="gramStart"/>
+      <w:r>
+        <w:rPr>
+          <w:rFonts w:ascii="Consolas" w:eastAsia="Times New Roman" w:hAnsi="Consolas" w:cs="Times New Roman"/>
+          <w:color w:val="D5CED9"/>
+          <w:sz w:val="21"/>
+          <w:szCs w:val="21"/>
+          <w:lang w:val="en-US"/>
+        </w:rPr>
+        <w:t>);</w:t>
+      </w:r>
+      <w:proofErr w:type="gramEnd"/>
     </w:p>
     <w:p>
       <w:pPr>
@@ -2344,6 +2386,7 @@
         </w:rPr>
         <w:t>"exist"</w:t>
       </w:r>
+      <w:proofErr w:type="gramStart"/>
       <w:r>
         <w:rPr>
           <w:rFonts w:ascii="Consolas" w:eastAsia="Times New Roman" w:hAnsi="Consolas" w:cs="Times New Roman"/>
@@ -2354,6 +2397,7 @@
         </w:rPr>
         <w:t>);</w:t>
       </w:r>
+      <w:proofErr w:type="gramEnd"/>
     </w:p>
     <w:p>
       <w:pPr>
@@ -2490,8 +2534,20 @@
           <w:szCs w:val="21"/>
           <w:lang w:val="en-US"/>
         </w:rPr>
-        <w:t>();</w:t>
-      </w:r>
+        <w:t>(</w:t>
+      </w:r>
+      <w:proofErr w:type="gramStart"/>
+      <w:r>
+        <w:rPr>
+          <w:rFonts w:ascii="Consolas" w:eastAsia="Times New Roman" w:hAnsi="Consolas" w:cs="Times New Roman"/>
+          <w:color w:val="D5CED9"/>
+          <w:sz w:val="21"/>
+          <w:szCs w:val="21"/>
+          <w:lang w:val="en-US"/>
+        </w:rPr>
+        <w:t>);</w:t>
+      </w:r>
+      <w:proofErr w:type="gramEnd"/>
     </w:p>
     <w:p>
       <w:pPr>
@@ -2646,6 +2702,7 @@
         </w:rPr>
         <w:t>5000</w:t>
       </w:r>
+      <w:proofErr w:type="gramStart"/>
       <w:r>
         <w:rPr>
           <w:rFonts w:ascii="Consolas" w:eastAsia="Times New Roman" w:hAnsi="Consolas" w:cs="Times New Roman"/>
@@ -2656,6 +2713,7 @@
         </w:rPr>
         <w:t>);</w:t>
       </w:r>
+      <w:proofErr w:type="gramEnd"/>
     </w:p>
     <w:p>
       <w:pPr>
@@ -2792,8 +2850,20 @@
           <w:szCs w:val="21"/>
           <w:lang w:val="en-US"/>
         </w:rPr>
-        <w:t>();</w:t>
-      </w:r>
+        <w:t>(</w:t>
+      </w:r>
+      <w:proofErr w:type="gramStart"/>
+      <w:r>
+        <w:rPr>
+          <w:rFonts w:ascii="Consolas" w:eastAsia="Times New Roman" w:hAnsi="Consolas" w:cs="Times New Roman"/>
+          <w:color w:val="D5CED9"/>
+          <w:sz w:val="21"/>
+          <w:szCs w:val="21"/>
+          <w:lang w:val="en-US"/>
+        </w:rPr>
+        <w:t>);</w:t>
+      </w:r>
+      <w:proofErr w:type="gramEnd"/>
     </w:p>
     <w:p>
       <w:pPr>
@@ -2986,6 +3056,7 @@
         <w:t>serverName</w:t>
       </w:r>
       <w:proofErr w:type="spellEnd"/>
+      <w:proofErr w:type="gramStart"/>
       <w:r>
         <w:rPr>
           <w:rFonts w:ascii="Consolas" w:eastAsia="Times New Roman" w:hAnsi="Consolas" w:cs="Times New Roman"/>
@@ -2996,6 +3067,7 @@
         </w:rPr>
         <w:t>);</w:t>
       </w:r>
+      <w:proofErr w:type="gramEnd"/>
     </w:p>
     <w:p>
       <w:pPr>
@@ -3340,8 +3412,20 @@
           <w:szCs w:val="21"/>
           <w:lang w:val="en-US"/>
         </w:rPr>
-        <w:t>();</w:t>
-      </w:r>
+        <w:t>(</w:t>
+      </w:r>
+      <w:proofErr w:type="gramStart"/>
+      <w:r>
+        <w:rPr>
+          <w:rFonts w:ascii="Consolas" w:eastAsia="Times New Roman" w:hAnsi="Consolas" w:cs="Times New Roman"/>
+          <w:color w:val="D5CED9"/>
+          <w:sz w:val="21"/>
+          <w:szCs w:val="21"/>
+          <w:lang w:val="en-US"/>
+        </w:rPr>
+        <w:t>);</w:t>
+      </w:r>
+      <w:proofErr w:type="gramEnd"/>
     </w:p>
     <w:p>
       <w:pPr>
@@ -3491,8 +3575,20 @@
           <w:szCs w:val="21"/>
           <w:lang w:val="en-US"/>
         </w:rPr>
-        <w:t>();</w:t>
-      </w:r>
+        <w:t>(</w:t>
+      </w:r>
+      <w:proofErr w:type="gramStart"/>
+      <w:r>
+        <w:rPr>
+          <w:rFonts w:ascii="Consolas" w:eastAsia="Times New Roman" w:hAnsi="Consolas" w:cs="Times New Roman"/>
+          <w:color w:val="D5CED9"/>
+          <w:sz w:val="21"/>
+          <w:szCs w:val="21"/>
+          <w:lang w:val="en-US"/>
+        </w:rPr>
+        <w:t>);</w:t>
+      </w:r>
+      <w:proofErr w:type="gramEnd"/>
     </w:p>
     <w:p>
       <w:pPr>
@@ -3696,6 +3792,7 @@
         </w:rPr>
         <w:t>1</w:t>
       </w:r>
+      <w:proofErr w:type="gramStart"/>
       <w:r>
         <w:rPr>
           <w:rFonts w:ascii="Consolas" w:eastAsia="Times New Roman" w:hAnsi="Consolas" w:cs="Times New Roman"/>
@@ -3706,6 +3803,7 @@
         </w:rPr>
         <w:t>);</w:t>
       </w:r>
+      <w:proofErr w:type="gramEnd"/>
     </w:p>
     <w:p>
       <w:pPr>
@@ -3839,6 +3937,7 @@
         </w:rPr>
         <w:t>serverName</w:t>
       </w:r>
+      <w:proofErr w:type="gramStart"/>
       <w:r>
         <w:rPr>
           <w:rFonts w:ascii="Consolas" w:eastAsia="Times New Roman" w:hAnsi="Consolas" w:cs="Times New Roman"/>
@@ -3849,6 +3948,7 @@
         </w:rPr>
         <w:t>);</w:t>
       </w:r>
+      <w:proofErr w:type="gramEnd"/>
     </w:p>
     <w:p>
       <w:pPr>
@@ -3998,8 +4098,20 @@
           <w:szCs w:val="21"/>
           <w:lang w:val="en-US"/>
         </w:rPr>
-        <w:t>();</w:t>
-      </w:r>
+        <w:t>(</w:t>
+      </w:r>
+      <w:proofErr w:type="gramStart"/>
+      <w:r>
+        <w:rPr>
+          <w:rFonts w:ascii="Consolas" w:eastAsia="Times New Roman" w:hAnsi="Consolas" w:cs="Times New Roman"/>
+          <w:color w:val="D5CED9"/>
+          <w:sz w:val="21"/>
+          <w:szCs w:val="21"/>
+          <w:lang w:val="en-US"/>
+        </w:rPr>
+        <w:t>);</w:t>
+      </w:r>
+      <w:proofErr w:type="gramEnd"/>
     </w:p>
     <w:p>
       <w:pPr>
@@ -4205,6 +4317,7 @@
         <w:t>serverName</w:t>
       </w:r>
       <w:proofErr w:type="spellEnd"/>
+      <w:proofErr w:type="gramStart"/>
       <w:r>
         <w:rPr>
           <w:rFonts w:ascii="Consolas" w:eastAsia="Times New Roman" w:hAnsi="Consolas" w:cs="Times New Roman"/>
@@ -4215,6 +4328,7 @@
         </w:rPr>
         <w:t>);</w:t>
       </w:r>
+      <w:proofErr w:type="gramEnd"/>
     </w:p>
     <w:p>
       <w:pPr>
@@ -4535,8 +4649,20 @@
           <w:szCs w:val="21"/>
           <w:lang w:val="en-US"/>
         </w:rPr>
-        <w:t>();</w:t>
-      </w:r>
+        <w:t>(</w:t>
+      </w:r>
+      <w:proofErr w:type="gramStart"/>
+      <w:r>
+        <w:rPr>
+          <w:rFonts w:ascii="Consolas" w:eastAsia="Times New Roman" w:hAnsi="Consolas" w:cs="Times New Roman"/>
+          <w:color w:val="D5CED9"/>
+          <w:sz w:val="21"/>
+          <w:szCs w:val="21"/>
+          <w:lang w:val="en-US"/>
+        </w:rPr>
+        <w:t>);</w:t>
+      </w:r>
+      <w:proofErr w:type="gramEnd"/>
     </w:p>
     <w:p>
       <w:pPr>
@@ -4686,8 +4812,20 @@
           <w:szCs w:val="21"/>
           <w:lang w:val="en-US"/>
         </w:rPr>
-        <w:t>();</w:t>
-      </w:r>
+        <w:t>(</w:t>
+      </w:r>
+      <w:proofErr w:type="gramStart"/>
+      <w:r>
+        <w:rPr>
+          <w:rFonts w:ascii="Consolas" w:eastAsia="Times New Roman" w:hAnsi="Consolas" w:cs="Times New Roman"/>
+          <w:color w:val="D5CED9"/>
+          <w:sz w:val="21"/>
+          <w:szCs w:val="21"/>
+          <w:lang w:val="en-US"/>
+        </w:rPr>
+        <w:t>);</w:t>
+      </w:r>
+      <w:proofErr w:type="gramEnd"/>
     </w:p>
     <w:p>
       <w:pPr>
@@ -4838,8 +4976,20 @@
           <w:szCs w:val="21"/>
           <w:lang w:val="en-US"/>
         </w:rPr>
-        <w:t>();</w:t>
-      </w:r>
+        <w:t>(</w:t>
+      </w:r>
+      <w:proofErr w:type="gramStart"/>
+      <w:r>
+        <w:rPr>
+          <w:rFonts w:ascii="Consolas" w:eastAsia="Times New Roman" w:hAnsi="Consolas" w:cs="Times New Roman"/>
+          <w:color w:val="D5CED9"/>
+          <w:sz w:val="21"/>
+          <w:szCs w:val="21"/>
+          <w:lang w:val="en-US"/>
+        </w:rPr>
+        <w:t>);</w:t>
+      </w:r>
+      <w:proofErr w:type="gramEnd"/>
     </w:p>
     <w:p>
       <w:pPr>
@@ -5043,6 +5193,7 @@
         </w:rPr>
         <w:t>"Test Server"</w:t>
       </w:r>
+      <w:proofErr w:type="gramStart"/>
       <w:r>
         <w:rPr>
           <w:rFonts w:ascii="Consolas" w:eastAsia="Times New Roman" w:hAnsi="Consolas" w:cs="Times New Roman"/>
@@ -5053,6 +5204,7 @@
         </w:rPr>
         <w:t>);</w:t>
       </w:r>
+      <w:proofErr w:type="gramEnd"/>
     </w:p>
     <w:p>
       <w:pPr>
@@ -5556,8 +5708,20 @@
           <w:szCs w:val="21"/>
           <w:lang w:val="en-US"/>
         </w:rPr>
-        <w:t>();</w:t>
-      </w:r>
+        <w:t>(</w:t>
+      </w:r>
+      <w:proofErr w:type="gramStart"/>
+      <w:r>
+        <w:rPr>
+          <w:rFonts w:ascii="Consolas" w:eastAsia="Times New Roman" w:hAnsi="Consolas" w:cs="Times New Roman"/>
+          <w:color w:val="D5CED9"/>
+          <w:sz w:val="21"/>
+          <w:szCs w:val="21"/>
+          <w:lang w:val="en-US"/>
+        </w:rPr>
+        <w:t>);</w:t>
+      </w:r>
+      <w:proofErr w:type="gramEnd"/>
     </w:p>
     <w:p>
       <w:pPr>
@@ -5717,6 +5881,7 @@
         </w:rPr>
         <w:t>channelName</w:t>
       </w:r>
+      <w:proofErr w:type="gramStart"/>
       <w:r>
         <w:rPr>
           <w:rFonts w:ascii="Consolas" w:eastAsia="Times New Roman" w:hAnsi="Consolas" w:cs="Times New Roman"/>
@@ -5727,6 +5892,7 @@
         </w:rPr>
         <w:t>);</w:t>
       </w:r>
+      <w:proofErr w:type="gramEnd"/>
     </w:p>
     <w:p>
       <w:pPr>
@@ -5863,8 +6029,20 @@
           <w:szCs w:val="21"/>
           <w:lang w:val="en-US"/>
         </w:rPr>
-        <w:t>();</w:t>
-      </w:r>
+        <w:t>(</w:t>
+      </w:r>
+      <w:proofErr w:type="gramStart"/>
+      <w:r>
+        <w:rPr>
+          <w:rFonts w:ascii="Consolas" w:eastAsia="Times New Roman" w:hAnsi="Consolas" w:cs="Times New Roman"/>
+          <w:color w:val="D5CED9"/>
+          <w:sz w:val="21"/>
+          <w:szCs w:val="21"/>
+          <w:lang w:val="en-US"/>
+        </w:rPr>
+        <w:t>);</w:t>
+      </w:r>
+      <w:proofErr w:type="gramEnd"/>
     </w:p>
     <w:p>
       <w:pPr>
@@ -6071,6 +6249,7 @@
         <w:t>channelName</w:t>
       </w:r>
       <w:proofErr w:type="spellEnd"/>
+      <w:proofErr w:type="gramStart"/>
       <w:r>
         <w:rPr>
           <w:rFonts w:ascii="Consolas" w:eastAsia="Times New Roman" w:hAnsi="Consolas" w:cs="Times New Roman"/>
@@ -6081,6 +6260,7 @@
         </w:rPr>
         <w:t>);</w:t>
       </w:r>
+      <w:proofErr w:type="gramEnd"/>
     </w:p>
     <w:p>
       <w:pPr>
@@ -6217,8 +6397,20 @@
           <w:szCs w:val="21"/>
           <w:lang w:val="en-US"/>
         </w:rPr>
-        <w:t>();</w:t>
-      </w:r>
+        <w:t>(</w:t>
+      </w:r>
+      <w:proofErr w:type="gramStart"/>
+      <w:r>
+        <w:rPr>
+          <w:rFonts w:ascii="Consolas" w:eastAsia="Times New Roman" w:hAnsi="Consolas" w:cs="Times New Roman"/>
+          <w:color w:val="D5CED9"/>
+          <w:sz w:val="21"/>
+          <w:szCs w:val="21"/>
+          <w:lang w:val="en-US"/>
+        </w:rPr>
+        <w:t>);</w:t>
+      </w:r>
+      <w:proofErr w:type="gramEnd"/>
     </w:p>
     <w:p>
       <w:pPr>
@@ -6464,6 +6656,7 @@
         <w:t>channelName</w:t>
       </w:r>
       <w:proofErr w:type="spellEnd"/>
+      <w:proofErr w:type="gramStart"/>
       <w:r>
         <w:rPr>
           <w:rFonts w:ascii="Consolas" w:eastAsia="Times New Roman" w:hAnsi="Consolas" w:cs="Times New Roman"/>
@@ -6474,6 +6667,7 @@
         </w:rPr>
         <w:t>);</w:t>
       </w:r>
+      <w:proofErr w:type="gramEnd"/>
     </w:p>
     <w:p>
       <w:pPr>
@@ -6832,8 +7026,20 @@
           <w:szCs w:val="21"/>
           <w:lang w:val="en-US"/>
         </w:rPr>
-        <w:t xml:space="preserve"> });</w:t>
-      </w:r>
+        <w:t xml:space="preserve"> }</w:t>
+      </w:r>
+      <w:proofErr w:type="gramStart"/>
+      <w:r>
+        <w:rPr>
+          <w:rFonts w:ascii="Consolas" w:eastAsia="Times New Roman" w:hAnsi="Consolas" w:cs="Times New Roman"/>
+          <w:color w:val="D5CED9"/>
+          <w:sz w:val="21"/>
+          <w:szCs w:val="21"/>
+          <w:lang w:val="en-US"/>
+        </w:rPr>
+        <w:t>);</w:t>
+      </w:r>
+      <w:proofErr w:type="gramEnd"/>
     </w:p>
     <w:p>
       <w:pPr>
@@ -7037,6 +7243,7 @@
         </w:rPr>
         <w:t>1</w:t>
       </w:r>
+      <w:proofErr w:type="gramStart"/>
       <w:r>
         <w:rPr>
           <w:rFonts w:ascii="Consolas" w:eastAsia="Times New Roman" w:hAnsi="Consolas" w:cs="Times New Roman"/>
@@ -7047,6 +7254,7 @@
         </w:rPr>
         <w:t>);</w:t>
       </w:r>
+      <w:proofErr w:type="gramEnd"/>
     </w:p>
     <w:p>
       <w:pPr>
@@ -7180,6 +7388,7 @@
         </w:rPr>
         <w:t>channelName</w:t>
       </w:r>
+      <w:proofErr w:type="gramStart"/>
       <w:r>
         <w:rPr>
           <w:rFonts w:ascii="Consolas" w:eastAsia="Times New Roman" w:hAnsi="Consolas" w:cs="Times New Roman"/>
@@ -7190,6 +7399,7 @@
         </w:rPr>
         <w:t>);</w:t>
       </w:r>
+      <w:proofErr w:type="gramEnd"/>
     </w:p>
     <w:p>
       <w:pPr>
@@ -7339,8 +7549,20 @@
           <w:szCs w:val="21"/>
           <w:lang w:val="en-US"/>
         </w:rPr>
-        <w:t>();</w:t>
-      </w:r>
+        <w:t>(</w:t>
+      </w:r>
+      <w:proofErr w:type="gramStart"/>
+      <w:r>
+        <w:rPr>
+          <w:rFonts w:ascii="Consolas" w:eastAsia="Times New Roman" w:hAnsi="Consolas" w:cs="Times New Roman"/>
+          <w:color w:val="D5CED9"/>
+          <w:sz w:val="21"/>
+          <w:szCs w:val="21"/>
+          <w:lang w:val="en-US"/>
+        </w:rPr>
+        <w:t>);</w:t>
+      </w:r>
+      <w:proofErr w:type="gramEnd"/>
     </w:p>
     <w:p>
       <w:pPr>
@@ -7546,6 +7768,7 @@
         <w:t>channelName</w:t>
       </w:r>
       <w:proofErr w:type="spellEnd"/>
+      <w:proofErr w:type="gramStart"/>
       <w:r>
         <w:rPr>
           <w:rFonts w:ascii="Consolas" w:eastAsia="Times New Roman" w:hAnsi="Consolas" w:cs="Times New Roman"/>
@@ -7556,6 +7779,7 @@
         </w:rPr>
         <w:t>);</w:t>
       </w:r>
+      <w:proofErr w:type="gramEnd"/>
     </w:p>
     <w:p>
       <w:pPr>
@@ -7897,8 +8121,20 @@
           <w:szCs w:val="21"/>
           <w:lang w:val="en-US"/>
         </w:rPr>
-        <w:t xml:space="preserve"> });</w:t>
-      </w:r>
+        <w:t xml:space="preserve"> }</w:t>
+      </w:r>
+      <w:proofErr w:type="gramStart"/>
+      <w:r>
+        <w:rPr>
+          <w:rFonts w:ascii="Consolas" w:eastAsia="Times New Roman" w:hAnsi="Consolas" w:cs="Times New Roman"/>
+          <w:color w:val="D5CED9"/>
+          <w:sz w:val="21"/>
+          <w:szCs w:val="21"/>
+          <w:lang w:val="en-US"/>
+        </w:rPr>
+        <w:t>);</w:t>
+      </w:r>
+      <w:proofErr w:type="gramEnd"/>
     </w:p>
     <w:p>
       <w:pPr>
@@ -8088,8 +8324,20 @@
           <w:szCs w:val="21"/>
           <w:lang w:val="en-US"/>
         </w:rPr>
-        <w:t xml:space="preserve"> });</w:t>
-      </w:r>
+        <w:t xml:space="preserve"> }</w:t>
+      </w:r>
+      <w:proofErr w:type="gramStart"/>
+      <w:r>
+        <w:rPr>
+          <w:rFonts w:ascii="Consolas" w:eastAsia="Times New Roman" w:hAnsi="Consolas" w:cs="Times New Roman"/>
+          <w:color w:val="D5CED9"/>
+          <w:sz w:val="21"/>
+          <w:szCs w:val="21"/>
+          <w:lang w:val="en-US"/>
+        </w:rPr>
+        <w:t>);</w:t>
+      </w:r>
+      <w:proofErr w:type="gramEnd"/>
     </w:p>
     <w:p>
       <w:pPr>
@@ -8239,8 +8487,20 @@
           <w:szCs w:val="21"/>
           <w:lang w:val="en-US"/>
         </w:rPr>
-        <w:t>();</w:t>
-      </w:r>
+        <w:t>(</w:t>
+      </w:r>
+      <w:proofErr w:type="gramStart"/>
+      <w:r>
+        <w:rPr>
+          <w:rFonts w:ascii="Consolas" w:eastAsia="Times New Roman" w:hAnsi="Consolas" w:cs="Times New Roman"/>
+          <w:color w:val="D5CED9"/>
+          <w:sz w:val="21"/>
+          <w:szCs w:val="21"/>
+          <w:lang w:val="en-US"/>
+        </w:rPr>
+        <w:t>);</w:t>
+      </w:r>
+      <w:proofErr w:type="gramEnd"/>
     </w:p>
     <w:p>
       <w:pPr>
@@ -8446,6 +8706,7 @@
         <w:t>channelName</w:t>
       </w:r>
       <w:proofErr w:type="spellEnd"/>
+      <w:proofErr w:type="gramStart"/>
       <w:r>
         <w:rPr>
           <w:rFonts w:ascii="Consolas" w:eastAsia="Times New Roman" w:hAnsi="Consolas" w:cs="Times New Roman"/>
@@ -8456,6 +8717,7 @@
         </w:rPr>
         <w:t>);</w:t>
       </w:r>
+      <w:proofErr w:type="gramEnd"/>
     </w:p>
     <w:p>
       <w:pPr>
@@ -8809,8 +9071,20 @@
           <w:szCs w:val="21"/>
           <w:lang w:val="en-US"/>
         </w:rPr>
-        <w:t xml:space="preserve"> });</w:t>
-      </w:r>
+        <w:t xml:space="preserve"> }</w:t>
+      </w:r>
+      <w:proofErr w:type="gramStart"/>
+      <w:r>
+        <w:rPr>
+          <w:rFonts w:ascii="Consolas" w:eastAsia="Times New Roman" w:hAnsi="Consolas" w:cs="Times New Roman"/>
+          <w:color w:val="D5CED9"/>
+          <w:sz w:val="21"/>
+          <w:szCs w:val="21"/>
+          <w:lang w:val="en-US"/>
+        </w:rPr>
+        <w:t>);</w:t>
+      </w:r>
+      <w:proofErr w:type="gramEnd"/>
     </w:p>
     <w:p>
       <w:pPr>
@@ -9000,8 +9274,20 @@
           <w:szCs w:val="21"/>
           <w:lang w:val="en-US"/>
         </w:rPr>
-        <w:t xml:space="preserve"> });</w:t>
-      </w:r>
+        <w:t xml:space="preserve"> }</w:t>
+      </w:r>
+      <w:proofErr w:type="gramStart"/>
+      <w:r>
+        <w:rPr>
+          <w:rFonts w:ascii="Consolas" w:eastAsia="Times New Roman" w:hAnsi="Consolas" w:cs="Times New Roman"/>
+          <w:color w:val="D5CED9"/>
+          <w:sz w:val="21"/>
+          <w:szCs w:val="21"/>
+          <w:lang w:val="en-US"/>
+        </w:rPr>
+        <w:t>);</w:t>
+      </w:r>
+      <w:proofErr w:type="gramEnd"/>
     </w:p>
     <w:p>
       <w:pPr>
@@ -9151,8 +9437,20 @@
           <w:szCs w:val="21"/>
           <w:lang w:val="en-US"/>
         </w:rPr>
-        <w:t>();</w:t>
-      </w:r>
+        <w:t>(</w:t>
+      </w:r>
+      <w:proofErr w:type="gramStart"/>
+      <w:r>
+        <w:rPr>
+          <w:rFonts w:ascii="Consolas" w:eastAsia="Times New Roman" w:hAnsi="Consolas" w:cs="Times New Roman"/>
+          <w:color w:val="D5CED9"/>
+          <w:sz w:val="21"/>
+          <w:szCs w:val="21"/>
+          <w:lang w:val="en-US"/>
+        </w:rPr>
+        <w:t>);</w:t>
+      </w:r>
+      <w:proofErr w:type="gramEnd"/>
     </w:p>
     <w:p>
       <w:pPr>
@@ -9358,6 +9656,7 @@
         <w:t>channelName</w:t>
       </w:r>
       <w:proofErr w:type="spellEnd"/>
+      <w:proofErr w:type="gramStart"/>
       <w:r>
         <w:rPr>
           <w:rFonts w:ascii="Consolas" w:eastAsia="Times New Roman" w:hAnsi="Consolas" w:cs="Times New Roman"/>
@@ -9368,6 +9667,7 @@
         </w:rPr>
         <w:t>);</w:t>
       </w:r>
+      <w:proofErr w:type="gramEnd"/>
     </w:p>
     <w:p>
       <w:pPr>
@@ -9696,8 +9996,20 @@
           <w:szCs w:val="21"/>
           <w:lang w:val="en-US"/>
         </w:rPr>
-        <w:t xml:space="preserve"> });</w:t>
-      </w:r>
+        <w:t xml:space="preserve"> }</w:t>
+      </w:r>
+      <w:proofErr w:type="gramStart"/>
+      <w:r>
+        <w:rPr>
+          <w:rFonts w:ascii="Consolas" w:eastAsia="Times New Roman" w:hAnsi="Consolas" w:cs="Times New Roman"/>
+          <w:color w:val="D5CED9"/>
+          <w:sz w:val="21"/>
+          <w:szCs w:val="21"/>
+          <w:lang w:val="en-US"/>
+        </w:rPr>
+        <w:t>);</w:t>
+      </w:r>
+      <w:proofErr w:type="gramEnd"/>
     </w:p>
     <w:p>
       <w:pPr>
@@ -9847,8 +10159,20 @@
           <w:szCs w:val="21"/>
           <w:lang w:val="en-US"/>
         </w:rPr>
-        <w:t>();</w:t>
-      </w:r>
+        <w:t>(</w:t>
+      </w:r>
+      <w:proofErr w:type="gramStart"/>
+      <w:r>
+        <w:rPr>
+          <w:rFonts w:ascii="Consolas" w:eastAsia="Times New Roman" w:hAnsi="Consolas" w:cs="Times New Roman"/>
+          <w:color w:val="D5CED9"/>
+          <w:sz w:val="21"/>
+          <w:szCs w:val="21"/>
+          <w:lang w:val="en-US"/>
+        </w:rPr>
+        <w:t>);</w:t>
+      </w:r>
+      <w:proofErr w:type="gramEnd"/>
     </w:p>
     <w:p>
       <w:pPr>
@@ -10028,6 +10352,7 @@
         </w:rPr>
         <w:t>"general"</w:t>
       </w:r>
+      <w:proofErr w:type="gramStart"/>
       <w:r>
         <w:rPr>
           <w:rFonts w:ascii="Consolas" w:eastAsia="Times New Roman" w:hAnsi="Consolas" w:cs="Times New Roman"/>
@@ -10038,6 +10363,7 @@
         </w:rPr>
         <w:t>);</w:t>
       </w:r>
+      <w:proofErr w:type="gramEnd"/>
     </w:p>
     <w:p>
       <w:pPr>
@@ -10535,6 +10861,7 @@
         </w:rPr>
         <w:t>"Test Server"</w:t>
       </w:r>
+      <w:proofErr w:type="gramStart"/>
       <w:r>
         <w:rPr>
           <w:rFonts w:ascii="Consolas" w:eastAsia="Times New Roman" w:hAnsi="Consolas" w:cs="Times New Roman"/>
@@ -10545,6 +10872,7 @@
         </w:rPr>
         <w:t>);</w:t>
       </w:r>
+      <w:proofErr w:type="gramEnd"/>
     </w:p>
     <w:p>
       <w:pPr>
@@ -10746,6 +11074,7 @@
         </w:rPr>
         <w:t>"{enter}"</w:t>
       </w:r>
+      <w:proofErr w:type="gramStart"/>
       <w:r>
         <w:rPr>
           <w:rFonts w:ascii="Consolas" w:eastAsia="Times New Roman" w:hAnsi="Consolas" w:cs="Times New Roman"/>
@@ -10756,6 +11085,7 @@
         </w:rPr>
         <w:t>);</w:t>
       </w:r>
+      <w:proofErr w:type="gramEnd"/>
     </w:p>
     <w:p>
       <w:pPr>
@@ -10937,7 +11267,29 @@
           <w:szCs w:val="21"/>
           <w:lang w:val="en-US"/>
         </w:rPr>
-        <w:t>"[data-cy='message']:first-child [data-cy='message-content']"</w:t>
+        <w:t>"[data-cy='message']:</w:t>
+      </w:r>
+      <w:proofErr w:type="gramStart"/>
+      <w:r>
+        <w:rPr>
+          <w:rFonts w:ascii="Consolas" w:eastAsia="Times New Roman" w:hAnsi="Consolas" w:cs="Times New Roman"/>
+          <w:color w:val="96E072"/>
+          <w:sz w:val="21"/>
+          <w:szCs w:val="21"/>
+          <w:lang w:val="en-US"/>
+        </w:rPr>
+        <w:t>first-child</w:t>
+      </w:r>
+      <w:proofErr w:type="gramEnd"/>
+      <w:r>
+        <w:rPr>
+          <w:rFonts w:ascii="Consolas" w:eastAsia="Times New Roman" w:hAnsi="Consolas" w:cs="Times New Roman"/>
+          <w:color w:val="96E072"/>
+          <w:sz w:val="21"/>
+          <w:szCs w:val="21"/>
+          <w:lang w:val="en-US"/>
+        </w:rPr>
+        <w:t xml:space="preserve"> [data-cy='message-content']"</w:t>
       </w:r>
       <w:r>
         <w:rPr>
@@ -11066,6 +11418,7 @@
         </w:rPr>
         <w:t>message</w:t>
       </w:r>
+      <w:proofErr w:type="gramStart"/>
       <w:r>
         <w:rPr>
           <w:rFonts w:ascii="Consolas" w:eastAsia="Times New Roman" w:hAnsi="Consolas" w:cs="Times New Roman"/>
@@ -11076,6 +11429,7 @@
         </w:rPr>
         <w:t>);</w:t>
       </w:r>
+      <w:proofErr w:type="gramEnd"/>
     </w:p>
     <w:p>
       <w:pPr>
@@ -11396,7 +11750,29 @@
           <w:szCs w:val="21"/>
           <w:lang w:val="en-US"/>
         </w:rPr>
-        <w:t>"[data-cy='message']:first-child [data-cy='edit-button']"</w:t>
+        <w:t>"[data-cy='message']:</w:t>
+      </w:r>
+      <w:proofErr w:type="gramStart"/>
+      <w:r>
+        <w:rPr>
+          <w:rFonts w:ascii="Consolas" w:eastAsia="Times New Roman" w:hAnsi="Consolas" w:cs="Times New Roman"/>
+          <w:color w:val="96E072"/>
+          <w:sz w:val="21"/>
+          <w:szCs w:val="21"/>
+          <w:lang w:val="en-US"/>
+        </w:rPr>
+        <w:t>first-child</w:t>
+      </w:r>
+      <w:proofErr w:type="gramEnd"/>
+      <w:r>
+        <w:rPr>
+          <w:rFonts w:ascii="Consolas" w:eastAsia="Times New Roman" w:hAnsi="Consolas" w:cs="Times New Roman"/>
+          <w:color w:val="96E072"/>
+          <w:sz w:val="21"/>
+          <w:szCs w:val="21"/>
+          <w:lang w:val="en-US"/>
+        </w:rPr>
+        <w:t xml:space="preserve"> [data-cy='edit-button']"</w:t>
       </w:r>
       <w:r>
         <w:rPr>
@@ -11616,6 +11992,7 @@
         </w:rPr>
         <w:t>1</w:t>
       </w:r>
+      <w:proofErr w:type="gramStart"/>
       <w:r>
         <w:rPr>
           <w:rFonts w:ascii="Consolas" w:eastAsia="Times New Roman" w:hAnsi="Consolas" w:cs="Times New Roman"/>
@@ -11626,6 +12003,7 @@
         </w:rPr>
         <w:t>);</w:t>
       </w:r>
+      <w:proofErr w:type="gramEnd"/>
     </w:p>
     <w:p>
       <w:pPr>
@@ -11699,7 +12077,29 @@
           <w:szCs w:val="21"/>
           <w:lang w:val="en-US"/>
         </w:rPr>
-        <w:t>"[data-cy='message']:first-child [data-cy='editing-message']"</w:t>
+        <w:t>"[data-cy='message']:</w:t>
+      </w:r>
+      <w:proofErr w:type="gramStart"/>
+      <w:r>
+        <w:rPr>
+          <w:rFonts w:ascii="Consolas" w:eastAsia="Times New Roman" w:hAnsi="Consolas" w:cs="Times New Roman"/>
+          <w:color w:val="96E072"/>
+          <w:sz w:val="21"/>
+          <w:szCs w:val="21"/>
+          <w:lang w:val="en-US"/>
+        </w:rPr>
+        <w:t>first-child</w:t>
+      </w:r>
+      <w:proofErr w:type="gramEnd"/>
+      <w:r>
+        <w:rPr>
+          <w:rFonts w:ascii="Consolas" w:eastAsia="Times New Roman" w:hAnsi="Consolas" w:cs="Times New Roman"/>
+          <w:color w:val="96E072"/>
+          <w:sz w:val="21"/>
+          <w:szCs w:val="21"/>
+          <w:lang w:val="en-US"/>
+        </w:rPr>
+        <w:t xml:space="preserve"> [data-cy='editing-message']"</w:t>
       </w:r>
       <w:r>
         <w:rPr>
@@ -11899,6 +12299,7 @@
         </w:rPr>
         <w:t>"http://localhost:3000"</w:t>
       </w:r>
+      <w:proofErr w:type="gramStart"/>
       <w:r>
         <w:rPr>
           <w:rFonts w:ascii="Consolas" w:eastAsia="Times New Roman" w:hAnsi="Consolas" w:cs="Times New Roman"/>
@@ -11909,6 +12310,7 @@
         </w:rPr>
         <w:t>);</w:t>
       </w:r>
+      <w:proofErr w:type="gramEnd"/>
     </w:p>
     <w:p>
       <w:pPr>
@@ -12028,7 +12430,29 @@
           <w:szCs w:val="21"/>
           <w:lang w:val="en-US"/>
         </w:rPr>
-        <w:t>"[data-cy='message']:first-child [data-cy='message-content']"</w:t>
+        <w:t>"[data-cy='message']:</w:t>
+      </w:r>
+      <w:proofErr w:type="gramStart"/>
+      <w:r>
+        <w:rPr>
+          <w:rFonts w:ascii="Consolas" w:eastAsia="Times New Roman" w:hAnsi="Consolas" w:cs="Times New Roman"/>
+          <w:color w:val="96E072"/>
+          <w:sz w:val="21"/>
+          <w:szCs w:val="21"/>
+          <w:lang w:val="en-US"/>
+        </w:rPr>
+        <w:t>first-child</w:t>
+      </w:r>
+      <w:proofErr w:type="gramEnd"/>
+      <w:r>
+        <w:rPr>
+          <w:rFonts w:ascii="Consolas" w:eastAsia="Times New Roman" w:hAnsi="Consolas" w:cs="Times New Roman"/>
+          <w:color w:val="96E072"/>
+          <w:sz w:val="21"/>
+          <w:szCs w:val="21"/>
+          <w:lang w:val="en-US"/>
+        </w:rPr>
+        <w:t xml:space="preserve"> [data-cy='message-content']"</w:t>
       </w:r>
       <w:r>
         <w:rPr>
@@ -12466,7 +12890,29 @@
           <w:szCs w:val="21"/>
           <w:lang w:val="en-US"/>
         </w:rPr>
-        <w:t>"[data-cy='message']:first-child [data-cy='delete-button']"</w:t>
+        <w:t>"[data-cy='message']:</w:t>
+      </w:r>
+      <w:proofErr w:type="gramStart"/>
+      <w:r>
+        <w:rPr>
+          <w:rFonts w:ascii="Consolas" w:eastAsia="Times New Roman" w:hAnsi="Consolas" w:cs="Times New Roman"/>
+          <w:color w:val="96E072"/>
+          <w:sz w:val="21"/>
+          <w:szCs w:val="21"/>
+          <w:lang w:val="en-US"/>
+        </w:rPr>
+        <w:t>first-child</w:t>
+      </w:r>
+      <w:proofErr w:type="gramEnd"/>
+      <w:r>
+        <w:rPr>
+          <w:rFonts w:ascii="Consolas" w:eastAsia="Times New Roman" w:hAnsi="Consolas" w:cs="Times New Roman"/>
+          <w:color w:val="96E072"/>
+          <w:sz w:val="21"/>
+          <w:szCs w:val="21"/>
+          <w:lang w:val="en-US"/>
+        </w:rPr>
+        <w:t xml:space="preserve"> [data-cy='delete-button']"</w:t>
       </w:r>
       <w:r>
         <w:rPr>
@@ -12667,8 +13113,20 @@
           <w:szCs w:val="21"/>
           <w:lang w:val="en-US"/>
         </w:rPr>
-        <w:t>();</w:t>
-      </w:r>
+        <w:t>(</w:t>
+      </w:r>
+      <w:proofErr w:type="gramStart"/>
+      <w:r>
+        <w:rPr>
+          <w:rFonts w:ascii="Consolas" w:eastAsia="Times New Roman" w:hAnsi="Consolas" w:cs="Times New Roman"/>
+          <w:color w:val="D5CED9"/>
+          <w:sz w:val="21"/>
+          <w:szCs w:val="21"/>
+          <w:lang w:val="en-US"/>
+        </w:rPr>
+        <w:t>);</w:t>
+      </w:r>
+      <w:proofErr w:type="gramEnd"/>
     </w:p>
     <w:p>
       <w:pPr>
@@ -12757,6 +13215,7 @@
         </w:rPr>
         <w:t>"http://localhost:3000"</w:t>
       </w:r>
+      <w:proofErr w:type="gramStart"/>
       <w:r>
         <w:rPr>
           <w:rFonts w:ascii="Consolas" w:eastAsia="Times New Roman" w:hAnsi="Consolas" w:cs="Times New Roman"/>
@@ -12767,6 +13226,7 @@
         </w:rPr>
         <w:t>);</w:t>
       </w:r>
+      <w:proofErr w:type="gramEnd"/>
     </w:p>
     <w:p>
       <w:pPr>
@@ -12873,7 +13333,29 @@
           <w:szCs w:val="21"/>
           <w:lang w:val="en-US"/>
         </w:rPr>
-        <w:t>"[data-cy='message']:first-child [data-cy='message-content']"</w:t>
+        <w:t>"[data-cy='message']:</w:t>
+      </w:r>
+      <w:proofErr w:type="gramStart"/>
+      <w:r>
+        <w:rPr>
+          <w:rFonts w:ascii="Consolas" w:eastAsia="Times New Roman" w:hAnsi="Consolas" w:cs="Times New Roman"/>
+          <w:color w:val="96E072"/>
+          <w:sz w:val="21"/>
+          <w:szCs w:val="21"/>
+          <w:lang w:val="en-US"/>
+        </w:rPr>
+        <w:t>first-child</w:t>
+      </w:r>
+      <w:proofErr w:type="gramEnd"/>
+      <w:r>
+        <w:rPr>
+          <w:rFonts w:ascii="Consolas" w:eastAsia="Times New Roman" w:hAnsi="Consolas" w:cs="Times New Roman"/>
+          <w:color w:val="96E072"/>
+          <w:sz w:val="21"/>
+          <w:szCs w:val="21"/>
+          <w:lang w:val="en-US"/>
+        </w:rPr>
+        <w:t xml:space="preserve"> [data-cy='message-content']"</w:t>
       </w:r>
       <w:r>
         <w:rPr>
@@ -13054,14 +13536,15 @@
         <w:t>E. Panopto Video Recording</w:t>
       </w:r>
     </w:p>
-    <w:p/>
-    <w:p>
-      <w:pPr>
-        <w:numPr>
-          <w:ilvl w:val="1"/>
-          <w:numId w:val="2"/>
-        </w:numPr>
-      </w:pPr>
+    <w:p>
+      <w:hyperlink r:id="rId17" w:history="1">
+        <w:r>
+          <w:rPr>
+            <w:rStyle w:val="Hyperlink"/>
+          </w:rPr>
+          <w:t>https://wgu.hosted.panopto.com/Panopto/Pages/Viewer.aspx?id=197342e7-e533-413b-b917-b0dd0189b68b</w:t>
+        </w:r>
+      </w:hyperlink>
     </w:p>
     <w:sectPr>
       <w:pgSz w:w="12240" w:h="15840"/>

</xml_diff>

<commit_message>
GitLab Repository Branch History added to documentation.
</commit_message>
<xml_diff>
--- a/capstone_documentation/task3.docx
+++ b/capstone_documentation/task3.docx
@@ -30,9 +30,76 @@
     <w:p>
       <w:pPr>
         <w:pStyle w:val="Heading1"/>
-      </w:pPr>
-      <w:bookmarkStart w:id="2" w:name="_r38n0p65fjlm" w:colFirst="0" w:colLast="0"/>
-      <w:bookmarkEnd w:id="2"/>
+        <w:numPr>
+          <w:ilvl w:val="0"/>
+          <w:numId w:val="21"/>
+        </w:numPr>
+        <w:jc w:val="both"/>
+      </w:pPr>
+      <w:r>
+        <w:lastRenderedPageBreak/>
+        <w:t>GitLab Repository Branch History</w:t>
+      </w:r>
+    </w:p>
+    <w:p>
+      <w:r>
+        <w:rPr>
+          <w:noProof/>
+        </w:rPr>
+        <w:drawing>
+          <wp:inline distT="0" distB="0" distL="0" distR="0" wp14:anchorId="73D4511B" wp14:editId="41ACF15E">
+            <wp:extent cx="5934075" cy="7077075"/>
+            <wp:effectExtent l="0" t="0" r="9525" b="9525"/>
+            <wp:docPr id="115378407" name="Picture 1"/>
+            <wp:cNvGraphicFramePr>
+              <a:graphicFrameLocks xmlns:a="http://schemas.openxmlformats.org/drawingml/2006/main" noChangeAspect="1"/>
+            </wp:cNvGraphicFramePr>
+            <a:graphic xmlns:a="http://schemas.openxmlformats.org/drawingml/2006/main">
+              <a:graphicData uri="http://schemas.openxmlformats.org/drawingml/2006/picture">
+                <pic:pic xmlns:pic="http://schemas.openxmlformats.org/drawingml/2006/picture">
+                  <pic:nvPicPr>
+                    <pic:cNvPr id="0" name="Picture 1"/>
+                    <pic:cNvPicPr>
+                      <a:picLocks noChangeAspect="1" noChangeArrowheads="1"/>
+                    </pic:cNvPicPr>
+                  </pic:nvPicPr>
+                  <pic:blipFill>
+                    <a:blip r:embed="rId5">
+                      <a:extLst>
+                        <a:ext uri="{28A0092B-C50C-407E-A947-70E740481C1C}">
+                          <a14:useLocalDpi xmlns:a14="http://schemas.microsoft.com/office/drawing/2010/main" val="0"/>
+                        </a:ext>
+                      </a:extLst>
+                    </a:blip>
+                    <a:srcRect/>
+                    <a:stretch>
+                      <a:fillRect/>
+                    </a:stretch>
+                  </pic:blipFill>
+                  <pic:spPr bwMode="auto">
+                    <a:xfrm>
+                      <a:off x="0" y="0"/>
+                      <a:ext cx="5934075" cy="7077075"/>
+                    </a:xfrm>
+                    <a:prstGeom prst="rect">
+                      <a:avLst/>
+                    </a:prstGeom>
+                    <a:noFill/>
+                    <a:ln>
+                      <a:noFill/>
+                    </a:ln>
+                  </pic:spPr>
+                </pic:pic>
+              </a:graphicData>
+            </a:graphic>
+          </wp:inline>
+        </w:drawing>
+      </w:r>
+    </w:p>
+    <w:p>
+      <w:pPr>
+        <w:pStyle w:val="Heading1"/>
+      </w:pPr>
       <w:r>
         <w:lastRenderedPageBreak/>
         <w:t>B. Functionality Attributes</w:t>
@@ -224,7 +291,7 @@
                     </pic:cNvPicPr>
                   </pic:nvPicPr>
                   <pic:blipFill>
-                    <a:blip r:embed="rId5">
+                    <a:blip r:embed="rId6">
                       <a:extLst>
                         <a:ext uri="{28A0092B-C50C-407E-A947-70E740481C1C}">
                           <a14:useLocalDpi xmlns:a14="http://schemas.microsoft.com/office/drawing/2010/main" val="0"/>
@@ -362,7 +429,7 @@
                     </pic:cNvPicPr>
                   </pic:nvPicPr>
                   <pic:blipFill>
-                    <a:blip r:embed="rId6">
+                    <a:blip r:embed="rId7">
                       <a:extLst>
                         <a:ext uri="{28A0092B-C50C-407E-A947-70E740481C1C}">
                           <a14:useLocalDpi xmlns:a14="http://schemas.microsoft.com/office/drawing/2010/main" val="0"/>
@@ -448,7 +515,7 @@
                     <pic:cNvPicPr/>
                   </pic:nvPicPr>
                   <pic:blipFill>
-                    <a:blip r:embed="rId7"/>
+                    <a:blip r:embed="rId8"/>
                     <a:stretch>
                       <a:fillRect/>
                     </a:stretch>
@@ -628,8 +695,8 @@
       <w:r>
         <w:t>Our GUI is user-friendly, as it is trying to replicate a GUI that is already user-friendly. However, it can also be argued that our GUI is user-friendly as no functionality is more than a couple of clicks away. Our GUI is also functional, as every interaction that is available to the user have all been tested thoroughly to ensure functionality.</w:t>
       </w:r>
-      <w:bookmarkStart w:id="3" w:name="_4k74wumbonul"/>
-      <w:bookmarkEnd w:id="3"/>
+      <w:bookmarkStart w:id="2" w:name="_4k74wumbonul"/>
+      <w:bookmarkEnd w:id="2"/>
     </w:p>
     <w:p>
       <w:pPr>
@@ -644,14 +711,17 @@
       <w:pPr>
         <w:pStyle w:val="Heading2"/>
       </w:pPr>
-      <w:bookmarkStart w:id="4" w:name="_2zvipfnqx77c"/>
-      <w:bookmarkEnd w:id="4"/>
+      <w:bookmarkStart w:id="3" w:name="_2zvipfnqx77c"/>
+      <w:bookmarkEnd w:id="3"/>
       <w:r>
         <w:t>Class Diagram</w:t>
       </w:r>
     </w:p>
     <w:p>
       <w:r>
+        <w:rPr>
+          <w:noProof/>
+        </w:rPr>
         <w:drawing>
           <wp:inline distT="0" distB="0" distL="0" distR="0" wp14:anchorId="3EA87A10" wp14:editId="287E1D07">
             <wp:extent cx="5991225" cy="7286625"/>
@@ -668,10 +738,10 @@
                     <pic:cNvPicPr/>
                   </pic:nvPicPr>
                   <pic:blipFill>
-                    <a:blip r:embed="rId8">
+                    <a:blip r:embed="rId9">
                       <a:extLst>
                         <a:ext uri="{96DAC541-7B7A-43D3-8B79-37D633B846F1}">
-                          <asvg:svgBlip xmlns:asvg="http://schemas.microsoft.com/office/drawing/2016/SVG/main" r:embed="rId9"/>
+                          <asvg:svgBlip xmlns:asvg="http://schemas.microsoft.com/office/drawing/2016/SVG/main" r:embed="rId10"/>
                         </a:ext>
                       </a:extLst>
                     </a:blip>
@@ -699,8 +769,8 @@
       <w:pPr>
         <w:pStyle w:val="Heading2"/>
       </w:pPr>
-      <w:bookmarkStart w:id="5" w:name="_n8y8bkb62k35"/>
-      <w:bookmarkEnd w:id="5"/>
+      <w:bookmarkStart w:id="4" w:name="_n8y8bkb62k35"/>
+      <w:bookmarkEnd w:id="4"/>
       <w:r>
         <w:lastRenderedPageBreak/>
         <w:t>Design Diagram</w:t>
@@ -734,7 +804,7 @@
                     </pic:cNvPicPr>
                   </pic:nvPicPr>
                   <pic:blipFill>
-                    <a:blip r:embed="rId10">
+                    <a:blip r:embed="rId11">
                       <a:extLst>
                         <a:ext uri="{28A0092B-C50C-407E-A947-70E740481C1C}">
                           <a14:useLocalDpi xmlns:a14="http://schemas.microsoft.com/office/drawing/2010/main" val="0"/>
@@ -770,14 +840,14 @@
       <w:pPr>
         <w:pStyle w:val="Heading2"/>
       </w:pPr>
-      <w:bookmarkStart w:id="6" w:name="_ib2bt36gt3pk"/>
-      <w:bookmarkEnd w:id="6"/>
+      <w:bookmarkStart w:id="5" w:name="_ib2bt36gt3pk"/>
+      <w:bookmarkEnd w:id="5"/>
       <w:r>
         <w:t>Web App Host Location</w:t>
       </w:r>
     </w:p>
     <w:p>
-      <w:hyperlink r:id="rId11" w:history="1">
+      <w:hyperlink r:id="rId12" w:history="1">
         <w:r>
           <w:rPr>
             <w:rStyle w:val="Hyperlink"/>
@@ -791,14 +861,14 @@
       <w:pPr>
         <w:pStyle w:val="Heading2"/>
       </w:pPr>
-      <w:bookmarkStart w:id="7" w:name="_19oyg95nne7y"/>
-      <w:bookmarkEnd w:id="7"/>
+      <w:bookmarkStart w:id="6" w:name="_19oyg95nne7y"/>
+      <w:bookmarkEnd w:id="6"/>
       <w:r>
         <w:t>GitLab Repository Location</w:t>
       </w:r>
     </w:p>
     <w:p>
-      <w:hyperlink r:id="rId12" w:history="1">
+      <w:hyperlink r:id="rId13" w:history="1">
         <w:r>
           <w:rPr>
             <w:rStyle w:val="Hyperlink"/>
@@ -812,8 +882,8 @@
       <w:pPr>
         <w:pStyle w:val="Heading2"/>
       </w:pPr>
-      <w:bookmarkStart w:id="8" w:name="_wp2b70fhcdd7"/>
-      <w:bookmarkEnd w:id="8"/>
+      <w:bookmarkStart w:id="7" w:name="_wp2b70fhcdd7"/>
+      <w:bookmarkEnd w:id="7"/>
       <w:r>
         <w:t>User Setup/Running Maintenance Guide</w:t>
       </w:r>
@@ -914,7 +984,7 @@
       <w:r>
         <w:t xml:space="preserve">Visit </w:t>
       </w:r>
-      <w:hyperlink r:id="rId13" w:history="1">
+      <w:hyperlink r:id="rId14" w:history="1">
         <w:r>
           <w:rPr>
             <w:rStyle w:val="Hyperlink"/>
@@ -984,8 +1054,8 @@
       <w:pPr>
         <w:pStyle w:val="Heading2"/>
       </w:pPr>
-      <w:bookmarkStart w:id="9" w:name="_3ws9ktlm3odf"/>
-      <w:bookmarkEnd w:id="9"/>
+      <w:bookmarkStart w:id="8" w:name="_3ws9ktlm3odf"/>
+      <w:bookmarkEnd w:id="8"/>
       <w:r>
         <w:t>User Perspective Application Use Guide</w:t>
       </w:r>
@@ -1090,8 +1160,8 @@
       <w:pPr>
         <w:pStyle w:val="Heading1"/>
       </w:pPr>
-      <w:bookmarkStart w:id="10" w:name="_d7pyjdafyri9"/>
-      <w:bookmarkEnd w:id="10"/>
+      <w:bookmarkStart w:id="9" w:name="_d7pyjdafyri9"/>
+      <w:bookmarkEnd w:id="9"/>
       <w:r>
         <w:t>D. Testing Documentation</w:t>
       </w:r>
@@ -1123,10 +1193,7 @@
         <w:t>all</w:t>
       </w:r>
       <w:r>
-        <w:t xml:space="preserve"> the tests</w:t>
-      </w:r>
-      <w:r>
-        <w:t xml:space="preserve"> follow a similar pattern of first creating an instance of the component to be tested, then modifying it in various ways before deleting it, to test that creation, modification, and deletion all work.</w:t>
+        <w:t xml:space="preserve"> the tests follow a similar pattern of first creating an instance of the component to be tested, then modifying it in various ways before deleting it, to test that creation, modification, and deletion all work.</w:t>
       </w:r>
     </w:p>
     <w:p>
@@ -5281,6 +5348,9 @@
     </w:p>
     <w:p>
       <w:r>
+        <w:rPr>
+          <w:noProof/>
+        </w:rPr>
         <w:drawing>
           <wp:inline distT="0" distB="0" distL="0" distR="0" wp14:anchorId="555470D5" wp14:editId="23796DCE">
             <wp:extent cx="2267266" cy="1600423"/>
@@ -5297,7 +5367,7 @@
                     <pic:cNvPicPr/>
                   </pic:nvPicPr>
                   <pic:blipFill>
-                    <a:blip r:embed="rId14"/>
+                    <a:blip r:embed="rId15"/>
                     <a:stretch>
                       <a:fillRect/>
                     </a:stretch>
@@ -5329,45 +5399,7 @@
     <w:p>
       <w:r>
         <w:tab/>
-      </w:r>
-      <w:r>
-        <w:t>Testing of the</w:t>
-      </w:r>
-      <w:r>
-        <w:t xml:space="preserve"> channel</w:t>
-      </w:r>
-      <w:r>
-        <w:t xml:space="preserve"> component will be divided into </w:t>
-      </w:r>
-      <w:r>
-        <w:t>5</w:t>
-      </w:r>
-      <w:r>
-        <w:t xml:space="preserve"> different tests, </w:t>
-      </w:r>
-      <w:r>
-        <w:t xml:space="preserve">channel </w:t>
-      </w:r>
-      <w:r>
-        <w:t xml:space="preserve">creation, </w:t>
-      </w:r>
-      <w:r>
-        <w:t xml:space="preserve">channel </w:t>
-      </w:r>
-      <w:r>
-        <w:t>renaming,</w:t>
-      </w:r>
-      <w:r>
-        <w:t xml:space="preserve"> channel type changing, including audio and video,</w:t>
-      </w:r>
-      <w:r>
-        <w:t xml:space="preserve"> and </w:t>
-      </w:r>
-      <w:r>
-        <w:t xml:space="preserve">finally, channel </w:t>
-      </w:r>
-      <w:r>
-        <w:t>deletion.</w:t>
+        <w:t>Testing of the channel component will be divided into 5 different tests, channel creation, channel renaming, channel type changing, including audio and video, and finally, channel deletion.</w:t>
       </w:r>
     </w:p>
     <w:p>
@@ -5411,19 +5443,7 @@
         </w:numPr>
       </w:pPr>
       <w:r>
-        <w:t>Generate a random number between 1-100, and type into the</w:t>
-      </w:r>
-      <w:r>
-        <w:t xml:space="preserve"> Channel</w:t>
-      </w:r>
-      <w:r>
-        <w:t xml:space="preserve"> Name textbox “</w:t>
-      </w:r>
-      <w:r>
-        <w:t xml:space="preserve">Channel </w:t>
-      </w:r>
-      <w:r>
-        <w:t>#[number]”.</w:t>
+        <w:t>Generate a random number between 1-100, and type into the Channel Name textbox “Channel #[number]”.</w:t>
       </w:r>
     </w:p>
     <w:p>
@@ -6746,13 +6766,7 @@
         </w:numPr>
       </w:pPr>
       <w:r>
-        <w:t>Type “</w:t>
-      </w:r>
-      <w:r>
-        <w:t xml:space="preserve">Channel </w:t>
-      </w:r>
-      <w:r>
-        <w:t>#[previous random number – 1]” into the textbox.</w:t>
+        <w:t>Type “Channel #[previous random number – 1]” into the textbox.</w:t>
       </w:r>
     </w:p>
     <w:p>
@@ -8784,13 +8798,7 @@
         </w:numPr>
       </w:pPr>
       <w:r>
-        <w:t>Change the Channel Type to</w:t>
-      </w:r>
-      <w:r>
-        <w:t xml:space="preserve"> Video</w:t>
-      </w:r>
-      <w:r>
-        <w:t>.</w:t>
+        <w:t>Change the Channel Type to Video.</w:t>
       </w:r>
     </w:p>
     <w:p>
@@ -8821,13 +8829,7 @@
         <w:t>Assert</w:t>
       </w:r>
       <w:r>
-        <w:t xml:space="preserve"> that the channel now appears in the </w:t>
-      </w:r>
-      <w:r>
-        <w:t xml:space="preserve">Video </w:t>
-      </w:r>
-      <w:r>
-        <w:t>Channels section.</w:t>
+        <w:t xml:space="preserve"> that the channel now appears in the Video Channels section.</w:t>
       </w:r>
     </w:p>
     <w:p/>
@@ -10424,6 +10426,9 @@
     </w:p>
     <w:p>
       <w:r>
+        <w:rPr>
+          <w:noProof/>
+        </w:rPr>
         <w:drawing>
           <wp:inline distT="0" distB="0" distL="0" distR="0" wp14:anchorId="763CF6EB" wp14:editId="1BD98697">
             <wp:extent cx="2295845" cy="2105319"/>
@@ -10440,7 +10445,7 @@
                     <pic:cNvPicPr/>
                   </pic:nvPicPr>
                   <pic:blipFill>
-                    <a:blip r:embed="rId15"/>
+                    <a:blip r:embed="rId16"/>
                     <a:stretch>
                       <a:fillRect/>
                     </a:stretch>
@@ -10474,34 +10479,7 @@
         <w:ind w:firstLine="720"/>
       </w:pPr>
       <w:r>
-        <w:t xml:space="preserve">Testing of the </w:t>
-      </w:r>
-      <w:r>
-        <w:t xml:space="preserve">messaging </w:t>
-      </w:r>
-      <w:r>
-        <w:t xml:space="preserve">component will be divided into </w:t>
-      </w:r>
-      <w:r>
-        <w:t>3</w:t>
-      </w:r>
-      <w:r>
-        <w:t xml:space="preserve"> different tests, </w:t>
-      </w:r>
-      <w:r>
-        <w:t>message sending</w:t>
-      </w:r>
-      <w:r>
-        <w:t xml:space="preserve">, </w:t>
-      </w:r>
-      <w:r>
-        <w:t>message editing</w:t>
-      </w:r>
-      <w:r>
-        <w:t xml:space="preserve">, </w:t>
-      </w:r>
-      <w:r>
-        <w:t>and message deletion.</w:t>
+        <w:t>Testing of the messaging component will be divided into 3 different tests, message sending, message editing, and message deletion.</w:t>
       </w:r>
     </w:p>
     <w:p>
@@ -10553,19 +10531,7 @@
       </w:pPr>
       <w:r>
         <w:lastRenderedPageBreak/>
-        <w:t>Generate a random number between 1-100, and type into the</w:t>
-      </w:r>
-      <w:r>
-        <w:t xml:space="preserve"> chat input</w:t>
-      </w:r>
-      <w:r>
-        <w:t xml:space="preserve"> textbox “</w:t>
-      </w:r>
-      <w:r>
-        <w:t xml:space="preserve">Message </w:t>
-      </w:r>
-      <w:r>
-        <w:t>#[number]”.</w:t>
+        <w:t>Generate a random number between 1-100, and type into the chat input textbox “Message #[number]”.</w:t>
       </w:r>
     </w:p>
     <w:p>
@@ -11508,13 +11474,7 @@
         </w:numPr>
       </w:pPr>
       <w:r>
-        <w:t>Type “</w:t>
-      </w:r>
-      <w:r>
-        <w:t xml:space="preserve">Message </w:t>
-      </w:r>
-      <w:r>
-        <w:t>#[previous random number – 1]” into the textbox.</w:t>
+        <w:t>Type “Message #[previous random number – 1]” into the textbox.</w:t>
       </w:r>
     </w:p>
     <w:p>
@@ -12641,13 +12601,7 @@
         </w:numPr>
       </w:pPr>
       <w:r>
-        <w:t>Click the</w:t>
-      </w:r>
-      <w:r>
-        <w:t xml:space="preserve"> trash</w:t>
-      </w:r>
-      <w:r>
-        <w:t xml:space="preserve"> button on the most recently sent message.</w:t>
+        <w:t>Click the trash button on the most recently sent message.</w:t>
       </w:r>
     </w:p>
     <w:p>
@@ -12690,13 +12644,7 @@
         <w:t xml:space="preserve">Assert </w:t>
       </w:r>
       <w:r>
-        <w:t xml:space="preserve">that the message has been </w:t>
-      </w:r>
-      <w:r>
-        <w:t>deleted</w:t>
-      </w:r>
-      <w:r>
-        <w:t>.</w:t>
+        <w:t>that the message has been deleted.</w:t>
       </w:r>
     </w:p>
     <w:p/>
@@ -13489,6 +13437,9 @@
     <w:p/>
     <w:p>
       <w:r>
+        <w:rPr>
+          <w:noProof/>
+        </w:rPr>
         <w:drawing>
           <wp:inline distT="0" distB="0" distL="0" distR="0" wp14:anchorId="38EB1300" wp14:editId="2D44B022">
             <wp:extent cx="2191056" cy="1552792"/>
@@ -13505,7 +13456,7 @@
                     <pic:cNvPicPr/>
                   </pic:nvPicPr>
                   <pic:blipFill>
-                    <a:blip r:embed="rId16"/>
+                    <a:blip r:embed="rId17"/>
                     <a:stretch>
                       <a:fillRect/>
                     </a:stretch>
@@ -13530,14 +13481,14 @@
       <w:pPr>
         <w:pStyle w:val="Heading1"/>
       </w:pPr>
-      <w:bookmarkStart w:id="11" w:name="_ycr78owk8noq"/>
-      <w:bookmarkEnd w:id="11"/>
+      <w:bookmarkStart w:id="10" w:name="_ycr78owk8noq"/>
+      <w:bookmarkEnd w:id="10"/>
       <w:r>
         <w:t>E. Panopto Video Recording</w:t>
       </w:r>
     </w:p>
     <w:p>
-      <w:hyperlink r:id="rId17" w:history="1">
+      <w:hyperlink r:id="rId18" w:history="1">
         <w:r>
           <w:rPr>
             <w:rStyle w:val="Hyperlink"/>
@@ -15016,6 +14967,95 @@
     </w:lvl>
   </w:abstractNum>
   <w:abstractNum w:abstractNumId="16" w15:restartNumberingAfterBreak="0">
+    <w:nsid w:val="736529D3"/>
+    <w:multiLevelType w:val="hybridMultilevel"/>
+    <w:tmpl w:val="52108654"/>
+    <w:lvl w:ilvl="0" w:tplc="01B0237A">
+      <w:start w:val="1"/>
+      <w:numFmt w:val="upperLetter"/>
+      <w:lvlText w:val="%1."/>
+      <w:lvlJc w:val="left"/>
+      <w:pPr>
+        <w:ind w:left="855" w:hanging="495"/>
+      </w:pPr>
+      <w:rPr>
+        <w:rFonts w:hint="default"/>
+      </w:rPr>
+    </w:lvl>
+    <w:lvl w:ilvl="1" w:tplc="04090019" w:tentative="1">
+      <w:start w:val="1"/>
+      <w:numFmt w:val="lowerLetter"/>
+      <w:lvlText w:val="%2."/>
+      <w:lvlJc w:val="left"/>
+      <w:pPr>
+        <w:ind w:left="1440" w:hanging="360"/>
+      </w:pPr>
+    </w:lvl>
+    <w:lvl w:ilvl="2" w:tplc="0409001B" w:tentative="1">
+      <w:start w:val="1"/>
+      <w:numFmt w:val="lowerRoman"/>
+      <w:lvlText w:val="%3."/>
+      <w:lvlJc w:val="right"/>
+      <w:pPr>
+        <w:ind w:left="2160" w:hanging="180"/>
+      </w:pPr>
+    </w:lvl>
+    <w:lvl w:ilvl="3" w:tplc="0409000F" w:tentative="1">
+      <w:start w:val="1"/>
+      <w:numFmt w:val="decimal"/>
+      <w:lvlText w:val="%4."/>
+      <w:lvlJc w:val="left"/>
+      <w:pPr>
+        <w:ind w:left="2880" w:hanging="360"/>
+      </w:pPr>
+    </w:lvl>
+    <w:lvl w:ilvl="4" w:tplc="04090019" w:tentative="1">
+      <w:start w:val="1"/>
+      <w:numFmt w:val="lowerLetter"/>
+      <w:lvlText w:val="%5."/>
+      <w:lvlJc w:val="left"/>
+      <w:pPr>
+        <w:ind w:left="3600" w:hanging="360"/>
+      </w:pPr>
+    </w:lvl>
+    <w:lvl w:ilvl="5" w:tplc="0409001B" w:tentative="1">
+      <w:start w:val="1"/>
+      <w:numFmt w:val="lowerRoman"/>
+      <w:lvlText w:val="%6."/>
+      <w:lvlJc w:val="right"/>
+      <w:pPr>
+        <w:ind w:left="4320" w:hanging="180"/>
+      </w:pPr>
+    </w:lvl>
+    <w:lvl w:ilvl="6" w:tplc="0409000F" w:tentative="1">
+      <w:start w:val="1"/>
+      <w:numFmt w:val="decimal"/>
+      <w:lvlText w:val="%7."/>
+      <w:lvlJc w:val="left"/>
+      <w:pPr>
+        <w:ind w:left="5040" w:hanging="360"/>
+      </w:pPr>
+    </w:lvl>
+    <w:lvl w:ilvl="7" w:tplc="04090019" w:tentative="1">
+      <w:start w:val="1"/>
+      <w:numFmt w:val="lowerLetter"/>
+      <w:lvlText w:val="%8."/>
+      <w:lvlJc w:val="left"/>
+      <w:pPr>
+        <w:ind w:left="5760" w:hanging="360"/>
+      </w:pPr>
+    </w:lvl>
+    <w:lvl w:ilvl="8" w:tplc="0409001B" w:tentative="1">
+      <w:start w:val="1"/>
+      <w:numFmt w:val="lowerRoman"/>
+      <w:lvlText w:val="%9."/>
+      <w:lvlJc w:val="right"/>
+      <w:pPr>
+        <w:ind w:left="6480" w:hanging="180"/>
+      </w:pPr>
+    </w:lvl>
+  </w:abstractNum>
+  <w:abstractNum w:abstractNumId="17" w15:restartNumberingAfterBreak="0">
     <w:nsid w:val="7BE437CE"/>
     <w:multiLevelType w:val="hybridMultilevel"/>
     <w:tmpl w:val="327058D0"/>
@@ -15126,7 +15166,7 @@
     <w:abstractNumId w:val="4"/>
   </w:num>
   <w:num w:numId="9" w16cid:durableId="1841500203">
-    <w:abstractNumId w:val="16"/>
+    <w:abstractNumId w:val="17"/>
   </w:num>
   <w:num w:numId="10" w16cid:durableId="1777095887">
     <w:abstractNumId w:val="9"/>
@@ -15160,6 +15200,9 @@
   </w:num>
   <w:num w:numId="20" w16cid:durableId="69931632">
     <w:abstractNumId w:val="13"/>
+  </w:num>
+  <w:num w:numId="21" w16cid:durableId="1269390325">
+    <w:abstractNumId w:val="16"/>
   </w:num>
 </w:numbering>
 </file>
@@ -15677,6 +15720,7 @@
   <w:style w:type="character" w:default="1" w:styleId="DefaultParagraphFont">
     <w:name w:val="Default Paragraph Font"/>
     <w:uiPriority w:val="1"/>
+    <w:semiHidden/>
     <w:unhideWhenUsed/>
   </w:style>
   <w:style w:type="table" w:default="1" w:styleId="TableNormal">

</xml_diff>